<commit_message>
bugfix: grid_ptcl. When npeaks > 1 the CTF information was not carried over when oris were gotten frm the prime3D_srch class
</commit_message>
<xml_diff>
--- a/doc/DevelDocs/SIMPLE2017dev_doc.docx
+++ b/doc/DevelDocs/SIMPLE2017dev_doc.docx
@@ -14,6 +14,516 @@
         </w:rPr>
         <w:t>SIMPLE 2017 Development Document</w:t>
       </w:r>
+    </w:p>
+    <w:p>
+      <w:pPr>
+        <w:rPr>
+          <w:u w:val="single"/>
+        </w:rPr>
+      </w:pPr>
+    </w:p>
+    <w:p>
+      <w:r>
+        <w:rPr>
+          <w:u w:val="single"/>
+        </w:rPr>
+        <w:t>Responsibilities:</w:t>
+      </w:r>
+      <w:r>
+        <w:t xml:space="preserve"> </w:t>
+      </w:r>
+      <w:r>
+        <w:rPr>
+          <w:highlight w:val="green"/>
+        </w:rPr>
+        <w:t>Hans</w:t>
+      </w:r>
+      <w:r>
+        <w:t xml:space="preserve">, </w:t>
+      </w:r>
+      <w:r>
+        <w:rPr>
+          <w:highlight w:val="yellow"/>
+        </w:rPr>
+        <w:t>Cyril</w:t>
+      </w:r>
+      <w:r>
+        <w:t xml:space="preserve">, </w:t>
+      </w:r>
+      <w:r>
+        <w:rPr>
+          <w:highlight w:val="cyan"/>
+        </w:rPr>
+        <w:t>Dominika&amp;Hans</w:t>
+      </w:r>
+      <w:r>
+        <w:t xml:space="preserve">, </w:t>
+      </w:r>
+      <w:r>
+        <w:rPr>
+          <w:highlight w:val="lightGray"/>
+        </w:rPr>
+        <w:t>Alex&amp;Hans</w:t>
+      </w:r>
+      <w:r>
+        <w:t xml:space="preserve">, </w:t>
+      </w:r>
+      <w:r>
+        <w:rPr>
+          <w:highlight w:val="magenta"/>
+        </w:rPr>
+        <w:t>Susan&amp;Hans</w:t>
+      </w:r>
+    </w:p>
+    <w:p>
+      <w:pPr>
+        <w:rPr>
+          <w:u w:val="single"/>
+        </w:rPr>
+      </w:pPr>
+    </w:p>
+    <w:p>
+      <w:pPr>
+        <w:rPr>
+          <w:u w:val="single"/>
+        </w:rPr>
+      </w:pPr>
+      <w:r>
+        <w:rPr>
+          <w:u w:val="single"/>
+        </w:rPr>
+        <w:t>Urgent 2dos</w:t>
+      </w:r>
+      <w:r>
+        <w:rPr>
+          <w:u w:val="single"/>
+        </w:rPr>
+        <w:t xml:space="preserve"> (before workshop)</w:t>
+      </w:r>
+    </w:p>
+    <w:p>
+      <w:pPr>
+        <w:pStyle w:val="ListParagraph"/>
+        <w:numPr>
+          <w:ilvl w:val="0"/>
+          <w:numId w:val="2"/>
+        </w:numPr>
+        <w:rPr>
+          <w:highlight w:val="yellow"/>
+        </w:rPr>
+      </w:pPr>
+      <w:r>
+        <w:rPr>
+          <w:highlight w:val="yellow"/>
+        </w:rPr>
+        <w:t xml:space="preserve">should be </w:t>
+      </w:r>
+      <w:r>
+        <w:rPr>
+          <w:highlight w:val="yellow"/>
+        </w:rPr>
+        <w:t>possible</w:t>
+      </w:r>
+      <w:r>
+        <w:rPr>
+          <w:highlight w:val="yellow"/>
+        </w:rPr>
+        <w:t xml:space="preserve"> to start refine=shc without oritab (exhaustive projection matching), needed for heterogeneity</w:t>
+      </w:r>
+    </w:p>
+    <w:p>
+      <w:pPr>
+        <w:pStyle w:val="ListParagraph"/>
+        <w:numPr>
+          <w:ilvl w:val="0"/>
+          <w:numId w:val="2"/>
+        </w:numPr>
+        <w:rPr>
+          <w:highlight w:val="yellow"/>
+        </w:rPr>
+      </w:pPr>
+      <w:r>
+        <w:rPr>
+          <w:highlight w:val="yellow"/>
+        </w:rPr>
+        <w:t>Restart mode for workflows, i.e. keep a status file that can replace the command line when given startit, should be possible to start from any previous iteration without having to give command line directives</w:t>
+      </w:r>
+    </w:p>
+    <w:p>
+      <w:pPr>
+        <w:pStyle w:val="ListParagraph"/>
+        <w:numPr>
+          <w:ilvl w:val="0"/>
+          <w:numId w:val="2"/>
+        </w:numPr>
+        <w:rPr>
+          <w:highlight w:val="yellow"/>
+        </w:rPr>
+      </w:pPr>
+      <w:r>
+        <w:rPr>
+          <w:highlight w:val="yellow"/>
+        </w:rPr>
+        <w:t>Need to deal with state=0 in heterogeneous processing, autoshrink number of states &amp; bookkeep (evaluate whether to use native numbering or update to sequential)</w:t>
+      </w:r>
+    </w:p>
+    <w:p>
+      <w:pPr>
+        <w:pStyle w:val="ListParagraph"/>
+        <w:numPr>
+          <w:ilvl w:val="0"/>
+          <w:numId w:val="2"/>
+        </w:numPr>
+        <w:rPr>
+          <w:highlight w:val="yellow"/>
+        </w:rPr>
+      </w:pPr>
+      <w:r>
+        <w:rPr>
+          <w:highlight w:val="yellow"/>
+        </w:rPr>
+        <w:t>Consistency in output naming/directory structure in the distributed workflows and neat and tidy cwd following convergence</w:t>
+      </w:r>
+    </w:p>
+    <w:p>
+      <w:pPr>
+        <w:pStyle w:val="ListParagraph"/>
+        <w:numPr>
+          <w:ilvl w:val="0"/>
+          <w:numId w:val="2"/>
+        </w:numPr>
+        <w:rPr>
+          <w:highlight w:val="green"/>
+        </w:rPr>
+      </w:pPr>
+      <w:r>
+        <w:rPr>
+          <w:highlight w:val="green"/>
+        </w:rPr>
+        <w:t>add rejected dir to simple_select and give possibility to input desired select/reject dirs.</w:t>
+      </w:r>
+    </w:p>
+    <w:p>
+      <w:pPr>
+        <w:pStyle w:val="ListParagraph"/>
+        <w:numPr>
+          <w:ilvl w:val="0"/>
+          <w:numId w:val="2"/>
+        </w:numPr>
+        <w:rPr>
+          <w:highlight w:val="green"/>
+        </w:rPr>
+      </w:pPr>
+      <w:r>
+        <w:rPr>
+          <w:highlight w:val="green"/>
+        </w:rPr>
+        <w:t>Autogenerate simple_distr_config.env file based on environment variables if it is not in cwd</w:t>
+      </w:r>
+    </w:p>
+    <w:p>
+      <w:pPr>
+        <w:pStyle w:val="ListParagraph"/>
+        <w:numPr>
+          <w:ilvl w:val="0"/>
+          <w:numId w:val="2"/>
+        </w:numPr>
+        <w:rPr>
+          <w:highlight w:val="green"/>
+        </w:rPr>
+      </w:pPr>
+      <w:r>
+        <w:rPr>
+          <w:highlight w:val="green"/>
+        </w:rPr>
+        <w:t>mailx -s "mail from prime2D" hans.elmlund@monash.edu &lt; from_prime2D</w:t>
+      </w:r>
+    </w:p>
+    <w:p>
+      <w:pPr>
+        <w:pStyle w:val="ListParagraph"/>
+        <w:numPr>
+          <w:ilvl w:val="0"/>
+          <w:numId w:val="2"/>
+        </w:numPr>
+        <w:rPr>
+          <w:highlight w:val="green"/>
+        </w:rPr>
+      </w:pPr>
+      <w:r>
+        <w:rPr>
+          <w:highlight w:val="green"/>
+        </w:rPr>
+        <w:t>Postprocessing of volumes in the distributed workflows</w:t>
+      </w:r>
+    </w:p>
+    <w:p>
+      <w:pPr>
+        <w:pStyle w:val="ListParagraph"/>
+        <w:numPr>
+          <w:ilvl w:val="0"/>
+          <w:numId w:val="2"/>
+        </w:numPr>
+        <w:rPr>
+          <w:highlight w:val="green"/>
+        </w:rPr>
+      </w:pPr>
+      <w:r>
+        <w:rPr>
+          <w:highlight w:val="green"/>
+        </w:rPr>
+        <w:t>Not only eo option in postproc vols, also lp</w:t>
+      </w:r>
+    </w:p>
+    <w:p>
+      <w:pPr>
+        <w:pStyle w:val="ListParagraph"/>
+        <w:numPr>
+          <w:ilvl w:val="0"/>
+          <w:numId w:val="2"/>
+        </w:numPr>
+        <w:rPr>
+          <w:highlight w:val="green"/>
+        </w:rPr>
+      </w:pPr>
+      <w:r>
+        <w:rPr>
+          <w:highlight w:val="green"/>
+        </w:rPr>
+        <w:t>Exception when partial stacks of wrong ldim</w:t>
+      </w:r>
+    </w:p>
+    <w:p>
+      <w:pPr>
+        <w:pStyle w:val="ListParagraph"/>
+        <w:numPr>
+          <w:ilvl w:val="0"/>
+          <w:numId w:val="2"/>
+        </w:numPr>
+        <w:rPr>
+          <w:highlight w:val="green"/>
+        </w:rPr>
+      </w:pPr>
+      <w:r>
+        <w:rPr>
+          <w:highlight w:val="green"/>
+        </w:rPr>
+        <w:t>Add cenlp option to relevant command lines</w:t>
+      </w:r>
+    </w:p>
+    <w:p>
+      <w:pPr>
+        <w:pStyle w:val="ListParagraph"/>
+        <w:numPr>
+          <w:ilvl w:val="0"/>
+          <w:numId w:val="2"/>
+        </w:numPr>
+        <w:rPr>
+          <w:highlight w:val="green"/>
+        </w:rPr>
+      </w:pPr>
+      <w:r>
+        <w:rPr>
+          <w:highlight w:val="green"/>
+        </w:rPr>
+        <w:t>Make unblur  commander stack the powerspectra (SP mode)</w:t>
+      </w:r>
+    </w:p>
+    <w:p>
+      <w:pPr>
+        <w:pStyle w:val="ListParagraph"/>
+        <w:numPr>
+          <w:ilvl w:val="0"/>
+          <w:numId w:val="2"/>
+        </w:numPr>
+        <w:rPr>
+          <w:highlight w:val="green"/>
+        </w:rPr>
+      </w:pPr>
+      <w:r>
+        <w:rPr>
+          <w:highlight w:val="green"/>
+        </w:rPr>
+        <w:t>Docgen for distr_exec</w:t>
+      </w:r>
+    </w:p>
+    <w:p/>
+    <w:p>
+      <w:pPr>
+        <w:rPr>
+          <w:u w:val="single"/>
+        </w:rPr>
+      </w:pPr>
+      <w:r>
+        <w:rPr>
+          <w:u w:val="single"/>
+        </w:rPr>
+        <w:t>After workshop</w:t>
+      </w:r>
+    </w:p>
+    <w:p>
+      <w:pPr>
+        <w:rPr>
+          <w:u w:val="single"/>
+        </w:rPr>
+      </w:pPr>
+    </w:p>
+    <w:p>
+      <w:pPr>
+        <w:rPr>
+          <w:u w:val="single"/>
+        </w:rPr>
+      </w:pPr>
+      <w:r>
+        <w:rPr>
+          <w:u w:val="single"/>
+        </w:rPr>
+        <w:t>2dos</w:t>
+      </w:r>
+    </w:p>
+    <w:p>
+      <w:pPr>
+        <w:pStyle w:val="ListParagraph"/>
+        <w:numPr>
+          <w:ilvl w:val="0"/>
+          <w:numId w:val="1"/>
+        </w:numPr>
+        <w:rPr>
+          <w:highlight w:val="yellow"/>
+        </w:rPr>
+      </w:pPr>
+      <w:r>
+        <w:rPr>
+          <w:highlight w:val="yellow"/>
+        </w:rPr>
+        <w:t>every time we execute a simple command line (by itself or from within the distributed environment) the command line should be appended to a simple.log file with a time-stamp</w:t>
+      </w:r>
+    </w:p>
+    <w:p>
+      <w:pPr>
+        <w:pStyle w:val="ListParagraph"/>
+        <w:numPr>
+          <w:ilvl w:val="0"/>
+          <w:numId w:val="1"/>
+        </w:numPr>
+        <w:rPr>
+          <w:highlight w:val="yellow"/>
+        </w:rPr>
+      </w:pPr>
+      <w:r>
+        <w:rPr>
+          <w:highlight w:val="yellow"/>
+        </w:rPr>
+        <w:t>higher level automodes for workflows (stitching workflows together, for example, chain together extract, 2D, 3D)</w:t>
+      </w:r>
+    </w:p>
+    <w:p>
+      <w:pPr>
+        <w:pStyle w:val="ListParagraph"/>
+        <w:numPr>
+          <w:ilvl w:val="0"/>
+          <w:numId w:val="1"/>
+        </w:numPr>
+        <w:rPr>
+          <w:highlight w:val="yellow"/>
+        </w:rPr>
+      </w:pPr>
+      <w:r>
+        <w:rPr>
+          <w:highlight w:val="yellow"/>
+        </w:rPr>
+        <w:t>It should be possible to set maxp (maximum number of particles in a class) and autosplit when pop becomes &gt; maxp</w:t>
+      </w:r>
+    </w:p>
+    <w:p>
+      <w:pPr>
+        <w:pStyle w:val="ListParagraph"/>
+        <w:numPr>
+          <w:ilvl w:val="0"/>
+          <w:numId w:val="1"/>
+        </w:numPr>
+        <w:rPr>
+          <w:highlight w:val="green"/>
+        </w:rPr>
+      </w:pPr>
+      <w:r>
+        <w:rPr>
+          <w:highlight w:val="green"/>
+        </w:rPr>
+        <w:t>Clever command line: any set of parameters should be possible to input in the environment file and not asked for upon execution (but command line should be able to override)</w:t>
+      </w:r>
+    </w:p>
+    <w:p>
+      <w:pPr>
+        <w:pStyle w:val="ListParagraph"/>
+        <w:numPr>
+          <w:ilvl w:val="0"/>
+          <w:numId w:val="1"/>
+        </w:numPr>
+        <w:rPr>
+          <w:highlight w:val="green"/>
+        </w:rPr>
+      </w:pPr>
+      <w:r>
+        <w:rPr>
+          <w:highlight w:val="green"/>
+        </w:rPr>
+        <w:t>when automsk is turned on in 2D we must force the next round to search all refs, or it will go to shit</w:t>
+      </w:r>
+    </w:p>
+    <w:p>
+      <w:pPr>
+        <w:pStyle w:val="ListParagraph"/>
+        <w:numPr>
+          <w:ilvl w:val="0"/>
+          <w:numId w:val="1"/>
+        </w:numPr>
+        <w:rPr>
+          <w:highlight w:val="green"/>
+        </w:rPr>
+      </w:pPr>
+      <w:r>
+        <w:rPr>
+          <w:highlight w:val="green"/>
+        </w:rPr>
+        <w:t>class for memory allocation simple_alloc. Keep track of mem exceptions and profile memory (hash table).</w:t>
+      </w:r>
+    </w:p>
+    <w:p>
+      <w:pPr>
+        <w:pStyle w:val="ListParagraph"/>
+        <w:numPr>
+          <w:ilvl w:val="0"/>
+          <w:numId w:val="1"/>
+        </w:numPr>
+        <w:rPr>
+          <w:highlight w:val="green"/>
+        </w:rPr>
+      </w:pPr>
+      <w:r>
+        <w:rPr>
+          <w:highlight w:val="green"/>
+        </w:rPr>
+        <w:t>Go over all random number generations and see if we can use matrices instead</w:t>
+      </w:r>
+    </w:p>
+    <w:p>
+      <w:pPr>
+        <w:pStyle w:val="ListParagraph"/>
+        <w:numPr>
+          <w:ilvl w:val="0"/>
+          <w:numId w:val="1"/>
+        </w:numPr>
+        <w:rPr>
+          <w:highlight w:val="green"/>
+        </w:rPr>
+      </w:pPr>
+      <w:r>
+        <w:rPr>
+          <w:highlight w:val="green"/>
+        </w:rPr>
+        <w:t>Replace integer rnaodm number generator with instrinsic one (Guide to Fortran 2008)</w:t>
+      </w:r>
       <w:bookmarkStart w:id="0" w:name="_GoBack"/>
       <w:bookmarkEnd w:id="0"/>
     </w:p>
@@ -23,13 +533,75 @@
           <w:u w:val="single"/>
         </w:rPr>
       </w:pPr>
-    </w:p>
-    <w:p>
-      <w:r>
-        <w:rPr>
-          <w:u w:val="single"/>
-        </w:rPr>
-        <w:t>Responsibilities:</w:t>
+      <w:r>
+        <w:rPr>
+          <w:u w:val="single"/>
+        </w:rPr>
+        <w:lastRenderedPageBreak/>
+        <w:br w:type="page"/>
+      </w:r>
+    </w:p>
+    <w:p>
+      <w:pPr>
+        <w:rPr>
+          <w:u w:val="single"/>
+        </w:rPr>
+      </w:pPr>
+      <w:r>
+        <w:rPr>
+          <w:u w:val="single"/>
+        </w:rPr>
+        <w:t>GPU</w:t>
+      </w:r>
+    </w:p>
+    <w:p>
+      <w:pPr>
+        <w:pStyle w:val="ListParagraph"/>
+        <w:numPr>
+          <w:ilvl w:val="0"/>
+          <w:numId w:val="4"/>
+        </w:numPr>
+      </w:pPr>
+      <w:r>
+        <w:rPr>
+          <w:highlight w:val="green"/>
+        </w:rPr>
+        <w:t>UNB</w:t>
+      </w:r>
+      <w:r>
+        <w:rPr>
+          <w:highlight w:val="yellow"/>
+        </w:rPr>
+        <w:t>LUR</w:t>
+      </w:r>
+    </w:p>
+    <w:p>
+      <w:pPr>
+        <w:pStyle w:val="ListParagraph"/>
+        <w:numPr>
+          <w:ilvl w:val="0"/>
+          <w:numId w:val="4"/>
+        </w:numPr>
+      </w:pPr>
+      <w:r>
+        <w:rPr>
+          <w:highlight w:val="yellow"/>
+        </w:rPr>
+        <w:t>PRIM</w:t>
+      </w:r>
+      <w:r>
+        <w:rPr>
+          <w:highlight w:val="green"/>
+        </w:rPr>
+        <w:t>E2D</w:t>
+      </w:r>
+    </w:p>
+    <w:p>
+      <w:pPr>
+        <w:ind w:left="360"/>
+      </w:pPr>
+      <w:r>
+        <w:t xml:space="preserve">3) </w:t>
       </w:r>
       <w:r>
         <w:t xml:space="preserve"> </w:t>
@@ -38,573 +610,393 @@
         <w:rPr>
           <w:highlight w:val="green"/>
         </w:rPr>
-        <w:t>Hans</w:t>
-      </w:r>
-      <w:r>
-        <w:t xml:space="preserve">, </w:t>
+        <w:t>PRIM</w:t>
       </w:r>
       <w:r>
         <w:rPr>
           <w:highlight w:val="yellow"/>
         </w:rPr>
-        <w:t>Cyril</w:t>
-      </w:r>
-      <w:r>
-        <w:t xml:space="preserve">, </w:t>
-      </w:r>
-      <w:proofErr w:type="spellStart"/>
-      <w:r>
+        <w:t>E3D</w:t>
+      </w:r>
+    </w:p>
+    <w:p/>
+    <w:p>
+      <w:r>
+        <w:t>Need support for the CTF formalism on GPU.</w:t>
+      </w:r>
+    </w:p>
+    <w:p>
+      <w:r>
+        <w:t>How do we deal with memorize sqsums with CTF on GPU?</w:t>
+      </w:r>
+    </w:p>
+    <w:p>
+      <w:r>
+        <w:t>How do we deal with leftover in chunk-based parallelisation?</w:t>
+      </w:r>
+    </w:p>
+    <w:p>
+      <w:r>
+        <w:t>Is chunk-based GPU execution the way forward?</w:t>
+      </w:r>
+    </w:p>
+    <w:p>
+      <w:r>
+        <w:t>If so, how does this splitter deal with nstates?</w:t>
+      </w:r>
+    </w:p>
+    <w:p/>
+    <w:p>
+      <w:pPr>
+        <w:rPr>
+          <w:u w:val="single"/>
+        </w:rPr>
+      </w:pPr>
+      <w:r>
+        <w:rPr>
+          <w:u w:val="single"/>
+        </w:rPr>
+        <w:t>Tests</w:t>
+      </w:r>
+    </w:p>
+    <w:p>
+      <w:pPr>
+        <w:pStyle w:val="ListParagraph"/>
+        <w:numPr>
+          <w:ilvl w:val="0"/>
+          <w:numId w:val="5"/>
+        </w:numPr>
+        <w:rPr>
+          <w:highlight w:val="green"/>
+        </w:rPr>
+      </w:pPr>
+      <w:r>
+        <w:rPr>
+          <w:highlight w:val="green"/>
+        </w:rPr>
+        <w:t>Juha's code (icosahedrality of individual particle images)</w:t>
+      </w:r>
+    </w:p>
+    <w:p>
+      <w:pPr>
+        <w:pStyle w:val="ListParagraph"/>
+        <w:numPr>
+          <w:ilvl w:val="0"/>
+          <w:numId w:val="5"/>
+        </w:numPr>
+        <w:rPr>
+          <w:highlight w:val="yellow"/>
+        </w:rPr>
+      </w:pPr>
+      <w:r>
+        <w:rPr>
+          <w:highlight w:val="yellow"/>
+        </w:rPr>
+        <w:t>test that the Wiener filter works for initial model generation from particles</w:t>
+      </w:r>
+    </w:p>
+    <w:p>
+      <w:pPr>
+        <w:pStyle w:val="ListParagraph"/>
+        <w:numPr>
+          <w:ilvl w:val="0"/>
+          <w:numId w:val="5"/>
+        </w:numPr>
+        <w:rPr>
+          <w:highlight w:val="yellow"/>
+        </w:rPr>
+      </w:pPr>
+      <w:r>
+        <w:rPr>
+          <w:highlight w:val="yellow"/>
+        </w:rPr>
+        <w:t>test so that we can run PRIME2D/PRIME3D in all CTF/refine/eo modes</w:t>
+      </w:r>
+    </w:p>
+    <w:p>
+      <w:pPr>
+        <w:pStyle w:val="ListParagraph"/>
+        <w:numPr>
+          <w:ilvl w:val="0"/>
+          <w:numId w:val="5"/>
+        </w:numPr>
+        <w:rPr>
+          <w:highlight w:val="yellow"/>
+        </w:rPr>
+      </w:pPr>
+      <w:r>
+        <w:rPr>
+          <w:highlight w:val="yellow"/>
+        </w:rPr>
+        <w:t>evaluate stochastic momentum on the corr level</w:t>
+      </w:r>
+    </w:p>
+    <w:p>
+      <w:pPr>
+        <w:pStyle w:val="ListParagraph"/>
+        <w:numPr>
+          <w:ilvl w:val="0"/>
+          <w:numId w:val="5"/>
+        </w:numPr>
+        <w:rPr>
+          <w:highlight w:val="yellow"/>
+        </w:rPr>
+      </w:pPr>
+      <w:r>
+        <w:rPr>
+          <w:highlight w:val="yellow"/>
+        </w:rPr>
+        <w:t>evaluate deterministic momentum on the rec level</w:t>
+      </w:r>
+      <w:r>
+        <w:rPr>
+          <w:highlight w:val="yellow"/>
+        </w:rPr>
+        <w:t>. This is basically what Relion does with the slidebar where you select how much weight you want give to the reference vs. the data. This can be useful when you have “problematic data” (for example strong view preference)</w:t>
+      </w:r>
+    </w:p>
+    <w:p>
+      <w:pPr>
+        <w:pStyle w:val="ListParagraph"/>
+        <w:numPr>
+          <w:ilvl w:val="0"/>
+          <w:numId w:val="5"/>
+        </w:numPr>
+        <w:rPr>
+          <w:highlight w:val="yellow"/>
+        </w:rPr>
+      </w:pPr>
+      <w:r>
+        <w:rPr>
+          <w:highlight w:val="yellow"/>
+        </w:rPr>
+        <w:t>Need to test the knn structure 4 2D (million ribosomes)</w:t>
+      </w:r>
+    </w:p>
+    <w:p/>
+    <w:p>
+      <w:pPr>
+        <w:rPr>
+          <w:u w:val="single"/>
+        </w:rPr>
+      </w:pPr>
+      <w:r>
+        <w:rPr>
+          <w:u w:val="single"/>
+        </w:rPr>
+        <w:t>Streaming</w:t>
+      </w:r>
+    </w:p>
+    <w:p>
+      <w:pPr>
+        <w:pStyle w:val="ListParagraph"/>
+        <w:numPr>
+          <w:ilvl w:val="0"/>
+          <w:numId w:val="6"/>
+        </w:numPr>
+        <w:rPr>
+          <w:highlight w:val="green"/>
+        </w:rPr>
+      </w:pPr>
+      <w:r>
+        <w:rPr>
+          <w:highlight w:val="green"/>
+        </w:rPr>
+        <w:t>UNBLUR</w:t>
+      </w:r>
+    </w:p>
+    <w:p>
+      <w:pPr>
+        <w:pStyle w:val="ListParagraph"/>
+        <w:numPr>
+          <w:ilvl w:val="0"/>
+          <w:numId w:val="6"/>
+        </w:numPr>
+        <w:rPr>
+          <w:highlight w:val="green"/>
+        </w:rPr>
+      </w:pPr>
+      <w:r>
+        <w:rPr>
+          <w:highlight w:val="green"/>
+        </w:rPr>
+        <w:t xml:space="preserve">asynchronous cavg/vol assemble (to reduce latency between </w:t>
+      </w:r>
+      <w:r>
+        <w:rPr>
+          <w:highlight w:val="green"/>
+        </w:rPr>
+        <w:t xml:space="preserve">distributed </w:t>
+      </w:r>
+      <w:r>
+        <w:rPr>
+          <w:highlight w:val="green"/>
+        </w:rPr>
+        <w:t>runs)</w:t>
+      </w:r>
+    </w:p>
+    <w:p>
+      <w:pPr>
+        <w:pStyle w:val="ListParagraph"/>
+        <w:numPr>
+          <w:ilvl w:val="0"/>
+          <w:numId w:val="6"/>
+        </w:numPr>
+        <w:rPr>
+          <w:highlight w:val="green"/>
+        </w:rPr>
+      </w:pPr>
+      <w:r>
+        <w:rPr>
+          <w:highlight w:val="green"/>
+        </w:rPr>
+        <w:t>PRIME2D</w:t>
+      </w:r>
+    </w:p>
+    <w:p>
+      <w:pPr>
+        <w:rPr>
+          <w:highlight w:val="green"/>
+        </w:rPr>
+      </w:pPr>
+    </w:p>
+    <w:p>
+      <w:pPr>
+        <w:rPr>
+          <w:u w:val="single"/>
+        </w:rPr>
+      </w:pPr>
+      <w:r>
+        <w:rPr>
+          <w:u w:val="single"/>
+        </w:rPr>
+        <w:t>Ideas</w:t>
+      </w:r>
+    </w:p>
+    <w:p>
+      <w:pPr>
+        <w:pStyle w:val="ListParagraph"/>
+        <w:numPr>
+          <w:ilvl w:val="0"/>
+          <w:numId w:val="14"/>
+        </w:numPr>
+        <w:rPr>
+          <w:highlight w:val="magenta"/>
+        </w:rPr>
+      </w:pPr>
+      <w:r>
+        <w:rPr>
+          <w:highlight w:val="magenta"/>
+        </w:rPr>
+        <w:t>Create a class scoring function based on the sum of the integrated weights of the class they belong to (minimum population threshold must apply). Correlate with the visual assessment of the cavg quality.</w:t>
+      </w:r>
+    </w:p>
+    <w:p>
+      <w:pPr>
+        <w:pStyle w:val="ListParagraph"/>
+        <w:numPr>
+          <w:ilvl w:val="0"/>
+          <w:numId w:val="14"/>
+        </w:numPr>
         <w:rPr>
           <w:highlight w:val="cyan"/>
-        </w:rPr>
-        <w:t>Dominika&amp;Hans</w:t>
-      </w:r>
-      <w:proofErr w:type="spellEnd"/>
-      <w:r>
-        <w:t xml:space="preserve">, </w:t>
-      </w:r>
-      <w:proofErr w:type="spellStart"/>
-      <w:r>
+          <w:u w:val="single"/>
+        </w:rPr>
+      </w:pPr>
+      <w:r>
+        <w:rPr>
+          <w:highlight w:val="cyan"/>
+        </w:rPr>
+        <w:t>COMPICK: code the common lines based idea for particle picking</w:t>
+      </w:r>
+    </w:p>
+    <w:p>
+      <w:pPr>
+        <w:pStyle w:val="ListParagraph"/>
+        <w:numPr>
+          <w:ilvl w:val="0"/>
+          <w:numId w:val="14"/>
+        </w:numPr>
+      </w:pPr>
+      <w:r>
+        <w:rPr>
+          <w:highlight w:val="cyan"/>
+        </w:rPr>
+        <w:t>COMSEL: code the common lines based idea for cavg selection for ab initio rec</w:t>
+      </w:r>
+    </w:p>
+    <w:p>
+      <w:pPr>
+        <w:rPr>
+          <w:highlight w:val="green"/>
+        </w:rPr>
+      </w:pPr>
+    </w:p>
+    <w:p>
+      <w:pPr>
+        <w:rPr>
+          <w:u w:val="single"/>
+        </w:rPr>
+      </w:pPr>
+      <w:r>
+        <w:rPr>
+          <w:u w:val="single"/>
+        </w:rPr>
+        <w:t>New developments</w:t>
+      </w:r>
+    </w:p>
+    <w:p>
+      <w:pPr>
+        <w:pStyle w:val="ListParagraph"/>
+        <w:numPr>
+          <w:ilvl w:val="0"/>
+          <w:numId w:val="9"/>
+        </w:numPr>
+        <w:rPr>
+          <w:highlight w:val="green"/>
+        </w:rPr>
+      </w:pPr>
+      <w:r>
+        <w:rPr>
+          <w:highlight w:val="green"/>
+        </w:rPr>
+        <w:t>Probabilistic SO(3) scatter search for high-resolution refinement</w:t>
+      </w:r>
+    </w:p>
+    <w:p>
+      <w:pPr>
+        <w:pStyle w:val="ListParagraph"/>
+        <w:numPr>
+          <w:ilvl w:val="0"/>
+          <w:numId w:val="9"/>
+        </w:numPr>
+        <w:rPr>
+          <w:highlight w:val="yellow"/>
+        </w:rPr>
+      </w:pPr>
+      <w:r>
+        <w:rPr>
+          <w:highlight w:val="yellow"/>
+        </w:rPr>
+        <w:t>Quasi-continuous sorting of conformational states (affinity propagation, shell-weighting or whatever works)</w:t>
+      </w:r>
+    </w:p>
+    <w:p>
+      <w:pPr>
+        <w:pStyle w:val="ListParagraph"/>
+        <w:numPr>
+          <w:ilvl w:val="0"/>
+          <w:numId w:val="9"/>
+        </w:numPr>
         <w:rPr>
           <w:highlight w:val="lightGray"/>
         </w:rPr>
-        <w:t>Alex&amp;Hans</w:t>
-      </w:r>
-      <w:proofErr w:type="spellEnd"/>
-      <w:r>
-        <w:t xml:space="preserve">, </w:t>
-      </w:r>
-      <w:proofErr w:type="spellStart"/>
-      <w:r>
-        <w:rPr>
-          <w:highlight w:val="magenta"/>
-        </w:rPr>
-        <w:t>Susan&amp;Hans</w:t>
-      </w:r>
-      <w:proofErr w:type="spellEnd"/>
-    </w:p>
-    <w:p>
-      <w:pPr>
-        <w:rPr>
-          <w:u w:val="single"/>
-        </w:rPr>
-      </w:pPr>
-    </w:p>
-    <w:p>
-      <w:pPr>
-        <w:rPr>
-          <w:u w:val="single"/>
-        </w:rPr>
-      </w:pPr>
-      <w:r>
-        <w:rPr>
-          <w:u w:val="single"/>
-        </w:rPr>
-        <w:t>Urgent 2dos</w:t>
-      </w:r>
-      <w:r>
-        <w:rPr>
-          <w:u w:val="single"/>
-        </w:rPr>
-        <w:t xml:space="preserve"> (before workshop)</w:t>
-      </w:r>
-    </w:p>
-    <w:p>
-      <w:pPr>
-        <w:pStyle w:val="ListParagraph"/>
-        <w:numPr>
-          <w:ilvl w:val="0"/>
-          <w:numId w:val="2"/>
-        </w:numPr>
-        <w:rPr>
-          <w:highlight w:val="yellow"/>
-        </w:rPr>
-      </w:pPr>
-      <w:proofErr w:type="gramStart"/>
-      <w:r>
-        <w:rPr>
-          <w:highlight w:val="yellow"/>
-        </w:rPr>
-        <w:t>should</w:t>
-      </w:r>
-      <w:proofErr w:type="gramEnd"/>
-      <w:r>
-        <w:rPr>
-          <w:highlight w:val="yellow"/>
-        </w:rPr>
-        <w:t xml:space="preserve"> be </w:t>
-      </w:r>
-      <w:r>
-        <w:rPr>
-          <w:highlight w:val="yellow"/>
-        </w:rPr>
-        <w:t>possible</w:t>
-      </w:r>
-      <w:r>
-        <w:rPr>
-          <w:highlight w:val="yellow"/>
-        </w:rPr>
-        <w:t xml:space="preserve"> to start refine=</w:t>
-      </w:r>
-      <w:proofErr w:type="spellStart"/>
-      <w:r>
-        <w:rPr>
-          <w:highlight w:val="yellow"/>
-        </w:rPr>
-        <w:t>shc</w:t>
-      </w:r>
-      <w:proofErr w:type="spellEnd"/>
-      <w:r>
-        <w:rPr>
-          <w:highlight w:val="yellow"/>
-        </w:rPr>
-        <w:t xml:space="preserve"> without </w:t>
-      </w:r>
-      <w:proofErr w:type="spellStart"/>
-      <w:r>
-        <w:rPr>
-          <w:highlight w:val="yellow"/>
-        </w:rPr>
-        <w:t>oritab</w:t>
-      </w:r>
-      <w:proofErr w:type="spellEnd"/>
-      <w:r>
-        <w:rPr>
-          <w:highlight w:val="yellow"/>
-        </w:rPr>
-        <w:t xml:space="preserve"> (exhaustive projection matching), needed for heterogeneity</w:t>
-      </w:r>
-    </w:p>
-    <w:p>
-      <w:pPr>
-        <w:pStyle w:val="ListParagraph"/>
-        <w:numPr>
-          <w:ilvl w:val="0"/>
-          <w:numId w:val="2"/>
-        </w:numPr>
-        <w:rPr>
-          <w:highlight w:val="yellow"/>
-        </w:rPr>
-      </w:pPr>
-      <w:r>
-        <w:rPr>
-          <w:highlight w:val="yellow"/>
-        </w:rPr>
-        <w:t xml:space="preserve">Restart mode for workflows, i.e. keep a status file that can replace the command line when given </w:t>
-      </w:r>
-      <w:proofErr w:type="spellStart"/>
-      <w:r>
-        <w:rPr>
-          <w:highlight w:val="yellow"/>
-        </w:rPr>
-        <w:t>startit</w:t>
-      </w:r>
-      <w:proofErr w:type="spellEnd"/>
-      <w:r>
-        <w:rPr>
-          <w:highlight w:val="yellow"/>
-        </w:rPr>
-        <w:t>, should be possible to start from any previous iteration without having to give command line directives</w:t>
-      </w:r>
-    </w:p>
-    <w:p>
-      <w:pPr>
-        <w:pStyle w:val="ListParagraph"/>
-        <w:numPr>
-          <w:ilvl w:val="0"/>
-          <w:numId w:val="2"/>
-        </w:numPr>
-        <w:rPr>
-          <w:highlight w:val="yellow"/>
-        </w:rPr>
-      </w:pPr>
-      <w:r>
-        <w:rPr>
-          <w:highlight w:val="yellow"/>
-        </w:rPr>
-        <w:t xml:space="preserve">Need to deal with state=0 in heterogeneous processing, </w:t>
-      </w:r>
-      <w:proofErr w:type="spellStart"/>
-      <w:r>
-        <w:rPr>
-          <w:highlight w:val="yellow"/>
-        </w:rPr>
-        <w:t>autoshrink</w:t>
-      </w:r>
-      <w:proofErr w:type="spellEnd"/>
-      <w:r>
-        <w:rPr>
-          <w:highlight w:val="yellow"/>
-        </w:rPr>
-        <w:t xml:space="preserve"> number of states &amp; bookkeep (evaluate whether to use native numbering or update to sequential)</w:t>
-      </w:r>
-    </w:p>
-    <w:p>
-      <w:pPr>
-        <w:pStyle w:val="ListParagraph"/>
-        <w:numPr>
-          <w:ilvl w:val="0"/>
-          <w:numId w:val="2"/>
-        </w:numPr>
-        <w:rPr>
-          <w:highlight w:val="yellow"/>
-        </w:rPr>
-      </w:pPr>
-      <w:r>
-        <w:rPr>
-          <w:highlight w:val="yellow"/>
-        </w:rPr>
-        <w:t xml:space="preserve">Consistency in output naming/directory structure in the distributed workflows and neat and tidy </w:t>
-      </w:r>
-      <w:proofErr w:type="spellStart"/>
-      <w:r>
-        <w:rPr>
-          <w:highlight w:val="yellow"/>
-        </w:rPr>
-        <w:t>cwd</w:t>
-      </w:r>
-      <w:proofErr w:type="spellEnd"/>
-      <w:r>
-        <w:rPr>
-          <w:highlight w:val="yellow"/>
-        </w:rPr>
-        <w:t xml:space="preserve"> following convergence</w:t>
-      </w:r>
-    </w:p>
-    <w:p>
-      <w:pPr>
-        <w:pStyle w:val="ListParagraph"/>
-        <w:numPr>
-          <w:ilvl w:val="0"/>
-          <w:numId w:val="2"/>
-        </w:numPr>
-        <w:rPr>
-          <w:highlight w:val="green"/>
-        </w:rPr>
-      </w:pPr>
-      <w:proofErr w:type="gramStart"/>
-      <w:r>
-        <w:rPr>
-          <w:highlight w:val="green"/>
-        </w:rPr>
-        <w:t>add</w:t>
-      </w:r>
-      <w:proofErr w:type="gramEnd"/>
-      <w:r>
-        <w:rPr>
-          <w:highlight w:val="green"/>
-        </w:rPr>
-        <w:t xml:space="preserve"> rejected </w:t>
-      </w:r>
-      <w:proofErr w:type="spellStart"/>
-      <w:r>
-        <w:rPr>
-          <w:highlight w:val="green"/>
-        </w:rPr>
-        <w:t>dir</w:t>
-      </w:r>
-      <w:proofErr w:type="spellEnd"/>
-      <w:r>
-        <w:rPr>
-          <w:highlight w:val="green"/>
-        </w:rPr>
-        <w:t xml:space="preserve"> to </w:t>
-      </w:r>
-      <w:proofErr w:type="spellStart"/>
-      <w:r>
-        <w:rPr>
-          <w:highlight w:val="green"/>
-        </w:rPr>
-        <w:t>simple_select</w:t>
-      </w:r>
-      <w:proofErr w:type="spellEnd"/>
-      <w:r>
-        <w:rPr>
-          <w:highlight w:val="green"/>
-        </w:rPr>
-        <w:t xml:space="preserve"> and give possibility to input desired select/reject dirs.</w:t>
-      </w:r>
-    </w:p>
-    <w:p>
-      <w:pPr>
-        <w:pStyle w:val="ListParagraph"/>
-        <w:numPr>
-          <w:ilvl w:val="0"/>
-          <w:numId w:val="2"/>
-        </w:numPr>
-        <w:rPr>
-          <w:highlight w:val="green"/>
-        </w:rPr>
-      </w:pPr>
-      <w:proofErr w:type="spellStart"/>
-      <w:r>
-        <w:rPr>
-          <w:highlight w:val="green"/>
-        </w:rPr>
-        <w:t>Autogenerate</w:t>
-      </w:r>
-      <w:proofErr w:type="spellEnd"/>
-      <w:r>
-        <w:rPr>
-          <w:highlight w:val="green"/>
-        </w:rPr>
-        <w:t xml:space="preserve"> </w:t>
-      </w:r>
-      <w:proofErr w:type="spellStart"/>
-      <w:r>
-        <w:rPr>
-          <w:highlight w:val="green"/>
-        </w:rPr>
-        <w:t>simple_distr_config.env</w:t>
-      </w:r>
-      <w:proofErr w:type="spellEnd"/>
-      <w:r>
-        <w:rPr>
-          <w:highlight w:val="green"/>
-        </w:rPr>
-        <w:t xml:space="preserve"> file based on environment variables if it is not in </w:t>
-      </w:r>
-      <w:proofErr w:type="spellStart"/>
-      <w:r>
-        <w:rPr>
-          <w:highlight w:val="green"/>
-        </w:rPr>
-        <w:t>cwd</w:t>
-      </w:r>
-      <w:proofErr w:type="spellEnd"/>
-    </w:p>
-    <w:p>
-      <w:pPr>
-        <w:pStyle w:val="ListParagraph"/>
-        <w:numPr>
-          <w:ilvl w:val="0"/>
-          <w:numId w:val="2"/>
-        </w:numPr>
-        <w:rPr>
-          <w:highlight w:val="green"/>
-        </w:rPr>
-      </w:pPr>
-      <w:proofErr w:type="spellStart"/>
-      <w:proofErr w:type="gramStart"/>
-      <w:r>
-        <w:rPr>
-          <w:highlight w:val="green"/>
-        </w:rPr>
-        <w:t>mailx</w:t>
-      </w:r>
-      <w:proofErr w:type="spellEnd"/>
-      <w:proofErr w:type="gramEnd"/>
-      <w:r>
-        <w:rPr>
-          <w:highlight w:val="green"/>
-        </w:rPr>
-        <w:t xml:space="preserve"> -s "mail from prime2D" hans.elmlund@monash.edu &lt; from_prime2D</w:t>
-      </w:r>
-    </w:p>
-    <w:p>
-      <w:pPr>
-        <w:pStyle w:val="ListParagraph"/>
-        <w:numPr>
-          <w:ilvl w:val="0"/>
-          <w:numId w:val="2"/>
-        </w:numPr>
-        <w:rPr>
-          <w:highlight w:val="green"/>
-        </w:rPr>
-      </w:pPr>
-      <w:proofErr w:type="spellStart"/>
-      <w:r>
-        <w:rPr>
-          <w:highlight w:val="green"/>
-        </w:rPr>
-        <w:t>Postprocessing</w:t>
-      </w:r>
-      <w:proofErr w:type="spellEnd"/>
-      <w:r>
-        <w:rPr>
-          <w:highlight w:val="green"/>
-        </w:rPr>
-        <w:t xml:space="preserve"> of volumes in the distributed workflows</w:t>
-      </w:r>
-    </w:p>
-    <w:p>
-      <w:pPr>
-        <w:pStyle w:val="ListParagraph"/>
-        <w:numPr>
-          <w:ilvl w:val="0"/>
-          <w:numId w:val="2"/>
-        </w:numPr>
-        <w:rPr>
-          <w:highlight w:val="green"/>
-        </w:rPr>
-      </w:pPr>
-      <w:r>
-        <w:rPr>
-          <w:highlight w:val="green"/>
-        </w:rPr>
-        <w:t xml:space="preserve">Not only </w:t>
-      </w:r>
-      <w:proofErr w:type="spellStart"/>
-      <w:r>
-        <w:rPr>
-          <w:highlight w:val="green"/>
-        </w:rPr>
-        <w:t>eo</w:t>
-      </w:r>
-      <w:proofErr w:type="spellEnd"/>
-      <w:r>
-        <w:rPr>
-          <w:highlight w:val="green"/>
-        </w:rPr>
-        <w:t xml:space="preserve"> option in </w:t>
-      </w:r>
-      <w:proofErr w:type="spellStart"/>
-      <w:r>
-        <w:rPr>
-          <w:highlight w:val="green"/>
-        </w:rPr>
-        <w:t>postproc</w:t>
-      </w:r>
-      <w:proofErr w:type="spellEnd"/>
-      <w:r>
-        <w:rPr>
-          <w:highlight w:val="green"/>
-        </w:rPr>
-        <w:t xml:space="preserve"> </w:t>
-      </w:r>
-      <w:proofErr w:type="spellStart"/>
-      <w:r>
-        <w:rPr>
-          <w:highlight w:val="green"/>
-        </w:rPr>
-        <w:t>vols</w:t>
-      </w:r>
-      <w:proofErr w:type="spellEnd"/>
-      <w:r>
-        <w:rPr>
-          <w:highlight w:val="green"/>
-        </w:rPr>
-        <w:t xml:space="preserve">, also </w:t>
-      </w:r>
-      <w:proofErr w:type="spellStart"/>
-      <w:r>
-        <w:rPr>
-          <w:highlight w:val="green"/>
-        </w:rPr>
-        <w:t>lp</w:t>
-      </w:r>
-      <w:proofErr w:type="spellEnd"/>
-    </w:p>
-    <w:p>
-      <w:pPr>
-        <w:pStyle w:val="ListParagraph"/>
-        <w:numPr>
-          <w:ilvl w:val="0"/>
-          <w:numId w:val="2"/>
-        </w:numPr>
-        <w:rPr>
-          <w:highlight w:val="green"/>
-        </w:rPr>
-      </w:pPr>
-      <w:r>
-        <w:rPr>
-          <w:highlight w:val="green"/>
-        </w:rPr>
-        <w:t xml:space="preserve">Exception when partial stacks of wrong </w:t>
-      </w:r>
-      <w:proofErr w:type="spellStart"/>
-      <w:r>
-        <w:rPr>
-          <w:highlight w:val="green"/>
-        </w:rPr>
-        <w:t>ldim</w:t>
-      </w:r>
-      <w:proofErr w:type="spellEnd"/>
-    </w:p>
-    <w:p>
-      <w:pPr>
-        <w:pStyle w:val="ListParagraph"/>
-        <w:numPr>
-          <w:ilvl w:val="0"/>
-          <w:numId w:val="2"/>
-        </w:numPr>
-        <w:rPr>
-          <w:highlight w:val="green"/>
-        </w:rPr>
-      </w:pPr>
-      <w:r>
-        <w:rPr>
-          <w:highlight w:val="green"/>
-        </w:rPr>
-        <w:t xml:space="preserve">Add </w:t>
-      </w:r>
-      <w:proofErr w:type="spellStart"/>
-      <w:r>
-        <w:rPr>
-          <w:highlight w:val="green"/>
-        </w:rPr>
-        <w:t>cenlp</w:t>
-      </w:r>
-      <w:proofErr w:type="spellEnd"/>
-      <w:r>
-        <w:rPr>
-          <w:highlight w:val="green"/>
-        </w:rPr>
-        <w:t xml:space="preserve"> option to relevant command lines</w:t>
-      </w:r>
-    </w:p>
-    <w:p>
-      <w:pPr>
-        <w:pStyle w:val="ListParagraph"/>
-        <w:numPr>
-          <w:ilvl w:val="0"/>
-          <w:numId w:val="2"/>
-        </w:numPr>
-        <w:rPr>
-          <w:highlight w:val="green"/>
-        </w:rPr>
-      </w:pPr>
-      <w:r>
-        <w:rPr>
-          <w:highlight w:val="green"/>
-        </w:rPr>
-        <w:t xml:space="preserve">Make </w:t>
-      </w:r>
-      <w:proofErr w:type="spellStart"/>
-      <w:proofErr w:type="gramStart"/>
-      <w:r>
-        <w:rPr>
-          <w:highlight w:val="green"/>
-        </w:rPr>
-        <w:t>unblur</w:t>
-      </w:r>
-      <w:proofErr w:type="spellEnd"/>
-      <w:r>
-        <w:rPr>
-          <w:highlight w:val="green"/>
-        </w:rPr>
-        <w:t xml:space="preserve">  commander</w:t>
-      </w:r>
-      <w:proofErr w:type="gramEnd"/>
-      <w:r>
-        <w:rPr>
-          <w:highlight w:val="green"/>
-        </w:rPr>
-        <w:t xml:space="preserve"> stack the </w:t>
-      </w:r>
-      <w:proofErr w:type="spellStart"/>
-      <w:r>
-        <w:rPr>
-          <w:highlight w:val="green"/>
-        </w:rPr>
-        <w:t>powerspectra</w:t>
-      </w:r>
-      <w:proofErr w:type="spellEnd"/>
-      <w:r>
-        <w:rPr>
-          <w:highlight w:val="green"/>
-        </w:rPr>
-        <w:t xml:space="preserve"> (SP mode)</w:t>
+      </w:pPr>
+      <w:r>
+        <w:rPr>
+          <w:highlight w:val="lightGray"/>
+        </w:rPr>
+        <w:t>implement tilt test</w:t>
       </w:r>
     </w:p>
     <w:p/>
@@ -618,207 +1010,99 @@
         <w:rPr>
           <w:u w:val="single"/>
         </w:rPr>
-        <w:t>After workshop</w:t>
-      </w:r>
-    </w:p>
-    <w:p>
-      <w:pPr>
-        <w:rPr>
-          <w:u w:val="single"/>
-        </w:rPr>
-      </w:pPr>
-    </w:p>
-    <w:p>
-      <w:pPr>
-        <w:rPr>
-          <w:u w:val="single"/>
-        </w:rPr>
-      </w:pPr>
-      <w:r>
-        <w:rPr>
-          <w:u w:val="single"/>
-        </w:rPr>
-        <w:t>2dos</w:t>
-      </w:r>
-    </w:p>
-    <w:p>
-      <w:pPr>
-        <w:pStyle w:val="ListParagraph"/>
-        <w:numPr>
-          <w:ilvl w:val="0"/>
-          <w:numId w:val="1"/>
-        </w:numPr>
-        <w:rPr>
-          <w:highlight w:val="yellow"/>
-        </w:rPr>
-      </w:pPr>
-      <w:proofErr w:type="gramStart"/>
-      <w:r>
-        <w:rPr>
-          <w:highlight w:val="yellow"/>
-        </w:rPr>
-        <w:t>every</w:t>
-      </w:r>
-      <w:proofErr w:type="gramEnd"/>
-      <w:r>
-        <w:rPr>
-          <w:highlight w:val="yellow"/>
-        </w:rPr>
-        <w:t xml:space="preserve"> time we execute a simple command line (by itself or from within the distributed environment) the command line should be appended to a simple.log file with a time-stamp</w:t>
-      </w:r>
-    </w:p>
-    <w:p>
-      <w:pPr>
-        <w:pStyle w:val="ListParagraph"/>
-        <w:numPr>
-          <w:ilvl w:val="0"/>
-          <w:numId w:val="1"/>
-        </w:numPr>
-        <w:rPr>
-          <w:highlight w:val="yellow"/>
-        </w:rPr>
-      </w:pPr>
-      <w:proofErr w:type="gramStart"/>
-      <w:r>
-        <w:rPr>
-          <w:highlight w:val="yellow"/>
-        </w:rPr>
-        <w:t>higher</w:t>
-      </w:r>
-      <w:proofErr w:type="gramEnd"/>
-      <w:r>
-        <w:rPr>
-          <w:highlight w:val="yellow"/>
-        </w:rPr>
-        <w:t xml:space="preserve"> level </w:t>
-      </w:r>
-      <w:proofErr w:type="spellStart"/>
-      <w:r>
-        <w:rPr>
-          <w:highlight w:val="yellow"/>
-        </w:rPr>
-        <w:t>automodes</w:t>
-      </w:r>
-      <w:proofErr w:type="spellEnd"/>
-      <w:r>
-        <w:rPr>
-          <w:highlight w:val="yellow"/>
-        </w:rPr>
-        <w:t xml:space="preserve"> for workflows (stitching workflows together, for example, chain together extract, 2D, 3D)</w:t>
-      </w:r>
-    </w:p>
-    <w:p>
-      <w:pPr>
-        <w:pStyle w:val="ListParagraph"/>
-        <w:numPr>
-          <w:ilvl w:val="0"/>
-          <w:numId w:val="1"/>
-        </w:numPr>
-        <w:rPr>
-          <w:highlight w:val="yellow"/>
-        </w:rPr>
-      </w:pPr>
-      <w:r>
-        <w:rPr>
-          <w:highlight w:val="yellow"/>
-        </w:rPr>
-        <w:t xml:space="preserve">It should be possible to set </w:t>
-      </w:r>
-      <w:proofErr w:type="spellStart"/>
-      <w:r>
-        <w:rPr>
-          <w:highlight w:val="yellow"/>
-        </w:rPr>
-        <w:t>maxp</w:t>
-      </w:r>
-      <w:proofErr w:type="spellEnd"/>
-      <w:r>
-        <w:rPr>
-          <w:highlight w:val="yellow"/>
-        </w:rPr>
-        <w:t xml:space="preserve"> (maximum number of particles in a class) and </w:t>
-      </w:r>
-      <w:proofErr w:type="spellStart"/>
-      <w:r>
-        <w:rPr>
-          <w:highlight w:val="yellow"/>
-        </w:rPr>
-        <w:t>autosplit</w:t>
-      </w:r>
-      <w:proofErr w:type="spellEnd"/>
-      <w:r>
-        <w:rPr>
-          <w:highlight w:val="yellow"/>
-        </w:rPr>
-        <w:t xml:space="preserve"> when pop becomes &gt; </w:t>
-      </w:r>
-      <w:proofErr w:type="spellStart"/>
-      <w:r>
-        <w:rPr>
-          <w:highlight w:val="yellow"/>
-        </w:rPr>
-        <w:t>maxp</w:t>
-      </w:r>
-      <w:proofErr w:type="spellEnd"/>
-    </w:p>
-    <w:p>
-      <w:pPr>
-        <w:pStyle w:val="ListParagraph"/>
-        <w:numPr>
-          <w:ilvl w:val="0"/>
-          <w:numId w:val="1"/>
-        </w:numPr>
-        <w:rPr>
-          <w:highlight w:val="green"/>
-        </w:rPr>
-      </w:pPr>
-      <w:r>
-        <w:rPr>
-          <w:highlight w:val="green"/>
-        </w:rPr>
-        <w:t>Clever command line: any set of parameters should be possible to input in the environment file and not asked for upon execution (but command line should be able to override)</w:t>
-      </w:r>
-    </w:p>
-    <w:p>
-      <w:pPr>
-        <w:pStyle w:val="ListParagraph"/>
-        <w:numPr>
-          <w:ilvl w:val="0"/>
-          <w:numId w:val="1"/>
-        </w:numPr>
-        <w:rPr>
-          <w:highlight w:val="green"/>
-        </w:rPr>
-      </w:pPr>
-      <w:proofErr w:type="gramStart"/>
-      <w:r>
-        <w:rPr>
-          <w:highlight w:val="green"/>
-        </w:rPr>
-        <w:t>when</w:t>
-      </w:r>
-      <w:proofErr w:type="gramEnd"/>
-      <w:r>
-        <w:rPr>
-          <w:highlight w:val="green"/>
-        </w:rPr>
-        <w:t xml:space="preserve"> </w:t>
-      </w:r>
-      <w:proofErr w:type="spellStart"/>
-      <w:r>
-        <w:rPr>
-          <w:highlight w:val="green"/>
-        </w:rPr>
-        <w:t>automsk</w:t>
-      </w:r>
-      <w:proofErr w:type="spellEnd"/>
-      <w:r>
-        <w:rPr>
-          <w:highlight w:val="green"/>
-        </w:rPr>
-        <w:t xml:space="preserve"> is turned on in 2D we must force the next round to search all refs, or it will go to shit</w:t>
-      </w:r>
-    </w:p>
+        <w:t>Exception handling</w:t>
+      </w:r>
+    </w:p>
+    <w:p>
+      <w:pPr>
+        <w:pStyle w:val="ListParagraph"/>
+        <w:numPr>
+          <w:ilvl w:val="0"/>
+          <w:numId w:val="7"/>
+        </w:numPr>
+      </w:pPr>
+      <w:r>
+        <w:t xml:space="preserve">exception handling class that makes more sensible outputs </w:t>
+      </w:r>
+      <w:r>
+        <w:t xml:space="preserve">(especially </w:t>
+      </w:r>
+      <w:r>
+        <w:t>when running the code in distributed mode</w:t>
+      </w:r>
+      <w:r>
+        <w:t>). We need to create a database of exceptions and then have ONE control point where we check the stack for errors and report what has failed (similar to the command line dictionary)</w:t>
+      </w:r>
+    </w:p>
+    <w:p>
+      <w:pPr>
+        <w:pStyle w:val="ListParagraph"/>
+        <w:numPr>
+          <w:ilvl w:val="0"/>
+          <w:numId w:val="7"/>
+        </w:numPr>
+      </w:pPr>
+      <w:r>
+        <w:t>refs should be included in the mixed formats check</w:t>
+      </w:r>
+    </w:p>
+    <w:p>
+      <w:pPr>
+        <w:pStyle w:val="ListParagraph"/>
+        <w:numPr>
+          <w:ilvl w:val="0"/>
+          <w:numId w:val="7"/>
+        </w:numPr>
+      </w:pPr>
+      <w:r>
+        <w:t>when nr of commands are not sufficient the error message should tell what is missing</w:t>
+      </w:r>
+    </w:p>
+    <w:p>
+      <w:pPr>
+        <w:pStyle w:val="ListParagraph"/>
+        <w:numPr>
+          <w:ilvl w:val="0"/>
+          <w:numId w:val="7"/>
+        </w:numPr>
+      </w:pPr>
+      <w:r>
+        <w:t>when eo=yes is set the program should ask for fsc-file if missing &amp; instruct better</w:t>
+      </w:r>
+    </w:p>
+    <w:p>
+      <w:pPr>
+        <w:ind w:left="360"/>
+      </w:pPr>
+    </w:p>
+    <w:p>
+      <w:pPr>
+        <w:ind w:left="360"/>
+        <w:rPr>
+          <w:u w:val="single"/>
+        </w:rPr>
+      </w:pPr>
+      <w:r>
+        <w:rPr>
+          <w:u w:val="single"/>
+        </w:rPr>
+        <w:t>Considerations</w:t>
+      </w:r>
+    </w:p>
+    <w:p>
+      <w:pPr>
+        <w:ind w:left="360"/>
+      </w:pPr>
+      <w:r>
+        <w:t>Using the strategy pattern for the different modes of refinement?</w:t>
+      </w:r>
+    </w:p>
+    <w:p>
+      <w:pPr>
+        <w:ind w:left="360"/>
+      </w:pPr>
+    </w:p>
+    <w:p/>
     <w:p>
       <w:pPr>
         <w:rPr>
@@ -842,768 +1126,6 @@
         <w:rPr>
           <w:u w:val="single"/>
         </w:rPr>
-        <w:lastRenderedPageBreak/>
-        <w:t>GPU</w:t>
-      </w:r>
-    </w:p>
-    <w:p>
-      <w:pPr>
-        <w:pStyle w:val="ListParagraph"/>
-        <w:numPr>
-          <w:ilvl w:val="0"/>
-          <w:numId w:val="4"/>
-        </w:numPr>
-      </w:pPr>
-      <w:r>
-        <w:rPr>
-          <w:highlight w:val="green"/>
-        </w:rPr>
-        <w:t>UNB</w:t>
-      </w:r>
-      <w:r>
-        <w:rPr>
-          <w:highlight w:val="yellow"/>
-        </w:rPr>
-        <w:t>LUR</w:t>
-      </w:r>
-    </w:p>
-    <w:p>
-      <w:pPr>
-        <w:pStyle w:val="ListParagraph"/>
-        <w:numPr>
-          <w:ilvl w:val="0"/>
-          <w:numId w:val="4"/>
-        </w:numPr>
-      </w:pPr>
-      <w:r>
-        <w:rPr>
-          <w:highlight w:val="yellow"/>
-        </w:rPr>
-        <w:t>PRIM</w:t>
-      </w:r>
-      <w:r>
-        <w:rPr>
-          <w:highlight w:val="green"/>
-        </w:rPr>
-        <w:t>E2D</w:t>
-      </w:r>
-    </w:p>
-    <w:p>
-      <w:pPr>
-        <w:ind w:left="360"/>
-      </w:pPr>
-      <w:proofErr w:type="gramStart"/>
-      <w:r>
-        <w:t xml:space="preserve">3) </w:t>
-      </w:r>
-      <w:r>
-        <w:t xml:space="preserve"> </w:t>
-      </w:r>
-      <w:r>
-        <w:rPr>
-          <w:highlight w:val="green"/>
-        </w:rPr>
-        <w:t>PRIM</w:t>
-      </w:r>
-      <w:r>
-        <w:rPr>
-          <w:highlight w:val="yellow"/>
-        </w:rPr>
-        <w:t>E3D</w:t>
-      </w:r>
-      <w:proofErr w:type="gramEnd"/>
-    </w:p>
-    <w:p/>
-    <w:p>
-      <w:pPr>
-        <w:rPr>
-          <w:u w:val="single"/>
-        </w:rPr>
-      </w:pPr>
-      <w:r>
-        <w:rPr>
-          <w:u w:val="single"/>
-        </w:rPr>
-        <w:t>Tests</w:t>
-      </w:r>
-    </w:p>
-    <w:p>
-      <w:pPr>
-        <w:pStyle w:val="ListParagraph"/>
-        <w:numPr>
-          <w:ilvl w:val="0"/>
-          <w:numId w:val="5"/>
-        </w:numPr>
-        <w:rPr>
-          <w:highlight w:val="green"/>
-        </w:rPr>
-      </w:pPr>
-      <w:proofErr w:type="spellStart"/>
-      <w:r>
-        <w:rPr>
-          <w:highlight w:val="green"/>
-        </w:rPr>
-        <w:t>Juha's</w:t>
-      </w:r>
-      <w:proofErr w:type="spellEnd"/>
-      <w:r>
-        <w:rPr>
-          <w:highlight w:val="green"/>
-        </w:rPr>
-        <w:t xml:space="preserve"> code (</w:t>
-      </w:r>
-      <w:proofErr w:type="spellStart"/>
-      <w:r>
-        <w:rPr>
-          <w:highlight w:val="green"/>
-        </w:rPr>
-        <w:t>icosahedrality</w:t>
-      </w:r>
-      <w:proofErr w:type="spellEnd"/>
-      <w:r>
-        <w:rPr>
-          <w:highlight w:val="green"/>
-        </w:rPr>
-        <w:t xml:space="preserve"> of individual particle images)</w:t>
-      </w:r>
-    </w:p>
-    <w:p>
-      <w:pPr>
-        <w:pStyle w:val="ListParagraph"/>
-        <w:numPr>
-          <w:ilvl w:val="0"/>
-          <w:numId w:val="5"/>
-        </w:numPr>
-        <w:rPr>
-          <w:highlight w:val="yellow"/>
-        </w:rPr>
-      </w:pPr>
-      <w:proofErr w:type="gramStart"/>
-      <w:r>
-        <w:rPr>
-          <w:highlight w:val="yellow"/>
-        </w:rPr>
-        <w:t>test</w:t>
-      </w:r>
-      <w:proofErr w:type="gramEnd"/>
-      <w:r>
-        <w:rPr>
-          <w:highlight w:val="yellow"/>
-        </w:rPr>
-        <w:t xml:space="preserve"> that the Wiener filter works for initial model generation from particles</w:t>
-      </w:r>
-    </w:p>
-    <w:p>
-      <w:pPr>
-        <w:pStyle w:val="ListParagraph"/>
-        <w:numPr>
-          <w:ilvl w:val="0"/>
-          <w:numId w:val="5"/>
-        </w:numPr>
-        <w:rPr>
-          <w:highlight w:val="yellow"/>
-        </w:rPr>
-      </w:pPr>
-      <w:proofErr w:type="gramStart"/>
-      <w:r>
-        <w:rPr>
-          <w:highlight w:val="yellow"/>
-        </w:rPr>
-        <w:t>test</w:t>
-      </w:r>
-      <w:proofErr w:type="gramEnd"/>
-      <w:r>
-        <w:rPr>
-          <w:highlight w:val="yellow"/>
-        </w:rPr>
-        <w:t xml:space="preserve"> so that we can run PRIME2D/PRIME3D in all CTF/refine/</w:t>
-      </w:r>
-      <w:proofErr w:type="spellStart"/>
-      <w:r>
-        <w:rPr>
-          <w:highlight w:val="yellow"/>
-        </w:rPr>
-        <w:t>eo</w:t>
-      </w:r>
-      <w:proofErr w:type="spellEnd"/>
-      <w:r>
-        <w:rPr>
-          <w:highlight w:val="yellow"/>
-        </w:rPr>
-        <w:t xml:space="preserve"> modes</w:t>
-      </w:r>
-    </w:p>
-    <w:p>
-      <w:pPr>
-        <w:pStyle w:val="ListParagraph"/>
-        <w:numPr>
-          <w:ilvl w:val="0"/>
-          <w:numId w:val="5"/>
-        </w:numPr>
-        <w:rPr>
-          <w:highlight w:val="yellow"/>
-        </w:rPr>
-      </w:pPr>
-      <w:proofErr w:type="gramStart"/>
-      <w:r>
-        <w:rPr>
-          <w:highlight w:val="yellow"/>
-        </w:rPr>
-        <w:t>evaluate</w:t>
-      </w:r>
-      <w:proofErr w:type="gramEnd"/>
-      <w:r>
-        <w:rPr>
-          <w:highlight w:val="yellow"/>
-        </w:rPr>
-        <w:t xml:space="preserve"> stochastic momentum on the </w:t>
-      </w:r>
-      <w:proofErr w:type="spellStart"/>
-      <w:r>
-        <w:rPr>
-          <w:highlight w:val="yellow"/>
-        </w:rPr>
-        <w:t>corr</w:t>
-      </w:r>
-      <w:proofErr w:type="spellEnd"/>
-      <w:r>
-        <w:rPr>
-          <w:highlight w:val="yellow"/>
-        </w:rPr>
-        <w:t xml:space="preserve"> level</w:t>
-      </w:r>
-    </w:p>
-    <w:p>
-      <w:pPr>
-        <w:pStyle w:val="ListParagraph"/>
-        <w:numPr>
-          <w:ilvl w:val="0"/>
-          <w:numId w:val="5"/>
-        </w:numPr>
-        <w:rPr>
-          <w:highlight w:val="yellow"/>
-        </w:rPr>
-      </w:pPr>
-      <w:proofErr w:type="gramStart"/>
-      <w:r>
-        <w:rPr>
-          <w:highlight w:val="yellow"/>
-        </w:rPr>
-        <w:t>evaluate</w:t>
-      </w:r>
-      <w:proofErr w:type="gramEnd"/>
-      <w:r>
-        <w:rPr>
-          <w:highlight w:val="yellow"/>
-        </w:rPr>
-        <w:t xml:space="preserve"> deterministic momentum on the rec level</w:t>
-      </w:r>
-      <w:r>
-        <w:rPr>
-          <w:highlight w:val="yellow"/>
-        </w:rPr>
-        <w:t xml:space="preserve">. This is basically what </w:t>
-      </w:r>
-      <w:proofErr w:type="spellStart"/>
-      <w:r>
-        <w:rPr>
-          <w:highlight w:val="yellow"/>
-        </w:rPr>
-        <w:t>Relion</w:t>
-      </w:r>
-      <w:proofErr w:type="spellEnd"/>
-      <w:r>
-        <w:rPr>
-          <w:highlight w:val="yellow"/>
-        </w:rPr>
-        <w:t xml:space="preserve"> does with the </w:t>
-      </w:r>
-      <w:proofErr w:type="spellStart"/>
-      <w:r>
-        <w:rPr>
-          <w:highlight w:val="yellow"/>
-        </w:rPr>
-        <w:t>slidebar</w:t>
-      </w:r>
-      <w:proofErr w:type="spellEnd"/>
-      <w:r>
-        <w:rPr>
-          <w:highlight w:val="yellow"/>
-        </w:rPr>
-        <w:t xml:space="preserve"> where you select how much weight you want </w:t>
-      </w:r>
-      <w:proofErr w:type="gramStart"/>
-      <w:r>
-        <w:rPr>
-          <w:highlight w:val="yellow"/>
-        </w:rPr>
-        <w:t>give</w:t>
-      </w:r>
-      <w:proofErr w:type="gramEnd"/>
-      <w:r>
-        <w:rPr>
-          <w:highlight w:val="yellow"/>
-        </w:rPr>
-        <w:t xml:space="preserve"> to the reference vs. the data. This can be useful when you have “problematic data” (for example strong view preference)</w:t>
-      </w:r>
-    </w:p>
-    <w:p/>
-    <w:p>
-      <w:pPr>
-        <w:rPr>
-          <w:u w:val="single"/>
-        </w:rPr>
-      </w:pPr>
-      <w:r>
-        <w:rPr>
-          <w:u w:val="single"/>
-        </w:rPr>
-        <w:t>Streaming</w:t>
-      </w:r>
-    </w:p>
-    <w:p>
-      <w:pPr>
-        <w:pStyle w:val="ListParagraph"/>
-        <w:numPr>
-          <w:ilvl w:val="0"/>
-          <w:numId w:val="6"/>
-        </w:numPr>
-        <w:rPr>
-          <w:highlight w:val="green"/>
-        </w:rPr>
-      </w:pPr>
-      <w:r>
-        <w:rPr>
-          <w:highlight w:val="green"/>
-        </w:rPr>
-        <w:t>UNBLUR</w:t>
-      </w:r>
-    </w:p>
-    <w:p>
-      <w:pPr>
-        <w:pStyle w:val="ListParagraph"/>
-        <w:numPr>
-          <w:ilvl w:val="0"/>
-          <w:numId w:val="6"/>
-        </w:numPr>
-        <w:rPr>
-          <w:highlight w:val="green"/>
-        </w:rPr>
-      </w:pPr>
-      <w:proofErr w:type="gramStart"/>
-      <w:r>
-        <w:rPr>
-          <w:highlight w:val="green"/>
-        </w:rPr>
-        <w:t>asynchronous</w:t>
-      </w:r>
-      <w:proofErr w:type="gramEnd"/>
-      <w:r>
-        <w:rPr>
-          <w:highlight w:val="green"/>
-        </w:rPr>
-        <w:t xml:space="preserve"> </w:t>
-      </w:r>
-      <w:proofErr w:type="spellStart"/>
-      <w:r>
-        <w:rPr>
-          <w:highlight w:val="green"/>
-        </w:rPr>
-        <w:t>cavg</w:t>
-      </w:r>
-      <w:proofErr w:type="spellEnd"/>
-      <w:r>
-        <w:rPr>
-          <w:highlight w:val="green"/>
-        </w:rPr>
-        <w:t>/</w:t>
-      </w:r>
-      <w:proofErr w:type="spellStart"/>
-      <w:r>
-        <w:rPr>
-          <w:highlight w:val="green"/>
-        </w:rPr>
-        <w:t>vol</w:t>
-      </w:r>
-      <w:proofErr w:type="spellEnd"/>
-      <w:r>
-        <w:rPr>
-          <w:highlight w:val="green"/>
-        </w:rPr>
-        <w:t xml:space="preserve"> assemble (to reduce latency between </w:t>
-      </w:r>
-      <w:r>
-        <w:rPr>
-          <w:highlight w:val="green"/>
-        </w:rPr>
-        <w:t xml:space="preserve">distributed </w:t>
-      </w:r>
-      <w:r>
-        <w:rPr>
-          <w:highlight w:val="green"/>
-        </w:rPr>
-        <w:t>runs)</w:t>
-      </w:r>
-    </w:p>
-    <w:p>
-      <w:pPr>
-        <w:pStyle w:val="ListParagraph"/>
-        <w:numPr>
-          <w:ilvl w:val="0"/>
-          <w:numId w:val="6"/>
-        </w:numPr>
-        <w:rPr>
-          <w:highlight w:val="green"/>
-        </w:rPr>
-      </w:pPr>
-      <w:r>
-        <w:rPr>
-          <w:highlight w:val="green"/>
-        </w:rPr>
-        <w:t>PRIME2D</w:t>
-      </w:r>
-    </w:p>
-    <w:p>
-      <w:pPr>
-        <w:rPr>
-          <w:highlight w:val="green"/>
-        </w:rPr>
-      </w:pPr>
-    </w:p>
-    <w:p>
-      <w:pPr>
-        <w:rPr>
-          <w:u w:val="single"/>
-        </w:rPr>
-      </w:pPr>
-      <w:r>
-        <w:rPr>
-          <w:u w:val="single"/>
-        </w:rPr>
-        <w:t>Ideas</w:t>
-      </w:r>
-    </w:p>
-    <w:p>
-      <w:pPr>
-        <w:pStyle w:val="ListParagraph"/>
-        <w:numPr>
-          <w:ilvl w:val="0"/>
-          <w:numId w:val="14"/>
-        </w:numPr>
-        <w:rPr>
-          <w:highlight w:val="magenta"/>
-        </w:rPr>
-      </w:pPr>
-      <w:r>
-        <w:rPr>
-          <w:highlight w:val="magenta"/>
-        </w:rPr>
-        <w:t xml:space="preserve">Create a class scoring function based on the sum of the integrated weights of the class they belong to (minimum population threshold must apply). Correlate with the visual assessment of the </w:t>
-      </w:r>
-      <w:proofErr w:type="spellStart"/>
-      <w:r>
-        <w:rPr>
-          <w:highlight w:val="magenta"/>
-        </w:rPr>
-        <w:t>cavg</w:t>
-      </w:r>
-      <w:proofErr w:type="spellEnd"/>
-      <w:r>
-        <w:rPr>
-          <w:highlight w:val="magenta"/>
-        </w:rPr>
-        <w:t xml:space="preserve"> quality.</w:t>
-      </w:r>
-    </w:p>
-    <w:p>
-      <w:pPr>
-        <w:pStyle w:val="ListParagraph"/>
-        <w:numPr>
-          <w:ilvl w:val="0"/>
-          <w:numId w:val="14"/>
-        </w:numPr>
-        <w:rPr>
-          <w:highlight w:val="cyan"/>
-          <w:u w:val="single"/>
-        </w:rPr>
-      </w:pPr>
-      <w:r>
-        <w:rPr>
-          <w:highlight w:val="cyan"/>
-        </w:rPr>
-        <w:t>COMPICK: code the common lines based idea for particle picking</w:t>
-      </w:r>
-    </w:p>
-    <w:p>
-      <w:pPr>
-        <w:pStyle w:val="ListParagraph"/>
-        <w:numPr>
-          <w:ilvl w:val="0"/>
-          <w:numId w:val="14"/>
-        </w:numPr>
-      </w:pPr>
-      <w:r>
-        <w:rPr>
-          <w:highlight w:val="cyan"/>
-        </w:rPr>
-        <w:t xml:space="preserve">COMSEL: code the common lines based idea for </w:t>
-      </w:r>
-      <w:proofErr w:type="spellStart"/>
-      <w:r>
-        <w:rPr>
-          <w:highlight w:val="cyan"/>
-        </w:rPr>
-        <w:t>cavg</w:t>
-      </w:r>
-      <w:proofErr w:type="spellEnd"/>
-      <w:r>
-        <w:rPr>
-          <w:highlight w:val="cyan"/>
-        </w:rPr>
-        <w:t xml:space="preserve"> selection for </w:t>
-      </w:r>
-      <w:proofErr w:type="spellStart"/>
-      <w:r>
-        <w:rPr>
-          <w:highlight w:val="cyan"/>
-        </w:rPr>
-        <w:t>ab</w:t>
-      </w:r>
-      <w:proofErr w:type="spellEnd"/>
-      <w:r>
-        <w:rPr>
-          <w:highlight w:val="cyan"/>
-        </w:rPr>
-        <w:t xml:space="preserve"> initio rec</w:t>
-      </w:r>
-    </w:p>
-    <w:p>
-      <w:pPr>
-        <w:rPr>
-          <w:highlight w:val="green"/>
-        </w:rPr>
-      </w:pPr>
-    </w:p>
-    <w:p>
-      <w:pPr>
-        <w:rPr>
-          <w:u w:val="single"/>
-        </w:rPr>
-      </w:pPr>
-      <w:r>
-        <w:rPr>
-          <w:u w:val="single"/>
-        </w:rPr>
-        <w:t>New developments</w:t>
-      </w:r>
-    </w:p>
-    <w:p>
-      <w:pPr>
-        <w:pStyle w:val="ListParagraph"/>
-        <w:numPr>
-          <w:ilvl w:val="0"/>
-          <w:numId w:val="9"/>
-        </w:numPr>
-        <w:rPr>
-          <w:highlight w:val="green"/>
-        </w:rPr>
-      </w:pPr>
-      <w:r>
-        <w:rPr>
-          <w:highlight w:val="green"/>
-        </w:rPr>
-        <w:t xml:space="preserve">Probabilistic </w:t>
-      </w:r>
-      <w:proofErr w:type="gramStart"/>
-      <w:r>
-        <w:rPr>
-          <w:highlight w:val="green"/>
-        </w:rPr>
-        <w:t>SO(</w:t>
-      </w:r>
-      <w:proofErr w:type="gramEnd"/>
-      <w:r>
-        <w:rPr>
-          <w:highlight w:val="green"/>
-        </w:rPr>
-        <w:t>3) scatter search for high-resolution refinement</w:t>
-      </w:r>
-    </w:p>
-    <w:p>
-      <w:pPr>
-        <w:pStyle w:val="ListParagraph"/>
-        <w:numPr>
-          <w:ilvl w:val="0"/>
-          <w:numId w:val="9"/>
-        </w:numPr>
-        <w:rPr>
-          <w:highlight w:val="yellow"/>
-        </w:rPr>
-      </w:pPr>
-      <w:r>
-        <w:rPr>
-          <w:highlight w:val="yellow"/>
-        </w:rPr>
-        <w:t>Quasi-continuous sorting of conformational states (affinity propagation, shell-weighting or whatever works)</w:t>
-      </w:r>
-    </w:p>
-    <w:p>
-      <w:pPr>
-        <w:pStyle w:val="ListParagraph"/>
-        <w:numPr>
-          <w:ilvl w:val="0"/>
-          <w:numId w:val="9"/>
-        </w:numPr>
-        <w:rPr>
-          <w:highlight w:val="lightGray"/>
-        </w:rPr>
-      </w:pPr>
-      <w:proofErr w:type="gramStart"/>
-      <w:r>
-        <w:rPr>
-          <w:highlight w:val="lightGray"/>
-        </w:rPr>
-        <w:t>implement</w:t>
-      </w:r>
-      <w:proofErr w:type="gramEnd"/>
-      <w:r>
-        <w:rPr>
-          <w:highlight w:val="lightGray"/>
-        </w:rPr>
-        <w:t xml:space="preserve"> tilt test</w:t>
-      </w:r>
-    </w:p>
-    <w:p/>
-    <w:p>
-      <w:pPr>
-        <w:rPr>
-          <w:u w:val="single"/>
-        </w:rPr>
-      </w:pPr>
-      <w:r>
-        <w:rPr>
-          <w:u w:val="single"/>
-        </w:rPr>
-        <w:t>Exception handling</w:t>
-      </w:r>
-    </w:p>
-    <w:p>
-      <w:pPr>
-        <w:pStyle w:val="ListParagraph"/>
-        <w:numPr>
-          <w:ilvl w:val="0"/>
-          <w:numId w:val="7"/>
-        </w:numPr>
-      </w:pPr>
-      <w:proofErr w:type="gramStart"/>
-      <w:r>
-        <w:t>exception</w:t>
-      </w:r>
-      <w:proofErr w:type="gramEnd"/>
-      <w:r>
-        <w:t xml:space="preserve"> handling class that makes more sensible outputs </w:t>
-      </w:r>
-      <w:r>
-        <w:t xml:space="preserve">(especially </w:t>
-      </w:r>
-      <w:r>
-        <w:t>when running the code in distributed mode</w:t>
-      </w:r>
-      <w:r>
-        <w:t>). We need to create a database of exceptions and then have ONE control point where we check the stack for errors and report what has failed (similar to the command line dictionary)</w:t>
-      </w:r>
-    </w:p>
-    <w:p>
-      <w:pPr>
-        <w:pStyle w:val="ListParagraph"/>
-        <w:numPr>
-          <w:ilvl w:val="0"/>
-          <w:numId w:val="7"/>
-        </w:numPr>
-      </w:pPr>
-      <w:proofErr w:type="gramStart"/>
-      <w:r>
-        <w:t>refs</w:t>
-      </w:r>
-      <w:proofErr w:type="gramEnd"/>
-      <w:r>
-        <w:t xml:space="preserve"> should be included in the mixed formats check</w:t>
-      </w:r>
-    </w:p>
-    <w:p>
-      <w:pPr>
-        <w:pStyle w:val="ListParagraph"/>
-        <w:numPr>
-          <w:ilvl w:val="0"/>
-          <w:numId w:val="7"/>
-        </w:numPr>
-      </w:pPr>
-      <w:proofErr w:type="gramStart"/>
-      <w:r>
-        <w:t>when</w:t>
-      </w:r>
-      <w:proofErr w:type="gramEnd"/>
-      <w:r>
-        <w:t xml:space="preserve"> nr of commands are not sufficient the error message should tell what is missing</w:t>
-      </w:r>
-    </w:p>
-    <w:p>
-      <w:pPr>
-        <w:pStyle w:val="ListParagraph"/>
-        <w:numPr>
-          <w:ilvl w:val="0"/>
-          <w:numId w:val="7"/>
-        </w:numPr>
-      </w:pPr>
-      <w:proofErr w:type="gramStart"/>
-      <w:r>
-        <w:t>when</w:t>
-      </w:r>
-      <w:proofErr w:type="gramEnd"/>
-      <w:r>
-        <w:t xml:space="preserve"> </w:t>
-      </w:r>
-      <w:proofErr w:type="spellStart"/>
-      <w:r>
-        <w:t>eo</w:t>
-      </w:r>
-      <w:proofErr w:type="spellEnd"/>
-      <w:r>
-        <w:t xml:space="preserve">=yes is set the program should ask for </w:t>
-      </w:r>
-      <w:proofErr w:type="spellStart"/>
-      <w:r>
-        <w:t>fsc</w:t>
-      </w:r>
-      <w:proofErr w:type="spellEnd"/>
-      <w:r>
-        <w:t>-file if missing &amp; instruct better</w:t>
-      </w:r>
-    </w:p>
-    <w:p/>
-    <w:p>
-      <w:pPr>
-        <w:rPr>
-          <w:u w:val="single"/>
-        </w:rPr>
-      </w:pPr>
-      <w:r>
-        <w:rPr>
-          <w:u w:val="single"/>
-        </w:rPr>
-        <w:br w:type="page"/>
-      </w:r>
-    </w:p>
-    <w:p>
-      <w:pPr>
-        <w:rPr>
-          <w:u w:val="single"/>
-        </w:rPr>
-      </w:pPr>
-      <w:r>
-        <w:rPr>
-          <w:u w:val="single"/>
-        </w:rPr>
         <w:t>Known bugs</w:t>
       </w:r>
     </w:p>
@@ -1616,26 +1138,8 @@
         </w:numPr>
         <w:jc w:val="both"/>
       </w:pPr>
-      <w:proofErr w:type="spellStart"/>
-      <w:proofErr w:type="gramStart"/>
-      <w:r>
-        <w:t>simple</w:t>
-      </w:r>
-      <w:proofErr w:type="gramEnd"/>
-      <w:r>
-        <w:t>_qsys_ctrl</w:t>
-      </w:r>
-      <w:proofErr w:type="spellEnd"/>
-      <w:r>
-        <w:t xml:space="preserve"> :: </w:t>
-      </w:r>
-      <w:proofErr w:type="spellStart"/>
-      <w:r>
-        <w:t>submit_scripts</w:t>
-      </w:r>
-      <w:proofErr w:type="spellEnd"/>
-      <w:r>
-        <w:t>; command execution failed with error Termination status of the command-language interpreter cannot be obtained. This means that when we execute a command line instruction from within Fortran we probably need to check that the exit status is healthy or iterate the command until it becomes successful and break out after a fixed number of iterations.</w:t>
+      <w:r>
+        <w:t>simple_qsys_ctrl :: submit_scripts; command execution failed with error Termination status of the command-language interpreter cannot be obtained. This means that when we execute a command line instruction from within Fortran we probably need to check that the exit status is healthy or iterate the command until it becomes successful and break out after a fixed number of iterations.</w:t>
       </w:r>
     </w:p>
     <w:p>
@@ -1647,26 +1151,11 @@
         </w:numPr>
         <w:jc w:val="both"/>
       </w:pPr>
-      <w:proofErr w:type="spellStart"/>
-      <w:proofErr w:type="gramStart"/>
-      <w:r>
-        <w:t>merge</w:t>
-      </w:r>
-      <w:proofErr w:type="gramEnd"/>
-      <w:r>
-        <w:t>_rmat_from_parts</w:t>
-      </w:r>
-      <w:proofErr w:type="spellEnd"/>
-      <w:r>
-        <w:t xml:space="preserve"> sometimes gives EOF error when reading </w:t>
-      </w:r>
-      <w:proofErr w:type="spellStart"/>
-      <w:r>
-        <w:t>shellweights</w:t>
-      </w:r>
-      <w:proofErr w:type="spellEnd"/>
-      <w:r>
-        <w:t xml:space="preserve">. I first thought that there might be a race </w:t>
+      <w:r>
+        <w:t>merge_rmat_from_parts</w:t>
+      </w:r>
+      <w:r>
+        <w:t xml:space="preserve"> sometimes gives EOF error when reading shellweights. I first thought that there might be a race </w:t>
       </w:r>
       <w:r>
         <w:t>condition,</w:t>
@@ -1675,15 +1164,7 @@
         <w:t xml:space="preserve"> i.e. that the merging started d</w:t>
       </w:r>
       <w:r>
-        <w:t xml:space="preserve">espite all </w:t>
-      </w:r>
-      <w:proofErr w:type="spellStart"/>
-      <w:r>
-        <w:t>shellweights</w:t>
-      </w:r>
-      <w:proofErr w:type="spellEnd"/>
-      <w:r>
-        <w:t xml:space="preserve"> hadn’t </w:t>
+        <w:t xml:space="preserve">espite all shellweights hadn’t </w:t>
       </w:r>
       <w:r>
         <w:t>been written</w:t>
@@ -1692,34 +1173,13 @@
         <w:t>, bu</w:t>
       </w:r>
       <w:r>
-        <w:t xml:space="preserve">t this is impossible in the 3D case as the </w:t>
-      </w:r>
-      <w:proofErr w:type="spellStart"/>
-      <w:proofErr w:type="gramStart"/>
-      <w:r>
-        <w:t>shellweight</w:t>
-      </w:r>
-      <w:proofErr w:type="spellEnd"/>
-      <w:r>
-        <w:t xml:space="preserve">  generation</w:t>
-      </w:r>
-      <w:proofErr w:type="gramEnd"/>
-      <w:r>
-        <w:t xml:space="preserve"> is decoupled from </w:t>
+        <w:t xml:space="preserve">t this is impossible in the 3D case as the shellweight  generation is decoupled from </w:t>
       </w:r>
       <w:r>
         <w:t>the search and in 2D you always merge</w:t>
       </w:r>
       <w:r>
-        <w:t xml:space="preserve"> the </w:t>
-      </w:r>
-      <w:proofErr w:type="spellStart"/>
-      <w:r>
-        <w:t>shellweights</w:t>
-      </w:r>
-      <w:proofErr w:type="spellEnd"/>
-      <w:r>
-        <w:t xml:space="preserve"> from the previous iteration—so it may turn out to be just flaky disks on the cluster.</w:t>
+        <w:t xml:space="preserve"> the shellweights from the previous iteration—so it may turn out to be just flaky disks on the cluster.</w:t>
       </w:r>
     </w:p>
     <w:p>
@@ -1747,21 +1207,8 @@
         </w:numPr>
         <w:jc w:val="both"/>
       </w:pPr>
-      <w:proofErr w:type="gramStart"/>
-      <w:r>
-        <w:t>port</w:t>
-      </w:r>
-      <w:proofErr w:type="gramEnd"/>
-      <w:r>
-        <w:t xml:space="preserve"> to </w:t>
-      </w:r>
-      <w:proofErr w:type="spellStart"/>
-      <w:r>
-        <w:t>ifort</w:t>
-      </w:r>
-      <w:proofErr w:type="spellEnd"/>
-      <w:r>
-        <w:t xml:space="preserve"> (Intel compiler)</w:t>
+      <w:r>
+        <w:t>port to ifort (Intel compiler)</w:t>
       </w:r>
     </w:p>
     <w:p>
@@ -1773,13 +1220,8 @@
         </w:numPr>
         <w:jc w:val="both"/>
       </w:pPr>
-      <w:proofErr w:type="gramStart"/>
-      <w:r>
-        <w:t>port</w:t>
-      </w:r>
-      <w:proofErr w:type="gramEnd"/>
-      <w:r>
-        <w:t xml:space="preserve"> to PGI (Portland group, with CUDA-FORTAN)</w:t>
+      <w:r>
+        <w:t>port to PGI (Portland group, with CUDA-FORTAN)</w:t>
       </w:r>
     </w:p>
     <w:p>
@@ -1809,15 +1251,7 @@
         <w:t>N</w:t>
       </w:r>
       <w:r>
-        <w:t xml:space="preserve">eed to get </w:t>
-      </w:r>
-      <w:proofErr w:type="gramStart"/>
-      <w:r>
-        <w:t>a</w:t>
-      </w:r>
-      <w:proofErr w:type="gramEnd"/>
-      <w:r>
-        <w:t xml:space="preserve"> html code doc generator in place and fix the doc of every class</w:t>
+        <w:t>eed to get a html code doc generator in place and fix the doc of every class</w:t>
       </w:r>
       <w:r>
         <w:t xml:space="preserve">. Will </w:t>
@@ -1935,23 +1369,7 @@
         <w:jc w:val="both"/>
       </w:pPr>
       <w:r>
-        <w:t xml:space="preserve">J-P Morrison. Flow-Based Programming: A New Approach to Application Developments. </w:t>
-      </w:r>
-      <w:proofErr w:type="spellStart"/>
-      <w:r>
-        <w:t>CreateSpace</w:t>
-      </w:r>
-      <w:proofErr w:type="spellEnd"/>
-      <w:r>
-        <w:t xml:space="preserve">, 2nd </w:t>
-      </w:r>
-      <w:proofErr w:type="gramStart"/>
-      <w:r>
-        <w:t>ed</w:t>
-      </w:r>
-      <w:proofErr w:type="gramEnd"/>
-      <w:r>
-        <w:t>.</w:t>
+        <w:t>J-P Morrison. Flow-Based Programming: A New Approach to Application Developments. CreateSpace, 2nd ed.</w:t>
       </w:r>
     </w:p>
     <w:p>
@@ -1964,15 +1382,7 @@
         <w:jc w:val="both"/>
       </w:pPr>
       <w:r>
-        <w:t xml:space="preserve">Mathematical Foundations of Imaging, Tomography and </w:t>
-      </w:r>
-      <w:proofErr w:type="spellStart"/>
-      <w:r>
-        <w:t>Wavefield</w:t>
-      </w:r>
-      <w:proofErr w:type="spellEnd"/>
-      <w:r>
-        <w:t xml:space="preserve"> Inversion</w:t>
+        <w:t>Mathematical Foundations of Imaging, Tomography and Wavefield Inversion</w:t>
       </w:r>
     </w:p>
     <w:p>
@@ -2047,15 +1457,7 @@
     </w:p>
     <w:p>
       <w:r>
-        <w:t xml:space="preserve">Should we implement a resolution update scheme for prime2D similar to that in the </w:t>
-      </w:r>
-      <w:proofErr w:type="spellStart"/>
-      <w:r>
-        <w:t>Unblur</w:t>
-      </w:r>
-      <w:proofErr w:type="spellEnd"/>
-      <w:r>
-        <w:t xml:space="preserve"> code</w:t>
+        <w:t>Should we implement a resolution update scheme for prime2D similar to that in the Unblur code</w:t>
       </w:r>
       <w:r>
         <w:t>?</w:t>
@@ -2063,15 +1465,7 @@
     </w:p>
     <w:p>
       <w:r>
-        <w:t xml:space="preserve">Should we declare the </w:t>
-      </w:r>
-      <w:proofErr w:type="spellStart"/>
-      <w:r>
-        <w:t>params</w:t>
-      </w:r>
-      <w:proofErr w:type="spellEnd"/>
-      <w:r>
-        <w:t xml:space="preserve"> variables as protected?</w:t>
+        <w:t>Should we declare the params variables as protected?</w:t>
       </w:r>
     </w:p>
     <w:p/>

</xml_diff>

<commit_message>
removed shell-weighting from ctf=no execution so that we are not doubly shell-weighting this was needed for making the trpv1 reconstruction robuts remplaced all intrinsic calls to execute_command_line with C#:s implementation to improve stability on Susan's cluster. Began drafting a commander for high-level workflows (starting with ini3D_from_cavgs)
</commit_message>
<xml_diff>
--- a/doc/DevelDocs/SIMPLE2017dev_doc.docx
+++ b/doc/DevelDocs/SIMPLE2017dev_doc.docx
@@ -360,568 +360,500 @@
           <w:highlight w:val="green"/>
         </w:rPr>
       </w:pPr>
-      <w:r>
-        <w:rPr>
-          <w:highlight w:val="green"/>
-        </w:rPr>
-        <w:t xml:space="preserve">Not only </w:t>
-      </w:r>
-      <w:proofErr w:type="spellStart"/>
-      <w:r>
-        <w:rPr>
-          <w:highlight w:val="green"/>
-        </w:rPr>
-        <w:t>eo</w:t>
-      </w:r>
-      <w:proofErr w:type="spellEnd"/>
-      <w:r>
-        <w:rPr>
-          <w:highlight w:val="green"/>
-        </w:rPr>
-        <w:t xml:space="preserve"> option in </w:t>
-      </w:r>
-      <w:proofErr w:type="spellStart"/>
-      <w:r>
-        <w:rPr>
-          <w:highlight w:val="green"/>
-        </w:rPr>
-        <w:t>postproc</w:t>
-      </w:r>
-      <w:proofErr w:type="spellEnd"/>
-      <w:r>
-        <w:rPr>
-          <w:highlight w:val="green"/>
-        </w:rPr>
-        <w:t xml:space="preserve"> </w:t>
-      </w:r>
-      <w:proofErr w:type="spellStart"/>
-      <w:r>
-        <w:rPr>
-          <w:highlight w:val="green"/>
-        </w:rPr>
-        <w:t>vols</w:t>
-      </w:r>
-      <w:proofErr w:type="spellEnd"/>
-      <w:r>
-        <w:rPr>
-          <w:highlight w:val="green"/>
-        </w:rPr>
-        <w:t xml:space="preserve">, also </w:t>
-      </w:r>
-      <w:proofErr w:type="spellStart"/>
-      <w:r>
-        <w:rPr>
-          <w:highlight w:val="green"/>
-        </w:rPr>
-        <w:t>lp</w:t>
-      </w:r>
-      <w:proofErr w:type="spellEnd"/>
-    </w:p>
-    <w:p>
-      <w:pPr>
-        <w:pStyle w:val="ListParagraph"/>
-        <w:numPr>
-          <w:ilvl w:val="0"/>
-          <w:numId w:val="2"/>
-        </w:numPr>
-        <w:rPr>
-          <w:highlight w:val="green"/>
-        </w:rPr>
-      </w:pPr>
-      <w:r>
-        <w:rPr>
-          <w:highlight w:val="green"/>
-        </w:rPr>
-        <w:t xml:space="preserve">Exception when partial stacks of wrong </w:t>
-      </w:r>
-      <w:proofErr w:type="spellStart"/>
-      <w:r>
-        <w:rPr>
-          <w:highlight w:val="green"/>
-        </w:rPr>
-        <w:t>ldim</w:t>
-      </w:r>
-      <w:proofErr w:type="spellEnd"/>
-    </w:p>
-    <w:p>
-      <w:pPr>
-        <w:pStyle w:val="ListParagraph"/>
-        <w:numPr>
-          <w:ilvl w:val="0"/>
-          <w:numId w:val="2"/>
-        </w:numPr>
-        <w:rPr>
-          <w:highlight w:val="green"/>
-        </w:rPr>
-      </w:pPr>
-      <w:r>
-        <w:rPr>
-          <w:highlight w:val="green"/>
-        </w:rPr>
-        <w:t xml:space="preserve">Add </w:t>
-      </w:r>
-      <w:proofErr w:type="spellStart"/>
-      <w:r>
-        <w:rPr>
-          <w:highlight w:val="green"/>
-        </w:rPr>
-        <w:t>cenlp</w:t>
-      </w:r>
-      <w:proofErr w:type="spellEnd"/>
-      <w:r>
-        <w:rPr>
-          <w:highlight w:val="green"/>
-        </w:rPr>
-        <w:t xml:space="preserve"> option to relevant command lines</w:t>
-      </w:r>
-    </w:p>
-    <w:p>
-      <w:pPr>
-        <w:pStyle w:val="ListParagraph"/>
-        <w:numPr>
-          <w:ilvl w:val="0"/>
-          <w:numId w:val="2"/>
-        </w:numPr>
-        <w:rPr>
-          <w:highlight w:val="green"/>
-        </w:rPr>
-      </w:pPr>
-      <w:r>
-        <w:rPr>
-          <w:highlight w:val="green"/>
-        </w:rPr>
-        <w:t xml:space="preserve">Make </w:t>
-      </w:r>
-      <w:proofErr w:type="spellStart"/>
-      <w:proofErr w:type="gramStart"/>
-      <w:r>
-        <w:rPr>
-          <w:highlight w:val="green"/>
-        </w:rPr>
-        <w:t>unblur</w:t>
-      </w:r>
-      <w:proofErr w:type="spellEnd"/>
-      <w:r>
-        <w:rPr>
-          <w:highlight w:val="green"/>
-        </w:rPr>
-        <w:t xml:space="preserve">  commander</w:t>
-      </w:r>
-      <w:proofErr w:type="gramEnd"/>
-      <w:r>
-        <w:rPr>
-          <w:highlight w:val="green"/>
-        </w:rPr>
-        <w:t xml:space="preserve"> stack the </w:t>
-      </w:r>
-      <w:proofErr w:type="spellStart"/>
-      <w:r>
-        <w:rPr>
-          <w:highlight w:val="green"/>
-        </w:rPr>
-        <w:t>powerspectra</w:t>
-      </w:r>
-      <w:proofErr w:type="spellEnd"/>
-      <w:r>
-        <w:rPr>
-          <w:highlight w:val="green"/>
-        </w:rPr>
-        <w:t xml:space="preserve"> (SP mode)</w:t>
-      </w:r>
-    </w:p>
-    <w:p>
-      <w:pPr>
-        <w:pStyle w:val="ListParagraph"/>
-        <w:numPr>
-          <w:ilvl w:val="0"/>
-          <w:numId w:val="2"/>
-        </w:numPr>
-        <w:rPr>
-          <w:highlight w:val="green"/>
-        </w:rPr>
-      </w:pPr>
-      <w:proofErr w:type="spellStart"/>
-      <w:r>
-        <w:rPr>
-          <w:highlight w:val="green"/>
-        </w:rPr>
-        <w:t>Docgen</w:t>
-      </w:r>
-      <w:proofErr w:type="spellEnd"/>
-      <w:r>
-        <w:rPr>
-          <w:highlight w:val="green"/>
-        </w:rPr>
-        <w:t xml:space="preserve"> for </w:t>
-      </w:r>
-      <w:proofErr w:type="spellStart"/>
-      <w:r>
-        <w:rPr>
-          <w:highlight w:val="green"/>
-        </w:rPr>
-        <w:t>distr_exec</w:t>
-      </w:r>
-      <w:proofErr w:type="spellEnd"/>
-    </w:p>
-    <w:p/>
-    <w:p>
-      <w:pPr>
-        <w:rPr>
-          <w:u w:val="single"/>
-        </w:rPr>
-      </w:pPr>
-      <w:r>
-        <w:rPr>
-          <w:u w:val="single"/>
-        </w:rPr>
-        <w:t>After workshop</w:t>
-      </w:r>
-    </w:p>
-    <w:p>
-      <w:pPr>
-        <w:rPr>
-          <w:u w:val="single"/>
-        </w:rPr>
-      </w:pPr>
-    </w:p>
-    <w:p>
-      <w:pPr>
-        <w:rPr>
-          <w:u w:val="single"/>
-        </w:rPr>
-      </w:pPr>
-      <w:r>
-        <w:rPr>
-          <w:u w:val="single"/>
-        </w:rPr>
-        <w:t>2dos</w:t>
-      </w:r>
-    </w:p>
-    <w:p>
-      <w:pPr>
-        <w:pStyle w:val="ListParagraph"/>
-        <w:numPr>
-          <w:ilvl w:val="0"/>
-          <w:numId w:val="1"/>
-        </w:numPr>
-        <w:rPr>
-          <w:highlight w:val="yellow"/>
-        </w:rPr>
-      </w:pPr>
-      <w:proofErr w:type="gramStart"/>
-      <w:r>
-        <w:rPr>
-          <w:highlight w:val="yellow"/>
-        </w:rPr>
-        <w:t>every</w:t>
-      </w:r>
-      <w:proofErr w:type="gramEnd"/>
-      <w:r>
-        <w:rPr>
-          <w:highlight w:val="yellow"/>
-        </w:rPr>
-        <w:t xml:space="preserve"> time we execute a simple command line (by itself or from within the distributed environment) the command line should be appended to a simple.log file with a time-stamp</w:t>
-      </w:r>
-    </w:p>
-    <w:p>
-      <w:pPr>
-        <w:pStyle w:val="ListParagraph"/>
-        <w:numPr>
-          <w:ilvl w:val="0"/>
-          <w:numId w:val="1"/>
-        </w:numPr>
-        <w:rPr>
-          <w:highlight w:val="yellow"/>
-        </w:rPr>
-      </w:pPr>
-      <w:proofErr w:type="gramStart"/>
-      <w:r>
-        <w:rPr>
-          <w:highlight w:val="yellow"/>
-        </w:rPr>
-        <w:t>higher</w:t>
-      </w:r>
-      <w:proofErr w:type="gramEnd"/>
-      <w:r>
-        <w:rPr>
-          <w:highlight w:val="yellow"/>
-        </w:rPr>
-        <w:t xml:space="preserve"> level </w:t>
-      </w:r>
-      <w:proofErr w:type="spellStart"/>
-      <w:r>
-        <w:rPr>
-          <w:highlight w:val="yellow"/>
-        </w:rPr>
-        <w:t>automodes</w:t>
-      </w:r>
-      <w:proofErr w:type="spellEnd"/>
-      <w:r>
-        <w:rPr>
-          <w:highlight w:val="yellow"/>
-        </w:rPr>
-        <w:t xml:space="preserve"> for workflows (stitching workflows together, for example, chain together extract, 2D, 3D)</w:t>
-      </w:r>
-    </w:p>
-    <w:p>
-      <w:pPr>
-        <w:pStyle w:val="ListParagraph"/>
-        <w:numPr>
-          <w:ilvl w:val="0"/>
-          <w:numId w:val="1"/>
-        </w:numPr>
-        <w:rPr>
-          <w:highlight w:val="yellow"/>
-        </w:rPr>
-      </w:pPr>
-      <w:r>
-        <w:rPr>
-          <w:highlight w:val="yellow"/>
-        </w:rPr>
-        <w:t xml:space="preserve">It should be possible to set </w:t>
-      </w:r>
-      <w:proofErr w:type="spellStart"/>
-      <w:r>
-        <w:rPr>
-          <w:highlight w:val="yellow"/>
-        </w:rPr>
-        <w:t>maxp</w:t>
-      </w:r>
-      <w:proofErr w:type="spellEnd"/>
-      <w:r>
-        <w:rPr>
-          <w:highlight w:val="yellow"/>
-        </w:rPr>
-        <w:t xml:space="preserve"> (maximum number of particles in a class) and </w:t>
-      </w:r>
-      <w:proofErr w:type="spellStart"/>
-      <w:r>
-        <w:rPr>
-          <w:highlight w:val="yellow"/>
-        </w:rPr>
-        <w:t>autosplit</w:t>
-      </w:r>
-      <w:proofErr w:type="spellEnd"/>
-      <w:r>
-        <w:rPr>
-          <w:highlight w:val="yellow"/>
-        </w:rPr>
-        <w:t xml:space="preserve"> when pop becomes &gt; </w:t>
-      </w:r>
-      <w:proofErr w:type="spellStart"/>
-      <w:r>
-        <w:rPr>
-          <w:highlight w:val="yellow"/>
-        </w:rPr>
-        <w:t>maxp</w:t>
-      </w:r>
-      <w:proofErr w:type="spellEnd"/>
-    </w:p>
-    <w:p>
-      <w:pPr>
-        <w:pStyle w:val="ListParagraph"/>
-        <w:numPr>
-          <w:ilvl w:val="0"/>
-          <w:numId w:val="1"/>
-        </w:numPr>
-        <w:rPr>
-          <w:highlight w:val="green"/>
-        </w:rPr>
-      </w:pPr>
-      <w:r>
-        <w:rPr>
-          <w:highlight w:val="green"/>
-        </w:rPr>
-        <w:t>Clever command line: any set of parameters should be possible to input in the environment file and not asked for upon execution (but command line should be able to override)</w:t>
-      </w:r>
-    </w:p>
-    <w:p>
-      <w:pPr>
-        <w:pStyle w:val="ListParagraph"/>
-        <w:numPr>
-          <w:ilvl w:val="0"/>
-          <w:numId w:val="1"/>
-        </w:numPr>
-        <w:rPr>
-          <w:highlight w:val="green"/>
-        </w:rPr>
-      </w:pPr>
-      <w:proofErr w:type="gramStart"/>
-      <w:r>
-        <w:rPr>
-          <w:highlight w:val="green"/>
-        </w:rPr>
-        <w:t>when</w:t>
-      </w:r>
-      <w:proofErr w:type="gramEnd"/>
-      <w:r>
-        <w:rPr>
-          <w:highlight w:val="green"/>
-        </w:rPr>
-        <w:t xml:space="preserve"> </w:t>
-      </w:r>
-      <w:proofErr w:type="spellStart"/>
-      <w:r>
-        <w:rPr>
-          <w:highlight w:val="green"/>
-        </w:rPr>
-        <w:t>automsk</w:t>
-      </w:r>
-      <w:proofErr w:type="spellEnd"/>
-      <w:r>
-        <w:rPr>
-          <w:highlight w:val="green"/>
-        </w:rPr>
-        <w:t xml:space="preserve"> is turned on in 2D we must force the next round to search all refs, or it will go to shit</w:t>
-      </w:r>
-    </w:p>
-    <w:p>
-      <w:pPr>
-        <w:pStyle w:val="ListParagraph"/>
-        <w:numPr>
-          <w:ilvl w:val="0"/>
-          <w:numId w:val="1"/>
-        </w:numPr>
-        <w:rPr>
-          <w:highlight w:val="green"/>
-        </w:rPr>
-      </w:pPr>
-      <w:proofErr w:type="gramStart"/>
-      <w:r>
-        <w:rPr>
-          <w:highlight w:val="green"/>
-        </w:rPr>
-        <w:t>class</w:t>
-      </w:r>
-      <w:proofErr w:type="gramEnd"/>
-      <w:r>
-        <w:rPr>
-          <w:highlight w:val="green"/>
-        </w:rPr>
-        <w:t xml:space="preserve"> for memory allocation </w:t>
-      </w:r>
-      <w:proofErr w:type="spellStart"/>
-      <w:r>
-        <w:rPr>
-          <w:highlight w:val="green"/>
-        </w:rPr>
-        <w:t>simple_alloc</w:t>
-      </w:r>
-      <w:proofErr w:type="spellEnd"/>
-      <w:r>
-        <w:rPr>
-          <w:highlight w:val="green"/>
-        </w:rPr>
-        <w:t xml:space="preserve">. Keep track of </w:t>
-      </w:r>
-      <w:proofErr w:type="spellStart"/>
-      <w:r>
-        <w:rPr>
-          <w:highlight w:val="green"/>
-        </w:rPr>
-        <w:t>mem</w:t>
-      </w:r>
-      <w:proofErr w:type="spellEnd"/>
-      <w:r>
-        <w:rPr>
-          <w:highlight w:val="green"/>
-        </w:rPr>
-        <w:t xml:space="preserve"> exceptions and profile memory (hash table).</w:t>
-      </w:r>
-    </w:p>
-    <w:p>
-      <w:pPr>
-        <w:pStyle w:val="ListParagraph"/>
-        <w:numPr>
-          <w:ilvl w:val="0"/>
-          <w:numId w:val="1"/>
-        </w:numPr>
-        <w:rPr>
-          <w:highlight w:val="green"/>
-        </w:rPr>
-      </w:pPr>
-      <w:r>
-        <w:rPr>
-          <w:highlight w:val="green"/>
-        </w:rPr>
-        <w:t>Go over all random number generations and see if we can use matrices instead</w:t>
-      </w:r>
-    </w:p>
-    <w:p>
-      <w:pPr>
-        <w:pStyle w:val="ListParagraph"/>
-        <w:numPr>
-          <w:ilvl w:val="0"/>
-          <w:numId w:val="1"/>
-        </w:numPr>
-        <w:rPr>
-          <w:highlight w:val="green"/>
-        </w:rPr>
-      </w:pPr>
-      <w:r>
-        <w:rPr>
-          <w:highlight w:val="green"/>
-        </w:rPr>
-        <w:t xml:space="preserve">Replace integer </w:t>
-      </w:r>
-      <w:proofErr w:type="spellStart"/>
-      <w:r>
-        <w:rPr>
-          <w:highlight w:val="green"/>
-        </w:rPr>
-        <w:t>rnaodm</w:t>
-      </w:r>
-      <w:proofErr w:type="spellEnd"/>
-      <w:r>
-        <w:rPr>
-          <w:highlight w:val="green"/>
-        </w:rPr>
-        <w:t xml:space="preserve"> number generator with </w:t>
-      </w:r>
-      <w:proofErr w:type="spellStart"/>
-      <w:r>
-        <w:rPr>
-          <w:highlight w:val="green"/>
-        </w:rPr>
-        <w:t>instrinsic</w:t>
-      </w:r>
-      <w:proofErr w:type="spellEnd"/>
-      <w:r>
-        <w:rPr>
-          <w:highlight w:val="green"/>
-        </w:rPr>
-        <w:t xml:space="preserve"> one (Guide to Fortran 2008)</w:t>
-      </w:r>
-    </w:p>
-    <w:p>
-      <w:pPr>
-        <w:pStyle w:val="ListParagraph"/>
-        <w:numPr>
-          <w:ilvl w:val="0"/>
-          <w:numId w:val="1"/>
-        </w:numPr>
-        <w:rPr>
-          <w:highlight w:val="green"/>
-        </w:rPr>
-      </w:pPr>
-      <w:proofErr w:type="spellStart"/>
-      <w:proofErr w:type="gramStart"/>
-      <w:r>
-        <w:rPr>
-          <w:highlight w:val="green"/>
-        </w:rPr>
-        <w:t>mailx</w:t>
-      </w:r>
-      <w:proofErr w:type="spellEnd"/>
-      <w:proofErr w:type="gramEnd"/>
-      <w:r>
-        <w:rPr>
-          <w:highlight w:val="green"/>
-        </w:rPr>
-        <w:t xml:space="preserve"> -s "mail from prime2D" hans.elmlund@monash.edu &lt; from_prime2D</w:t>
-      </w:r>
       <w:bookmarkStart w:id="0" w:name="_GoBack"/>
       <w:bookmarkEnd w:id="0"/>
+      <w:r>
+        <w:rPr>
+          <w:highlight w:val="green"/>
+        </w:rPr>
+        <w:t xml:space="preserve">Exception when partial stacks of wrong </w:t>
+      </w:r>
+      <w:proofErr w:type="spellStart"/>
+      <w:r>
+        <w:rPr>
+          <w:highlight w:val="green"/>
+        </w:rPr>
+        <w:t>ldim</w:t>
+      </w:r>
+      <w:proofErr w:type="spellEnd"/>
+    </w:p>
+    <w:p>
+      <w:pPr>
+        <w:pStyle w:val="ListParagraph"/>
+        <w:numPr>
+          <w:ilvl w:val="0"/>
+          <w:numId w:val="2"/>
+        </w:numPr>
+        <w:rPr>
+          <w:highlight w:val="green"/>
+        </w:rPr>
+      </w:pPr>
+      <w:r>
+        <w:rPr>
+          <w:highlight w:val="green"/>
+        </w:rPr>
+        <w:t xml:space="preserve">Add </w:t>
+      </w:r>
+      <w:proofErr w:type="spellStart"/>
+      <w:r>
+        <w:rPr>
+          <w:highlight w:val="green"/>
+        </w:rPr>
+        <w:t>cenlp</w:t>
+      </w:r>
+      <w:proofErr w:type="spellEnd"/>
+      <w:r>
+        <w:rPr>
+          <w:highlight w:val="green"/>
+        </w:rPr>
+        <w:t xml:space="preserve"> option to relevant command lines</w:t>
+      </w:r>
+    </w:p>
+    <w:p>
+      <w:pPr>
+        <w:pStyle w:val="ListParagraph"/>
+        <w:numPr>
+          <w:ilvl w:val="0"/>
+          <w:numId w:val="2"/>
+        </w:numPr>
+        <w:rPr>
+          <w:highlight w:val="green"/>
+        </w:rPr>
+      </w:pPr>
+      <w:r>
+        <w:rPr>
+          <w:highlight w:val="green"/>
+        </w:rPr>
+        <w:t xml:space="preserve">Make </w:t>
+      </w:r>
+      <w:proofErr w:type="spellStart"/>
+      <w:proofErr w:type="gramStart"/>
+      <w:r>
+        <w:rPr>
+          <w:highlight w:val="green"/>
+        </w:rPr>
+        <w:t>unblur</w:t>
+      </w:r>
+      <w:proofErr w:type="spellEnd"/>
+      <w:r>
+        <w:rPr>
+          <w:highlight w:val="green"/>
+        </w:rPr>
+        <w:t xml:space="preserve">  commander</w:t>
+      </w:r>
+      <w:proofErr w:type="gramEnd"/>
+      <w:r>
+        <w:rPr>
+          <w:highlight w:val="green"/>
+        </w:rPr>
+        <w:t xml:space="preserve"> stack the </w:t>
+      </w:r>
+      <w:proofErr w:type="spellStart"/>
+      <w:r>
+        <w:rPr>
+          <w:highlight w:val="green"/>
+        </w:rPr>
+        <w:t>powerspectra</w:t>
+      </w:r>
+      <w:proofErr w:type="spellEnd"/>
+      <w:r>
+        <w:rPr>
+          <w:highlight w:val="green"/>
+        </w:rPr>
+        <w:t xml:space="preserve"> (SP mode)</w:t>
+      </w:r>
+    </w:p>
+    <w:p>
+      <w:pPr>
+        <w:pStyle w:val="ListParagraph"/>
+        <w:numPr>
+          <w:ilvl w:val="0"/>
+          <w:numId w:val="2"/>
+        </w:numPr>
+        <w:rPr>
+          <w:highlight w:val="green"/>
+        </w:rPr>
+      </w:pPr>
+      <w:proofErr w:type="spellStart"/>
+      <w:r>
+        <w:rPr>
+          <w:highlight w:val="green"/>
+        </w:rPr>
+        <w:t>Docgen</w:t>
+      </w:r>
+      <w:proofErr w:type="spellEnd"/>
+      <w:r>
+        <w:rPr>
+          <w:highlight w:val="green"/>
+        </w:rPr>
+        <w:t xml:space="preserve"> for </w:t>
+      </w:r>
+      <w:proofErr w:type="spellStart"/>
+      <w:r>
+        <w:rPr>
+          <w:highlight w:val="green"/>
+        </w:rPr>
+        <w:t>distr_exec</w:t>
+      </w:r>
+      <w:proofErr w:type="spellEnd"/>
+    </w:p>
+    <w:p/>
+    <w:p>
+      <w:pPr>
+        <w:rPr>
+          <w:u w:val="single"/>
+        </w:rPr>
+      </w:pPr>
+      <w:r>
+        <w:rPr>
+          <w:u w:val="single"/>
+        </w:rPr>
+        <w:t>After workshop</w:t>
+      </w:r>
+    </w:p>
+    <w:p>
+      <w:pPr>
+        <w:rPr>
+          <w:u w:val="single"/>
+        </w:rPr>
+      </w:pPr>
+    </w:p>
+    <w:p>
+      <w:pPr>
+        <w:rPr>
+          <w:u w:val="single"/>
+        </w:rPr>
+      </w:pPr>
+      <w:r>
+        <w:rPr>
+          <w:u w:val="single"/>
+        </w:rPr>
+        <w:t>2dos</w:t>
+      </w:r>
+    </w:p>
+    <w:p>
+      <w:pPr>
+        <w:pStyle w:val="ListParagraph"/>
+        <w:numPr>
+          <w:ilvl w:val="0"/>
+          <w:numId w:val="1"/>
+        </w:numPr>
+        <w:rPr>
+          <w:highlight w:val="yellow"/>
+        </w:rPr>
+      </w:pPr>
+      <w:proofErr w:type="gramStart"/>
+      <w:r>
+        <w:rPr>
+          <w:highlight w:val="yellow"/>
+        </w:rPr>
+        <w:t>every</w:t>
+      </w:r>
+      <w:proofErr w:type="gramEnd"/>
+      <w:r>
+        <w:rPr>
+          <w:highlight w:val="yellow"/>
+        </w:rPr>
+        <w:t xml:space="preserve"> time we execute a simple command line (by itself or from within the distributed environment) the command line should be appended to a simple.log file with a time-stamp</w:t>
+      </w:r>
+    </w:p>
+    <w:p>
+      <w:pPr>
+        <w:pStyle w:val="ListParagraph"/>
+        <w:numPr>
+          <w:ilvl w:val="0"/>
+          <w:numId w:val="1"/>
+        </w:numPr>
+        <w:rPr>
+          <w:highlight w:val="yellow"/>
+        </w:rPr>
+      </w:pPr>
+      <w:proofErr w:type="gramStart"/>
+      <w:r>
+        <w:rPr>
+          <w:highlight w:val="yellow"/>
+        </w:rPr>
+        <w:t>higher</w:t>
+      </w:r>
+      <w:proofErr w:type="gramEnd"/>
+      <w:r>
+        <w:rPr>
+          <w:highlight w:val="yellow"/>
+        </w:rPr>
+        <w:t xml:space="preserve"> level </w:t>
+      </w:r>
+      <w:proofErr w:type="spellStart"/>
+      <w:r>
+        <w:rPr>
+          <w:highlight w:val="yellow"/>
+        </w:rPr>
+        <w:t>automodes</w:t>
+      </w:r>
+      <w:proofErr w:type="spellEnd"/>
+      <w:r>
+        <w:rPr>
+          <w:highlight w:val="yellow"/>
+        </w:rPr>
+        <w:t xml:space="preserve"> for workflows (stitching workflows together, for example, chain together extract, 2D, 3D)</w:t>
+      </w:r>
+    </w:p>
+    <w:p>
+      <w:pPr>
+        <w:pStyle w:val="ListParagraph"/>
+        <w:numPr>
+          <w:ilvl w:val="0"/>
+          <w:numId w:val="1"/>
+        </w:numPr>
+        <w:rPr>
+          <w:highlight w:val="yellow"/>
+        </w:rPr>
+      </w:pPr>
+      <w:r>
+        <w:rPr>
+          <w:highlight w:val="yellow"/>
+        </w:rPr>
+        <w:t xml:space="preserve">It should be possible to set </w:t>
+      </w:r>
+      <w:proofErr w:type="spellStart"/>
+      <w:r>
+        <w:rPr>
+          <w:highlight w:val="yellow"/>
+        </w:rPr>
+        <w:t>maxp</w:t>
+      </w:r>
+      <w:proofErr w:type="spellEnd"/>
+      <w:r>
+        <w:rPr>
+          <w:highlight w:val="yellow"/>
+        </w:rPr>
+        <w:t xml:space="preserve"> (maximum number of particles in a class) and </w:t>
+      </w:r>
+      <w:proofErr w:type="spellStart"/>
+      <w:r>
+        <w:rPr>
+          <w:highlight w:val="yellow"/>
+        </w:rPr>
+        <w:t>autosplit</w:t>
+      </w:r>
+      <w:proofErr w:type="spellEnd"/>
+      <w:r>
+        <w:rPr>
+          <w:highlight w:val="yellow"/>
+        </w:rPr>
+        <w:t xml:space="preserve"> when pop becomes &gt; </w:t>
+      </w:r>
+      <w:proofErr w:type="spellStart"/>
+      <w:r>
+        <w:rPr>
+          <w:highlight w:val="yellow"/>
+        </w:rPr>
+        <w:t>maxp</w:t>
+      </w:r>
+      <w:proofErr w:type="spellEnd"/>
+    </w:p>
+    <w:p>
+      <w:pPr>
+        <w:pStyle w:val="ListParagraph"/>
+        <w:numPr>
+          <w:ilvl w:val="0"/>
+          <w:numId w:val="1"/>
+        </w:numPr>
+        <w:rPr>
+          <w:highlight w:val="green"/>
+        </w:rPr>
+      </w:pPr>
+      <w:r>
+        <w:rPr>
+          <w:highlight w:val="green"/>
+        </w:rPr>
+        <w:t>Clever command line: any set of parameters should be possible to input in the environment file and not asked for upon execution (but command line should be able to override)</w:t>
+      </w:r>
+    </w:p>
+    <w:p>
+      <w:pPr>
+        <w:pStyle w:val="ListParagraph"/>
+        <w:numPr>
+          <w:ilvl w:val="0"/>
+          <w:numId w:val="1"/>
+        </w:numPr>
+        <w:rPr>
+          <w:highlight w:val="green"/>
+        </w:rPr>
+      </w:pPr>
+      <w:proofErr w:type="gramStart"/>
+      <w:r>
+        <w:rPr>
+          <w:highlight w:val="green"/>
+        </w:rPr>
+        <w:t>when</w:t>
+      </w:r>
+      <w:proofErr w:type="gramEnd"/>
+      <w:r>
+        <w:rPr>
+          <w:highlight w:val="green"/>
+        </w:rPr>
+        <w:t xml:space="preserve"> </w:t>
+      </w:r>
+      <w:proofErr w:type="spellStart"/>
+      <w:r>
+        <w:rPr>
+          <w:highlight w:val="green"/>
+        </w:rPr>
+        <w:t>automsk</w:t>
+      </w:r>
+      <w:proofErr w:type="spellEnd"/>
+      <w:r>
+        <w:rPr>
+          <w:highlight w:val="green"/>
+        </w:rPr>
+        <w:t xml:space="preserve"> is turned on in 2D we must force the next round to search all refs, or it will go to shit</w:t>
+      </w:r>
+    </w:p>
+    <w:p>
+      <w:pPr>
+        <w:pStyle w:val="ListParagraph"/>
+        <w:numPr>
+          <w:ilvl w:val="0"/>
+          <w:numId w:val="1"/>
+        </w:numPr>
+        <w:rPr>
+          <w:highlight w:val="green"/>
+        </w:rPr>
+      </w:pPr>
+      <w:proofErr w:type="gramStart"/>
+      <w:r>
+        <w:rPr>
+          <w:highlight w:val="green"/>
+        </w:rPr>
+        <w:t>class</w:t>
+      </w:r>
+      <w:proofErr w:type="gramEnd"/>
+      <w:r>
+        <w:rPr>
+          <w:highlight w:val="green"/>
+        </w:rPr>
+        <w:t xml:space="preserve"> for memory allocation </w:t>
+      </w:r>
+      <w:proofErr w:type="spellStart"/>
+      <w:r>
+        <w:rPr>
+          <w:highlight w:val="green"/>
+        </w:rPr>
+        <w:t>simple_alloc</w:t>
+      </w:r>
+      <w:proofErr w:type="spellEnd"/>
+      <w:r>
+        <w:rPr>
+          <w:highlight w:val="green"/>
+        </w:rPr>
+        <w:t xml:space="preserve">. Keep track of </w:t>
+      </w:r>
+      <w:proofErr w:type="spellStart"/>
+      <w:r>
+        <w:rPr>
+          <w:highlight w:val="green"/>
+        </w:rPr>
+        <w:t>mem</w:t>
+      </w:r>
+      <w:proofErr w:type="spellEnd"/>
+      <w:r>
+        <w:rPr>
+          <w:highlight w:val="green"/>
+        </w:rPr>
+        <w:t xml:space="preserve"> exceptions and profile memory (hash table).</w:t>
+      </w:r>
+    </w:p>
+    <w:p>
+      <w:pPr>
+        <w:pStyle w:val="ListParagraph"/>
+        <w:numPr>
+          <w:ilvl w:val="0"/>
+          <w:numId w:val="1"/>
+        </w:numPr>
+        <w:rPr>
+          <w:highlight w:val="green"/>
+        </w:rPr>
+      </w:pPr>
+      <w:r>
+        <w:rPr>
+          <w:highlight w:val="green"/>
+        </w:rPr>
+        <w:t>Go over all random number generations and see if we can use matrices instead</w:t>
+      </w:r>
+    </w:p>
+    <w:p>
+      <w:pPr>
+        <w:pStyle w:val="ListParagraph"/>
+        <w:numPr>
+          <w:ilvl w:val="0"/>
+          <w:numId w:val="1"/>
+        </w:numPr>
+        <w:rPr>
+          <w:highlight w:val="green"/>
+        </w:rPr>
+      </w:pPr>
+      <w:r>
+        <w:rPr>
+          <w:highlight w:val="green"/>
+        </w:rPr>
+        <w:t xml:space="preserve">Replace integer </w:t>
+      </w:r>
+      <w:proofErr w:type="spellStart"/>
+      <w:r>
+        <w:rPr>
+          <w:highlight w:val="green"/>
+        </w:rPr>
+        <w:t>rnaodm</w:t>
+      </w:r>
+      <w:proofErr w:type="spellEnd"/>
+      <w:r>
+        <w:rPr>
+          <w:highlight w:val="green"/>
+        </w:rPr>
+        <w:t xml:space="preserve"> number generator with </w:t>
+      </w:r>
+      <w:proofErr w:type="spellStart"/>
+      <w:r>
+        <w:rPr>
+          <w:highlight w:val="green"/>
+        </w:rPr>
+        <w:t>instrinsic</w:t>
+      </w:r>
+      <w:proofErr w:type="spellEnd"/>
+      <w:r>
+        <w:rPr>
+          <w:highlight w:val="green"/>
+        </w:rPr>
+        <w:t xml:space="preserve"> one (Guide to Fortran 2008)</w:t>
+      </w:r>
+    </w:p>
+    <w:p>
+      <w:pPr>
+        <w:pStyle w:val="ListParagraph"/>
+        <w:numPr>
+          <w:ilvl w:val="0"/>
+          <w:numId w:val="1"/>
+        </w:numPr>
+        <w:rPr>
+          <w:highlight w:val="green"/>
+        </w:rPr>
+      </w:pPr>
+      <w:proofErr w:type="spellStart"/>
+      <w:proofErr w:type="gramStart"/>
+      <w:r>
+        <w:rPr>
+          <w:highlight w:val="green"/>
+        </w:rPr>
+        <w:t>mailx</w:t>
+      </w:r>
+      <w:proofErr w:type="spellEnd"/>
+      <w:proofErr w:type="gramEnd"/>
+      <w:r>
+        <w:rPr>
+          <w:highlight w:val="green"/>
+        </w:rPr>
+        <w:t xml:space="preserve"> -s "mail from prime2D" hans.elmlund@monash.edu &lt; from_prime2D</w:t>
+      </w:r>
     </w:p>
     <w:p>
       <w:pPr>

</xml_diff>

<commit_message>
Finalized the high-level workflow: ini3D_from_cavgs (still work to be done but it runs) Removed all but the necessary fragile system calls and replaced remove file routines with delete_files written in Fortran Added restart.pl script to repeat the execution of any simple program as many times as needed (to get stats)
</commit_message>
<xml_diff>
--- a/doc/DevelDocs/SIMPLE2017dev_doc.docx
+++ b/doc/DevelDocs/SIMPLE2017dev_doc.docx
@@ -245,123 +245,37 @@
           <w:numId w:val="2"/>
         </w:numPr>
         <w:rPr>
-          <w:highlight w:val="yellow"/>
-        </w:rPr>
-      </w:pPr>
-      <w:r>
-        <w:rPr>
-          <w:highlight w:val="yellow"/>
-        </w:rPr>
-        <w:t xml:space="preserve">Consistency in output naming/directory structure in the distributed workflows and neat and tidy </w:t>
-      </w:r>
-      <w:proofErr w:type="spellStart"/>
-      <w:r>
-        <w:rPr>
-          <w:highlight w:val="yellow"/>
-        </w:rPr>
-        <w:t>cwd</w:t>
-      </w:r>
-      <w:proofErr w:type="spellEnd"/>
-      <w:r>
-        <w:rPr>
-          <w:highlight w:val="yellow"/>
-        </w:rPr>
-        <w:t xml:space="preserve"> following convergence</w:t>
-      </w:r>
-    </w:p>
-    <w:p>
-      <w:pPr>
-        <w:pStyle w:val="ListParagraph"/>
-        <w:numPr>
-          <w:ilvl w:val="0"/>
-          <w:numId w:val="2"/>
-        </w:numPr>
-        <w:rPr>
-          <w:highlight w:val="green"/>
-        </w:rPr>
-      </w:pPr>
-      <w:proofErr w:type="gramStart"/>
-      <w:r>
-        <w:rPr>
-          <w:highlight w:val="green"/>
-        </w:rPr>
-        <w:t>add</w:t>
-      </w:r>
-      <w:proofErr w:type="gramEnd"/>
-      <w:r>
-        <w:rPr>
-          <w:highlight w:val="green"/>
-        </w:rPr>
-        <w:t xml:space="preserve"> rejected </w:t>
-      </w:r>
-      <w:proofErr w:type="spellStart"/>
-      <w:r>
-        <w:rPr>
-          <w:highlight w:val="green"/>
-        </w:rPr>
-        <w:t>dir</w:t>
-      </w:r>
-      <w:proofErr w:type="spellEnd"/>
-      <w:r>
-        <w:rPr>
-          <w:highlight w:val="green"/>
-        </w:rPr>
-        <w:t xml:space="preserve"> to </w:t>
-      </w:r>
-      <w:proofErr w:type="spellStart"/>
-      <w:r>
-        <w:rPr>
-          <w:highlight w:val="green"/>
-        </w:rPr>
-        <w:t>simple_select</w:t>
-      </w:r>
-      <w:proofErr w:type="spellEnd"/>
-      <w:r>
-        <w:rPr>
-          <w:highlight w:val="green"/>
-        </w:rPr>
-        <w:t xml:space="preserve"> and give possibility to input desired select/reject dirs.</w:t>
-      </w:r>
-    </w:p>
-    <w:p>
-      <w:pPr>
-        <w:pStyle w:val="ListParagraph"/>
-        <w:numPr>
-          <w:ilvl w:val="0"/>
-          <w:numId w:val="2"/>
-        </w:numPr>
-        <w:rPr>
-          <w:highlight w:val="green"/>
-        </w:rPr>
-      </w:pPr>
-      <w:proofErr w:type="spellStart"/>
-      <w:r>
-        <w:rPr>
-          <w:highlight w:val="green"/>
-        </w:rPr>
-        <w:t>Postprocessing</w:t>
-      </w:r>
-      <w:proofErr w:type="spellEnd"/>
-      <w:r>
-        <w:rPr>
-          <w:highlight w:val="green"/>
-        </w:rPr>
-        <w:t xml:space="preserve"> of volumes in the distributed workflows</w:t>
-      </w:r>
-    </w:p>
-    <w:p>
-      <w:pPr>
-        <w:pStyle w:val="ListParagraph"/>
-        <w:numPr>
-          <w:ilvl w:val="0"/>
-          <w:numId w:val="2"/>
-        </w:numPr>
-        <w:rPr>
           <w:highlight w:val="green"/>
         </w:rPr>
       </w:pPr>
       <w:bookmarkStart w:id="0" w:name="_GoBack"/>
       <w:bookmarkEnd w:id="0"/>
+      <w:proofErr w:type="spellStart"/>
+      <w:r>
+        <w:rPr>
+          <w:highlight w:val="green"/>
+        </w:rPr>
+        <w:t>Postprocessing</w:t>
+      </w:r>
+      <w:proofErr w:type="spellEnd"/>
+      <w:r>
+        <w:rPr>
+          <w:highlight w:val="green"/>
+        </w:rPr>
+        <w:t xml:space="preserve"> of volumes in the distributed workflows</w:t>
+      </w:r>
+    </w:p>
+    <w:p>
+      <w:pPr>
+        <w:pStyle w:val="ListParagraph"/>
+        <w:numPr>
+          <w:ilvl w:val="0"/>
+          <w:numId w:val="2"/>
+        </w:numPr>
+        <w:rPr>
+          <w:highlight w:val="green"/>
+        </w:rPr>
+      </w:pPr>
       <w:r>
         <w:rPr>
           <w:highlight w:val="green"/>
@@ -666,7 +580,21 @@
         <w:rPr>
           <w:highlight w:val="green"/>
         </w:rPr>
-        <w:t>Clever command line: any set of parameters should be possible to input in the environment file and not asked for upon execution (but command line should be able to override)</w:t>
+        <w:t xml:space="preserve">Clever command line: any set of parameters should be possible to input in the environment file and not asked for upon execution (but command line </w:t>
+      </w:r>
+      <w:proofErr w:type="gramStart"/>
+      <w:r>
+        <w:rPr>
+          <w:highlight w:val="green"/>
+        </w:rPr>
+        <w:t>should</w:t>
+      </w:r>
+      <w:proofErr w:type="gramEnd"/>
+      <w:r>
+        <w:rPr>
+          <w:highlight w:val="green"/>
+        </w:rPr>
+        <w:t xml:space="preserve"> be able to override)</w:t>
       </w:r>
     </w:p>
     <w:p>
@@ -1719,22 +1647,10 @@
     </w:p>
     <w:p>
       <w:pPr>
-        <w:ind w:left="360"/>
-      </w:pPr>
-    </w:p>
-    <w:p/>
-    <w:p>
-      <w:pPr>
         <w:rPr>
           <w:u w:val="single"/>
         </w:rPr>
       </w:pPr>
-      <w:r>
-        <w:rPr>
-          <w:u w:val="single"/>
-        </w:rPr>
-        <w:br w:type="page"/>
-      </w:r>
     </w:p>
     <w:p>
       <w:pPr>
@@ -2203,20 +2119,6 @@
         <w:t>?</w:t>
       </w:r>
     </w:p>
-    <w:p>
-      <w:r>
-        <w:t xml:space="preserve">Should we declare the </w:t>
-      </w:r>
-      <w:proofErr w:type="spellStart"/>
-      <w:r>
-        <w:t>params</w:t>
-      </w:r>
-      <w:proofErr w:type="spellEnd"/>
-      <w:r>
-        <w:t xml:space="preserve"> variables as protected?</w:t>
-      </w:r>
-    </w:p>
-    <w:p/>
     <w:p/>
     <w:sectPr>
       <w:pgSz w:w="11900" w:h="16840"/>

</xml_diff>

<commit_message>
cleanups + added action statements to the open directives in qsys_ctrl this seems to resolve the issues with file-timing as 20 tests have now passed on the problematic architecture (could have been that I restarted the computer feter updates as well)
</commit_message>
<xml_diff>
--- a/doc/DevelDocs/SIMPLE2017dev_doc.docx
+++ b/doc/DevelDocs/SIMPLE2017dev_doc.docx
@@ -50,36 +50,30 @@
       <w:r>
         <w:t xml:space="preserve">, </w:t>
       </w:r>
-      <w:proofErr w:type="spellStart"/>
       <w:r>
         <w:rPr>
           <w:highlight w:val="cyan"/>
         </w:rPr>
         <w:t>Dominika&amp;Hans</w:t>
       </w:r>
-      <w:proofErr w:type="spellEnd"/>
       <w:r>
         <w:t xml:space="preserve">, </w:t>
       </w:r>
-      <w:proofErr w:type="spellStart"/>
       <w:r>
         <w:rPr>
           <w:highlight w:val="lightGray"/>
         </w:rPr>
         <w:t>Alex&amp;Hans</w:t>
       </w:r>
-      <w:proofErr w:type="spellEnd"/>
       <w:r>
         <w:t xml:space="preserve">, </w:t>
       </w:r>
-      <w:proofErr w:type="spellStart"/>
       <w:r>
         <w:rPr>
           <w:highlight w:val="magenta"/>
         </w:rPr>
         <w:t>Susan&amp;Hans</w:t>
       </w:r>
-      <w:proofErr w:type="spellEnd"/>
     </w:p>
     <w:p>
       <w:pPr>
@@ -118,59 +112,59 @@
           <w:highlight w:val="yellow"/>
         </w:rPr>
       </w:pPr>
-      <w:proofErr w:type="gramStart"/>
       <w:r>
         <w:rPr>
           <w:highlight w:val="yellow"/>
         </w:rPr>
-        <w:t>should</w:t>
-      </w:r>
-      <w:proofErr w:type="gramEnd"/>
+        <w:t xml:space="preserve">should be </w:t>
+      </w:r>
       <w:r>
         <w:rPr>
           <w:highlight w:val="yellow"/>
         </w:rPr>
-        <w:t xml:space="preserve"> be </w:t>
+        <w:t>possible</w:t>
       </w:r>
       <w:r>
         <w:rPr>
           <w:highlight w:val="yellow"/>
         </w:rPr>
-        <w:t>possible</w:t>
-      </w:r>
-      <w:r>
+        <w:t xml:space="preserve"> to start refine=shc without oritab (exhaustive projection matching), needed for heterogeneity</w:t>
+      </w:r>
+    </w:p>
+    <w:p>
+      <w:pPr>
+        <w:pStyle w:val="ListParagraph"/>
+        <w:numPr>
+          <w:ilvl w:val="0"/>
+          <w:numId w:val="2"/>
+        </w:numPr>
         <w:rPr>
           <w:highlight w:val="yellow"/>
         </w:rPr>
-        <w:t xml:space="preserve"> to start refine=</w:t>
-      </w:r>
-      <w:proofErr w:type="spellStart"/>
+      </w:pPr>
       <w:r>
         <w:rPr>
           <w:highlight w:val="yellow"/>
         </w:rPr>
-        <w:t>shc</w:t>
-      </w:r>
-      <w:proofErr w:type="spellEnd"/>
-      <w:r>
+        <w:t>Restart mode for workflows, i.e. keep a status file that can replace the command line when given startit, should be possible to start from any previous iteration without having to give command line directives</w:t>
+      </w:r>
+    </w:p>
+    <w:p>
+      <w:pPr>
+        <w:pStyle w:val="ListParagraph"/>
+        <w:numPr>
+          <w:ilvl w:val="0"/>
+          <w:numId w:val="2"/>
+        </w:numPr>
         <w:rPr>
           <w:highlight w:val="yellow"/>
         </w:rPr>
-        <w:t xml:space="preserve"> without </w:t>
-      </w:r>
-      <w:proofErr w:type="spellStart"/>
+      </w:pPr>
       <w:r>
         <w:rPr>
           <w:highlight w:val="yellow"/>
         </w:rPr>
-        <w:t>oritab</w:t>
-      </w:r>
-      <w:proofErr w:type="spellEnd"/>
-      <w:r>
-        <w:rPr>
-          <w:highlight w:val="yellow"/>
-        </w:rPr>
-        <w:t xml:space="preserve"> (exhaustive projection matching), needed for heterogeneity</w:t>
+        <w:t>Need to deal with state=0 in heterogeneous processing, autoshrink number of states &amp; bookkeep (evaluate whether to use native numbering or update to sequential)</w:t>
       </w:r>
     </w:p>
     <w:p>
@@ -181,28 +175,14 @@
           <w:numId w:val="2"/>
         </w:numPr>
         <w:rPr>
-          <w:highlight w:val="yellow"/>
-        </w:rPr>
-      </w:pPr>
-      <w:r>
-        <w:rPr>
-          <w:highlight w:val="yellow"/>
-        </w:rPr>
-        <w:t xml:space="preserve">Restart mode for workflows, i.e. keep a status file that can replace the command line when given </w:t>
-      </w:r>
-      <w:proofErr w:type="spellStart"/>
-      <w:r>
-        <w:rPr>
-          <w:highlight w:val="yellow"/>
-        </w:rPr>
-        <w:t>startit</w:t>
-      </w:r>
-      <w:proofErr w:type="spellEnd"/>
-      <w:r>
-        <w:rPr>
-          <w:highlight w:val="yellow"/>
-        </w:rPr>
-        <w:t>, should be possible to start from any previous iteration without having to give command line directives</w:t>
+          <w:highlight w:val="green"/>
+        </w:rPr>
+      </w:pPr>
+      <w:r>
+        <w:rPr>
+          <w:highlight w:val="green"/>
+        </w:rPr>
+        <w:t>Postprocessing of volumes in the distributed workflows</w:t>
       </w:r>
     </w:p>
     <w:p>
@@ -213,28 +193,14 @@
           <w:numId w:val="2"/>
         </w:numPr>
         <w:rPr>
-          <w:highlight w:val="yellow"/>
-        </w:rPr>
-      </w:pPr>
-      <w:r>
-        <w:rPr>
-          <w:highlight w:val="yellow"/>
-        </w:rPr>
-        <w:t xml:space="preserve">Need to deal with state=0 in heterogeneous processing, </w:t>
-      </w:r>
-      <w:proofErr w:type="spellStart"/>
-      <w:r>
-        <w:rPr>
-          <w:highlight w:val="yellow"/>
-        </w:rPr>
-        <w:t>autoshrink</w:t>
-      </w:r>
-      <w:proofErr w:type="spellEnd"/>
-      <w:r>
-        <w:rPr>
-          <w:highlight w:val="yellow"/>
-        </w:rPr>
-        <w:t xml:space="preserve"> number of states &amp; bookkeep (evaluate whether to use native numbering or update to sequential)</w:t>
+          <w:highlight w:val="green"/>
+        </w:rPr>
+      </w:pPr>
+      <w:r>
+        <w:rPr>
+          <w:highlight w:val="green"/>
+        </w:rPr>
+        <w:t>Exception when partial stacks of wrong ldim</w:t>
       </w:r>
     </w:p>
     <w:p>
@@ -248,168 +214,62 @@
           <w:highlight w:val="green"/>
         </w:rPr>
       </w:pPr>
+      <w:r>
+        <w:rPr>
+          <w:highlight w:val="green"/>
+        </w:rPr>
+        <w:t>Add cenlp option to relevant command lines</w:t>
+      </w:r>
+    </w:p>
+    <w:p>
+      <w:pPr>
+        <w:pStyle w:val="ListParagraph"/>
+        <w:numPr>
+          <w:ilvl w:val="0"/>
+          <w:numId w:val="2"/>
+        </w:numPr>
+        <w:rPr>
+          <w:highlight w:val="green"/>
+        </w:rPr>
+      </w:pPr>
+      <w:r>
+        <w:rPr>
+          <w:highlight w:val="green"/>
+        </w:rPr>
+        <w:t xml:space="preserve">Make unblur  commander stack the powerspectra </w:t>
+      </w:r>
+      <w:r>
+        <w:rPr>
+          <w:highlight w:val="green"/>
+        </w:rPr>
+        <w:t>and thumbnails</w:t>
+      </w:r>
+      <w:r>
+        <w:rPr>
+          <w:highlight w:val="green"/>
+        </w:rPr>
+        <w:t>(SP mode)</w:t>
+      </w:r>
+    </w:p>
+    <w:p>
+      <w:pPr>
+        <w:pStyle w:val="ListParagraph"/>
+        <w:numPr>
+          <w:ilvl w:val="0"/>
+          <w:numId w:val="2"/>
+        </w:numPr>
+        <w:rPr>
+          <w:highlight w:val="green"/>
+        </w:rPr>
+      </w:pPr>
+      <w:r>
+        <w:rPr>
+          <w:highlight w:val="green"/>
+        </w:rPr>
+        <w:t>Docgen for distr_exec</w:t>
+      </w:r>
       <w:bookmarkStart w:id="0" w:name="_GoBack"/>
       <w:bookmarkEnd w:id="0"/>
-      <w:proofErr w:type="spellStart"/>
-      <w:r>
-        <w:rPr>
-          <w:highlight w:val="green"/>
-        </w:rPr>
-        <w:t>Postprocessing</w:t>
-      </w:r>
-      <w:proofErr w:type="spellEnd"/>
-      <w:r>
-        <w:rPr>
-          <w:highlight w:val="green"/>
-        </w:rPr>
-        <w:t xml:space="preserve"> of volumes in the distributed workflows</w:t>
-      </w:r>
-    </w:p>
-    <w:p>
-      <w:pPr>
-        <w:pStyle w:val="ListParagraph"/>
-        <w:numPr>
-          <w:ilvl w:val="0"/>
-          <w:numId w:val="2"/>
-        </w:numPr>
-        <w:rPr>
-          <w:highlight w:val="green"/>
-        </w:rPr>
-      </w:pPr>
-      <w:r>
-        <w:rPr>
-          <w:highlight w:val="green"/>
-        </w:rPr>
-        <w:t xml:space="preserve">Exception when partial stacks of wrong </w:t>
-      </w:r>
-      <w:proofErr w:type="spellStart"/>
-      <w:r>
-        <w:rPr>
-          <w:highlight w:val="green"/>
-        </w:rPr>
-        <w:t>ldim</w:t>
-      </w:r>
-      <w:proofErr w:type="spellEnd"/>
-    </w:p>
-    <w:p>
-      <w:pPr>
-        <w:pStyle w:val="ListParagraph"/>
-        <w:numPr>
-          <w:ilvl w:val="0"/>
-          <w:numId w:val="2"/>
-        </w:numPr>
-        <w:rPr>
-          <w:highlight w:val="green"/>
-        </w:rPr>
-      </w:pPr>
-      <w:r>
-        <w:rPr>
-          <w:highlight w:val="green"/>
-        </w:rPr>
-        <w:t xml:space="preserve">Add </w:t>
-      </w:r>
-      <w:proofErr w:type="spellStart"/>
-      <w:r>
-        <w:rPr>
-          <w:highlight w:val="green"/>
-        </w:rPr>
-        <w:t>cenlp</w:t>
-      </w:r>
-      <w:proofErr w:type="spellEnd"/>
-      <w:r>
-        <w:rPr>
-          <w:highlight w:val="green"/>
-        </w:rPr>
-        <w:t xml:space="preserve"> option to relevant command lines</w:t>
-      </w:r>
-    </w:p>
-    <w:p>
-      <w:pPr>
-        <w:pStyle w:val="ListParagraph"/>
-        <w:numPr>
-          <w:ilvl w:val="0"/>
-          <w:numId w:val="2"/>
-        </w:numPr>
-        <w:rPr>
-          <w:highlight w:val="green"/>
-        </w:rPr>
-      </w:pPr>
-      <w:r>
-        <w:rPr>
-          <w:highlight w:val="green"/>
-        </w:rPr>
-        <w:t xml:space="preserve">Make </w:t>
-      </w:r>
-      <w:proofErr w:type="spellStart"/>
-      <w:proofErr w:type="gramStart"/>
-      <w:r>
-        <w:rPr>
-          <w:highlight w:val="green"/>
-        </w:rPr>
-        <w:t>unblur</w:t>
-      </w:r>
-      <w:proofErr w:type="spellEnd"/>
-      <w:r>
-        <w:rPr>
-          <w:highlight w:val="green"/>
-        </w:rPr>
-        <w:t xml:space="preserve">  commander</w:t>
-      </w:r>
-      <w:proofErr w:type="gramEnd"/>
-      <w:r>
-        <w:rPr>
-          <w:highlight w:val="green"/>
-        </w:rPr>
-        <w:t xml:space="preserve"> stack the </w:t>
-      </w:r>
-      <w:proofErr w:type="spellStart"/>
-      <w:r>
-        <w:rPr>
-          <w:highlight w:val="green"/>
-        </w:rPr>
-        <w:t>powerspectra</w:t>
-      </w:r>
-      <w:proofErr w:type="spellEnd"/>
-      <w:r>
-        <w:rPr>
-          <w:highlight w:val="green"/>
-        </w:rPr>
-        <w:t xml:space="preserve"> (SP mode)</w:t>
-      </w:r>
-    </w:p>
-    <w:p>
-      <w:pPr>
-        <w:pStyle w:val="ListParagraph"/>
-        <w:numPr>
-          <w:ilvl w:val="0"/>
-          <w:numId w:val="2"/>
-        </w:numPr>
-        <w:rPr>
-          <w:highlight w:val="green"/>
-        </w:rPr>
-      </w:pPr>
-      <w:proofErr w:type="spellStart"/>
-      <w:r>
-        <w:rPr>
-          <w:highlight w:val="green"/>
-        </w:rPr>
-        <w:t>Docgen</w:t>
-      </w:r>
-      <w:proofErr w:type="spellEnd"/>
-      <w:r>
-        <w:rPr>
-          <w:highlight w:val="green"/>
-        </w:rPr>
-        <w:t xml:space="preserve"> for </w:t>
-      </w:r>
-      <w:proofErr w:type="spellStart"/>
-      <w:r>
-        <w:rPr>
-          <w:highlight w:val="green"/>
-        </w:rPr>
-        <w:t>distr_exec</w:t>
-      </w:r>
-      <w:proofErr w:type="spellEnd"/>
     </w:p>
     <w:p/>
     <w:p>
@@ -456,19 +316,29 @@
           <w:highlight w:val="yellow"/>
         </w:rPr>
       </w:pPr>
-      <w:proofErr w:type="gramStart"/>
       <w:r>
         <w:rPr>
           <w:highlight w:val="yellow"/>
         </w:rPr>
-        <w:t>every</w:t>
-      </w:r>
-      <w:proofErr w:type="gramEnd"/>
-      <w:r>
+        <w:t>every time we execute a simple command line (by itself or from within the distributed environment) the command line should be appended to a simple.log file with a time-stamp</w:t>
+      </w:r>
+    </w:p>
+    <w:p>
+      <w:pPr>
+        <w:pStyle w:val="ListParagraph"/>
+        <w:numPr>
+          <w:ilvl w:val="0"/>
+          <w:numId w:val="1"/>
+        </w:numPr>
         <w:rPr>
           <w:highlight w:val="yellow"/>
         </w:rPr>
-        <w:t xml:space="preserve"> time we execute a simple command line (by itself or from within the distributed environment) the command line should be appended to a simple.log file with a time-stamp</w:t>
+      </w:pPr>
+      <w:r>
+        <w:rPr>
+          <w:highlight w:val="yellow"/>
+        </w:rPr>
+        <w:t>higher level automodes for workflows (stitching workflows together, for example, chain together extract, 2D, 3D)</w:t>
       </w:r>
     </w:p>
     <w:p>
@@ -482,33 +352,11 @@
           <w:highlight w:val="yellow"/>
         </w:rPr>
       </w:pPr>
-      <w:proofErr w:type="gramStart"/>
       <w:r>
         <w:rPr>
           <w:highlight w:val="yellow"/>
         </w:rPr>
-        <w:t>higher</w:t>
-      </w:r>
-      <w:proofErr w:type="gramEnd"/>
-      <w:r>
-        <w:rPr>
-          <w:highlight w:val="yellow"/>
-        </w:rPr>
-        <w:t xml:space="preserve"> level </w:t>
-      </w:r>
-      <w:proofErr w:type="spellStart"/>
-      <w:r>
-        <w:rPr>
-          <w:highlight w:val="yellow"/>
-        </w:rPr>
-        <w:t>automodes</w:t>
-      </w:r>
-      <w:proofErr w:type="spellEnd"/>
-      <w:r>
-        <w:rPr>
-          <w:highlight w:val="yellow"/>
-        </w:rPr>
-        <w:t xml:space="preserve"> for workflows (stitching workflows together, for example, chain together extract, 2D, 3D)</w:t>
+        <w:t>It should be possible to set maxp (maximum number of particles in a class) and autosplit when pop becomes &gt; maxp</w:t>
       </w:r>
     </w:p>
     <w:p>
@@ -519,51 +367,15 @@
           <w:numId w:val="1"/>
         </w:numPr>
         <w:rPr>
-          <w:highlight w:val="yellow"/>
-        </w:rPr>
-      </w:pPr>
-      <w:r>
-        <w:rPr>
-          <w:highlight w:val="yellow"/>
-        </w:rPr>
-        <w:t xml:space="preserve">It should be possible to set </w:t>
-      </w:r>
-      <w:proofErr w:type="spellStart"/>
-      <w:r>
-        <w:rPr>
-          <w:highlight w:val="yellow"/>
-        </w:rPr>
-        <w:t>maxp</w:t>
-      </w:r>
-      <w:proofErr w:type="spellEnd"/>
-      <w:r>
-        <w:rPr>
-          <w:highlight w:val="yellow"/>
-        </w:rPr>
-        <w:t xml:space="preserve"> (maximum number of particles in a class) and </w:t>
-      </w:r>
-      <w:proofErr w:type="spellStart"/>
-      <w:r>
-        <w:rPr>
-          <w:highlight w:val="yellow"/>
-        </w:rPr>
-        <w:t>autosplit</w:t>
-      </w:r>
-      <w:proofErr w:type="spellEnd"/>
-      <w:r>
-        <w:rPr>
-          <w:highlight w:val="yellow"/>
-        </w:rPr>
-        <w:t xml:space="preserve"> when pop becomes &gt; </w:t>
-      </w:r>
-      <w:proofErr w:type="spellStart"/>
-      <w:r>
-        <w:rPr>
-          <w:highlight w:val="yellow"/>
-        </w:rPr>
-        <w:t>maxp</w:t>
-      </w:r>
-      <w:proofErr w:type="spellEnd"/>
+          <w:highlight w:val="green"/>
+        </w:rPr>
+      </w:pPr>
+      <w:r>
+        <w:rPr>
+          <w:highlight w:val="green"/>
+        </w:rPr>
+        <w:t>Clever command line: any set of parameters should be possible to input in the environment file and not asked for upon execution (but command line should be able to override)</w:t>
+      </w:r>
     </w:p>
     <w:p>
       <w:pPr>
@@ -580,21 +392,7 @@
         <w:rPr>
           <w:highlight w:val="green"/>
         </w:rPr>
-        <w:t xml:space="preserve">Clever command line: any set of parameters should be possible to input in the environment file and not asked for upon execution (but command line </w:t>
-      </w:r>
-      <w:proofErr w:type="gramStart"/>
-      <w:r>
-        <w:rPr>
-          <w:highlight w:val="green"/>
-        </w:rPr>
-        <w:t>should</w:t>
-      </w:r>
-      <w:proofErr w:type="gramEnd"/>
-      <w:r>
-        <w:rPr>
-          <w:highlight w:val="green"/>
-        </w:rPr>
-        <w:t xml:space="preserve"> be able to override)</w:t>
+        <w:t>when automsk is turned on in 2D we must force the next round to search all refs, or it will go to shit</w:t>
       </w:r>
     </w:p>
     <w:p>
@@ -608,33 +406,11 @@
           <w:highlight w:val="green"/>
         </w:rPr>
       </w:pPr>
-      <w:proofErr w:type="gramStart"/>
-      <w:r>
-        <w:rPr>
-          <w:highlight w:val="green"/>
-        </w:rPr>
-        <w:t>when</w:t>
-      </w:r>
-      <w:proofErr w:type="gramEnd"/>
-      <w:r>
-        <w:rPr>
-          <w:highlight w:val="green"/>
-        </w:rPr>
-        <w:t xml:space="preserve"> </w:t>
-      </w:r>
-      <w:proofErr w:type="spellStart"/>
-      <w:r>
-        <w:rPr>
-          <w:highlight w:val="green"/>
-        </w:rPr>
-        <w:t>automsk</w:t>
-      </w:r>
-      <w:proofErr w:type="spellEnd"/>
-      <w:r>
-        <w:rPr>
-          <w:highlight w:val="green"/>
-        </w:rPr>
-        <w:t xml:space="preserve"> is turned on in 2D we must force the next round to search all refs, or it will go to shit</w:t>
+      <w:r>
+        <w:rPr>
+          <w:highlight w:val="green"/>
+        </w:rPr>
+        <w:t>class for memory allocation simple_alloc. Keep track of mem exceptions and profile memory (hash table).</w:t>
       </w:r>
     </w:p>
     <w:p>
@@ -648,47 +424,11 @@
           <w:highlight w:val="green"/>
         </w:rPr>
       </w:pPr>
-      <w:proofErr w:type="gramStart"/>
-      <w:r>
-        <w:rPr>
-          <w:highlight w:val="green"/>
-        </w:rPr>
-        <w:t>class</w:t>
-      </w:r>
-      <w:proofErr w:type="gramEnd"/>
-      <w:r>
-        <w:rPr>
-          <w:highlight w:val="green"/>
-        </w:rPr>
-        <w:t xml:space="preserve"> for memory allocation </w:t>
-      </w:r>
-      <w:proofErr w:type="spellStart"/>
-      <w:r>
-        <w:rPr>
-          <w:highlight w:val="green"/>
-        </w:rPr>
-        <w:t>simple_alloc</w:t>
-      </w:r>
-      <w:proofErr w:type="spellEnd"/>
-      <w:r>
-        <w:rPr>
-          <w:highlight w:val="green"/>
-        </w:rPr>
-        <w:t xml:space="preserve">. Keep track of </w:t>
-      </w:r>
-      <w:proofErr w:type="spellStart"/>
-      <w:r>
-        <w:rPr>
-          <w:highlight w:val="green"/>
-        </w:rPr>
-        <w:t>mem</w:t>
-      </w:r>
-      <w:proofErr w:type="spellEnd"/>
-      <w:r>
-        <w:rPr>
-          <w:highlight w:val="green"/>
-        </w:rPr>
-        <w:t xml:space="preserve"> exceptions and profile memory (hash table).</w:t>
+      <w:r>
+        <w:rPr>
+          <w:highlight w:val="green"/>
+        </w:rPr>
+        <w:t>Go over all random number generations and see if we can use matrices instead</w:t>
       </w:r>
     </w:p>
     <w:p>
@@ -706,7 +446,7 @@
         <w:rPr>
           <w:highlight w:val="green"/>
         </w:rPr>
-        <w:t>Go over all random number generations and see if we can use matrices instead</w:t>
+        <w:t>Replace integer rnaodm number generator with instrinsic one (Guide to Fortran 2008)</w:t>
       </w:r>
     </w:p>
     <w:p>
@@ -724,63 +464,7 @@
         <w:rPr>
           <w:highlight w:val="green"/>
         </w:rPr>
-        <w:t xml:space="preserve">Replace integer </w:t>
-      </w:r>
-      <w:proofErr w:type="spellStart"/>
-      <w:r>
-        <w:rPr>
-          <w:highlight w:val="green"/>
-        </w:rPr>
-        <w:t>rnaodm</w:t>
-      </w:r>
-      <w:proofErr w:type="spellEnd"/>
-      <w:r>
-        <w:rPr>
-          <w:highlight w:val="green"/>
-        </w:rPr>
-        <w:t xml:space="preserve"> number generator with </w:t>
-      </w:r>
-      <w:proofErr w:type="spellStart"/>
-      <w:r>
-        <w:rPr>
-          <w:highlight w:val="green"/>
-        </w:rPr>
-        <w:t>instrinsic</w:t>
-      </w:r>
-      <w:proofErr w:type="spellEnd"/>
-      <w:r>
-        <w:rPr>
-          <w:highlight w:val="green"/>
-        </w:rPr>
-        <w:t xml:space="preserve"> one (Guide to Fortran 2008)</w:t>
-      </w:r>
-    </w:p>
-    <w:p>
-      <w:pPr>
-        <w:pStyle w:val="ListParagraph"/>
-        <w:numPr>
-          <w:ilvl w:val="0"/>
-          <w:numId w:val="1"/>
-        </w:numPr>
-        <w:rPr>
-          <w:highlight w:val="green"/>
-        </w:rPr>
-      </w:pPr>
-      <w:proofErr w:type="spellStart"/>
-      <w:proofErr w:type="gramStart"/>
-      <w:r>
-        <w:rPr>
-          <w:highlight w:val="green"/>
-        </w:rPr>
-        <w:t>mailx</w:t>
-      </w:r>
-      <w:proofErr w:type="spellEnd"/>
-      <w:proofErr w:type="gramEnd"/>
-      <w:r>
-        <w:rPr>
-          <w:highlight w:val="green"/>
-        </w:rPr>
-        <w:t xml:space="preserve"> -s "mail from prime2D" hans.elmlund@monash.edu &lt; from_prime2D</w:t>
+        <w:t>mailx -s "mail from prime2D" hans.elmlund@monash.edu &lt; from_prime2D</w:t>
       </w:r>
     </w:p>
     <w:p>
@@ -856,7 +540,6 @@
       <w:pPr>
         <w:ind w:left="360"/>
       </w:pPr>
-      <w:proofErr w:type="gramStart"/>
       <w:r>
         <w:t xml:space="preserve">3) </w:t>
       </w:r>
@@ -875,7 +558,6 @@
         </w:rPr>
         <w:t>E3D</w:t>
       </w:r>
-      <w:proofErr w:type="gramEnd"/>
     </w:p>
     <w:p/>
     <w:p>
@@ -885,15 +567,7 @@
     </w:p>
     <w:p>
       <w:r>
-        <w:t xml:space="preserve">How do we deal with memorize </w:t>
-      </w:r>
-      <w:proofErr w:type="spellStart"/>
-      <w:r>
-        <w:t>sqsums</w:t>
-      </w:r>
-      <w:proofErr w:type="spellEnd"/>
-      <w:r>
-        <w:t xml:space="preserve"> with CTF on GPU?</w:t>
+        <w:t>How do we deal with memorize sqsums with CTF on GPU?</w:t>
       </w:r>
     </w:p>
     <w:p>
@@ -908,15 +582,7 @@
     </w:p>
     <w:p>
       <w:r>
-        <w:t xml:space="preserve">If so, how does this splitter deal with </w:t>
-      </w:r>
-      <w:proofErr w:type="spellStart"/>
-      <w:r>
-        <w:t>nstates</w:t>
-      </w:r>
-      <w:proofErr w:type="spellEnd"/>
-      <w:r>
-        <w:t>?</w:t>
+        <w:t>If so, how does this splitter deal with nstates?</w:t>
       </w:r>
     </w:p>
     <w:p/>
@@ -944,33 +610,11 @@
           <w:highlight w:val="green"/>
         </w:rPr>
       </w:pPr>
-      <w:proofErr w:type="spellStart"/>
-      <w:r>
-        <w:rPr>
-          <w:highlight w:val="green"/>
-        </w:rPr>
-        <w:t>Juha's</w:t>
-      </w:r>
-      <w:proofErr w:type="spellEnd"/>
-      <w:r>
-        <w:rPr>
-          <w:highlight w:val="green"/>
-        </w:rPr>
-        <w:t xml:space="preserve"> code (</w:t>
-      </w:r>
-      <w:proofErr w:type="spellStart"/>
-      <w:r>
-        <w:rPr>
-          <w:highlight w:val="green"/>
-        </w:rPr>
-        <w:t>icosahedrality</w:t>
-      </w:r>
-      <w:proofErr w:type="spellEnd"/>
-      <w:r>
-        <w:rPr>
-          <w:highlight w:val="green"/>
-        </w:rPr>
-        <w:t xml:space="preserve"> of individual particle images)</w:t>
+      <w:r>
+        <w:rPr>
+          <w:highlight w:val="green"/>
+        </w:rPr>
+        <w:t>Juha's code (icosahedrality of individual particle images)</w:t>
       </w:r>
     </w:p>
     <w:p>
@@ -984,19 +628,29 @@
           <w:highlight w:val="yellow"/>
         </w:rPr>
       </w:pPr>
-      <w:proofErr w:type="gramStart"/>
       <w:r>
         <w:rPr>
           <w:highlight w:val="yellow"/>
         </w:rPr>
-        <w:t>test</w:t>
-      </w:r>
-      <w:proofErr w:type="gramEnd"/>
-      <w:r>
+        <w:t>test that the Wiener filter works for initial model generation from particles</w:t>
+      </w:r>
+    </w:p>
+    <w:p>
+      <w:pPr>
+        <w:pStyle w:val="ListParagraph"/>
+        <w:numPr>
+          <w:ilvl w:val="0"/>
+          <w:numId w:val="5"/>
+        </w:numPr>
         <w:rPr>
           <w:highlight w:val="yellow"/>
         </w:rPr>
-        <w:t xml:space="preserve"> that the Wiener filter works for initial model generation from particles</w:t>
+      </w:pPr>
+      <w:r>
+        <w:rPr>
+          <w:highlight w:val="yellow"/>
+        </w:rPr>
+        <w:t>test so that we can run PRIME2D/PRIME3D in all CTF/refine/eo modes</w:t>
       </w:r>
     </w:p>
     <w:p>
@@ -1010,33 +664,35 @@
           <w:highlight w:val="yellow"/>
         </w:rPr>
       </w:pPr>
-      <w:proofErr w:type="gramStart"/>
       <w:r>
         <w:rPr>
           <w:highlight w:val="yellow"/>
         </w:rPr>
-        <w:t>test</w:t>
-      </w:r>
-      <w:proofErr w:type="gramEnd"/>
-      <w:r>
+        <w:t>evaluate stochastic momentum on the corr level</w:t>
+      </w:r>
+    </w:p>
+    <w:p>
+      <w:pPr>
+        <w:pStyle w:val="ListParagraph"/>
+        <w:numPr>
+          <w:ilvl w:val="0"/>
+          <w:numId w:val="5"/>
+        </w:numPr>
         <w:rPr>
           <w:highlight w:val="yellow"/>
         </w:rPr>
-        <w:t xml:space="preserve"> so that we can run PRIME2D/PRIME3D in all CTF/refine/</w:t>
-      </w:r>
-      <w:proofErr w:type="spellStart"/>
+      </w:pPr>
       <w:r>
         <w:rPr>
           <w:highlight w:val="yellow"/>
         </w:rPr>
-        <w:t>eo</w:t>
-      </w:r>
-      <w:proofErr w:type="spellEnd"/>
+        <w:t>evaluate deterministic momentum on the rec level</w:t>
+      </w:r>
       <w:r>
         <w:rPr>
           <w:highlight w:val="yellow"/>
         </w:rPr>
-        <w:t xml:space="preserve"> modes</w:t>
+        <w:t>. This is basically what Relion does with the slidebar where you select how much weight you want give to the reference vs. the data. This can be useful when you have “problematic data” (for example strong view preference)</w:t>
       </w:r>
     </w:p>
     <w:p>
@@ -1050,139 +706,237 @@
           <w:highlight w:val="yellow"/>
         </w:rPr>
       </w:pPr>
-      <w:proofErr w:type="gramStart"/>
       <w:r>
         <w:rPr>
           <w:highlight w:val="yellow"/>
         </w:rPr>
-        <w:t>evaluate</w:t>
-      </w:r>
-      <w:proofErr w:type="gramEnd"/>
-      <w:r>
+        <w:t>Need to test the knn structure 4 2D (million ribosomes)</w:t>
+      </w:r>
+    </w:p>
+    <w:p/>
+    <w:p>
+      <w:pPr>
+        <w:rPr>
+          <w:u w:val="single"/>
+        </w:rPr>
+      </w:pPr>
+      <w:r>
+        <w:rPr>
+          <w:u w:val="single"/>
+        </w:rPr>
+        <w:t>Streaming</w:t>
+      </w:r>
+    </w:p>
+    <w:p>
+      <w:pPr>
+        <w:pStyle w:val="ListParagraph"/>
+        <w:numPr>
+          <w:ilvl w:val="0"/>
+          <w:numId w:val="6"/>
+        </w:numPr>
+        <w:rPr>
+          <w:highlight w:val="green"/>
+        </w:rPr>
+      </w:pPr>
+      <w:r>
+        <w:rPr>
+          <w:highlight w:val="green"/>
+        </w:rPr>
+        <w:t>UNBLUR</w:t>
+      </w:r>
+    </w:p>
+    <w:p>
+      <w:pPr>
+        <w:pStyle w:val="ListParagraph"/>
+        <w:numPr>
+          <w:ilvl w:val="0"/>
+          <w:numId w:val="6"/>
+        </w:numPr>
+        <w:rPr>
+          <w:highlight w:val="green"/>
+        </w:rPr>
+      </w:pPr>
+      <w:r>
+        <w:rPr>
+          <w:highlight w:val="green"/>
+        </w:rPr>
+        <w:t xml:space="preserve">asynchronous cavg/vol assemble (to reduce latency between </w:t>
+      </w:r>
+      <w:r>
+        <w:rPr>
+          <w:highlight w:val="green"/>
+        </w:rPr>
+        <w:t xml:space="preserve">distributed </w:t>
+      </w:r>
+      <w:r>
+        <w:rPr>
+          <w:highlight w:val="green"/>
+        </w:rPr>
+        <w:t>runs)</w:t>
+      </w:r>
+    </w:p>
+    <w:p>
+      <w:pPr>
+        <w:pStyle w:val="ListParagraph"/>
+        <w:numPr>
+          <w:ilvl w:val="0"/>
+          <w:numId w:val="6"/>
+        </w:numPr>
+        <w:rPr>
+          <w:highlight w:val="green"/>
+        </w:rPr>
+      </w:pPr>
+      <w:r>
+        <w:rPr>
+          <w:highlight w:val="green"/>
+        </w:rPr>
+        <w:t>PRIME2D</w:t>
+      </w:r>
+    </w:p>
+    <w:p>
+      <w:pPr>
+        <w:rPr>
+          <w:highlight w:val="green"/>
+        </w:rPr>
+      </w:pPr>
+    </w:p>
+    <w:p>
+      <w:pPr>
+        <w:rPr>
+          <w:u w:val="single"/>
+        </w:rPr>
+      </w:pPr>
+      <w:r>
+        <w:rPr>
+          <w:u w:val="single"/>
+        </w:rPr>
+        <w:t>Ideas</w:t>
+      </w:r>
+    </w:p>
+    <w:p>
+      <w:pPr>
+        <w:pStyle w:val="ListParagraph"/>
+        <w:numPr>
+          <w:ilvl w:val="0"/>
+          <w:numId w:val="14"/>
+        </w:numPr>
+        <w:rPr>
+          <w:highlight w:val="magenta"/>
+        </w:rPr>
+      </w:pPr>
+      <w:r>
+        <w:rPr>
+          <w:highlight w:val="magenta"/>
+        </w:rPr>
+        <w:t>Create a class scoring function based on the sum of the integrated weights of the class they belong to (minimum population threshold must apply). Correlate with the visual assessment of the cavg quality.</w:t>
+      </w:r>
+    </w:p>
+    <w:p>
+      <w:pPr>
+        <w:pStyle w:val="ListParagraph"/>
+        <w:numPr>
+          <w:ilvl w:val="0"/>
+          <w:numId w:val="14"/>
+        </w:numPr>
+        <w:rPr>
+          <w:highlight w:val="cyan"/>
+          <w:u w:val="single"/>
+        </w:rPr>
+      </w:pPr>
+      <w:r>
+        <w:rPr>
+          <w:highlight w:val="cyan"/>
+        </w:rPr>
+        <w:t>COMPICK: code the common lines based idea for particle picking</w:t>
+      </w:r>
+    </w:p>
+    <w:p>
+      <w:pPr>
+        <w:pStyle w:val="ListParagraph"/>
+        <w:numPr>
+          <w:ilvl w:val="0"/>
+          <w:numId w:val="14"/>
+        </w:numPr>
+      </w:pPr>
+      <w:r>
+        <w:rPr>
+          <w:highlight w:val="cyan"/>
+        </w:rPr>
+        <w:t>COMSEL: code the common lines based idea for cavg selection for ab initio rec</w:t>
+      </w:r>
+    </w:p>
+    <w:p>
+      <w:pPr>
+        <w:rPr>
+          <w:highlight w:val="green"/>
+        </w:rPr>
+      </w:pPr>
+    </w:p>
+    <w:p>
+      <w:pPr>
+        <w:rPr>
+          <w:u w:val="single"/>
+        </w:rPr>
+      </w:pPr>
+      <w:r>
+        <w:rPr>
+          <w:u w:val="single"/>
+        </w:rPr>
+        <w:t>New developments</w:t>
+      </w:r>
+    </w:p>
+    <w:p>
+      <w:pPr>
+        <w:pStyle w:val="ListParagraph"/>
+        <w:numPr>
+          <w:ilvl w:val="0"/>
+          <w:numId w:val="9"/>
+        </w:numPr>
+        <w:rPr>
+          <w:highlight w:val="green"/>
+        </w:rPr>
+      </w:pPr>
+      <w:r>
+        <w:rPr>
+          <w:highlight w:val="green"/>
+        </w:rPr>
+        <w:t>Probabilistic SO(3) scatter search for high-resolution refinement</w:t>
+      </w:r>
+    </w:p>
+    <w:p>
+      <w:pPr>
+        <w:pStyle w:val="ListParagraph"/>
+        <w:numPr>
+          <w:ilvl w:val="0"/>
+          <w:numId w:val="9"/>
+        </w:numPr>
         <w:rPr>
           <w:highlight w:val="yellow"/>
         </w:rPr>
-        <w:t xml:space="preserve"> stochastic momentum on the </w:t>
-      </w:r>
-      <w:proofErr w:type="spellStart"/>
+      </w:pPr>
       <w:r>
         <w:rPr>
           <w:highlight w:val="yellow"/>
         </w:rPr>
-        <w:t>corr</w:t>
-      </w:r>
-      <w:proofErr w:type="spellEnd"/>
-      <w:r>
-        <w:rPr>
-          <w:highlight w:val="yellow"/>
-        </w:rPr>
-        <w:t xml:space="preserve"> level</w:t>
-      </w:r>
-    </w:p>
-    <w:p>
-      <w:pPr>
-        <w:pStyle w:val="ListParagraph"/>
-        <w:numPr>
-          <w:ilvl w:val="0"/>
-          <w:numId w:val="5"/>
-        </w:numPr>
-        <w:rPr>
-          <w:highlight w:val="yellow"/>
-        </w:rPr>
-      </w:pPr>
-      <w:proofErr w:type="gramStart"/>
-      <w:r>
-        <w:rPr>
-          <w:highlight w:val="yellow"/>
-        </w:rPr>
-        <w:t>evaluate</w:t>
-      </w:r>
-      <w:proofErr w:type="gramEnd"/>
-      <w:r>
-        <w:rPr>
-          <w:highlight w:val="yellow"/>
-        </w:rPr>
-        <w:t xml:space="preserve"> deterministic momentum on the rec level</w:t>
-      </w:r>
-      <w:r>
-        <w:rPr>
-          <w:highlight w:val="yellow"/>
-        </w:rPr>
-        <w:t xml:space="preserve">. This is basically what </w:t>
-      </w:r>
-      <w:proofErr w:type="spellStart"/>
-      <w:r>
-        <w:rPr>
-          <w:highlight w:val="yellow"/>
-        </w:rPr>
-        <w:t>Relion</w:t>
-      </w:r>
-      <w:proofErr w:type="spellEnd"/>
-      <w:r>
-        <w:rPr>
-          <w:highlight w:val="yellow"/>
-        </w:rPr>
-        <w:t xml:space="preserve"> does with the </w:t>
-      </w:r>
-      <w:proofErr w:type="spellStart"/>
-      <w:r>
-        <w:rPr>
-          <w:highlight w:val="yellow"/>
-        </w:rPr>
-        <w:t>slidebar</w:t>
-      </w:r>
-      <w:proofErr w:type="spellEnd"/>
-      <w:r>
-        <w:rPr>
-          <w:highlight w:val="yellow"/>
-        </w:rPr>
-        <w:t xml:space="preserve"> where you select how much weight you want </w:t>
-      </w:r>
-      <w:proofErr w:type="gramStart"/>
-      <w:r>
-        <w:rPr>
-          <w:highlight w:val="yellow"/>
-        </w:rPr>
-        <w:t>give</w:t>
-      </w:r>
-      <w:proofErr w:type="gramEnd"/>
-      <w:r>
-        <w:rPr>
-          <w:highlight w:val="yellow"/>
-        </w:rPr>
-        <w:t xml:space="preserve"> to the reference vs. the data. This can be useful when you have “problematic data” (for example strong view preference)</w:t>
-      </w:r>
-    </w:p>
-    <w:p>
-      <w:pPr>
-        <w:pStyle w:val="ListParagraph"/>
-        <w:numPr>
-          <w:ilvl w:val="0"/>
-          <w:numId w:val="5"/>
-        </w:numPr>
-        <w:rPr>
-          <w:highlight w:val="yellow"/>
-        </w:rPr>
-      </w:pPr>
-      <w:r>
-        <w:rPr>
-          <w:highlight w:val="yellow"/>
-        </w:rPr>
-        <w:t xml:space="preserve">Need to test the </w:t>
-      </w:r>
-      <w:proofErr w:type="spellStart"/>
-      <w:r>
-        <w:rPr>
-          <w:highlight w:val="yellow"/>
-        </w:rPr>
-        <w:t>knn</w:t>
-      </w:r>
-      <w:proofErr w:type="spellEnd"/>
-      <w:r>
-        <w:rPr>
-          <w:highlight w:val="yellow"/>
-        </w:rPr>
-        <w:t xml:space="preserve"> structure 4 2D (million ribosomes)</w:t>
+        <w:t>Quasi-continuous sorting of conformational states (affinity propagation, shell-weighting or whatever works)</w:t>
+      </w:r>
+    </w:p>
+    <w:p>
+      <w:pPr>
+        <w:pStyle w:val="ListParagraph"/>
+        <w:numPr>
+          <w:ilvl w:val="0"/>
+          <w:numId w:val="9"/>
+        </w:numPr>
+        <w:rPr>
+          <w:highlight w:val="lightGray"/>
+        </w:rPr>
+      </w:pPr>
+      <w:r>
+        <w:rPr>
+          <w:highlight w:val="lightGray"/>
+        </w:rPr>
+        <w:t>implement tilt test</w:t>
       </w:r>
     </w:p>
     <w:p/>
@@ -1196,332 +950,6 @@
         <w:rPr>
           <w:u w:val="single"/>
         </w:rPr>
-        <w:t>Streaming</w:t>
-      </w:r>
-    </w:p>
-    <w:p>
-      <w:pPr>
-        <w:pStyle w:val="ListParagraph"/>
-        <w:numPr>
-          <w:ilvl w:val="0"/>
-          <w:numId w:val="6"/>
-        </w:numPr>
-        <w:rPr>
-          <w:highlight w:val="green"/>
-        </w:rPr>
-      </w:pPr>
-      <w:r>
-        <w:rPr>
-          <w:highlight w:val="green"/>
-        </w:rPr>
-        <w:t>UNBLUR</w:t>
-      </w:r>
-    </w:p>
-    <w:p>
-      <w:pPr>
-        <w:pStyle w:val="ListParagraph"/>
-        <w:numPr>
-          <w:ilvl w:val="0"/>
-          <w:numId w:val="6"/>
-        </w:numPr>
-        <w:rPr>
-          <w:highlight w:val="green"/>
-        </w:rPr>
-      </w:pPr>
-      <w:proofErr w:type="gramStart"/>
-      <w:r>
-        <w:rPr>
-          <w:highlight w:val="green"/>
-        </w:rPr>
-        <w:t>asynchronous</w:t>
-      </w:r>
-      <w:proofErr w:type="gramEnd"/>
-      <w:r>
-        <w:rPr>
-          <w:highlight w:val="green"/>
-        </w:rPr>
-        <w:t xml:space="preserve"> </w:t>
-      </w:r>
-      <w:proofErr w:type="spellStart"/>
-      <w:r>
-        <w:rPr>
-          <w:highlight w:val="green"/>
-        </w:rPr>
-        <w:t>cavg</w:t>
-      </w:r>
-      <w:proofErr w:type="spellEnd"/>
-      <w:r>
-        <w:rPr>
-          <w:highlight w:val="green"/>
-        </w:rPr>
-        <w:t>/</w:t>
-      </w:r>
-      <w:proofErr w:type="spellStart"/>
-      <w:r>
-        <w:rPr>
-          <w:highlight w:val="green"/>
-        </w:rPr>
-        <w:t>vol</w:t>
-      </w:r>
-      <w:proofErr w:type="spellEnd"/>
-      <w:r>
-        <w:rPr>
-          <w:highlight w:val="green"/>
-        </w:rPr>
-        <w:t xml:space="preserve"> assemble (to reduce latency between </w:t>
-      </w:r>
-      <w:r>
-        <w:rPr>
-          <w:highlight w:val="green"/>
-        </w:rPr>
-        <w:t xml:space="preserve">distributed </w:t>
-      </w:r>
-      <w:r>
-        <w:rPr>
-          <w:highlight w:val="green"/>
-        </w:rPr>
-        <w:t>runs)</w:t>
-      </w:r>
-    </w:p>
-    <w:p>
-      <w:pPr>
-        <w:pStyle w:val="ListParagraph"/>
-        <w:numPr>
-          <w:ilvl w:val="0"/>
-          <w:numId w:val="6"/>
-        </w:numPr>
-        <w:rPr>
-          <w:highlight w:val="green"/>
-        </w:rPr>
-      </w:pPr>
-      <w:r>
-        <w:rPr>
-          <w:highlight w:val="green"/>
-        </w:rPr>
-        <w:t>PRIME2D</w:t>
-      </w:r>
-    </w:p>
-    <w:p>
-      <w:pPr>
-        <w:rPr>
-          <w:highlight w:val="green"/>
-        </w:rPr>
-      </w:pPr>
-    </w:p>
-    <w:p>
-      <w:pPr>
-        <w:rPr>
-          <w:u w:val="single"/>
-        </w:rPr>
-      </w:pPr>
-      <w:r>
-        <w:rPr>
-          <w:u w:val="single"/>
-        </w:rPr>
-        <w:t>Ideas</w:t>
-      </w:r>
-    </w:p>
-    <w:p>
-      <w:pPr>
-        <w:pStyle w:val="ListParagraph"/>
-        <w:numPr>
-          <w:ilvl w:val="0"/>
-          <w:numId w:val="14"/>
-        </w:numPr>
-        <w:rPr>
-          <w:highlight w:val="magenta"/>
-        </w:rPr>
-      </w:pPr>
-      <w:r>
-        <w:rPr>
-          <w:highlight w:val="magenta"/>
-        </w:rPr>
-        <w:t xml:space="preserve">Create a class scoring function based on the sum of the integrated weights of the class they belong to (minimum population threshold must apply). Correlate with the visual assessment of the </w:t>
-      </w:r>
-      <w:proofErr w:type="spellStart"/>
-      <w:r>
-        <w:rPr>
-          <w:highlight w:val="magenta"/>
-        </w:rPr>
-        <w:t>cavg</w:t>
-      </w:r>
-      <w:proofErr w:type="spellEnd"/>
-      <w:r>
-        <w:rPr>
-          <w:highlight w:val="magenta"/>
-        </w:rPr>
-        <w:t xml:space="preserve"> quality.</w:t>
-      </w:r>
-    </w:p>
-    <w:p>
-      <w:pPr>
-        <w:pStyle w:val="ListParagraph"/>
-        <w:numPr>
-          <w:ilvl w:val="0"/>
-          <w:numId w:val="14"/>
-        </w:numPr>
-        <w:rPr>
-          <w:highlight w:val="cyan"/>
-          <w:u w:val="single"/>
-        </w:rPr>
-      </w:pPr>
-      <w:r>
-        <w:rPr>
-          <w:highlight w:val="cyan"/>
-        </w:rPr>
-        <w:t>COMPICK: code the common lines based idea for particle picking</w:t>
-      </w:r>
-    </w:p>
-    <w:p>
-      <w:pPr>
-        <w:pStyle w:val="ListParagraph"/>
-        <w:numPr>
-          <w:ilvl w:val="0"/>
-          <w:numId w:val="14"/>
-        </w:numPr>
-      </w:pPr>
-      <w:r>
-        <w:rPr>
-          <w:highlight w:val="cyan"/>
-        </w:rPr>
-        <w:t xml:space="preserve">COMSEL: code the common lines based idea for </w:t>
-      </w:r>
-      <w:proofErr w:type="spellStart"/>
-      <w:r>
-        <w:rPr>
-          <w:highlight w:val="cyan"/>
-        </w:rPr>
-        <w:t>cavg</w:t>
-      </w:r>
-      <w:proofErr w:type="spellEnd"/>
-      <w:r>
-        <w:rPr>
-          <w:highlight w:val="cyan"/>
-        </w:rPr>
-        <w:t xml:space="preserve"> selection for </w:t>
-      </w:r>
-      <w:proofErr w:type="spellStart"/>
-      <w:r>
-        <w:rPr>
-          <w:highlight w:val="cyan"/>
-        </w:rPr>
-        <w:t>ab</w:t>
-      </w:r>
-      <w:proofErr w:type="spellEnd"/>
-      <w:r>
-        <w:rPr>
-          <w:highlight w:val="cyan"/>
-        </w:rPr>
-        <w:t xml:space="preserve"> initio rec</w:t>
-      </w:r>
-    </w:p>
-    <w:p>
-      <w:pPr>
-        <w:rPr>
-          <w:highlight w:val="green"/>
-        </w:rPr>
-      </w:pPr>
-    </w:p>
-    <w:p>
-      <w:pPr>
-        <w:rPr>
-          <w:u w:val="single"/>
-        </w:rPr>
-      </w:pPr>
-      <w:r>
-        <w:rPr>
-          <w:u w:val="single"/>
-        </w:rPr>
-        <w:t>New developments</w:t>
-      </w:r>
-    </w:p>
-    <w:p>
-      <w:pPr>
-        <w:pStyle w:val="ListParagraph"/>
-        <w:numPr>
-          <w:ilvl w:val="0"/>
-          <w:numId w:val="9"/>
-        </w:numPr>
-        <w:rPr>
-          <w:highlight w:val="green"/>
-        </w:rPr>
-      </w:pPr>
-      <w:r>
-        <w:rPr>
-          <w:highlight w:val="green"/>
-        </w:rPr>
-        <w:t xml:space="preserve">Probabilistic </w:t>
-      </w:r>
-      <w:proofErr w:type="gramStart"/>
-      <w:r>
-        <w:rPr>
-          <w:highlight w:val="green"/>
-        </w:rPr>
-        <w:t>SO(</w:t>
-      </w:r>
-      <w:proofErr w:type="gramEnd"/>
-      <w:r>
-        <w:rPr>
-          <w:highlight w:val="green"/>
-        </w:rPr>
-        <w:t>3) scatter search for high-resolution refinement</w:t>
-      </w:r>
-    </w:p>
-    <w:p>
-      <w:pPr>
-        <w:pStyle w:val="ListParagraph"/>
-        <w:numPr>
-          <w:ilvl w:val="0"/>
-          <w:numId w:val="9"/>
-        </w:numPr>
-        <w:rPr>
-          <w:highlight w:val="yellow"/>
-        </w:rPr>
-      </w:pPr>
-      <w:r>
-        <w:rPr>
-          <w:highlight w:val="yellow"/>
-        </w:rPr>
-        <w:t>Quasi-continuous sorting of conformational states (affinity propagation, shell-weighting or whatever works)</w:t>
-      </w:r>
-    </w:p>
-    <w:p>
-      <w:pPr>
-        <w:pStyle w:val="ListParagraph"/>
-        <w:numPr>
-          <w:ilvl w:val="0"/>
-          <w:numId w:val="9"/>
-        </w:numPr>
-        <w:rPr>
-          <w:highlight w:val="lightGray"/>
-        </w:rPr>
-      </w:pPr>
-      <w:proofErr w:type="gramStart"/>
-      <w:r>
-        <w:rPr>
-          <w:highlight w:val="lightGray"/>
-        </w:rPr>
-        <w:t>implement</w:t>
-      </w:r>
-      <w:proofErr w:type="gramEnd"/>
-      <w:r>
-        <w:rPr>
-          <w:highlight w:val="lightGray"/>
-        </w:rPr>
-        <w:t xml:space="preserve"> tilt test</w:t>
-      </w:r>
-    </w:p>
-    <w:p/>
-    <w:p>
-      <w:pPr>
-        <w:rPr>
-          <w:u w:val="single"/>
-        </w:rPr>
-      </w:pPr>
-      <w:r>
-        <w:rPr>
-          <w:u w:val="single"/>
-        </w:rPr>
         <w:t>Exception handling</w:t>
       </w:r>
     </w:p>
@@ -1533,13 +961,8 @@
           <w:numId w:val="7"/>
         </w:numPr>
       </w:pPr>
-      <w:proofErr w:type="gramStart"/>
-      <w:r>
-        <w:t>exception</w:t>
-      </w:r>
-      <w:proofErr w:type="gramEnd"/>
-      <w:r>
-        <w:t xml:space="preserve"> handling class that makes more sensible outputs </w:t>
+      <w:r>
+        <w:t xml:space="preserve">exception handling class that makes more sensible outputs </w:t>
       </w:r>
       <w:r>
         <w:t xml:space="preserve">(especially </w:t>
@@ -1559,13 +982,8 @@
           <w:numId w:val="7"/>
         </w:numPr>
       </w:pPr>
-      <w:proofErr w:type="gramStart"/>
-      <w:r>
-        <w:t>refs</w:t>
-      </w:r>
-      <w:proofErr w:type="gramEnd"/>
-      <w:r>
-        <w:t xml:space="preserve"> should be included in the mixed formats check</w:t>
+      <w:r>
+        <w:t>refs should be included in the mixed formats check</w:t>
       </w:r>
     </w:p>
     <w:p>
@@ -1576,13 +994,8 @@
           <w:numId w:val="7"/>
         </w:numPr>
       </w:pPr>
-      <w:proofErr w:type="gramStart"/>
-      <w:r>
-        <w:t>when</w:t>
-      </w:r>
-      <w:proofErr w:type="gramEnd"/>
-      <w:r>
-        <w:t xml:space="preserve"> nr of commands are not sufficient the error message should tell what is missing</w:t>
+      <w:r>
+        <w:t>when nr of commands are not sufficient the error message should tell what is missing</w:t>
       </w:r>
     </w:p>
     <w:p>
@@ -1593,29 +1006,8 @@
           <w:numId w:val="7"/>
         </w:numPr>
       </w:pPr>
-      <w:proofErr w:type="gramStart"/>
-      <w:r>
-        <w:t>when</w:t>
-      </w:r>
-      <w:proofErr w:type="gramEnd"/>
-      <w:r>
-        <w:t xml:space="preserve"> </w:t>
-      </w:r>
-      <w:proofErr w:type="spellStart"/>
-      <w:r>
-        <w:t>eo</w:t>
-      </w:r>
-      <w:proofErr w:type="spellEnd"/>
-      <w:r>
-        <w:t xml:space="preserve">=yes is set the program should ask for </w:t>
-      </w:r>
-      <w:proofErr w:type="spellStart"/>
-      <w:r>
-        <w:t>fsc</w:t>
-      </w:r>
-      <w:proofErr w:type="spellEnd"/>
-      <w:r>
-        <w:t>-file if missing &amp; instruct better</w:t>
+      <w:r>
+        <w:t>when eo=yes is set the program should ask for fsc-file if missing &amp; instruct better</w:t>
       </w:r>
     </w:p>
     <w:p>
@@ -1674,26 +1066,8 @@
         </w:numPr>
         <w:jc w:val="both"/>
       </w:pPr>
-      <w:proofErr w:type="spellStart"/>
-      <w:proofErr w:type="gramStart"/>
-      <w:r>
-        <w:t>simple</w:t>
-      </w:r>
-      <w:proofErr w:type="gramEnd"/>
-      <w:r>
-        <w:t>_qsys_ctrl</w:t>
-      </w:r>
-      <w:proofErr w:type="spellEnd"/>
-      <w:r>
-        <w:t xml:space="preserve"> :: </w:t>
-      </w:r>
-      <w:proofErr w:type="spellStart"/>
-      <w:r>
-        <w:t>submit_scripts</w:t>
-      </w:r>
-      <w:proofErr w:type="spellEnd"/>
-      <w:r>
-        <w:t>; command execution failed with error Termination status of the command-language interpreter cannot be obtained. This means that when we execute a command line instruction from within Fortran we probably need to check that the exit status is healthy or iterate the command until it becomes successful and break out after a fixed number of iterations.</w:t>
+      <w:r>
+        <w:t>simple_qsys_ctrl :: submit_scripts; command execution failed with error Termination status of the command-language interpreter cannot be obtained. This means that when we execute a command line instruction from within Fortran we probably need to check that the exit status is healthy or iterate the command until it becomes successful and break out after a fixed number of iterations.</w:t>
       </w:r>
     </w:p>
     <w:p>
@@ -1705,26 +1079,11 @@
         </w:numPr>
         <w:jc w:val="both"/>
       </w:pPr>
-      <w:proofErr w:type="spellStart"/>
-      <w:proofErr w:type="gramStart"/>
-      <w:r>
-        <w:t>merge</w:t>
-      </w:r>
-      <w:proofErr w:type="gramEnd"/>
-      <w:r>
-        <w:t>_rmat_from_parts</w:t>
-      </w:r>
-      <w:proofErr w:type="spellEnd"/>
-      <w:r>
-        <w:t xml:space="preserve"> sometimes gives EOF error when reading </w:t>
-      </w:r>
-      <w:proofErr w:type="spellStart"/>
-      <w:r>
-        <w:t>shellweights</w:t>
-      </w:r>
-      <w:proofErr w:type="spellEnd"/>
-      <w:r>
-        <w:t xml:space="preserve">. I first thought that there might be a race </w:t>
+      <w:r>
+        <w:t>merge_rmat_from_parts</w:t>
+      </w:r>
+      <w:r>
+        <w:t xml:space="preserve"> sometimes gives EOF error when reading shellweights. I first thought that there might be a race </w:t>
       </w:r>
       <w:r>
         <w:t>condition,</w:t>
@@ -1733,15 +1092,7 @@
         <w:t xml:space="preserve"> i.e. that the merging started d</w:t>
       </w:r>
       <w:r>
-        <w:t xml:space="preserve">espite all </w:t>
-      </w:r>
-      <w:proofErr w:type="spellStart"/>
-      <w:r>
-        <w:t>shellweights</w:t>
-      </w:r>
-      <w:proofErr w:type="spellEnd"/>
-      <w:r>
-        <w:t xml:space="preserve"> hadn’t </w:t>
+        <w:t xml:space="preserve">espite all shellweights hadn’t </w:t>
       </w:r>
       <w:r>
         <w:t>been written</w:t>
@@ -1750,34 +1101,13 @@
         <w:t>, bu</w:t>
       </w:r>
       <w:r>
-        <w:t xml:space="preserve">t this is impossible in the 3D case as the </w:t>
-      </w:r>
-      <w:proofErr w:type="spellStart"/>
-      <w:proofErr w:type="gramStart"/>
-      <w:r>
-        <w:t>shellweight</w:t>
-      </w:r>
-      <w:proofErr w:type="spellEnd"/>
-      <w:r>
-        <w:t xml:space="preserve">  generation</w:t>
-      </w:r>
-      <w:proofErr w:type="gramEnd"/>
-      <w:r>
-        <w:t xml:space="preserve"> is decoupled from </w:t>
+        <w:t xml:space="preserve">t this is impossible in the 3D case as the shellweight  generation is decoupled from </w:t>
       </w:r>
       <w:r>
         <w:t>the search and in 2D you always merge</w:t>
       </w:r>
       <w:r>
-        <w:t xml:space="preserve"> the </w:t>
-      </w:r>
-      <w:proofErr w:type="spellStart"/>
-      <w:r>
-        <w:t>shellweights</w:t>
-      </w:r>
-      <w:proofErr w:type="spellEnd"/>
-      <w:r>
-        <w:t xml:space="preserve"> from the previous iteration—so it may turn out to be just flaky disks on the cluster.</w:t>
+        <w:t xml:space="preserve"> the shellweights from the previous iteration—so it may turn out to be just flaky disks on the cluster.</w:t>
       </w:r>
     </w:p>
     <w:p>
@@ -1805,21 +1135,8 @@
         </w:numPr>
         <w:jc w:val="both"/>
       </w:pPr>
-      <w:proofErr w:type="gramStart"/>
-      <w:r>
-        <w:t>port</w:t>
-      </w:r>
-      <w:proofErr w:type="gramEnd"/>
-      <w:r>
-        <w:t xml:space="preserve"> to </w:t>
-      </w:r>
-      <w:proofErr w:type="spellStart"/>
-      <w:r>
-        <w:t>ifort</w:t>
-      </w:r>
-      <w:proofErr w:type="spellEnd"/>
-      <w:r>
-        <w:t xml:space="preserve"> (Intel compiler)</w:t>
+      <w:r>
+        <w:t>port to ifort (Intel compiler)</w:t>
       </w:r>
     </w:p>
     <w:p>
@@ -1831,13 +1148,8 @@
         </w:numPr>
         <w:jc w:val="both"/>
       </w:pPr>
-      <w:proofErr w:type="gramStart"/>
-      <w:r>
-        <w:t>port</w:t>
-      </w:r>
-      <w:proofErr w:type="gramEnd"/>
-      <w:r>
-        <w:t xml:space="preserve"> to PGI (Portland group, with CUDA-FORTAN)</w:t>
+      <w:r>
+        <w:t>port to PGI (Portland group, with CUDA-FORTAN)</w:t>
       </w:r>
     </w:p>
     <w:p>
@@ -1867,15 +1179,7 @@
         <w:t>N</w:t>
       </w:r>
       <w:r>
-        <w:t xml:space="preserve">eed to get </w:t>
-      </w:r>
-      <w:proofErr w:type="gramStart"/>
-      <w:r>
-        <w:t>a</w:t>
-      </w:r>
-      <w:proofErr w:type="gramEnd"/>
-      <w:r>
-        <w:t xml:space="preserve"> html code doc generator in place and fix the doc of every class</w:t>
+        <w:t>eed to get a html code doc generator in place and fix the doc of every class</w:t>
       </w:r>
       <w:r>
         <w:t xml:space="preserve">. Will </w:t>
@@ -1993,23 +1297,7 @@
         <w:jc w:val="both"/>
       </w:pPr>
       <w:r>
-        <w:t xml:space="preserve">J-P Morrison. Flow-Based Programming: A New Approach to Application Developments. </w:t>
-      </w:r>
-      <w:proofErr w:type="spellStart"/>
-      <w:r>
-        <w:t>CreateSpace</w:t>
-      </w:r>
-      <w:proofErr w:type="spellEnd"/>
-      <w:r>
-        <w:t xml:space="preserve">, 2nd </w:t>
-      </w:r>
-      <w:proofErr w:type="gramStart"/>
-      <w:r>
-        <w:t>ed</w:t>
-      </w:r>
-      <w:proofErr w:type="gramEnd"/>
-      <w:r>
-        <w:t>.</w:t>
+        <w:t>J-P Morrison. Flow-Based Programming: A New Approach to Application Developments. CreateSpace, 2nd ed.</w:t>
       </w:r>
     </w:p>
     <w:p>
@@ -2022,15 +1310,7 @@
         <w:jc w:val="both"/>
       </w:pPr>
       <w:r>
-        <w:t xml:space="preserve">Mathematical Foundations of Imaging, Tomography and </w:t>
-      </w:r>
-      <w:proofErr w:type="spellStart"/>
-      <w:r>
-        <w:t>Wavefield</w:t>
-      </w:r>
-      <w:proofErr w:type="spellEnd"/>
-      <w:r>
-        <w:t xml:space="preserve"> Inversion</w:t>
+        <w:t>Mathematical Foundations of Imaging, Tomography and Wavefield Inversion</w:t>
       </w:r>
     </w:p>
     <w:p>
@@ -2105,15 +1385,7 @@
     </w:p>
     <w:p>
       <w:r>
-        <w:t xml:space="preserve">Should we implement a resolution update scheme for prime2D similar to that in the </w:t>
-      </w:r>
-      <w:proofErr w:type="spellStart"/>
-      <w:r>
-        <w:t>Unblur</w:t>
-      </w:r>
-      <w:proofErr w:type="spellEnd"/>
-      <w:r>
-        <w:t xml:space="preserve"> code</w:t>
+        <w:t>Should we implement a resolution update scheme for prime2D similar to that in the Unblur code</w:t>
       </w:r>
       <w:r>
         <w:t>?</w:t>

</xml_diff>

<commit_message>
unblur stacking of powspecs workshop material updates
</commit_message>
<xml_diff>
--- a/doc/DevelDocs/SIMPLE2017dev_doc.docx
+++ b/doc/DevelDocs/SIMPLE2017dev_doc.docx
@@ -50,30 +50,36 @@
       <w:r>
         <w:t xml:space="preserve">, </w:t>
       </w:r>
+      <w:proofErr w:type="spellStart"/>
       <w:r>
         <w:rPr>
           <w:highlight w:val="cyan"/>
         </w:rPr>
         <w:t>Dominika&amp;Hans</w:t>
       </w:r>
+      <w:proofErr w:type="spellEnd"/>
       <w:r>
         <w:t xml:space="preserve">, </w:t>
       </w:r>
+      <w:proofErr w:type="spellStart"/>
       <w:r>
         <w:rPr>
           <w:highlight w:val="lightGray"/>
         </w:rPr>
         <w:t>Alex&amp;Hans</w:t>
       </w:r>
+      <w:proofErr w:type="spellEnd"/>
       <w:r>
         <w:t xml:space="preserve">, </w:t>
       </w:r>
+      <w:proofErr w:type="spellStart"/>
       <w:r>
         <w:rPr>
           <w:highlight w:val="magenta"/>
         </w:rPr>
         <w:t>Susan&amp;Hans</w:t>
       </w:r>
+      <w:proofErr w:type="spellEnd"/>
     </w:p>
     <w:p>
       <w:pPr>
@@ -112,11 +118,19 @@
           <w:highlight w:val="yellow"/>
         </w:rPr>
       </w:pPr>
-      <w:r>
-        <w:rPr>
-          <w:highlight w:val="yellow"/>
-        </w:rPr>
-        <w:t xml:space="preserve">should be </w:t>
+      <w:proofErr w:type="gramStart"/>
+      <w:r>
+        <w:rPr>
+          <w:highlight w:val="yellow"/>
+        </w:rPr>
+        <w:t>should</w:t>
+      </w:r>
+      <w:proofErr w:type="gramEnd"/>
+      <w:r>
+        <w:rPr>
+          <w:highlight w:val="yellow"/>
+        </w:rPr>
+        <w:t xml:space="preserve"> be </w:t>
       </w:r>
       <w:r>
         <w:rPr>
@@ -128,7 +142,35 @@
         <w:rPr>
           <w:highlight w:val="yellow"/>
         </w:rPr>
-        <w:t xml:space="preserve"> to start refine=shc without oritab (exhaustive projection matching), needed for heterogeneity</w:t>
+        <w:t xml:space="preserve"> to start refine=</w:t>
+      </w:r>
+      <w:proofErr w:type="spellStart"/>
+      <w:r>
+        <w:rPr>
+          <w:highlight w:val="yellow"/>
+        </w:rPr>
+        <w:t>shc</w:t>
+      </w:r>
+      <w:proofErr w:type="spellEnd"/>
+      <w:r>
+        <w:rPr>
+          <w:highlight w:val="yellow"/>
+        </w:rPr>
+        <w:t xml:space="preserve"> without </w:t>
+      </w:r>
+      <w:proofErr w:type="spellStart"/>
+      <w:r>
+        <w:rPr>
+          <w:highlight w:val="yellow"/>
+        </w:rPr>
+        <w:t>oritab</w:t>
+      </w:r>
+      <w:proofErr w:type="spellEnd"/>
+      <w:r>
+        <w:rPr>
+          <w:highlight w:val="yellow"/>
+        </w:rPr>
+        <w:t xml:space="preserve"> (exhaustive projection matching), needed for heterogeneity</w:t>
       </w:r>
     </w:p>
     <w:p>
@@ -146,7 +188,21 @@
         <w:rPr>
           <w:highlight w:val="yellow"/>
         </w:rPr>
-        <w:t>Restart mode for workflows, i.e. keep a status file that can replace the command line when given startit, should be possible to start from any previous iteration without having to give command line directives</w:t>
+        <w:t xml:space="preserve">Restart mode for workflows, i.e. keep a status file that can replace the command line when given </w:t>
+      </w:r>
+      <w:proofErr w:type="spellStart"/>
+      <w:r>
+        <w:rPr>
+          <w:highlight w:val="yellow"/>
+        </w:rPr>
+        <w:t>startit</w:t>
+      </w:r>
+      <w:proofErr w:type="spellEnd"/>
+      <w:r>
+        <w:rPr>
+          <w:highlight w:val="yellow"/>
+        </w:rPr>
+        <w:t>, should be possible to start from any previous iteration without having to give command line directives</w:t>
       </w:r>
     </w:p>
     <w:p>
@@ -164,114 +220,27 @@
         <w:rPr>
           <w:highlight w:val="yellow"/>
         </w:rPr>
-        <w:t>Need to deal with state=0 in heterogeneous processing, autoshrink number of states &amp; bookkeep (evaluate whether to use native numbering or update to sequential)</w:t>
-      </w:r>
-    </w:p>
-    <w:p>
-      <w:pPr>
-        <w:pStyle w:val="ListParagraph"/>
-        <w:numPr>
-          <w:ilvl w:val="0"/>
-          <w:numId w:val="2"/>
-        </w:numPr>
-        <w:rPr>
-          <w:highlight w:val="green"/>
-        </w:rPr>
-      </w:pPr>
-      <w:r>
-        <w:rPr>
-          <w:highlight w:val="green"/>
-        </w:rPr>
-        <w:t>Postprocessing of volumes in the distributed workflows</w:t>
-      </w:r>
-    </w:p>
-    <w:p>
-      <w:pPr>
-        <w:pStyle w:val="ListParagraph"/>
-        <w:numPr>
-          <w:ilvl w:val="0"/>
-          <w:numId w:val="2"/>
-        </w:numPr>
-        <w:rPr>
-          <w:highlight w:val="green"/>
-        </w:rPr>
-      </w:pPr>
-      <w:r>
-        <w:rPr>
-          <w:highlight w:val="green"/>
-        </w:rPr>
-        <w:t>Exception when partial stacks of wrong ldim</w:t>
-      </w:r>
-    </w:p>
-    <w:p>
-      <w:pPr>
-        <w:pStyle w:val="ListParagraph"/>
-        <w:numPr>
-          <w:ilvl w:val="0"/>
-          <w:numId w:val="2"/>
-        </w:numPr>
-        <w:rPr>
-          <w:highlight w:val="green"/>
-        </w:rPr>
-      </w:pPr>
-      <w:r>
-        <w:rPr>
-          <w:highlight w:val="green"/>
-        </w:rPr>
-        <w:t>Add cenlp option to relevant command lines</w:t>
-      </w:r>
-    </w:p>
-    <w:p>
-      <w:pPr>
-        <w:pStyle w:val="ListParagraph"/>
-        <w:numPr>
-          <w:ilvl w:val="0"/>
-          <w:numId w:val="2"/>
-        </w:numPr>
-        <w:rPr>
-          <w:highlight w:val="green"/>
-        </w:rPr>
-      </w:pPr>
-      <w:r>
-        <w:rPr>
-          <w:highlight w:val="green"/>
-        </w:rPr>
-        <w:t xml:space="preserve">Make unblur  commander stack the powerspectra </w:t>
-      </w:r>
-      <w:r>
-        <w:rPr>
-          <w:highlight w:val="green"/>
-        </w:rPr>
-        <w:t>and thumbnails</w:t>
-      </w:r>
-      <w:r>
-        <w:rPr>
-          <w:highlight w:val="green"/>
-        </w:rPr>
-        <w:t>(SP mode)</w:t>
-      </w:r>
-    </w:p>
-    <w:p>
-      <w:pPr>
-        <w:pStyle w:val="ListParagraph"/>
-        <w:numPr>
-          <w:ilvl w:val="0"/>
-          <w:numId w:val="2"/>
-        </w:numPr>
-        <w:rPr>
-          <w:highlight w:val="green"/>
-        </w:rPr>
-      </w:pPr>
-      <w:r>
-        <w:rPr>
-          <w:highlight w:val="green"/>
-        </w:rPr>
-        <w:t>Docgen for distr_exec</w:t>
-      </w:r>
+        <w:t xml:space="preserve">Need to deal with state=0 in heterogeneous processing, </w:t>
+      </w:r>
+      <w:proofErr w:type="spellStart"/>
+      <w:r>
+        <w:rPr>
+          <w:highlight w:val="yellow"/>
+        </w:rPr>
+        <w:t>autoshrink</w:t>
+      </w:r>
+      <w:proofErr w:type="spellEnd"/>
+      <w:r>
+        <w:rPr>
+          <w:highlight w:val="yellow"/>
+        </w:rPr>
+        <w:t xml:space="preserve"> number of states &amp; bookkeep (evaluate whether to use native numbering or update to sequential)</w:t>
+      </w:r>
+    </w:p>
+    <w:p>
       <w:bookmarkStart w:id="0" w:name="_GoBack"/>
       <w:bookmarkEnd w:id="0"/>
     </w:p>
-    <w:p/>
     <w:p>
       <w:pPr>
         <w:rPr>
@@ -316,11 +285,19 @@
           <w:highlight w:val="yellow"/>
         </w:rPr>
       </w:pPr>
-      <w:r>
-        <w:rPr>
-          <w:highlight w:val="yellow"/>
-        </w:rPr>
-        <w:t>every time we execute a simple command line (by itself or from within the distributed environment) the command line should be appended to a simple.log file with a time-stamp</w:t>
+      <w:proofErr w:type="gramStart"/>
+      <w:r>
+        <w:rPr>
+          <w:highlight w:val="yellow"/>
+        </w:rPr>
+        <w:t>every</w:t>
+      </w:r>
+      <w:proofErr w:type="gramEnd"/>
+      <w:r>
+        <w:rPr>
+          <w:highlight w:val="yellow"/>
+        </w:rPr>
+        <w:t xml:space="preserve"> time we execute a simple command line (by itself or from within the distributed environment) the command line should be appended to a simple.log file with a time-stamp</w:t>
       </w:r>
     </w:p>
     <w:p>
@@ -334,11 +311,33 @@
           <w:highlight w:val="yellow"/>
         </w:rPr>
       </w:pPr>
-      <w:r>
-        <w:rPr>
-          <w:highlight w:val="yellow"/>
-        </w:rPr>
-        <w:t>higher level automodes for workflows (stitching workflows together, for example, chain together extract, 2D, 3D)</w:t>
+      <w:proofErr w:type="gramStart"/>
+      <w:r>
+        <w:rPr>
+          <w:highlight w:val="yellow"/>
+        </w:rPr>
+        <w:t>higher</w:t>
+      </w:r>
+      <w:proofErr w:type="gramEnd"/>
+      <w:r>
+        <w:rPr>
+          <w:highlight w:val="yellow"/>
+        </w:rPr>
+        <w:t xml:space="preserve"> level </w:t>
+      </w:r>
+      <w:proofErr w:type="spellStart"/>
+      <w:r>
+        <w:rPr>
+          <w:highlight w:val="yellow"/>
+        </w:rPr>
+        <w:t>automodes</w:t>
+      </w:r>
+      <w:proofErr w:type="spellEnd"/>
+      <w:r>
+        <w:rPr>
+          <w:highlight w:val="yellow"/>
+        </w:rPr>
+        <w:t xml:space="preserve"> for workflows (stitching workflows together, for example, chain together extract, 2D, 3D)</w:t>
       </w:r>
     </w:p>
     <w:p>
@@ -356,8 +355,44 @@
         <w:rPr>
           <w:highlight w:val="yellow"/>
         </w:rPr>
-        <w:t>It should be possible to set maxp (maximum number of particles in a class) and autosplit when pop becomes &gt; maxp</w:t>
-      </w:r>
+        <w:t xml:space="preserve">It should be possible to set </w:t>
+      </w:r>
+      <w:proofErr w:type="spellStart"/>
+      <w:r>
+        <w:rPr>
+          <w:highlight w:val="yellow"/>
+        </w:rPr>
+        <w:t>maxp</w:t>
+      </w:r>
+      <w:proofErr w:type="spellEnd"/>
+      <w:r>
+        <w:rPr>
+          <w:highlight w:val="yellow"/>
+        </w:rPr>
+        <w:t xml:space="preserve"> (maximum number of particles in a class) and </w:t>
+      </w:r>
+      <w:proofErr w:type="spellStart"/>
+      <w:r>
+        <w:rPr>
+          <w:highlight w:val="yellow"/>
+        </w:rPr>
+        <w:t>autosplit</w:t>
+      </w:r>
+      <w:proofErr w:type="spellEnd"/>
+      <w:r>
+        <w:rPr>
+          <w:highlight w:val="yellow"/>
+        </w:rPr>
+        <w:t xml:space="preserve"> when pop becomes &gt; </w:t>
+      </w:r>
+      <w:proofErr w:type="spellStart"/>
+      <w:r>
+        <w:rPr>
+          <w:highlight w:val="yellow"/>
+        </w:rPr>
+        <w:t>maxp</w:t>
+      </w:r>
+      <w:proofErr w:type="spellEnd"/>
     </w:p>
     <w:p>
       <w:pPr>
@@ -388,11 +423,33 @@
           <w:highlight w:val="green"/>
         </w:rPr>
       </w:pPr>
-      <w:r>
-        <w:rPr>
-          <w:highlight w:val="green"/>
-        </w:rPr>
-        <w:t>when automsk is turned on in 2D we must force the next round to search all refs, or it will go to shit</w:t>
+      <w:proofErr w:type="gramStart"/>
+      <w:r>
+        <w:rPr>
+          <w:highlight w:val="green"/>
+        </w:rPr>
+        <w:t>when</w:t>
+      </w:r>
+      <w:proofErr w:type="gramEnd"/>
+      <w:r>
+        <w:rPr>
+          <w:highlight w:val="green"/>
+        </w:rPr>
+        <w:t xml:space="preserve"> </w:t>
+      </w:r>
+      <w:proofErr w:type="spellStart"/>
+      <w:r>
+        <w:rPr>
+          <w:highlight w:val="green"/>
+        </w:rPr>
+        <w:t>automsk</w:t>
+      </w:r>
+      <w:proofErr w:type="spellEnd"/>
+      <w:r>
+        <w:rPr>
+          <w:highlight w:val="green"/>
+        </w:rPr>
+        <w:t xml:space="preserve"> is turned on in 2D we must force the next round to search all refs, or it will go to shit</w:t>
       </w:r>
     </w:p>
     <w:p>
@@ -406,11 +463,47 @@
           <w:highlight w:val="green"/>
         </w:rPr>
       </w:pPr>
-      <w:r>
-        <w:rPr>
-          <w:highlight w:val="green"/>
-        </w:rPr>
-        <w:t>class for memory allocation simple_alloc. Keep track of mem exceptions and profile memory (hash table).</w:t>
+      <w:proofErr w:type="gramStart"/>
+      <w:r>
+        <w:rPr>
+          <w:highlight w:val="green"/>
+        </w:rPr>
+        <w:t>class</w:t>
+      </w:r>
+      <w:proofErr w:type="gramEnd"/>
+      <w:r>
+        <w:rPr>
+          <w:highlight w:val="green"/>
+        </w:rPr>
+        <w:t xml:space="preserve"> for memory allocation </w:t>
+      </w:r>
+      <w:proofErr w:type="spellStart"/>
+      <w:r>
+        <w:rPr>
+          <w:highlight w:val="green"/>
+        </w:rPr>
+        <w:t>simple_alloc</w:t>
+      </w:r>
+      <w:proofErr w:type="spellEnd"/>
+      <w:r>
+        <w:rPr>
+          <w:highlight w:val="green"/>
+        </w:rPr>
+        <w:t xml:space="preserve">. Keep track of </w:t>
+      </w:r>
+      <w:proofErr w:type="spellStart"/>
+      <w:r>
+        <w:rPr>
+          <w:highlight w:val="green"/>
+        </w:rPr>
+        <w:t>mem</w:t>
+      </w:r>
+      <w:proofErr w:type="spellEnd"/>
+      <w:r>
+        <w:rPr>
+          <w:highlight w:val="green"/>
+        </w:rPr>
+        <w:t xml:space="preserve"> exceptions and profile memory (hash table).</w:t>
       </w:r>
     </w:p>
     <w:p>
@@ -446,7 +539,25 @@
         <w:rPr>
           <w:highlight w:val="green"/>
         </w:rPr>
-        <w:t>Replace integer rnaodm number generator with instrinsic one (Guide to Fortran 2008)</w:t>
+        <w:t>Replace integer random</w:t>
+      </w:r>
+      <w:r>
+        <w:rPr>
+          <w:highlight w:val="green"/>
+        </w:rPr>
+        <w:t xml:space="preserve"> number generator with </w:t>
+      </w:r>
+      <w:r>
+        <w:rPr>
+          <w:highlight w:val="green"/>
+        </w:rPr>
+        <w:t>intrinsic</w:t>
+      </w:r>
+      <w:r>
+        <w:rPr>
+          <w:highlight w:val="green"/>
+        </w:rPr>
+        <w:t xml:space="preserve"> one (Guide to Fortran 2008)</w:t>
       </w:r>
     </w:p>
     <w:p>
@@ -460,11 +571,21 @@
           <w:highlight w:val="green"/>
         </w:rPr>
       </w:pPr>
-      <w:r>
-        <w:rPr>
-          <w:highlight w:val="green"/>
-        </w:rPr>
-        <w:t>mailx -s "mail from prime2D" hans.elmlund@monash.edu &lt; from_prime2D</w:t>
+      <w:proofErr w:type="spellStart"/>
+      <w:proofErr w:type="gramStart"/>
+      <w:r>
+        <w:rPr>
+          <w:highlight w:val="green"/>
+        </w:rPr>
+        <w:t>mailx</w:t>
+      </w:r>
+      <w:proofErr w:type="spellEnd"/>
+      <w:proofErr w:type="gramEnd"/>
+      <w:r>
+        <w:rPr>
+          <w:highlight w:val="green"/>
+        </w:rPr>
+        <w:t xml:space="preserve"> -s "mail from prime2D" hans.elmlund@monash.edu &lt; from_prime2D</w:t>
       </w:r>
     </w:p>
     <w:p>
@@ -540,6 +661,7 @@
       <w:pPr>
         <w:ind w:left="360"/>
       </w:pPr>
+      <w:proofErr w:type="gramStart"/>
       <w:r>
         <w:t xml:space="preserve">3) </w:t>
       </w:r>
@@ -558,6 +680,7 @@
         </w:rPr>
         <w:t>E3D</w:t>
       </w:r>
+      <w:proofErr w:type="gramEnd"/>
     </w:p>
     <w:p/>
     <w:p>
@@ -567,7 +690,15 @@
     </w:p>
     <w:p>
       <w:r>
-        <w:t>How do we deal with memorize sqsums with CTF on GPU?</w:t>
+        <w:t xml:space="preserve">How do we deal with memorize </w:t>
+      </w:r>
+      <w:proofErr w:type="spellStart"/>
+      <w:r>
+        <w:t>sqsums</w:t>
+      </w:r>
+      <w:proofErr w:type="spellEnd"/>
+      <w:r>
+        <w:t xml:space="preserve"> with CTF on GPU?</w:t>
       </w:r>
     </w:p>
     <w:p>
@@ -582,7 +713,15 @@
     </w:p>
     <w:p>
       <w:r>
-        <w:t>If so, how does this splitter deal with nstates?</w:t>
+        <w:t xml:space="preserve">If so, how does this splitter deal with </w:t>
+      </w:r>
+      <w:proofErr w:type="spellStart"/>
+      <w:r>
+        <w:t>nstates</w:t>
+      </w:r>
+      <w:proofErr w:type="spellEnd"/>
+      <w:r>
+        <w:t>?</w:t>
       </w:r>
     </w:p>
     <w:p/>
@@ -610,11 +749,33 @@
           <w:highlight w:val="green"/>
         </w:rPr>
       </w:pPr>
-      <w:r>
-        <w:rPr>
-          <w:highlight w:val="green"/>
-        </w:rPr>
-        <w:t>Juha's code (icosahedrality of individual particle images)</w:t>
+      <w:proofErr w:type="spellStart"/>
+      <w:r>
+        <w:rPr>
+          <w:highlight w:val="green"/>
+        </w:rPr>
+        <w:t>Juha's</w:t>
+      </w:r>
+      <w:proofErr w:type="spellEnd"/>
+      <w:r>
+        <w:rPr>
+          <w:highlight w:val="green"/>
+        </w:rPr>
+        <w:t xml:space="preserve"> code (</w:t>
+      </w:r>
+      <w:proofErr w:type="spellStart"/>
+      <w:r>
+        <w:rPr>
+          <w:highlight w:val="green"/>
+        </w:rPr>
+        <w:t>icosahedrality</w:t>
+      </w:r>
+      <w:proofErr w:type="spellEnd"/>
+      <w:r>
+        <w:rPr>
+          <w:highlight w:val="green"/>
+        </w:rPr>
+        <w:t xml:space="preserve"> of individual particle images)</w:t>
       </w:r>
     </w:p>
     <w:p>
@@ -628,11 +789,19 @@
           <w:highlight w:val="yellow"/>
         </w:rPr>
       </w:pPr>
-      <w:r>
-        <w:rPr>
-          <w:highlight w:val="yellow"/>
-        </w:rPr>
-        <w:t>test that the Wiener filter works for initial model generation from particles</w:t>
+      <w:proofErr w:type="gramStart"/>
+      <w:r>
+        <w:rPr>
+          <w:highlight w:val="yellow"/>
+        </w:rPr>
+        <w:t>test</w:t>
+      </w:r>
+      <w:proofErr w:type="gramEnd"/>
+      <w:r>
+        <w:rPr>
+          <w:highlight w:val="yellow"/>
+        </w:rPr>
+        <w:t xml:space="preserve"> that the Wiener filter works for initial model generation from particles</w:t>
       </w:r>
     </w:p>
     <w:p>
@@ -646,11 +815,33 @@
           <w:highlight w:val="yellow"/>
         </w:rPr>
       </w:pPr>
-      <w:r>
-        <w:rPr>
-          <w:highlight w:val="yellow"/>
-        </w:rPr>
-        <w:t>test so that we can run PRIME2D/PRIME3D in all CTF/refine/eo modes</w:t>
+      <w:proofErr w:type="gramStart"/>
+      <w:r>
+        <w:rPr>
+          <w:highlight w:val="yellow"/>
+        </w:rPr>
+        <w:t>test</w:t>
+      </w:r>
+      <w:proofErr w:type="gramEnd"/>
+      <w:r>
+        <w:rPr>
+          <w:highlight w:val="yellow"/>
+        </w:rPr>
+        <w:t xml:space="preserve"> so that we can run PRIME2D/PRIME3D in all CTF/refine/</w:t>
+      </w:r>
+      <w:proofErr w:type="spellStart"/>
+      <w:r>
+        <w:rPr>
+          <w:highlight w:val="yellow"/>
+        </w:rPr>
+        <w:t>eo</w:t>
+      </w:r>
+      <w:proofErr w:type="spellEnd"/>
+      <w:r>
+        <w:rPr>
+          <w:highlight w:val="yellow"/>
+        </w:rPr>
+        <w:t xml:space="preserve"> modes</w:t>
       </w:r>
     </w:p>
     <w:p>
@@ -664,11 +855,33 @@
           <w:highlight w:val="yellow"/>
         </w:rPr>
       </w:pPr>
-      <w:r>
-        <w:rPr>
-          <w:highlight w:val="yellow"/>
-        </w:rPr>
-        <w:t>evaluate stochastic momentum on the corr level</w:t>
+      <w:proofErr w:type="gramStart"/>
+      <w:r>
+        <w:rPr>
+          <w:highlight w:val="yellow"/>
+        </w:rPr>
+        <w:t>evaluate</w:t>
+      </w:r>
+      <w:proofErr w:type="gramEnd"/>
+      <w:r>
+        <w:rPr>
+          <w:highlight w:val="yellow"/>
+        </w:rPr>
+        <w:t xml:space="preserve"> stochastic momentum on the </w:t>
+      </w:r>
+      <w:proofErr w:type="spellStart"/>
+      <w:r>
+        <w:rPr>
+          <w:highlight w:val="yellow"/>
+        </w:rPr>
+        <w:t>corr</w:t>
+      </w:r>
+      <w:proofErr w:type="spellEnd"/>
+      <w:r>
+        <w:rPr>
+          <w:highlight w:val="yellow"/>
+        </w:rPr>
+        <w:t xml:space="preserve"> level</w:t>
       </w:r>
     </w:p>
     <w:p>
@@ -682,17 +895,67 @@
           <w:highlight w:val="yellow"/>
         </w:rPr>
       </w:pPr>
-      <w:r>
-        <w:rPr>
-          <w:highlight w:val="yellow"/>
-        </w:rPr>
-        <w:t>evaluate deterministic momentum on the rec level</w:t>
-      </w:r>
-      <w:r>
-        <w:rPr>
-          <w:highlight w:val="yellow"/>
-        </w:rPr>
-        <w:t>. This is basically what Relion does with the slidebar where you select how much weight you want give to the reference vs. the data. This can be useful when you have “problematic data” (for example strong view preference)</w:t>
+      <w:proofErr w:type="gramStart"/>
+      <w:r>
+        <w:rPr>
+          <w:highlight w:val="yellow"/>
+        </w:rPr>
+        <w:t>evaluate</w:t>
+      </w:r>
+      <w:proofErr w:type="gramEnd"/>
+      <w:r>
+        <w:rPr>
+          <w:highlight w:val="yellow"/>
+        </w:rPr>
+        <w:t xml:space="preserve"> deterministic momentum on the rec level</w:t>
+      </w:r>
+      <w:r>
+        <w:rPr>
+          <w:highlight w:val="yellow"/>
+        </w:rPr>
+        <w:t xml:space="preserve">. This is basically what </w:t>
+      </w:r>
+      <w:proofErr w:type="spellStart"/>
+      <w:r>
+        <w:rPr>
+          <w:highlight w:val="yellow"/>
+        </w:rPr>
+        <w:t>Relion</w:t>
+      </w:r>
+      <w:proofErr w:type="spellEnd"/>
+      <w:r>
+        <w:rPr>
+          <w:highlight w:val="yellow"/>
+        </w:rPr>
+        <w:t xml:space="preserve"> does with the </w:t>
+      </w:r>
+      <w:proofErr w:type="spellStart"/>
+      <w:r>
+        <w:rPr>
+          <w:highlight w:val="yellow"/>
+        </w:rPr>
+        <w:t>slidebar</w:t>
+      </w:r>
+      <w:proofErr w:type="spellEnd"/>
+      <w:r>
+        <w:rPr>
+          <w:highlight w:val="yellow"/>
+        </w:rPr>
+        <w:t xml:space="preserve"> where you select how much weight you want </w:t>
+      </w:r>
+      <w:proofErr w:type="gramStart"/>
+      <w:r>
+        <w:rPr>
+          <w:highlight w:val="yellow"/>
+        </w:rPr>
+        <w:t>give</w:t>
+      </w:r>
+      <w:proofErr w:type="gramEnd"/>
+      <w:r>
+        <w:rPr>
+          <w:highlight w:val="yellow"/>
+        </w:rPr>
+        <w:t xml:space="preserve"> to the reference vs. the data. This can be useful when you have “problematic data” (for example strong view preference)</w:t>
       </w:r>
     </w:p>
     <w:p>
@@ -710,7 +973,21 @@
         <w:rPr>
           <w:highlight w:val="yellow"/>
         </w:rPr>
-        <w:t>Need to test the knn structure 4 2D (million ribosomes)</w:t>
+        <w:t xml:space="preserve">Need to test the </w:t>
+      </w:r>
+      <w:proofErr w:type="spellStart"/>
+      <w:r>
+        <w:rPr>
+          <w:highlight w:val="yellow"/>
+        </w:rPr>
+        <w:t>knn</w:t>
+      </w:r>
+      <w:proofErr w:type="spellEnd"/>
+      <w:r>
+        <w:rPr>
+          <w:highlight w:val="yellow"/>
+        </w:rPr>
+        <w:t xml:space="preserve"> structure 4 2D (million ribosomes)</w:t>
       </w:r>
     </w:p>
     <w:p/>
@@ -756,11 +1033,47 @@
           <w:highlight w:val="green"/>
         </w:rPr>
       </w:pPr>
-      <w:r>
-        <w:rPr>
-          <w:highlight w:val="green"/>
-        </w:rPr>
-        <w:t xml:space="preserve">asynchronous cavg/vol assemble (to reduce latency between </w:t>
+      <w:proofErr w:type="gramStart"/>
+      <w:r>
+        <w:rPr>
+          <w:highlight w:val="green"/>
+        </w:rPr>
+        <w:t>asynchronous</w:t>
+      </w:r>
+      <w:proofErr w:type="gramEnd"/>
+      <w:r>
+        <w:rPr>
+          <w:highlight w:val="green"/>
+        </w:rPr>
+        <w:t xml:space="preserve"> </w:t>
+      </w:r>
+      <w:proofErr w:type="spellStart"/>
+      <w:r>
+        <w:rPr>
+          <w:highlight w:val="green"/>
+        </w:rPr>
+        <w:t>cavg</w:t>
+      </w:r>
+      <w:proofErr w:type="spellEnd"/>
+      <w:r>
+        <w:rPr>
+          <w:highlight w:val="green"/>
+        </w:rPr>
+        <w:t>/</w:t>
+      </w:r>
+      <w:proofErr w:type="spellStart"/>
+      <w:r>
+        <w:rPr>
+          <w:highlight w:val="green"/>
+        </w:rPr>
+        <w:t>vol</w:t>
+      </w:r>
+      <w:proofErr w:type="spellEnd"/>
+      <w:r>
+        <w:rPr>
+          <w:highlight w:val="green"/>
+        </w:rPr>
+        <w:t xml:space="preserve"> assemble (to reduce latency between </w:t>
       </w:r>
       <w:r>
         <w:rPr>
@@ -828,7 +1141,21 @@
         <w:rPr>
           <w:highlight w:val="magenta"/>
         </w:rPr>
-        <w:t>Create a class scoring function based on the sum of the integrated weights of the class they belong to (minimum population threshold must apply). Correlate with the visual assessment of the cavg quality.</w:t>
+        <w:t xml:space="preserve">Create a class scoring function based on the sum of the integrated weights of the class they belong to (minimum population threshold must apply). Correlate with the visual assessment of the </w:t>
+      </w:r>
+      <w:proofErr w:type="spellStart"/>
+      <w:r>
+        <w:rPr>
+          <w:highlight w:val="magenta"/>
+        </w:rPr>
+        <w:t>cavg</w:t>
+      </w:r>
+      <w:proofErr w:type="spellEnd"/>
+      <w:r>
+        <w:rPr>
+          <w:highlight w:val="magenta"/>
+        </w:rPr>
+        <w:t xml:space="preserve"> quality.</w:t>
       </w:r>
     </w:p>
     <w:p>
@@ -862,7 +1189,35 @@
         <w:rPr>
           <w:highlight w:val="cyan"/>
         </w:rPr>
-        <w:t>COMSEL: code the common lines based idea for cavg selection for ab initio rec</w:t>
+        <w:t xml:space="preserve">COMSEL: code the common lines based idea for </w:t>
+      </w:r>
+      <w:proofErr w:type="spellStart"/>
+      <w:r>
+        <w:rPr>
+          <w:highlight w:val="cyan"/>
+        </w:rPr>
+        <w:t>cavg</w:t>
+      </w:r>
+      <w:proofErr w:type="spellEnd"/>
+      <w:r>
+        <w:rPr>
+          <w:highlight w:val="cyan"/>
+        </w:rPr>
+        <w:t xml:space="preserve"> selection for </w:t>
+      </w:r>
+      <w:proofErr w:type="spellStart"/>
+      <w:r>
+        <w:rPr>
+          <w:highlight w:val="cyan"/>
+        </w:rPr>
+        <w:t>ab</w:t>
+      </w:r>
+      <w:proofErr w:type="spellEnd"/>
+      <w:r>
+        <w:rPr>
+          <w:highlight w:val="cyan"/>
+        </w:rPr>
+        <w:t xml:space="preserve"> initio rec</w:t>
       </w:r>
     </w:p>
     <w:p>
@@ -900,7 +1255,21 @@
         <w:rPr>
           <w:highlight w:val="green"/>
         </w:rPr>
-        <w:t>Probabilistic SO(3) scatter search for high-resolution refinement</w:t>
+        <w:t xml:space="preserve">Probabilistic </w:t>
+      </w:r>
+      <w:proofErr w:type="gramStart"/>
+      <w:r>
+        <w:rPr>
+          <w:highlight w:val="green"/>
+        </w:rPr>
+        <w:t>SO(</w:t>
+      </w:r>
+      <w:proofErr w:type="gramEnd"/>
+      <w:r>
+        <w:rPr>
+          <w:highlight w:val="green"/>
+        </w:rPr>
+        <w:t>3) scatter search for high-resolution refinement</w:t>
       </w:r>
     </w:p>
     <w:p>
@@ -932,11 +1301,19 @@
           <w:highlight w:val="lightGray"/>
         </w:rPr>
       </w:pPr>
+      <w:proofErr w:type="gramStart"/>
       <w:r>
         <w:rPr>
           <w:highlight w:val="lightGray"/>
         </w:rPr>
-        <w:t>implement tilt test</w:t>
+        <w:t>implement</w:t>
+      </w:r>
+      <w:proofErr w:type="gramEnd"/>
+      <w:r>
+        <w:rPr>
+          <w:highlight w:val="lightGray"/>
+        </w:rPr>
+        <w:t xml:space="preserve"> tilt test</w:t>
       </w:r>
     </w:p>
     <w:p/>
@@ -961,8 +1338,13 @@
           <w:numId w:val="7"/>
         </w:numPr>
       </w:pPr>
-      <w:r>
-        <w:t xml:space="preserve">exception handling class that makes more sensible outputs </w:t>
+      <w:proofErr w:type="gramStart"/>
+      <w:r>
+        <w:t>exception</w:t>
+      </w:r>
+      <w:proofErr w:type="gramEnd"/>
+      <w:r>
+        <w:t xml:space="preserve"> handling class that makes more sensible outputs </w:t>
       </w:r>
       <w:r>
         <w:t xml:space="preserve">(especially </w:t>
@@ -982,8 +1364,13 @@
           <w:numId w:val="7"/>
         </w:numPr>
       </w:pPr>
-      <w:r>
-        <w:t>refs should be included in the mixed formats check</w:t>
+      <w:proofErr w:type="gramStart"/>
+      <w:r>
+        <w:t>refs</w:t>
+      </w:r>
+      <w:proofErr w:type="gramEnd"/>
+      <w:r>
+        <w:t xml:space="preserve"> should be included in the mixed formats check</w:t>
       </w:r>
     </w:p>
     <w:p>
@@ -994,8 +1381,13 @@
           <w:numId w:val="7"/>
         </w:numPr>
       </w:pPr>
-      <w:r>
-        <w:t>when nr of commands are not sufficient the error message should tell what is missing</w:t>
+      <w:proofErr w:type="gramStart"/>
+      <w:r>
+        <w:t>when</w:t>
+      </w:r>
+      <w:proofErr w:type="gramEnd"/>
+      <w:r>
+        <w:t xml:space="preserve"> nr of commands are not sufficient the error message should tell what is missing</w:t>
       </w:r>
     </w:p>
     <w:p>
@@ -1006,8 +1398,29 @@
           <w:numId w:val="7"/>
         </w:numPr>
       </w:pPr>
-      <w:r>
-        <w:t>when eo=yes is set the program should ask for fsc-file if missing &amp; instruct better</w:t>
+      <w:proofErr w:type="gramStart"/>
+      <w:r>
+        <w:t>when</w:t>
+      </w:r>
+      <w:proofErr w:type="gramEnd"/>
+      <w:r>
+        <w:t xml:space="preserve"> </w:t>
+      </w:r>
+      <w:proofErr w:type="spellStart"/>
+      <w:r>
+        <w:t>eo</w:t>
+      </w:r>
+      <w:proofErr w:type="spellEnd"/>
+      <w:r>
+        <w:t xml:space="preserve">=yes is set the program should ask for </w:t>
+      </w:r>
+      <w:proofErr w:type="spellStart"/>
+      <w:r>
+        <w:t>fsc</w:t>
+      </w:r>
+      <w:proofErr w:type="spellEnd"/>
+      <w:r>
+        <w:t>-file if missing &amp; instruct better</w:t>
       </w:r>
     </w:p>
     <w:p>
@@ -1066,8 +1479,26 @@
         </w:numPr>
         <w:jc w:val="both"/>
       </w:pPr>
-      <w:r>
-        <w:t>simple_qsys_ctrl :: submit_scripts; command execution failed with error Termination status of the command-language interpreter cannot be obtained. This means that when we execute a command line instruction from within Fortran we probably need to check that the exit status is healthy or iterate the command until it becomes successful and break out after a fixed number of iterations.</w:t>
+      <w:proofErr w:type="spellStart"/>
+      <w:proofErr w:type="gramStart"/>
+      <w:r>
+        <w:t>simple</w:t>
+      </w:r>
+      <w:proofErr w:type="gramEnd"/>
+      <w:r>
+        <w:t>_qsys_ctrl</w:t>
+      </w:r>
+      <w:proofErr w:type="spellEnd"/>
+      <w:r>
+        <w:t xml:space="preserve"> :: </w:t>
+      </w:r>
+      <w:proofErr w:type="spellStart"/>
+      <w:r>
+        <w:t>submit_scripts</w:t>
+      </w:r>
+      <w:proofErr w:type="spellEnd"/>
+      <w:r>
+        <w:t>; command execution failed with error Termination status of the command-language interpreter cannot be obtained. This means that when we execute a command line instruction from within Fortran we probably need to check that the exit status is healthy or iterate the command until it becomes successful and break out after a fixed number of iterations.</w:t>
       </w:r>
     </w:p>
     <w:p>
@@ -1079,11 +1510,26 @@
         </w:numPr>
         <w:jc w:val="both"/>
       </w:pPr>
-      <w:r>
-        <w:t>merge_rmat_from_parts</w:t>
-      </w:r>
-      <w:r>
-        <w:t xml:space="preserve"> sometimes gives EOF error when reading shellweights. I first thought that there might be a race </w:t>
+      <w:proofErr w:type="spellStart"/>
+      <w:proofErr w:type="gramStart"/>
+      <w:r>
+        <w:t>merge</w:t>
+      </w:r>
+      <w:proofErr w:type="gramEnd"/>
+      <w:r>
+        <w:t>_rmat_from_parts</w:t>
+      </w:r>
+      <w:proofErr w:type="spellEnd"/>
+      <w:r>
+        <w:t xml:space="preserve"> sometimes gives EOF error when reading </w:t>
+      </w:r>
+      <w:proofErr w:type="spellStart"/>
+      <w:r>
+        <w:t>shellweights</w:t>
+      </w:r>
+      <w:proofErr w:type="spellEnd"/>
+      <w:r>
+        <w:t xml:space="preserve">. I first thought that there might be a race </w:t>
       </w:r>
       <w:r>
         <w:t>condition,</w:t>
@@ -1092,7 +1538,15 @@
         <w:t xml:space="preserve"> i.e. that the merging started d</w:t>
       </w:r>
       <w:r>
-        <w:t xml:space="preserve">espite all shellweights hadn’t </w:t>
+        <w:t xml:space="preserve">espite all </w:t>
+      </w:r>
+      <w:proofErr w:type="spellStart"/>
+      <w:r>
+        <w:t>shellweights</w:t>
+      </w:r>
+      <w:proofErr w:type="spellEnd"/>
+      <w:r>
+        <w:t xml:space="preserve"> hadn’t </w:t>
       </w:r>
       <w:r>
         <w:t>been written</w:t>
@@ -1101,13 +1555,34 @@
         <w:t>, bu</w:t>
       </w:r>
       <w:r>
-        <w:t xml:space="preserve">t this is impossible in the 3D case as the shellweight  generation is decoupled from </w:t>
+        <w:t xml:space="preserve">t this is impossible in the 3D case as the </w:t>
+      </w:r>
+      <w:proofErr w:type="spellStart"/>
+      <w:proofErr w:type="gramStart"/>
+      <w:r>
+        <w:t>shellweight</w:t>
+      </w:r>
+      <w:proofErr w:type="spellEnd"/>
+      <w:r>
+        <w:t xml:space="preserve">  generation</w:t>
+      </w:r>
+      <w:proofErr w:type="gramEnd"/>
+      <w:r>
+        <w:t xml:space="preserve"> is decoupled from </w:t>
       </w:r>
       <w:r>
         <w:t>the search and in 2D you always merge</w:t>
       </w:r>
       <w:r>
-        <w:t xml:space="preserve"> the shellweights from the previous iteration—so it may turn out to be just flaky disks on the cluster.</w:t>
+        <w:t xml:space="preserve"> the </w:t>
+      </w:r>
+      <w:proofErr w:type="spellStart"/>
+      <w:r>
+        <w:t>shellweights</w:t>
+      </w:r>
+      <w:proofErr w:type="spellEnd"/>
+      <w:r>
+        <w:t xml:space="preserve"> from the previous iteration—so it may turn out to be just flaky disks on the cluster.</w:t>
       </w:r>
     </w:p>
     <w:p>
@@ -1135,8 +1610,21 @@
         </w:numPr>
         <w:jc w:val="both"/>
       </w:pPr>
-      <w:r>
-        <w:t>port to ifort (Intel compiler)</w:t>
+      <w:proofErr w:type="gramStart"/>
+      <w:r>
+        <w:t>port</w:t>
+      </w:r>
+      <w:proofErr w:type="gramEnd"/>
+      <w:r>
+        <w:t xml:space="preserve"> to </w:t>
+      </w:r>
+      <w:proofErr w:type="spellStart"/>
+      <w:r>
+        <w:t>ifort</w:t>
+      </w:r>
+      <w:proofErr w:type="spellEnd"/>
+      <w:r>
+        <w:t xml:space="preserve"> (Intel compiler)</w:t>
       </w:r>
     </w:p>
     <w:p>
@@ -1148,8 +1636,13 @@
         </w:numPr>
         <w:jc w:val="both"/>
       </w:pPr>
-      <w:r>
-        <w:t>port to PGI (Portland group, with CUDA-FORTAN)</w:t>
+      <w:proofErr w:type="gramStart"/>
+      <w:r>
+        <w:t>port</w:t>
+      </w:r>
+      <w:proofErr w:type="gramEnd"/>
+      <w:r>
+        <w:t xml:space="preserve"> to PGI (Portland group, with CUDA-FORTAN)</w:t>
       </w:r>
     </w:p>
     <w:p>
@@ -1179,7 +1672,15 @@
         <w:t>N</w:t>
       </w:r>
       <w:r>
-        <w:t>eed to get a html code doc generator in place and fix the doc of every class</w:t>
+        <w:t xml:space="preserve">eed to get </w:t>
+      </w:r>
+      <w:proofErr w:type="gramStart"/>
+      <w:r>
+        <w:t>a</w:t>
+      </w:r>
+      <w:proofErr w:type="gramEnd"/>
+      <w:r>
+        <w:t xml:space="preserve"> html code doc generator in place and fix the doc of every class</w:t>
       </w:r>
       <w:r>
         <w:t xml:space="preserve">. Will </w:t>
@@ -1297,7 +1798,23 @@
         <w:jc w:val="both"/>
       </w:pPr>
       <w:r>
-        <w:t>J-P Morrison. Flow-Based Programming: A New Approach to Application Developments. CreateSpace, 2nd ed.</w:t>
+        <w:t xml:space="preserve">J-P Morrison. Flow-Based Programming: A New Approach to Application Developments. </w:t>
+      </w:r>
+      <w:proofErr w:type="spellStart"/>
+      <w:r>
+        <w:t>CreateSpace</w:t>
+      </w:r>
+      <w:proofErr w:type="spellEnd"/>
+      <w:r>
+        <w:t xml:space="preserve">, 2nd </w:t>
+      </w:r>
+      <w:proofErr w:type="gramStart"/>
+      <w:r>
+        <w:t>ed</w:t>
+      </w:r>
+      <w:proofErr w:type="gramEnd"/>
+      <w:r>
+        <w:t>.</w:t>
       </w:r>
     </w:p>
     <w:p>
@@ -1310,7 +1827,15 @@
         <w:jc w:val="both"/>
       </w:pPr>
       <w:r>
-        <w:t>Mathematical Foundations of Imaging, Tomography and Wavefield Inversion</w:t>
+        <w:t xml:space="preserve">Mathematical Foundations of Imaging, Tomography and </w:t>
+      </w:r>
+      <w:proofErr w:type="spellStart"/>
+      <w:r>
+        <w:t>Wavefield</w:t>
+      </w:r>
+      <w:proofErr w:type="spellEnd"/>
+      <w:r>
+        <w:t xml:space="preserve"> Inversion</w:t>
       </w:r>
     </w:p>
     <w:p>
@@ -1385,7 +1910,15 @@
     </w:p>
     <w:p>
       <w:r>
-        <w:t>Should we implement a resolution update scheme for prime2D similar to that in the Unblur code</w:t>
+        <w:t xml:space="preserve">Should we implement a resolution update scheme for prime2D similar to that in the </w:t>
+      </w:r>
+      <w:proofErr w:type="spellStart"/>
+      <w:r>
+        <w:t>Unblur</w:t>
+      </w:r>
+      <w:proofErr w:type="spellEnd"/>
+      <w:r>
+        <w:t xml:space="preserve"> code</w:t>
       </w:r>
       <w:r>
         <w:t>?</w:t>

</xml_diff>

<commit_message>
began development on SAURON SIMPLE Attempt to a Unified Resources and Orientations Notebook Decorated ori class with chash to be able to keep track of micrographs and meta data
</commit_message>
<xml_diff>
--- a/doc/DevelDocs/SIMPLE2017dev_doc.docx
+++ b/doc/DevelDocs/SIMPLE2017dev_doc.docx
@@ -237,10 +237,7 @@
         <w:t xml:space="preserve"> number of states &amp; bookkeep (evaluate whether to use native numbering or update to sequential)</w:t>
       </w:r>
     </w:p>
-    <w:p>
-      <w:bookmarkStart w:id="0" w:name="_GoBack"/>
-      <w:bookmarkEnd w:id="0"/>
-    </w:p>
+    <w:p/>
     <w:p>
       <w:pPr>
         <w:rPr>
@@ -405,11 +402,33 @@
           <w:highlight w:val="green"/>
         </w:rPr>
       </w:pPr>
+      <w:proofErr w:type="gramStart"/>
       <w:r>
         <w:rPr>
           <w:highlight w:val="green"/>
         </w:rPr>
-        <w:t>Clever command line: any set of parameters should be possible to input in the environment file and not asked for upon execution (but command line should be able to override)</w:t>
+        <w:t>when</w:t>
+      </w:r>
+      <w:proofErr w:type="gramEnd"/>
+      <w:r>
+        <w:rPr>
+          <w:highlight w:val="green"/>
+        </w:rPr>
+        <w:t xml:space="preserve"> </w:t>
+      </w:r>
+      <w:proofErr w:type="spellStart"/>
+      <w:r>
+        <w:rPr>
+          <w:highlight w:val="green"/>
+        </w:rPr>
+        <w:t>automsk</w:t>
+      </w:r>
+      <w:proofErr w:type="spellEnd"/>
+      <w:r>
+        <w:rPr>
+          <w:highlight w:val="green"/>
+        </w:rPr>
+        <w:t xml:space="preserve"> is turned on in 2D we must force the next round to search all refs, or it will go to shit</w:t>
       </w:r>
     </w:p>
     <w:p>
@@ -428,28 +447,42 @@
         <w:rPr>
           <w:highlight w:val="green"/>
         </w:rPr>
-        <w:t>when</w:t>
+        <w:t>class</w:t>
       </w:r>
       <w:proofErr w:type="gramEnd"/>
       <w:r>
         <w:rPr>
           <w:highlight w:val="green"/>
         </w:rPr>
-        <w:t xml:space="preserve"> </w:t>
+        <w:t xml:space="preserve"> for memory allocation </w:t>
       </w:r>
       <w:proofErr w:type="spellStart"/>
       <w:r>
         <w:rPr>
           <w:highlight w:val="green"/>
         </w:rPr>
-        <w:t>automsk</w:t>
+        <w:t>simple_alloc</w:t>
       </w:r>
       <w:proofErr w:type="spellEnd"/>
       <w:r>
         <w:rPr>
           <w:highlight w:val="green"/>
         </w:rPr>
-        <w:t xml:space="preserve"> is turned on in 2D we must force the next round to search all refs, or it will go to shit</w:t>
+        <w:t xml:space="preserve">. Keep track of </w:t>
+      </w:r>
+      <w:proofErr w:type="spellStart"/>
+      <w:r>
+        <w:rPr>
+          <w:highlight w:val="green"/>
+        </w:rPr>
+        <w:t>mem</w:t>
+      </w:r>
+      <w:proofErr w:type="spellEnd"/>
+      <w:r>
+        <w:rPr>
+          <w:highlight w:val="green"/>
+        </w:rPr>
+        <w:t xml:space="preserve"> exceptions and profile memory (hash table).</w:t>
       </w:r>
     </w:p>
     <w:p>
@@ -463,47 +496,11 @@
           <w:highlight w:val="green"/>
         </w:rPr>
       </w:pPr>
-      <w:proofErr w:type="gramStart"/>
       <w:r>
         <w:rPr>
           <w:highlight w:val="green"/>
         </w:rPr>
-        <w:t>class</w:t>
-      </w:r>
-      <w:proofErr w:type="gramEnd"/>
-      <w:r>
-        <w:rPr>
-          <w:highlight w:val="green"/>
-        </w:rPr>
-        <w:t xml:space="preserve"> for memory allocation </w:t>
-      </w:r>
-      <w:proofErr w:type="spellStart"/>
-      <w:r>
-        <w:rPr>
-          <w:highlight w:val="green"/>
-        </w:rPr>
-        <w:t>simple_alloc</w:t>
-      </w:r>
-      <w:proofErr w:type="spellEnd"/>
-      <w:r>
-        <w:rPr>
-          <w:highlight w:val="green"/>
-        </w:rPr>
-        <w:t xml:space="preserve">. Keep track of </w:t>
-      </w:r>
-      <w:proofErr w:type="spellStart"/>
-      <w:r>
-        <w:rPr>
-          <w:highlight w:val="green"/>
-        </w:rPr>
-        <w:t>mem</w:t>
-      </w:r>
-      <w:proofErr w:type="spellEnd"/>
-      <w:r>
-        <w:rPr>
-          <w:highlight w:val="green"/>
-        </w:rPr>
-        <w:t xml:space="preserve"> exceptions and profile memory (hash table).</w:t>
+        <w:t>Go over all random number generations and see if we can use matrices instead</w:t>
       </w:r>
     </w:p>
     <w:p>
@@ -521,7 +518,25 @@
         <w:rPr>
           <w:highlight w:val="green"/>
         </w:rPr>
-        <w:t>Go over all random number generations and see if we can use matrices instead</w:t>
+        <w:t>Replace integer random</w:t>
+      </w:r>
+      <w:r>
+        <w:rPr>
+          <w:highlight w:val="green"/>
+        </w:rPr>
+        <w:t xml:space="preserve"> number generator with </w:t>
+      </w:r>
+      <w:r>
+        <w:rPr>
+          <w:highlight w:val="green"/>
+        </w:rPr>
+        <w:t>intrinsic</w:t>
+      </w:r>
+      <w:r>
+        <w:rPr>
+          <w:highlight w:val="green"/>
+        </w:rPr>
+        <w:t xml:space="preserve"> one (Guide to Fortran 2008)</w:t>
       </w:r>
     </w:p>
     <w:p>
@@ -535,42 +550,6 @@
           <w:highlight w:val="green"/>
         </w:rPr>
       </w:pPr>
-      <w:r>
-        <w:rPr>
-          <w:highlight w:val="green"/>
-        </w:rPr>
-        <w:t>Replace integer random</w:t>
-      </w:r>
-      <w:r>
-        <w:rPr>
-          <w:highlight w:val="green"/>
-        </w:rPr>
-        <w:t xml:space="preserve"> number generator with </w:t>
-      </w:r>
-      <w:r>
-        <w:rPr>
-          <w:highlight w:val="green"/>
-        </w:rPr>
-        <w:t>intrinsic</w:t>
-      </w:r>
-      <w:r>
-        <w:rPr>
-          <w:highlight w:val="green"/>
-        </w:rPr>
-        <w:t xml:space="preserve"> one (Guide to Fortran 2008)</w:t>
-      </w:r>
-    </w:p>
-    <w:p>
-      <w:pPr>
-        <w:pStyle w:val="ListParagraph"/>
-        <w:numPr>
-          <w:ilvl w:val="0"/>
-          <w:numId w:val="1"/>
-        </w:numPr>
-        <w:rPr>
-          <w:highlight w:val="green"/>
-        </w:rPr>
-      </w:pPr>
       <w:proofErr w:type="spellStart"/>
       <w:proofErr w:type="gramStart"/>
       <w:r>
@@ -713,7 +692,12 @@
     </w:p>
     <w:p>
       <w:r>
-        <w:t xml:space="preserve">If so, how does this splitter deal with </w:t>
+        <w:t>If so, how does this splitter deal w</w:t>
+      </w:r>
+      <w:bookmarkStart w:id="0" w:name="_GoBack"/>
+      <w:bookmarkEnd w:id="0"/>
+      <w:r>
+        <w:t xml:space="preserve">ith </w:t>
       </w:r>
       <w:proofErr w:type="spellStart"/>
       <w:r>
@@ -1033,72 +1017,6 @@
           <w:highlight w:val="green"/>
         </w:rPr>
       </w:pPr>
-      <w:proofErr w:type="gramStart"/>
-      <w:r>
-        <w:rPr>
-          <w:highlight w:val="green"/>
-        </w:rPr>
-        <w:t>asynchronous</w:t>
-      </w:r>
-      <w:proofErr w:type="gramEnd"/>
-      <w:r>
-        <w:rPr>
-          <w:highlight w:val="green"/>
-        </w:rPr>
-        <w:t xml:space="preserve"> </w:t>
-      </w:r>
-      <w:proofErr w:type="spellStart"/>
-      <w:r>
-        <w:rPr>
-          <w:highlight w:val="green"/>
-        </w:rPr>
-        <w:t>cavg</w:t>
-      </w:r>
-      <w:proofErr w:type="spellEnd"/>
-      <w:r>
-        <w:rPr>
-          <w:highlight w:val="green"/>
-        </w:rPr>
-        <w:t>/</w:t>
-      </w:r>
-      <w:proofErr w:type="spellStart"/>
-      <w:r>
-        <w:rPr>
-          <w:highlight w:val="green"/>
-        </w:rPr>
-        <w:t>vol</w:t>
-      </w:r>
-      <w:proofErr w:type="spellEnd"/>
-      <w:r>
-        <w:rPr>
-          <w:highlight w:val="green"/>
-        </w:rPr>
-        <w:t xml:space="preserve"> assemble (to reduce latency between </w:t>
-      </w:r>
-      <w:r>
-        <w:rPr>
-          <w:highlight w:val="green"/>
-        </w:rPr>
-        <w:t xml:space="preserve">distributed </w:t>
-      </w:r>
-      <w:r>
-        <w:rPr>
-          <w:highlight w:val="green"/>
-        </w:rPr>
-        <w:t>runs)</w:t>
-      </w:r>
-    </w:p>
-    <w:p>
-      <w:pPr>
-        <w:pStyle w:val="ListParagraph"/>
-        <w:numPr>
-          <w:ilvl w:val="0"/>
-          <w:numId w:val="6"/>
-        </w:numPr>
-        <w:rPr>
-          <w:highlight w:val="green"/>
-        </w:rPr>
-      </w:pPr>
       <w:r>
         <w:rPr>
           <w:highlight w:val="green"/>
@@ -1472,117 +1390,10 @@
     </w:p>
     <w:p>
       <w:pPr>
-        <w:pStyle w:val="ListParagraph"/>
-        <w:numPr>
-          <w:ilvl w:val="0"/>
-          <w:numId w:val="10"/>
-        </w:numPr>
         <w:jc w:val="both"/>
       </w:pPr>
-      <w:proofErr w:type="spellStart"/>
-      <w:proofErr w:type="gramStart"/>
-      <w:r>
-        <w:t>simple</w:t>
-      </w:r>
-      <w:proofErr w:type="gramEnd"/>
-      <w:r>
-        <w:t>_qsys_ctrl</w:t>
-      </w:r>
-      <w:proofErr w:type="spellEnd"/>
-      <w:r>
-        <w:t xml:space="preserve"> :: </w:t>
-      </w:r>
-      <w:proofErr w:type="spellStart"/>
-      <w:r>
-        <w:t>submit_scripts</w:t>
-      </w:r>
-      <w:proofErr w:type="spellEnd"/>
-      <w:r>
-        <w:t>; command execution failed with error Termination status of the command-language interpreter cannot be obtained. This means that when we execute a command line instruction from within Fortran we probably need to check that the exit status is healthy or iterate the command until it becomes successful and break out after a fixed number of iterations.</w:t>
-      </w:r>
-    </w:p>
-    <w:p>
-      <w:pPr>
-        <w:pStyle w:val="ListParagraph"/>
-        <w:numPr>
-          <w:ilvl w:val="0"/>
-          <w:numId w:val="10"/>
-        </w:numPr>
-        <w:jc w:val="both"/>
-      </w:pPr>
-      <w:proofErr w:type="spellStart"/>
-      <w:proofErr w:type="gramStart"/>
-      <w:r>
-        <w:t>merge</w:t>
-      </w:r>
-      <w:proofErr w:type="gramEnd"/>
-      <w:r>
-        <w:t>_rmat_from_parts</w:t>
-      </w:r>
-      <w:proofErr w:type="spellEnd"/>
-      <w:r>
-        <w:t xml:space="preserve"> sometimes gives EOF error when reading </w:t>
-      </w:r>
-      <w:proofErr w:type="spellStart"/>
-      <w:r>
-        <w:t>shellweights</w:t>
-      </w:r>
-      <w:proofErr w:type="spellEnd"/>
-      <w:r>
-        <w:t xml:space="preserve">. I first thought that there might be a race </w:t>
-      </w:r>
-      <w:r>
-        <w:t>condition,</w:t>
-      </w:r>
-      <w:r>
-        <w:t xml:space="preserve"> i.e. that the merging started d</w:t>
-      </w:r>
-      <w:r>
-        <w:t xml:space="preserve">espite all </w:t>
-      </w:r>
-      <w:proofErr w:type="spellStart"/>
-      <w:r>
-        <w:t>shellweights</w:t>
-      </w:r>
-      <w:proofErr w:type="spellEnd"/>
-      <w:r>
-        <w:t xml:space="preserve"> hadn’t </w:t>
-      </w:r>
-      <w:r>
-        <w:t>been written</w:t>
-      </w:r>
-      <w:r>
-        <w:t>, bu</w:t>
-      </w:r>
-      <w:r>
-        <w:t xml:space="preserve">t this is impossible in the 3D case as the </w:t>
-      </w:r>
-      <w:proofErr w:type="spellStart"/>
-      <w:proofErr w:type="gramStart"/>
-      <w:r>
-        <w:t>shellweight</w:t>
-      </w:r>
-      <w:proofErr w:type="spellEnd"/>
-      <w:r>
-        <w:t xml:space="preserve">  generation</w:t>
-      </w:r>
-      <w:proofErr w:type="gramEnd"/>
-      <w:r>
-        <w:t xml:space="preserve"> is decoupled from </w:t>
-      </w:r>
-      <w:r>
-        <w:t>the search and in 2D you always merge</w:t>
-      </w:r>
-      <w:r>
-        <w:t xml:space="preserve"> the </w:t>
-      </w:r>
-      <w:proofErr w:type="spellStart"/>
-      <w:r>
-        <w:t>shellweights</w:t>
-      </w:r>
-      <w:proofErr w:type="spellEnd"/>
-      <w:r>
-        <w:t xml:space="preserve"> from the previous iteration—so it may turn out to be just flaky disks on the cluster.</w:t>
+      <w:r>
+        <w:t>None at the moment</w:t>
       </w:r>
     </w:p>
     <w:p>

</xml_diff>

<commit_message>
bugfix: write ori picker taken to a more mature level, time for testing
</commit_message>
<xml_diff>
--- a/doc/DevelDocs/SIMPLE2017dev_doc.docx
+++ b/doc/DevelDocs/SIMPLE2017dev_doc.docx
@@ -50,55 +50,49 @@
       <w:r>
         <w:t xml:space="preserve">, </w:t>
       </w:r>
-      <w:proofErr w:type="spellStart"/>
       <w:r>
         <w:rPr>
           <w:highlight w:val="cyan"/>
         </w:rPr>
         <w:t>Dominika&amp;Hans</w:t>
       </w:r>
-      <w:proofErr w:type="spellEnd"/>
       <w:r>
         <w:t xml:space="preserve">, </w:t>
       </w:r>
-      <w:proofErr w:type="spellStart"/>
       <w:r>
         <w:rPr>
           <w:highlight w:val="lightGray"/>
         </w:rPr>
         <w:t>Alex&amp;Hans</w:t>
       </w:r>
-      <w:proofErr w:type="spellEnd"/>
       <w:r>
         <w:t xml:space="preserve">, </w:t>
       </w:r>
-      <w:proofErr w:type="spellStart"/>
       <w:r>
         <w:rPr>
           <w:highlight w:val="magenta"/>
         </w:rPr>
         <w:t>Susan&amp;Hans</w:t>
       </w:r>
-      <w:proofErr w:type="spellEnd"/>
-    </w:p>
-    <w:p>
-      <w:pPr>
-        <w:rPr>
-          <w:u w:val="single"/>
-        </w:rPr>
-      </w:pPr>
-    </w:p>
-    <w:p>
-      <w:pPr>
-        <w:rPr>
-          <w:u w:val="single"/>
-        </w:rPr>
-      </w:pPr>
-      <w:r>
-        <w:rPr>
-          <w:u w:val="single"/>
-        </w:rPr>
-        <w:t>Urgent 2dos</w:t>
+    </w:p>
+    <w:p>
+      <w:pPr>
+        <w:rPr>
+          <w:u w:val="single"/>
+        </w:rPr>
+      </w:pPr>
+    </w:p>
+    <w:p>
+      <w:pPr>
+        <w:rPr>
+          <w:u w:val="single"/>
+        </w:rPr>
+      </w:pPr>
+      <w:r>
+        <w:rPr>
+          <w:u w:val="single"/>
+        </w:rPr>
+        <w:t>2dos</w:t>
       </w:r>
       <w:r>
         <w:rPr>
@@ -118,157 +112,113 @@
           <w:highlight w:val="yellow"/>
         </w:rPr>
       </w:pPr>
-      <w:proofErr w:type="gramStart"/>
       <w:r>
         <w:rPr>
           <w:highlight w:val="yellow"/>
         </w:rPr>
-        <w:t>should</w:t>
-      </w:r>
-      <w:proofErr w:type="gramEnd"/>
+        <w:t xml:space="preserve">should be </w:t>
+      </w:r>
       <w:r>
         <w:rPr>
           <w:highlight w:val="yellow"/>
         </w:rPr>
-        <w:t xml:space="preserve"> be </w:t>
+        <w:t>possible</w:t>
       </w:r>
       <w:r>
         <w:rPr>
           <w:highlight w:val="yellow"/>
         </w:rPr>
-        <w:t>possible</w:t>
-      </w:r>
-      <w:r>
+        <w:t xml:space="preserve"> to start refine=shc without oritab (exhaustive projection matching), needed for heterogeneity</w:t>
+      </w:r>
+    </w:p>
+    <w:p>
+      <w:pPr>
+        <w:pStyle w:val="ListParagraph"/>
+        <w:numPr>
+          <w:ilvl w:val="0"/>
+          <w:numId w:val="2"/>
+        </w:numPr>
         <w:rPr>
           <w:highlight w:val="yellow"/>
         </w:rPr>
-        <w:t xml:space="preserve"> to start refine=</w:t>
-      </w:r>
-      <w:proofErr w:type="spellStart"/>
+      </w:pPr>
       <w:r>
         <w:rPr>
           <w:highlight w:val="yellow"/>
         </w:rPr>
-        <w:t>shc</w:t>
-      </w:r>
-      <w:proofErr w:type="spellEnd"/>
-      <w:r>
+        <w:t>Restart mode for workflows, i.e. keep a status file that can replace the command line when given startit, should be possible to start from any previous iteration without having to give command line directives</w:t>
+      </w:r>
+    </w:p>
+    <w:p>
+      <w:pPr>
+        <w:pStyle w:val="ListParagraph"/>
+        <w:numPr>
+          <w:ilvl w:val="0"/>
+          <w:numId w:val="2"/>
+        </w:numPr>
         <w:rPr>
           <w:highlight w:val="yellow"/>
         </w:rPr>
-        <w:t xml:space="preserve"> without </w:t>
-      </w:r>
-      <w:proofErr w:type="spellStart"/>
+      </w:pPr>
       <w:r>
         <w:rPr>
           <w:highlight w:val="yellow"/>
         </w:rPr>
-        <w:t>oritab</w:t>
-      </w:r>
-      <w:proofErr w:type="spellEnd"/>
-      <w:r>
+        <w:t>Need to deal with state=0 in heterogeneous processing, autoshrink number of states &amp; bookkeep (evaluate whether to use native numbering or update to sequential)</w:t>
+      </w:r>
+    </w:p>
+    <w:p>
+      <w:pPr>
+        <w:pStyle w:val="ListParagraph"/>
+        <w:numPr>
+          <w:ilvl w:val="0"/>
+          <w:numId w:val="1"/>
+        </w:numPr>
         <w:rPr>
           <w:highlight w:val="yellow"/>
         </w:rPr>
-        <w:t xml:space="preserve"> (exhaustive projection matching), needed for heterogeneity</w:t>
-      </w:r>
-    </w:p>
-    <w:p>
-      <w:pPr>
-        <w:pStyle w:val="ListParagraph"/>
-        <w:numPr>
-          <w:ilvl w:val="0"/>
-          <w:numId w:val="2"/>
-        </w:numPr>
+      </w:pPr>
+      <w:r>
         <w:rPr>
           <w:highlight w:val="yellow"/>
         </w:rPr>
-      </w:pPr>
-      <w:r>
+        <w:t>every time we execute a simple command line (by itself or from within the distributed environment) the command line should be appended to a simple.log file with a time-stamp</w:t>
+      </w:r>
+    </w:p>
+    <w:p>
+      <w:pPr>
+        <w:pStyle w:val="ListParagraph"/>
+        <w:numPr>
+          <w:ilvl w:val="0"/>
+          <w:numId w:val="1"/>
+        </w:numPr>
         <w:rPr>
           <w:highlight w:val="yellow"/>
         </w:rPr>
-        <w:t xml:space="preserve">Restart mode for workflows, i.e. keep a status file that can replace the command line when given </w:t>
-      </w:r>
-      <w:proofErr w:type="spellStart"/>
+      </w:pPr>
       <w:r>
         <w:rPr>
           <w:highlight w:val="yellow"/>
         </w:rPr>
-        <w:t>startit</w:t>
-      </w:r>
-      <w:proofErr w:type="spellEnd"/>
-      <w:r>
+        <w:t>higher level automodes for workflows (stitching workflows together, for example, chain together extract, 2D, 3D)</w:t>
+      </w:r>
+    </w:p>
+    <w:p>
+      <w:pPr>
+        <w:pStyle w:val="ListParagraph"/>
+        <w:numPr>
+          <w:ilvl w:val="0"/>
+          <w:numId w:val="1"/>
+        </w:numPr>
         <w:rPr>
           <w:highlight w:val="yellow"/>
         </w:rPr>
-        <w:t>, should be possible to start from any previous iteration without having to give command line directives</w:t>
-      </w:r>
-    </w:p>
-    <w:p>
-      <w:pPr>
-        <w:pStyle w:val="ListParagraph"/>
-        <w:numPr>
-          <w:ilvl w:val="0"/>
-          <w:numId w:val="2"/>
-        </w:numPr>
+      </w:pPr>
+      <w:r>
         <w:rPr>
           <w:highlight w:val="yellow"/>
         </w:rPr>
-      </w:pPr>
-      <w:r>
-        <w:rPr>
-          <w:highlight w:val="yellow"/>
-        </w:rPr>
-        <w:t xml:space="preserve">Need to deal with state=0 in heterogeneous processing, </w:t>
-      </w:r>
-      <w:proofErr w:type="spellStart"/>
-      <w:r>
-        <w:rPr>
-          <w:highlight w:val="yellow"/>
-        </w:rPr>
-        <w:t>autoshrink</w:t>
-      </w:r>
-      <w:proofErr w:type="spellEnd"/>
-      <w:r>
-        <w:rPr>
-          <w:highlight w:val="yellow"/>
-        </w:rPr>
-        <w:t xml:space="preserve"> number of states &amp; bookkeep (evaluate whether to use native numbering or update to sequential)</w:t>
-      </w:r>
-    </w:p>
-    <w:p/>
-    <w:p>
-      <w:pPr>
-        <w:rPr>
-          <w:u w:val="single"/>
-        </w:rPr>
-      </w:pPr>
-      <w:r>
-        <w:rPr>
-          <w:u w:val="single"/>
-        </w:rPr>
-        <w:t>After workshop</w:t>
-      </w:r>
-    </w:p>
-    <w:p>
-      <w:pPr>
-        <w:rPr>
-          <w:u w:val="single"/>
-        </w:rPr>
-      </w:pPr>
-    </w:p>
-    <w:p>
-      <w:pPr>
-        <w:rPr>
-          <w:u w:val="single"/>
-        </w:rPr>
-      </w:pPr>
-      <w:r>
-        <w:rPr>
-          <w:u w:val="single"/>
-        </w:rPr>
-        <w:t>2dos</w:t>
+        <w:t>It should be possible to set maxp (maximum number of particles in a class) and autosplit when pop becomes &gt; maxp</w:t>
       </w:r>
     </w:p>
     <w:p>
@@ -279,22 +229,14 @@
           <w:numId w:val="1"/>
         </w:numPr>
         <w:rPr>
-          <w:highlight w:val="yellow"/>
-        </w:rPr>
-      </w:pPr>
-      <w:proofErr w:type="gramStart"/>
-      <w:r>
-        <w:rPr>
-          <w:highlight w:val="yellow"/>
-        </w:rPr>
-        <w:t>every</w:t>
-      </w:r>
-      <w:proofErr w:type="gramEnd"/>
-      <w:r>
-        <w:rPr>
-          <w:highlight w:val="yellow"/>
-        </w:rPr>
-        <w:t xml:space="preserve"> time we execute a simple command line (by itself or from within the distributed environment) the command line should be appended to a simple.log file with a time-stamp</w:t>
+          <w:highlight w:val="green"/>
+        </w:rPr>
+      </w:pPr>
+      <w:r>
+        <w:rPr>
+          <w:highlight w:val="green"/>
+        </w:rPr>
+        <w:t>when automsk is turned on in 2D we must force the next round to search all refs, or it will go to shit</w:t>
       </w:r>
     </w:p>
     <w:p>
@@ -305,36 +247,14 @@
           <w:numId w:val="1"/>
         </w:numPr>
         <w:rPr>
-          <w:highlight w:val="yellow"/>
-        </w:rPr>
-      </w:pPr>
-      <w:proofErr w:type="gramStart"/>
-      <w:r>
-        <w:rPr>
-          <w:highlight w:val="yellow"/>
-        </w:rPr>
-        <w:t>higher</w:t>
-      </w:r>
-      <w:proofErr w:type="gramEnd"/>
-      <w:r>
-        <w:rPr>
-          <w:highlight w:val="yellow"/>
-        </w:rPr>
-        <w:t xml:space="preserve"> level </w:t>
-      </w:r>
-      <w:proofErr w:type="spellStart"/>
-      <w:r>
-        <w:rPr>
-          <w:highlight w:val="yellow"/>
-        </w:rPr>
-        <w:t>automodes</w:t>
-      </w:r>
-      <w:proofErr w:type="spellEnd"/>
-      <w:r>
-        <w:rPr>
-          <w:highlight w:val="yellow"/>
-        </w:rPr>
-        <w:t xml:space="preserve"> for workflows (stitching workflows together, for example, chain together extract, 2D, 3D)</w:t>
+          <w:highlight w:val="green"/>
+        </w:rPr>
+      </w:pPr>
+      <w:r>
+        <w:rPr>
+          <w:highlight w:val="green"/>
+        </w:rPr>
+        <w:t>class for memory allocation simple_alloc. Keep track of mem exceptions and profile memory (hash table).</w:t>
       </w:r>
     </w:p>
     <w:p>
@@ -345,51 +265,15 @@
           <w:numId w:val="1"/>
         </w:numPr>
         <w:rPr>
-          <w:highlight w:val="yellow"/>
-        </w:rPr>
-      </w:pPr>
-      <w:r>
-        <w:rPr>
-          <w:highlight w:val="yellow"/>
-        </w:rPr>
-        <w:t xml:space="preserve">It should be possible to set </w:t>
-      </w:r>
-      <w:proofErr w:type="spellStart"/>
-      <w:r>
-        <w:rPr>
-          <w:highlight w:val="yellow"/>
-        </w:rPr>
-        <w:t>maxp</w:t>
-      </w:r>
-      <w:proofErr w:type="spellEnd"/>
-      <w:r>
-        <w:rPr>
-          <w:highlight w:val="yellow"/>
-        </w:rPr>
-        <w:t xml:space="preserve"> (maximum number of particles in a class) and </w:t>
-      </w:r>
-      <w:proofErr w:type="spellStart"/>
-      <w:r>
-        <w:rPr>
-          <w:highlight w:val="yellow"/>
-        </w:rPr>
-        <w:t>autosplit</w:t>
-      </w:r>
-      <w:proofErr w:type="spellEnd"/>
-      <w:r>
-        <w:rPr>
-          <w:highlight w:val="yellow"/>
-        </w:rPr>
-        <w:t xml:space="preserve"> when pop becomes &gt; </w:t>
-      </w:r>
-      <w:proofErr w:type="spellStart"/>
-      <w:r>
-        <w:rPr>
-          <w:highlight w:val="yellow"/>
-        </w:rPr>
-        <w:t>maxp</w:t>
-      </w:r>
-      <w:proofErr w:type="spellEnd"/>
+          <w:highlight w:val="green"/>
+        </w:rPr>
+      </w:pPr>
+      <w:r>
+        <w:rPr>
+          <w:highlight w:val="green"/>
+        </w:rPr>
+        <w:t>Go over all random number generations and see if we can use matrices instead</w:t>
+      </w:r>
     </w:p>
     <w:p>
       <w:pPr>
@@ -402,33 +286,29 @@
           <w:highlight w:val="green"/>
         </w:rPr>
       </w:pPr>
-      <w:proofErr w:type="gramStart"/>
       <w:r>
         <w:rPr>
           <w:highlight w:val="green"/>
         </w:rPr>
-        <w:t>when</w:t>
-      </w:r>
-      <w:proofErr w:type="gramEnd"/>
+        <w:t>Replace integer random</w:t>
+      </w:r>
       <w:r>
         <w:rPr>
           <w:highlight w:val="green"/>
         </w:rPr>
-        <w:t xml:space="preserve"> </w:t>
-      </w:r>
-      <w:proofErr w:type="spellStart"/>
+        <w:t xml:space="preserve"> number generator with </w:t>
+      </w:r>
       <w:r>
         <w:rPr>
           <w:highlight w:val="green"/>
         </w:rPr>
-        <w:t>automsk</w:t>
-      </w:r>
-      <w:proofErr w:type="spellEnd"/>
+        <w:t>intrinsic</w:t>
+      </w:r>
       <w:r>
         <w:rPr>
           <w:highlight w:val="green"/>
         </w:rPr>
-        <w:t xml:space="preserve"> is turned on in 2D we must force the next round to search all refs, or it will go to shit</w:t>
+        <w:t xml:space="preserve"> one (Guide to Fortran 2008)</w:t>
       </w:r>
     </w:p>
     <w:p>
@@ -442,274 +322,146 @@
           <w:highlight w:val="green"/>
         </w:rPr>
       </w:pPr>
-      <w:proofErr w:type="gramStart"/>
       <w:r>
         <w:rPr>
           <w:highlight w:val="green"/>
         </w:rPr>
-        <w:t>class</w:t>
-      </w:r>
-      <w:proofErr w:type="gramEnd"/>
-      <w:r>
+        <w:t>mailx -s "mail from prime2D" hans.elmlund@monash.edu &lt; from_prime2D</w:t>
+      </w:r>
+    </w:p>
+    <w:p>
+      <w:pPr>
+        <w:pStyle w:val="ListParagraph"/>
+        <w:numPr>
+          <w:ilvl w:val="0"/>
+          <w:numId w:val="1"/>
+        </w:numPr>
         <w:rPr>
           <w:highlight w:val="green"/>
         </w:rPr>
-        <w:t xml:space="preserve"> for memory allocation </w:t>
-      </w:r>
-      <w:proofErr w:type="spellStart"/>
+      </w:pPr>
       <w:r>
         <w:rPr>
           <w:highlight w:val="green"/>
         </w:rPr>
-        <w:t>simple_alloc</w:t>
-      </w:r>
-      <w:proofErr w:type="spellEnd"/>
-      <w:r>
-        <w:rPr>
-          <w:highlight w:val="green"/>
-        </w:rPr>
-        <w:t xml:space="preserve">. Keep track of </w:t>
-      </w:r>
-      <w:proofErr w:type="spellStart"/>
-      <w:r>
-        <w:rPr>
-          <w:highlight w:val="green"/>
-        </w:rPr>
-        <w:t>mem</w:t>
-      </w:r>
-      <w:proofErr w:type="spellEnd"/>
-      <w:r>
-        <w:rPr>
-          <w:highlight w:val="green"/>
-        </w:rPr>
-        <w:t xml:space="preserve"> exceptions and profile memory (hash table).</w:t>
-      </w:r>
-    </w:p>
-    <w:p>
-      <w:pPr>
-        <w:pStyle w:val="ListParagraph"/>
-        <w:numPr>
-          <w:ilvl w:val="0"/>
-          <w:numId w:val="1"/>
-        </w:numPr>
-        <w:rPr>
-          <w:highlight w:val="green"/>
-        </w:rPr>
-      </w:pPr>
-      <w:r>
-        <w:rPr>
-          <w:highlight w:val="green"/>
-        </w:rPr>
-        <w:t>Go over all random number generations and see if we can use matrices instead</w:t>
-      </w:r>
-    </w:p>
-    <w:p>
-      <w:pPr>
-        <w:pStyle w:val="ListParagraph"/>
-        <w:numPr>
-          <w:ilvl w:val="0"/>
-          <w:numId w:val="1"/>
-        </w:numPr>
-        <w:rPr>
-          <w:highlight w:val="green"/>
-        </w:rPr>
-      </w:pPr>
-      <w:r>
-        <w:rPr>
-          <w:highlight w:val="green"/>
-        </w:rPr>
-        <w:t>Replace integer random</w:t>
-      </w:r>
-      <w:r>
-        <w:rPr>
-          <w:highlight w:val="green"/>
-        </w:rPr>
-        <w:t xml:space="preserve"> number generator with </w:t>
-      </w:r>
-      <w:r>
-        <w:rPr>
-          <w:highlight w:val="green"/>
-        </w:rPr>
-        <w:t>intrinsic</w:t>
-      </w:r>
-      <w:r>
-        <w:rPr>
-          <w:highlight w:val="green"/>
-        </w:rPr>
-        <w:t xml:space="preserve"> one (Guide to Fortran 2008)</w:t>
-      </w:r>
-    </w:p>
-    <w:p>
-      <w:pPr>
-        <w:pStyle w:val="ListParagraph"/>
-        <w:numPr>
-          <w:ilvl w:val="0"/>
-          <w:numId w:val="1"/>
-        </w:numPr>
-        <w:rPr>
-          <w:highlight w:val="green"/>
-        </w:rPr>
-      </w:pPr>
-      <w:proofErr w:type="spellStart"/>
-      <w:proofErr w:type="gramStart"/>
-      <w:r>
-        <w:rPr>
-          <w:highlight w:val="green"/>
-        </w:rPr>
-        <w:t>mailx</w:t>
-      </w:r>
-      <w:proofErr w:type="spellEnd"/>
-      <w:proofErr w:type="gramEnd"/>
-      <w:r>
-        <w:rPr>
-          <w:highlight w:val="green"/>
-        </w:rPr>
-        <w:t xml:space="preserve"> -s "mail from prime2D" hans.elmlund@monash.edu &lt; from_prime2D</w:t>
-      </w:r>
-    </w:p>
-    <w:p>
-      <w:pPr>
-        <w:rPr>
-          <w:u w:val="single"/>
-        </w:rPr>
-      </w:pPr>
-      <w:r>
-        <w:rPr>
-          <w:u w:val="single"/>
-        </w:rPr>
-        <w:br w:type="page"/>
-      </w:r>
-    </w:p>
-    <w:p>
-      <w:pPr>
-        <w:rPr>
-          <w:u w:val="single"/>
-        </w:rPr>
-      </w:pPr>
-      <w:r>
-        <w:rPr>
-          <w:u w:val="single"/>
-        </w:rPr>
-        <w:lastRenderedPageBreak/>
-        <w:t>GPU</w:t>
-      </w:r>
-    </w:p>
-    <w:p>
-      <w:pPr>
-        <w:pStyle w:val="ListParagraph"/>
-        <w:numPr>
-          <w:ilvl w:val="0"/>
-          <w:numId w:val="4"/>
-        </w:numPr>
-      </w:pPr>
-      <w:r>
-        <w:rPr>
-          <w:highlight w:val="green"/>
-        </w:rPr>
-        <w:t>UNB</w:t>
-      </w:r>
-      <w:r>
-        <w:rPr>
-          <w:highlight w:val="yellow"/>
-        </w:rPr>
-        <w:t>LUR</w:t>
-      </w:r>
-    </w:p>
-    <w:p>
-      <w:pPr>
-        <w:pStyle w:val="ListParagraph"/>
-        <w:numPr>
-          <w:ilvl w:val="0"/>
-          <w:numId w:val="4"/>
-        </w:numPr>
-      </w:pPr>
-      <w:r>
-        <w:rPr>
-          <w:highlight w:val="yellow"/>
-        </w:rPr>
-        <w:t>PRIM</w:t>
-      </w:r>
-      <w:r>
-        <w:rPr>
-          <w:highlight w:val="green"/>
-        </w:rPr>
-        <w:t>E2D</w:t>
-      </w:r>
-    </w:p>
-    <w:p>
-      <w:pPr>
-        <w:ind w:left="360"/>
-      </w:pPr>
-      <w:proofErr w:type="gramStart"/>
-      <w:r>
-        <w:t xml:space="preserve">3) </w:t>
-      </w:r>
-      <w:r>
-        <w:t xml:space="preserve"> </w:t>
-      </w:r>
-      <w:r>
-        <w:rPr>
-          <w:highlight w:val="green"/>
-        </w:rPr>
-        <w:t>PRIM</w:t>
-      </w:r>
-      <w:r>
-        <w:rPr>
-          <w:highlight w:val="yellow"/>
-        </w:rPr>
-        <w:t>E3D</w:t>
-      </w:r>
-      <w:proofErr w:type="gramEnd"/>
-    </w:p>
-    <w:p/>
-    <w:p>
-      <w:r>
-        <w:t>Need support for the CTF formalism on GPU.</w:t>
-      </w:r>
-    </w:p>
-    <w:p>
-      <w:r>
-        <w:t xml:space="preserve">How do we deal with memorize </w:t>
-      </w:r>
-      <w:proofErr w:type="spellStart"/>
-      <w:r>
-        <w:t>sqsums</w:t>
-      </w:r>
-      <w:proofErr w:type="spellEnd"/>
-      <w:r>
-        <w:t xml:space="preserve"> with CTF on GPU?</w:t>
-      </w:r>
-    </w:p>
-    <w:p>
-      <w:r>
-        <w:t>How do we deal with leftover in chunk-based parallelisation?</w:t>
-      </w:r>
-    </w:p>
-    <w:p>
-      <w:r>
-        <w:t>Is chunk-based GPU execution the way forward?</w:t>
-      </w:r>
-    </w:p>
-    <w:p>
-      <w:r>
-        <w:t>If so, how does this splitter deal w</w:t>
+        <w:t>need to break out if simple_path in *.env file and bash not identical</w:t>
       </w:r>
       <w:bookmarkStart w:id="0" w:name="_GoBack"/>
       <w:bookmarkEnd w:id="0"/>
-      <w:r>
-        <w:t xml:space="preserve">ith </w:t>
-      </w:r>
-      <w:proofErr w:type="spellStart"/>
-      <w:r>
-        <w:t>nstates</w:t>
-      </w:r>
-      <w:proofErr w:type="spellEnd"/>
-      <w:r>
-        <w:t>?</w:t>
+    </w:p>
+    <w:p>
+      <w:pPr>
+        <w:rPr>
+          <w:u w:val="single"/>
+        </w:rPr>
+      </w:pPr>
+    </w:p>
+    <w:p>
+      <w:pPr>
+        <w:rPr>
+          <w:u w:val="single"/>
+        </w:rPr>
+      </w:pPr>
+      <w:r>
+        <w:rPr>
+          <w:u w:val="single"/>
+        </w:rPr>
+        <w:t>GPU</w:t>
+      </w:r>
+    </w:p>
+    <w:p>
+      <w:pPr>
+        <w:pStyle w:val="ListParagraph"/>
+        <w:numPr>
+          <w:ilvl w:val="0"/>
+          <w:numId w:val="4"/>
+        </w:numPr>
+      </w:pPr>
+      <w:r>
+        <w:rPr>
+          <w:highlight w:val="green"/>
+        </w:rPr>
+        <w:t>UNB</w:t>
+      </w:r>
+      <w:r>
+        <w:rPr>
+          <w:highlight w:val="yellow"/>
+        </w:rPr>
+        <w:t>LUR</w:t>
+      </w:r>
+    </w:p>
+    <w:p>
+      <w:pPr>
+        <w:pStyle w:val="ListParagraph"/>
+        <w:numPr>
+          <w:ilvl w:val="0"/>
+          <w:numId w:val="4"/>
+        </w:numPr>
+      </w:pPr>
+      <w:r>
+        <w:rPr>
+          <w:highlight w:val="yellow"/>
+        </w:rPr>
+        <w:t>PRIM</w:t>
+      </w:r>
+      <w:r>
+        <w:rPr>
+          <w:highlight w:val="green"/>
+        </w:rPr>
+        <w:t>E2D</w:t>
+      </w:r>
+    </w:p>
+    <w:p>
+      <w:pPr>
+        <w:ind w:left="360"/>
+      </w:pPr>
+      <w:r>
+        <w:t xml:space="preserve">3) </w:t>
+      </w:r>
+      <w:r>
+        <w:t xml:space="preserve"> </w:t>
+      </w:r>
+      <w:r>
+        <w:rPr>
+          <w:highlight w:val="green"/>
+        </w:rPr>
+        <w:t>PRIM</w:t>
+      </w:r>
+      <w:r>
+        <w:rPr>
+          <w:highlight w:val="yellow"/>
+        </w:rPr>
+        <w:t>E3D</w:t>
       </w:r>
     </w:p>
     <w:p/>
     <w:p>
+      <w:r>
+        <w:t>Need support for the CTF formalism on GPU.</w:t>
+      </w:r>
+    </w:p>
+    <w:p>
+      <w:r>
+        <w:t>How do we deal with memorize sqsums with CTF on GPU?</w:t>
+      </w:r>
+    </w:p>
+    <w:p>
+      <w:r>
+        <w:t>How do we deal with leftover in chunk-based parallelisation?</w:t>
+      </w:r>
+    </w:p>
+    <w:p>
+      <w:r>
+        <w:t>Is chunk-based GPU execution the way forward?</w:t>
+      </w:r>
+    </w:p>
+    <w:p>
+      <w:r>
+        <w:t>If so, how does this splitter deal with nstates?</w:t>
+      </w:r>
+    </w:p>
+    <w:p/>
+    <w:p>
       <w:pPr>
         <w:rPr>
           <w:u w:val="single"/>
@@ -733,245 +485,304 @@
           <w:highlight w:val="green"/>
         </w:rPr>
       </w:pPr>
-      <w:proofErr w:type="spellStart"/>
       <w:r>
         <w:rPr>
           <w:highlight w:val="green"/>
         </w:rPr>
-        <w:t>Juha's</w:t>
-      </w:r>
-      <w:proofErr w:type="spellEnd"/>
-      <w:r>
+        <w:t>Juha's code (icosahedrality of individual particle images)</w:t>
+      </w:r>
+    </w:p>
+    <w:p>
+      <w:pPr>
+        <w:pStyle w:val="ListParagraph"/>
+        <w:numPr>
+          <w:ilvl w:val="0"/>
+          <w:numId w:val="5"/>
+        </w:numPr>
+        <w:rPr>
+          <w:highlight w:val="yellow"/>
+        </w:rPr>
+      </w:pPr>
+      <w:r>
+        <w:rPr>
+          <w:highlight w:val="yellow"/>
+        </w:rPr>
+        <w:t>test that the Wiener filter works for initial model generation from particles</w:t>
+      </w:r>
+    </w:p>
+    <w:p>
+      <w:pPr>
+        <w:pStyle w:val="ListParagraph"/>
+        <w:numPr>
+          <w:ilvl w:val="0"/>
+          <w:numId w:val="5"/>
+        </w:numPr>
+        <w:rPr>
+          <w:highlight w:val="yellow"/>
+        </w:rPr>
+      </w:pPr>
+      <w:r>
+        <w:rPr>
+          <w:highlight w:val="yellow"/>
+        </w:rPr>
+        <w:t>test so that we can run PRIME2D/PRIME3D in all CTF/refine/eo modes</w:t>
+      </w:r>
+    </w:p>
+    <w:p>
+      <w:pPr>
+        <w:pStyle w:val="ListParagraph"/>
+        <w:numPr>
+          <w:ilvl w:val="0"/>
+          <w:numId w:val="5"/>
+        </w:numPr>
+        <w:rPr>
+          <w:highlight w:val="yellow"/>
+        </w:rPr>
+      </w:pPr>
+      <w:r>
+        <w:rPr>
+          <w:highlight w:val="yellow"/>
+        </w:rPr>
+        <w:t>evaluate stochastic momentum on the corr level</w:t>
+      </w:r>
+    </w:p>
+    <w:p>
+      <w:pPr>
+        <w:pStyle w:val="ListParagraph"/>
+        <w:numPr>
+          <w:ilvl w:val="0"/>
+          <w:numId w:val="5"/>
+        </w:numPr>
+        <w:rPr>
+          <w:highlight w:val="yellow"/>
+        </w:rPr>
+      </w:pPr>
+      <w:r>
+        <w:rPr>
+          <w:highlight w:val="yellow"/>
+        </w:rPr>
+        <w:lastRenderedPageBreak/>
+        <w:t>evaluate deterministic momentum on the rec level</w:t>
+      </w:r>
+      <w:r>
+        <w:rPr>
+          <w:highlight w:val="yellow"/>
+        </w:rPr>
+        <w:t>. This is basically what Relion does with the slidebar where you select how much weight you want give to the reference vs. the data. This can be useful when you have “problematic data” (for example strong view preference)</w:t>
+      </w:r>
+    </w:p>
+    <w:p>
+      <w:pPr>
+        <w:pStyle w:val="ListParagraph"/>
+        <w:numPr>
+          <w:ilvl w:val="0"/>
+          <w:numId w:val="5"/>
+        </w:numPr>
+        <w:rPr>
+          <w:highlight w:val="yellow"/>
+        </w:rPr>
+      </w:pPr>
+      <w:r>
+        <w:rPr>
+          <w:highlight w:val="yellow"/>
+        </w:rPr>
+        <w:t>Need to test the knn structure 4 2D (million ribosomes)</w:t>
+      </w:r>
+    </w:p>
+    <w:p/>
+    <w:p>
+      <w:pPr>
+        <w:rPr>
+          <w:u w:val="single"/>
+        </w:rPr>
+      </w:pPr>
+      <w:r>
+        <w:rPr>
+          <w:u w:val="single"/>
+        </w:rPr>
+        <w:t>Streaming</w:t>
+      </w:r>
+    </w:p>
+    <w:p>
+      <w:pPr>
+        <w:pStyle w:val="ListParagraph"/>
+        <w:numPr>
+          <w:ilvl w:val="0"/>
+          <w:numId w:val="6"/>
+        </w:numPr>
         <w:rPr>
           <w:highlight w:val="green"/>
         </w:rPr>
-        <w:t xml:space="preserve"> code (</w:t>
-      </w:r>
-      <w:proofErr w:type="spellStart"/>
+      </w:pPr>
       <w:r>
         <w:rPr>
           <w:highlight w:val="green"/>
         </w:rPr>
-        <w:t>icosahedrality</w:t>
-      </w:r>
-      <w:proofErr w:type="spellEnd"/>
-      <w:r>
+        <w:t>UNBLUR</w:t>
+      </w:r>
+    </w:p>
+    <w:p>
+      <w:pPr>
+        <w:pStyle w:val="ListParagraph"/>
+        <w:numPr>
+          <w:ilvl w:val="0"/>
+          <w:numId w:val="6"/>
+        </w:numPr>
         <w:rPr>
           <w:highlight w:val="green"/>
         </w:rPr>
-        <w:t xml:space="preserve"> of individual particle images)</w:t>
-      </w:r>
-    </w:p>
-    <w:p>
-      <w:pPr>
-        <w:pStyle w:val="ListParagraph"/>
-        <w:numPr>
-          <w:ilvl w:val="0"/>
-          <w:numId w:val="5"/>
+      </w:pPr>
+      <w:r>
+        <w:rPr>
+          <w:highlight w:val="green"/>
+        </w:rPr>
+        <w:t>PRIME2D</w:t>
+      </w:r>
+    </w:p>
+    <w:p>
+      <w:pPr>
+        <w:rPr>
+          <w:highlight w:val="green"/>
+        </w:rPr>
+      </w:pPr>
+    </w:p>
+    <w:p>
+      <w:pPr>
+        <w:rPr>
+          <w:u w:val="single"/>
+        </w:rPr>
+      </w:pPr>
+      <w:r>
+        <w:rPr>
+          <w:u w:val="single"/>
+        </w:rPr>
+        <w:t>Ideas</w:t>
+      </w:r>
+    </w:p>
+    <w:p>
+      <w:pPr>
+        <w:pStyle w:val="ListParagraph"/>
+        <w:numPr>
+          <w:ilvl w:val="0"/>
+          <w:numId w:val="14"/>
+        </w:numPr>
+        <w:rPr>
+          <w:highlight w:val="magenta"/>
+        </w:rPr>
+      </w:pPr>
+      <w:r>
+        <w:rPr>
+          <w:highlight w:val="magenta"/>
+        </w:rPr>
+        <w:t>Create a class scoring function based on the sum of the integrated weights of the class they belong to (minimum population threshold must apply). Correlate with the visual assessment of the cavg quality.</w:t>
+      </w:r>
+    </w:p>
+    <w:p>
+      <w:pPr>
+        <w:pStyle w:val="ListParagraph"/>
+        <w:numPr>
+          <w:ilvl w:val="0"/>
+          <w:numId w:val="14"/>
+        </w:numPr>
+        <w:rPr>
+          <w:highlight w:val="cyan"/>
+          <w:u w:val="single"/>
+        </w:rPr>
+      </w:pPr>
+      <w:r>
+        <w:rPr>
+          <w:highlight w:val="cyan"/>
+        </w:rPr>
+        <w:t>COMPICK: code the common lines based idea for particle picking</w:t>
+      </w:r>
+    </w:p>
+    <w:p>
+      <w:pPr>
+        <w:pStyle w:val="ListParagraph"/>
+        <w:numPr>
+          <w:ilvl w:val="0"/>
+          <w:numId w:val="14"/>
+        </w:numPr>
+      </w:pPr>
+      <w:r>
+        <w:rPr>
+          <w:highlight w:val="cyan"/>
+        </w:rPr>
+        <w:t>COMSEL: code the common lines based idea for cavg selection for ab initio rec</w:t>
+      </w:r>
+    </w:p>
+    <w:p>
+      <w:pPr>
+        <w:rPr>
+          <w:highlight w:val="green"/>
+        </w:rPr>
+      </w:pPr>
+    </w:p>
+    <w:p>
+      <w:pPr>
+        <w:rPr>
+          <w:u w:val="single"/>
+        </w:rPr>
+      </w:pPr>
+      <w:r>
+        <w:rPr>
+          <w:u w:val="single"/>
+        </w:rPr>
+        <w:t>New developments</w:t>
+      </w:r>
+    </w:p>
+    <w:p>
+      <w:pPr>
+        <w:pStyle w:val="ListParagraph"/>
+        <w:numPr>
+          <w:ilvl w:val="0"/>
+          <w:numId w:val="9"/>
+        </w:numPr>
+        <w:rPr>
+          <w:highlight w:val="green"/>
+        </w:rPr>
+      </w:pPr>
+      <w:r>
+        <w:rPr>
+          <w:highlight w:val="green"/>
+        </w:rPr>
+        <w:t>Probabilistic SO(3) scatter search for high-resolution refinement</w:t>
+      </w:r>
+    </w:p>
+    <w:p>
+      <w:pPr>
+        <w:pStyle w:val="ListParagraph"/>
+        <w:numPr>
+          <w:ilvl w:val="0"/>
+          <w:numId w:val="9"/>
         </w:numPr>
         <w:rPr>
           <w:highlight w:val="yellow"/>
         </w:rPr>
       </w:pPr>
-      <w:proofErr w:type="gramStart"/>
       <w:r>
         <w:rPr>
           <w:highlight w:val="yellow"/>
         </w:rPr>
-        <w:t>test</w:t>
-      </w:r>
-      <w:proofErr w:type="gramEnd"/>
-      <w:r>
-        <w:rPr>
-          <w:highlight w:val="yellow"/>
-        </w:rPr>
-        <w:t xml:space="preserve"> that the Wiener filter works for initial model generation from particles</w:t>
-      </w:r>
-    </w:p>
-    <w:p>
-      <w:pPr>
-        <w:pStyle w:val="ListParagraph"/>
-        <w:numPr>
-          <w:ilvl w:val="0"/>
-          <w:numId w:val="5"/>
-        </w:numPr>
-        <w:rPr>
-          <w:highlight w:val="yellow"/>
-        </w:rPr>
-      </w:pPr>
-      <w:proofErr w:type="gramStart"/>
-      <w:r>
-        <w:rPr>
-          <w:highlight w:val="yellow"/>
-        </w:rPr>
-        <w:t>test</w:t>
-      </w:r>
-      <w:proofErr w:type="gramEnd"/>
-      <w:r>
-        <w:rPr>
-          <w:highlight w:val="yellow"/>
-        </w:rPr>
-        <w:t xml:space="preserve"> so that we can run PRIME2D/PRIME3D in all CTF/refine/</w:t>
-      </w:r>
-      <w:proofErr w:type="spellStart"/>
-      <w:r>
-        <w:rPr>
-          <w:highlight w:val="yellow"/>
-        </w:rPr>
-        <w:t>eo</w:t>
-      </w:r>
-      <w:proofErr w:type="spellEnd"/>
-      <w:r>
-        <w:rPr>
-          <w:highlight w:val="yellow"/>
-        </w:rPr>
-        <w:t xml:space="preserve"> modes</w:t>
-      </w:r>
-    </w:p>
-    <w:p>
-      <w:pPr>
-        <w:pStyle w:val="ListParagraph"/>
-        <w:numPr>
-          <w:ilvl w:val="0"/>
-          <w:numId w:val="5"/>
-        </w:numPr>
-        <w:rPr>
-          <w:highlight w:val="yellow"/>
-        </w:rPr>
-      </w:pPr>
-      <w:proofErr w:type="gramStart"/>
-      <w:r>
-        <w:rPr>
-          <w:highlight w:val="yellow"/>
-        </w:rPr>
-        <w:t>evaluate</w:t>
-      </w:r>
-      <w:proofErr w:type="gramEnd"/>
-      <w:r>
-        <w:rPr>
-          <w:highlight w:val="yellow"/>
-        </w:rPr>
-        <w:t xml:space="preserve"> stochastic momentum on the </w:t>
-      </w:r>
-      <w:proofErr w:type="spellStart"/>
-      <w:r>
-        <w:rPr>
-          <w:highlight w:val="yellow"/>
-        </w:rPr>
-        <w:t>corr</w:t>
-      </w:r>
-      <w:proofErr w:type="spellEnd"/>
-      <w:r>
-        <w:rPr>
-          <w:highlight w:val="yellow"/>
-        </w:rPr>
-        <w:t xml:space="preserve"> level</w:t>
-      </w:r>
-    </w:p>
-    <w:p>
-      <w:pPr>
-        <w:pStyle w:val="ListParagraph"/>
-        <w:numPr>
-          <w:ilvl w:val="0"/>
-          <w:numId w:val="5"/>
-        </w:numPr>
-        <w:rPr>
-          <w:highlight w:val="yellow"/>
-        </w:rPr>
-      </w:pPr>
-      <w:proofErr w:type="gramStart"/>
-      <w:r>
-        <w:rPr>
-          <w:highlight w:val="yellow"/>
-        </w:rPr>
-        <w:t>evaluate</w:t>
-      </w:r>
-      <w:proofErr w:type="gramEnd"/>
-      <w:r>
-        <w:rPr>
-          <w:highlight w:val="yellow"/>
-        </w:rPr>
-        <w:t xml:space="preserve"> deterministic momentum on the rec level</w:t>
-      </w:r>
-      <w:r>
-        <w:rPr>
-          <w:highlight w:val="yellow"/>
-        </w:rPr>
-        <w:t xml:space="preserve">. This is basically what </w:t>
-      </w:r>
-      <w:proofErr w:type="spellStart"/>
-      <w:r>
-        <w:rPr>
-          <w:highlight w:val="yellow"/>
-        </w:rPr>
-        <w:t>Relion</w:t>
-      </w:r>
-      <w:proofErr w:type="spellEnd"/>
-      <w:r>
-        <w:rPr>
-          <w:highlight w:val="yellow"/>
-        </w:rPr>
-        <w:t xml:space="preserve"> does with the </w:t>
-      </w:r>
-      <w:proofErr w:type="spellStart"/>
-      <w:r>
-        <w:rPr>
-          <w:highlight w:val="yellow"/>
-        </w:rPr>
-        <w:t>slidebar</w:t>
-      </w:r>
-      <w:proofErr w:type="spellEnd"/>
-      <w:r>
-        <w:rPr>
-          <w:highlight w:val="yellow"/>
-        </w:rPr>
-        <w:t xml:space="preserve"> where you select how much weight you want </w:t>
-      </w:r>
-      <w:proofErr w:type="gramStart"/>
-      <w:r>
-        <w:rPr>
-          <w:highlight w:val="yellow"/>
-        </w:rPr>
-        <w:t>give</w:t>
-      </w:r>
-      <w:proofErr w:type="gramEnd"/>
-      <w:r>
-        <w:rPr>
-          <w:highlight w:val="yellow"/>
-        </w:rPr>
-        <w:t xml:space="preserve"> to the reference vs. the data. This can be useful when you have “problematic data” (for example strong view preference)</w:t>
-      </w:r>
-    </w:p>
-    <w:p>
-      <w:pPr>
-        <w:pStyle w:val="ListParagraph"/>
-        <w:numPr>
-          <w:ilvl w:val="0"/>
-          <w:numId w:val="5"/>
-        </w:numPr>
-        <w:rPr>
-          <w:highlight w:val="yellow"/>
-        </w:rPr>
-      </w:pPr>
-      <w:r>
-        <w:rPr>
-          <w:highlight w:val="yellow"/>
-        </w:rPr>
-        <w:t xml:space="preserve">Need to test the </w:t>
-      </w:r>
-      <w:proofErr w:type="spellStart"/>
-      <w:r>
-        <w:rPr>
-          <w:highlight w:val="yellow"/>
-        </w:rPr>
-        <w:t>knn</w:t>
-      </w:r>
-      <w:proofErr w:type="spellEnd"/>
-      <w:r>
-        <w:rPr>
-          <w:highlight w:val="yellow"/>
-        </w:rPr>
-        <w:t xml:space="preserve"> structure 4 2D (million ribosomes)</w:t>
+        <w:t>Quasi-continuous sorting of conformational states (affinity propagation, shell-weighting or whatever works)</w:t>
+      </w:r>
+    </w:p>
+    <w:p>
+      <w:pPr>
+        <w:pStyle w:val="ListParagraph"/>
+        <w:numPr>
+          <w:ilvl w:val="0"/>
+          <w:numId w:val="9"/>
+        </w:numPr>
+        <w:rPr>
+          <w:highlight w:val="lightGray"/>
+        </w:rPr>
+      </w:pPr>
+      <w:r>
+        <w:rPr>
+          <w:highlight w:val="lightGray"/>
+        </w:rPr>
+        <w:t>implement tilt test</w:t>
       </w:r>
     </w:p>
     <w:p/>
@@ -985,253 +796,108 @@
         <w:rPr>
           <w:u w:val="single"/>
         </w:rPr>
-        <w:t>Streaming</w:t>
-      </w:r>
-    </w:p>
-    <w:p>
-      <w:pPr>
-        <w:pStyle w:val="ListParagraph"/>
-        <w:numPr>
-          <w:ilvl w:val="0"/>
-          <w:numId w:val="6"/>
-        </w:numPr>
-        <w:rPr>
-          <w:highlight w:val="green"/>
-        </w:rPr>
-      </w:pPr>
-      <w:r>
-        <w:rPr>
-          <w:highlight w:val="green"/>
-        </w:rPr>
-        <w:t>UNBLUR</w:t>
-      </w:r>
-    </w:p>
-    <w:p>
-      <w:pPr>
-        <w:pStyle w:val="ListParagraph"/>
-        <w:numPr>
-          <w:ilvl w:val="0"/>
-          <w:numId w:val="6"/>
-        </w:numPr>
-        <w:rPr>
-          <w:highlight w:val="green"/>
-        </w:rPr>
-      </w:pPr>
-      <w:r>
-        <w:rPr>
-          <w:highlight w:val="green"/>
-        </w:rPr>
-        <w:t>PRIME2D</w:t>
-      </w:r>
-    </w:p>
-    <w:p>
-      <w:pPr>
-        <w:rPr>
-          <w:highlight w:val="green"/>
-        </w:rPr>
-      </w:pPr>
-    </w:p>
-    <w:p>
-      <w:pPr>
-        <w:rPr>
-          <w:u w:val="single"/>
-        </w:rPr>
-      </w:pPr>
-      <w:r>
-        <w:rPr>
-          <w:u w:val="single"/>
-        </w:rPr>
-        <w:t>Ideas</w:t>
-      </w:r>
-    </w:p>
-    <w:p>
-      <w:pPr>
-        <w:pStyle w:val="ListParagraph"/>
-        <w:numPr>
-          <w:ilvl w:val="0"/>
-          <w:numId w:val="14"/>
-        </w:numPr>
-        <w:rPr>
-          <w:highlight w:val="magenta"/>
-        </w:rPr>
-      </w:pPr>
-      <w:r>
-        <w:rPr>
-          <w:highlight w:val="magenta"/>
-        </w:rPr>
-        <w:t xml:space="preserve">Create a class scoring function based on the sum of the integrated weights of the class they belong to (minimum population threshold must apply). Correlate with the visual assessment of the </w:t>
-      </w:r>
-      <w:proofErr w:type="spellStart"/>
-      <w:r>
-        <w:rPr>
-          <w:highlight w:val="magenta"/>
-        </w:rPr>
-        <w:t>cavg</w:t>
-      </w:r>
-      <w:proofErr w:type="spellEnd"/>
-      <w:r>
-        <w:rPr>
-          <w:highlight w:val="magenta"/>
-        </w:rPr>
-        <w:t xml:space="preserve"> quality.</w:t>
-      </w:r>
-    </w:p>
-    <w:p>
-      <w:pPr>
-        <w:pStyle w:val="ListParagraph"/>
-        <w:numPr>
-          <w:ilvl w:val="0"/>
-          <w:numId w:val="14"/>
-        </w:numPr>
-        <w:rPr>
-          <w:highlight w:val="cyan"/>
-          <w:u w:val="single"/>
-        </w:rPr>
-      </w:pPr>
-      <w:r>
-        <w:rPr>
-          <w:highlight w:val="cyan"/>
-        </w:rPr>
-        <w:t>COMPICK: code the common lines based idea for particle picking</w:t>
-      </w:r>
-    </w:p>
-    <w:p>
-      <w:pPr>
-        <w:pStyle w:val="ListParagraph"/>
-        <w:numPr>
-          <w:ilvl w:val="0"/>
-          <w:numId w:val="14"/>
-        </w:numPr>
-      </w:pPr>
-      <w:r>
-        <w:rPr>
-          <w:highlight w:val="cyan"/>
-        </w:rPr>
-        <w:t xml:space="preserve">COMSEL: code the common lines based idea for </w:t>
-      </w:r>
-      <w:proofErr w:type="spellStart"/>
-      <w:r>
-        <w:rPr>
-          <w:highlight w:val="cyan"/>
-        </w:rPr>
-        <w:t>cavg</w:t>
-      </w:r>
-      <w:proofErr w:type="spellEnd"/>
-      <w:r>
-        <w:rPr>
-          <w:highlight w:val="cyan"/>
-        </w:rPr>
-        <w:t xml:space="preserve"> selection for </w:t>
-      </w:r>
-      <w:proofErr w:type="spellStart"/>
-      <w:r>
-        <w:rPr>
-          <w:highlight w:val="cyan"/>
-        </w:rPr>
-        <w:t>ab</w:t>
-      </w:r>
-      <w:proofErr w:type="spellEnd"/>
-      <w:r>
-        <w:rPr>
-          <w:highlight w:val="cyan"/>
-        </w:rPr>
-        <w:t xml:space="preserve"> initio rec</w:t>
-      </w:r>
-    </w:p>
-    <w:p>
-      <w:pPr>
-        <w:rPr>
-          <w:highlight w:val="green"/>
-        </w:rPr>
-      </w:pPr>
-    </w:p>
-    <w:p>
-      <w:pPr>
-        <w:rPr>
-          <w:u w:val="single"/>
-        </w:rPr>
-      </w:pPr>
-      <w:r>
-        <w:rPr>
-          <w:u w:val="single"/>
-        </w:rPr>
-        <w:t>New developments</w:t>
-      </w:r>
-    </w:p>
-    <w:p>
-      <w:pPr>
-        <w:pStyle w:val="ListParagraph"/>
-        <w:numPr>
-          <w:ilvl w:val="0"/>
-          <w:numId w:val="9"/>
-        </w:numPr>
-        <w:rPr>
-          <w:highlight w:val="green"/>
-        </w:rPr>
-      </w:pPr>
-      <w:r>
-        <w:rPr>
-          <w:highlight w:val="green"/>
-        </w:rPr>
-        <w:t xml:space="preserve">Probabilistic </w:t>
-      </w:r>
-      <w:proofErr w:type="gramStart"/>
-      <w:r>
-        <w:rPr>
-          <w:highlight w:val="green"/>
-        </w:rPr>
-        <w:t>SO(</w:t>
-      </w:r>
-      <w:proofErr w:type="gramEnd"/>
-      <w:r>
-        <w:rPr>
-          <w:highlight w:val="green"/>
-        </w:rPr>
-        <w:t>3) scatter search for high-resolution refinement</w:t>
-      </w:r>
-    </w:p>
-    <w:p>
-      <w:pPr>
-        <w:pStyle w:val="ListParagraph"/>
-        <w:numPr>
-          <w:ilvl w:val="0"/>
-          <w:numId w:val="9"/>
-        </w:numPr>
-        <w:rPr>
-          <w:highlight w:val="yellow"/>
-        </w:rPr>
-      </w:pPr>
-      <w:r>
-        <w:rPr>
-          <w:highlight w:val="yellow"/>
-        </w:rPr>
-        <w:t>Quasi-continuous sorting of conformational states (affinity propagation, shell-weighting or whatever works)</w:t>
-      </w:r>
-    </w:p>
-    <w:p>
-      <w:pPr>
-        <w:pStyle w:val="ListParagraph"/>
-        <w:numPr>
-          <w:ilvl w:val="0"/>
-          <w:numId w:val="9"/>
-        </w:numPr>
-        <w:rPr>
-          <w:highlight w:val="lightGray"/>
-        </w:rPr>
-      </w:pPr>
-      <w:proofErr w:type="gramStart"/>
-      <w:r>
-        <w:rPr>
-          <w:highlight w:val="lightGray"/>
-        </w:rPr>
-        <w:t>implement</w:t>
-      </w:r>
-      <w:proofErr w:type="gramEnd"/>
-      <w:r>
-        <w:rPr>
-          <w:highlight w:val="lightGray"/>
-        </w:rPr>
-        <w:t xml:space="preserve"> tilt test</w:t>
+        <w:t>Exception handling</w:t>
+      </w:r>
+    </w:p>
+    <w:p>
+      <w:pPr>
+        <w:pStyle w:val="ListParagraph"/>
+        <w:numPr>
+          <w:ilvl w:val="0"/>
+          <w:numId w:val="7"/>
+        </w:numPr>
+      </w:pPr>
+      <w:r>
+        <w:t xml:space="preserve">exception handling class that makes more sensible outputs </w:t>
+      </w:r>
+      <w:r>
+        <w:t xml:space="preserve">(especially </w:t>
+      </w:r>
+      <w:r>
+        <w:t>when running the code in distributed mode</w:t>
+      </w:r>
+      <w:r>
+        <w:t>). We need to create a database of exceptions and then have ONE control point where we check the stack for errors and report what has failed (similar to the command line dictionary)</w:t>
+      </w:r>
+    </w:p>
+    <w:p>
+      <w:pPr>
+        <w:pStyle w:val="ListParagraph"/>
+        <w:numPr>
+          <w:ilvl w:val="0"/>
+          <w:numId w:val="7"/>
+        </w:numPr>
+      </w:pPr>
+      <w:r>
+        <w:t>refs should be included in the mixed formats check</w:t>
+      </w:r>
+    </w:p>
+    <w:p>
+      <w:pPr>
+        <w:pStyle w:val="ListParagraph"/>
+        <w:numPr>
+          <w:ilvl w:val="0"/>
+          <w:numId w:val="7"/>
+        </w:numPr>
+      </w:pPr>
+      <w:r>
+        <w:t>when nr of commands are not sufficient the error message should tell what is missing</w:t>
+      </w:r>
+    </w:p>
+    <w:p>
+      <w:pPr>
+        <w:pStyle w:val="ListParagraph"/>
+        <w:numPr>
+          <w:ilvl w:val="0"/>
+          <w:numId w:val="7"/>
+        </w:numPr>
+      </w:pPr>
+      <w:r>
+        <w:t>when eo=yes is set the program should ask for fsc-file if missing &amp; instruct better</w:t>
+      </w:r>
+    </w:p>
+    <w:p>
+      <w:pPr>
+        <w:ind w:left="360"/>
+      </w:pPr>
+    </w:p>
+    <w:p>
+      <w:pPr>
+        <w:rPr>
+          <w:u w:val="single"/>
+        </w:rPr>
+      </w:pPr>
+      <w:r>
+        <w:rPr>
+          <w:u w:val="single"/>
+        </w:rPr>
+        <w:t xml:space="preserve">Refinement </w:t>
+      </w:r>
+      <w:r>
+        <w:rPr>
+          <w:u w:val="single"/>
+        </w:rPr>
+        <w:t>Considerations</w:t>
+      </w:r>
+    </w:p>
+    <w:p>
+      <w:r>
+        <w:t>Using the strategy pattern for the different modes of refinement?</w:t>
+      </w:r>
+    </w:p>
+    <w:p>
+      <w:r>
+        <w:t>When do we turn on neigh modes?</w:t>
+      </w:r>
+    </w:p>
+    <w:p>
+      <w:r>
+        <w:t>Should npeaks in refine=no/neigh modes always be at least 6?</w:t>
+      </w:r>
+    </w:p>
+    <w:p>
+      <w:r>
+        <w:t>Should we test qcont? My feeling is that it is too slow.</w:t>
       </w:r>
     </w:p>
     <w:p/>
@@ -1241,139 +907,6 @@
           <w:u w:val="single"/>
         </w:rPr>
       </w:pPr>
-      <w:r>
-        <w:rPr>
-          <w:u w:val="single"/>
-        </w:rPr>
-        <w:t>Exception handling</w:t>
-      </w:r>
-    </w:p>
-    <w:p>
-      <w:pPr>
-        <w:pStyle w:val="ListParagraph"/>
-        <w:numPr>
-          <w:ilvl w:val="0"/>
-          <w:numId w:val="7"/>
-        </w:numPr>
-      </w:pPr>
-      <w:proofErr w:type="gramStart"/>
-      <w:r>
-        <w:t>exception</w:t>
-      </w:r>
-      <w:proofErr w:type="gramEnd"/>
-      <w:r>
-        <w:t xml:space="preserve"> handling class that makes more sensible outputs </w:t>
-      </w:r>
-      <w:r>
-        <w:t xml:space="preserve">(especially </w:t>
-      </w:r>
-      <w:r>
-        <w:t>when running the code in distributed mode</w:t>
-      </w:r>
-      <w:r>
-        <w:t>). We need to create a database of exceptions and then have ONE control point where we check the stack for errors and report what has failed (similar to the command line dictionary)</w:t>
-      </w:r>
-    </w:p>
-    <w:p>
-      <w:pPr>
-        <w:pStyle w:val="ListParagraph"/>
-        <w:numPr>
-          <w:ilvl w:val="0"/>
-          <w:numId w:val="7"/>
-        </w:numPr>
-      </w:pPr>
-      <w:proofErr w:type="gramStart"/>
-      <w:r>
-        <w:t>refs</w:t>
-      </w:r>
-      <w:proofErr w:type="gramEnd"/>
-      <w:r>
-        <w:t xml:space="preserve"> should be included in the mixed formats check</w:t>
-      </w:r>
-    </w:p>
-    <w:p>
-      <w:pPr>
-        <w:pStyle w:val="ListParagraph"/>
-        <w:numPr>
-          <w:ilvl w:val="0"/>
-          <w:numId w:val="7"/>
-        </w:numPr>
-      </w:pPr>
-      <w:proofErr w:type="gramStart"/>
-      <w:r>
-        <w:t>when</w:t>
-      </w:r>
-      <w:proofErr w:type="gramEnd"/>
-      <w:r>
-        <w:t xml:space="preserve"> nr of commands are not sufficient the error message should tell what is missing</w:t>
-      </w:r>
-    </w:p>
-    <w:p>
-      <w:pPr>
-        <w:pStyle w:val="ListParagraph"/>
-        <w:numPr>
-          <w:ilvl w:val="0"/>
-          <w:numId w:val="7"/>
-        </w:numPr>
-      </w:pPr>
-      <w:proofErr w:type="gramStart"/>
-      <w:r>
-        <w:t>when</w:t>
-      </w:r>
-      <w:proofErr w:type="gramEnd"/>
-      <w:r>
-        <w:t xml:space="preserve"> </w:t>
-      </w:r>
-      <w:proofErr w:type="spellStart"/>
-      <w:r>
-        <w:t>eo</w:t>
-      </w:r>
-      <w:proofErr w:type="spellEnd"/>
-      <w:r>
-        <w:t xml:space="preserve">=yes is set the program should ask for </w:t>
-      </w:r>
-      <w:proofErr w:type="spellStart"/>
-      <w:r>
-        <w:t>fsc</w:t>
-      </w:r>
-      <w:proofErr w:type="spellEnd"/>
-      <w:r>
-        <w:t>-file if missing &amp; instruct better</w:t>
-      </w:r>
-    </w:p>
-    <w:p>
-      <w:pPr>
-        <w:ind w:left="360"/>
-      </w:pPr>
-    </w:p>
-    <w:p>
-      <w:pPr>
-        <w:ind w:left="360"/>
-        <w:rPr>
-          <w:u w:val="single"/>
-        </w:rPr>
-      </w:pPr>
-      <w:r>
-        <w:rPr>
-          <w:u w:val="single"/>
-        </w:rPr>
-        <w:t>Considerations</w:t>
-      </w:r>
-    </w:p>
-    <w:p>
-      <w:pPr>
-        <w:ind w:left="360"/>
-      </w:pPr>
-      <w:r>
-        <w:t>Using the strategy pattern for the different modes of refinement?</w:t>
-      </w:r>
-    </w:p>
-    <w:p>
-      <w:pPr>
-        <w:rPr>
-          <w:u w:val="single"/>
-        </w:rPr>
-      </w:pPr>
     </w:p>
     <w:p>
       <w:pPr>
@@ -1421,21 +954,8 @@
         </w:numPr>
         <w:jc w:val="both"/>
       </w:pPr>
-      <w:proofErr w:type="gramStart"/>
-      <w:r>
-        <w:t>port</w:t>
-      </w:r>
-      <w:proofErr w:type="gramEnd"/>
-      <w:r>
-        <w:t xml:space="preserve"> to </w:t>
-      </w:r>
-      <w:proofErr w:type="spellStart"/>
-      <w:r>
-        <w:t>ifort</w:t>
-      </w:r>
-      <w:proofErr w:type="spellEnd"/>
-      <w:r>
-        <w:t xml:space="preserve"> (Intel compiler)</w:t>
+      <w:r>
+        <w:t>port to ifort (Intel compiler)</w:t>
       </w:r>
     </w:p>
     <w:p>
@@ -1447,13 +967,8 @@
         </w:numPr>
         <w:jc w:val="both"/>
       </w:pPr>
-      <w:proofErr w:type="gramStart"/>
-      <w:r>
-        <w:t>port</w:t>
-      </w:r>
-      <w:proofErr w:type="gramEnd"/>
-      <w:r>
-        <w:t xml:space="preserve"> to PGI (Portland group, with CUDA-FORTAN)</w:t>
+      <w:r>
+        <w:t>port to PGI (Portland group, with CUDA-FORTAN)</w:t>
       </w:r>
     </w:p>
     <w:p>
@@ -1483,15 +998,7 @@
         <w:t>N</w:t>
       </w:r>
       <w:r>
-        <w:t xml:space="preserve">eed to get </w:t>
-      </w:r>
-      <w:proofErr w:type="gramStart"/>
-      <w:r>
-        <w:t>a</w:t>
-      </w:r>
-      <w:proofErr w:type="gramEnd"/>
-      <w:r>
-        <w:t xml:space="preserve"> html code doc generator in place and fix the doc of every class</w:t>
+        <w:t>eed to get a html code doc generator in place and fix the doc of every class</w:t>
       </w:r>
       <w:r>
         <w:t xml:space="preserve">. Will </w:t>
@@ -1609,23 +1116,7 @@
         <w:jc w:val="both"/>
       </w:pPr>
       <w:r>
-        <w:t xml:space="preserve">J-P Morrison. Flow-Based Programming: A New Approach to Application Developments. </w:t>
-      </w:r>
-      <w:proofErr w:type="spellStart"/>
-      <w:r>
-        <w:t>CreateSpace</w:t>
-      </w:r>
-      <w:proofErr w:type="spellEnd"/>
-      <w:r>
-        <w:t xml:space="preserve">, 2nd </w:t>
-      </w:r>
-      <w:proofErr w:type="gramStart"/>
-      <w:r>
-        <w:t>ed</w:t>
-      </w:r>
-      <w:proofErr w:type="gramEnd"/>
-      <w:r>
-        <w:t>.</w:t>
+        <w:t>J-P Morrison. Flow-Based Programming: A New Approach to Application Developments. CreateSpace, 2nd ed.</w:t>
       </w:r>
     </w:p>
     <w:p>
@@ -1638,15 +1129,7 @@
         <w:jc w:val="both"/>
       </w:pPr>
       <w:r>
-        <w:t xml:space="preserve">Mathematical Foundations of Imaging, Tomography and </w:t>
-      </w:r>
-      <w:proofErr w:type="spellStart"/>
-      <w:r>
-        <w:t>Wavefield</w:t>
-      </w:r>
-      <w:proofErr w:type="spellEnd"/>
-      <w:r>
-        <w:t xml:space="preserve"> Inversion</w:t>
+        <w:t>Mathematical Foundations of Imaging, Tomography and Wavefield Inversion</w:t>
       </w:r>
     </w:p>
     <w:p>
@@ -1721,15 +1204,7 @@
     </w:p>
     <w:p>
       <w:r>
-        <w:t xml:space="preserve">Should we implement a resolution update scheme for prime2D similar to that in the </w:t>
-      </w:r>
-      <w:proofErr w:type="spellStart"/>
-      <w:r>
-        <w:t>Unblur</w:t>
-      </w:r>
-      <w:proofErr w:type="spellEnd"/>
-      <w:r>
-        <w:t xml:space="preserve"> code</w:t>
+        <w:t>Should we implement a resolution update scheme for prime2D similar to that in the Unblur code</w:t>
       </w:r>
       <w:r>
         <w:t>?</w:t>

</xml_diff>

<commit_message>
bugfix: rescale+clip when clipbox > downscaled dim did not work, now it does some printing added to the picker speedtest added for chris so he cn debug M3
</commit_message>
<xml_diff>
--- a/doc/DevelDocs/SIMPLE2017dev_doc.docx
+++ b/doc/DevelDocs/SIMPLE2017dev_doc.docx
@@ -116,27 +116,33 @@
         <w:rPr>
           <w:highlight w:val="yellow"/>
         </w:rPr>
-        <w:t xml:space="preserve">should be </w:t>
-      </w:r>
-      <w:r>
+        <w:t>Restart mode for workflows, i.e. keep a status file that can replace the command line when given startit, should be possible to start from any previous iteration without having to give command line directives</w:t>
+      </w:r>
+    </w:p>
+    <w:p>
+      <w:pPr>
+        <w:pStyle w:val="ListParagraph"/>
+        <w:numPr>
+          <w:ilvl w:val="0"/>
+          <w:numId w:val="1"/>
+        </w:numPr>
         <w:rPr>
           <w:highlight w:val="yellow"/>
         </w:rPr>
-        <w:t>possible</w:t>
-      </w:r>
+      </w:pPr>
       <w:r>
         <w:rPr>
           <w:highlight w:val="yellow"/>
         </w:rPr>
-        <w:t xml:space="preserve"> to start refine=shc without oritab (exhaustive projection matching), needed for heterogeneity</w:t>
-      </w:r>
-    </w:p>
-    <w:p>
-      <w:pPr>
-        <w:pStyle w:val="ListParagraph"/>
-        <w:numPr>
-          <w:ilvl w:val="0"/>
-          <w:numId w:val="2"/>
+        <w:t>every time we execute a simple command line (by itself or from within the distributed environment) the command line should be appended to a simple.log file with a time-stamp</w:t>
+      </w:r>
+    </w:p>
+    <w:p>
+      <w:pPr>
+        <w:pStyle w:val="ListParagraph"/>
+        <w:numPr>
+          <w:ilvl w:val="0"/>
+          <w:numId w:val="1"/>
         </w:numPr>
         <w:rPr>
           <w:highlight w:val="yellow"/>
@@ -146,211 +152,205 @@
         <w:rPr>
           <w:highlight w:val="yellow"/>
         </w:rPr>
-        <w:t>Restart mode for workflows, i.e. keep a status file that can replace the command line when given startit, should be possible to start from any previous iteration without having to give command line directives</w:t>
-      </w:r>
-    </w:p>
-    <w:p>
-      <w:pPr>
-        <w:pStyle w:val="ListParagraph"/>
-        <w:numPr>
-          <w:ilvl w:val="0"/>
-          <w:numId w:val="2"/>
-        </w:numPr>
-        <w:rPr>
-          <w:highlight w:val="yellow"/>
-        </w:rPr>
-      </w:pPr>
-      <w:r>
-        <w:rPr>
-          <w:highlight w:val="yellow"/>
-        </w:rPr>
-        <w:t>Need to deal with state=0 in heterogeneous processing, autoshrink number of states &amp; bookkeep (evaluate whether to use native numbering or update to sequential)</w:t>
-      </w:r>
-    </w:p>
-    <w:p>
-      <w:pPr>
-        <w:pStyle w:val="ListParagraph"/>
-        <w:numPr>
-          <w:ilvl w:val="0"/>
-          <w:numId w:val="1"/>
-        </w:numPr>
-        <w:rPr>
-          <w:highlight w:val="yellow"/>
-        </w:rPr>
-      </w:pPr>
-      <w:r>
-        <w:rPr>
-          <w:highlight w:val="yellow"/>
-        </w:rPr>
-        <w:t>every time we execute a simple command line (by itself or from within the distributed environment) the command line should be appended to a simple.log file with a time-stamp</w:t>
-      </w:r>
-    </w:p>
-    <w:p>
-      <w:pPr>
-        <w:pStyle w:val="ListParagraph"/>
-        <w:numPr>
-          <w:ilvl w:val="0"/>
-          <w:numId w:val="1"/>
-        </w:numPr>
-        <w:rPr>
-          <w:highlight w:val="yellow"/>
-        </w:rPr>
-      </w:pPr>
-      <w:r>
-        <w:rPr>
-          <w:highlight w:val="yellow"/>
-        </w:rPr>
-        <w:t>higher level automodes for workflows (stitching workflows together, for example, chain together extract, 2D, 3D)</w:t>
-      </w:r>
-    </w:p>
-    <w:p>
-      <w:pPr>
-        <w:pStyle w:val="ListParagraph"/>
-        <w:numPr>
-          <w:ilvl w:val="0"/>
-          <w:numId w:val="1"/>
-        </w:numPr>
-        <w:rPr>
-          <w:highlight w:val="yellow"/>
-        </w:rPr>
-      </w:pPr>
-      <w:r>
-        <w:rPr>
-          <w:highlight w:val="yellow"/>
-        </w:rPr>
-        <w:t>It should be possible to set maxp (maximum number of particles in a class) and autosplit when pop becomes &gt; maxp</w:t>
-      </w:r>
-    </w:p>
-    <w:p>
-      <w:pPr>
-        <w:pStyle w:val="ListParagraph"/>
-        <w:numPr>
-          <w:ilvl w:val="0"/>
-          <w:numId w:val="1"/>
-        </w:numPr>
-        <w:rPr>
-          <w:highlight w:val="green"/>
-        </w:rPr>
-      </w:pPr>
-      <w:r>
-        <w:rPr>
-          <w:highlight w:val="green"/>
-        </w:rPr>
-        <w:t>when automsk is turned on in 2D we must force the next round to search all refs, or it will go to shit</w:t>
-      </w:r>
-    </w:p>
-    <w:p>
-      <w:pPr>
-        <w:pStyle w:val="ListParagraph"/>
-        <w:numPr>
-          <w:ilvl w:val="0"/>
-          <w:numId w:val="1"/>
-        </w:numPr>
-        <w:rPr>
-          <w:highlight w:val="green"/>
-        </w:rPr>
-      </w:pPr>
-      <w:r>
-        <w:rPr>
-          <w:highlight w:val="green"/>
-        </w:rPr>
-        <w:t>class for memory allocation simple_alloc. Keep track of mem exceptions and profile memory (hash table).</w:t>
-      </w:r>
-    </w:p>
-    <w:p>
-      <w:pPr>
-        <w:pStyle w:val="ListParagraph"/>
-        <w:numPr>
-          <w:ilvl w:val="0"/>
-          <w:numId w:val="1"/>
-        </w:numPr>
-        <w:rPr>
-          <w:highlight w:val="green"/>
-        </w:rPr>
-      </w:pPr>
-      <w:r>
-        <w:rPr>
-          <w:highlight w:val="green"/>
-        </w:rPr>
-        <w:t>Go over all random number generations and see if we can use matrices instead</w:t>
-      </w:r>
-    </w:p>
-    <w:p>
-      <w:pPr>
-        <w:pStyle w:val="ListParagraph"/>
-        <w:numPr>
-          <w:ilvl w:val="0"/>
-          <w:numId w:val="1"/>
-        </w:numPr>
-        <w:rPr>
-          <w:highlight w:val="green"/>
-        </w:rPr>
-      </w:pPr>
-      <w:r>
-        <w:rPr>
-          <w:highlight w:val="green"/>
-        </w:rPr>
-        <w:t>Replace integer random</w:t>
-      </w:r>
-      <w:r>
-        <w:rPr>
-          <w:highlight w:val="green"/>
-        </w:rPr>
-        <w:t xml:space="preserve"> number generator with </w:t>
-      </w:r>
-      <w:r>
-        <w:rPr>
-          <w:highlight w:val="green"/>
-        </w:rPr>
-        <w:t>intrinsic</w:t>
-      </w:r>
-      <w:r>
-        <w:rPr>
-          <w:highlight w:val="green"/>
-        </w:rPr>
-        <w:t xml:space="preserve"> one (Guide to Fortran 2008)</w:t>
-      </w:r>
-    </w:p>
-    <w:p>
-      <w:pPr>
-        <w:pStyle w:val="ListParagraph"/>
-        <w:numPr>
-          <w:ilvl w:val="0"/>
-          <w:numId w:val="1"/>
-        </w:numPr>
-        <w:rPr>
-          <w:highlight w:val="green"/>
-        </w:rPr>
-      </w:pPr>
-      <w:r>
-        <w:rPr>
-          <w:highlight w:val="green"/>
-        </w:rPr>
-        <w:t>mailx -s "mail from prime2D" hans.elmlund@monash.edu &lt; from_prime2D</w:t>
-      </w:r>
-    </w:p>
-    <w:p>
-      <w:pPr>
-        <w:pStyle w:val="ListParagraph"/>
-        <w:numPr>
-          <w:ilvl w:val="0"/>
-          <w:numId w:val="1"/>
-        </w:numPr>
-        <w:rPr>
-          <w:highlight w:val="green"/>
-        </w:rPr>
-      </w:pPr>
-      <w:r>
-        <w:rPr>
-          <w:highlight w:val="green"/>
-        </w:rPr>
-        <w:t>need to break out if simple_path in *.env file and bash not identical</w:t>
+        <w:t>outer product trick</w:t>
       </w:r>
       <w:bookmarkStart w:id="0" w:name="_GoBack"/>
       <w:bookmarkEnd w:id="0"/>
     </w:p>
     <w:p>
       <w:pPr>
+        <w:pStyle w:val="ListParagraph"/>
+        <w:numPr>
+          <w:ilvl w:val="0"/>
+          <w:numId w:val="1"/>
+        </w:numPr>
+        <w:rPr>
+          <w:highlight w:val="green"/>
+        </w:rPr>
+      </w:pPr>
+      <w:r>
+        <w:rPr>
+          <w:highlight w:val="green"/>
+        </w:rPr>
+        <w:t xml:space="preserve">higher level automodes for workflows (stitching workflows together, for example, chain together </w:t>
+      </w:r>
+      <w:r>
+        <w:rPr>
+          <w:highlight w:val="green"/>
+        </w:rPr>
+        <w:t>pick, ctffind, unblur</w:t>
+      </w:r>
+      <w:r>
+        <w:rPr>
+          <w:highlight w:val="green"/>
+        </w:rPr>
+        <w:t>)</w:t>
+      </w:r>
+    </w:p>
+    <w:p>
+      <w:pPr>
+        <w:pStyle w:val="ListParagraph"/>
+        <w:numPr>
+          <w:ilvl w:val="0"/>
+          <w:numId w:val="1"/>
+        </w:numPr>
+        <w:rPr>
+          <w:highlight w:val="yellow"/>
+        </w:rPr>
+      </w:pPr>
+      <w:r>
+        <w:rPr>
+          <w:highlight w:val="yellow"/>
+        </w:rPr>
+        <w:t>It should be possible to set maxp (maximum number of particles in a class) and autosplit when pop becomes &gt; maxp</w:t>
+      </w:r>
+    </w:p>
+    <w:p>
+      <w:pPr>
+        <w:pStyle w:val="ListParagraph"/>
+        <w:numPr>
+          <w:ilvl w:val="0"/>
+          <w:numId w:val="1"/>
+        </w:numPr>
+        <w:rPr>
+          <w:highlight w:val="green"/>
+        </w:rPr>
+      </w:pPr>
+      <w:r>
+        <w:rPr>
+          <w:highlight w:val="green"/>
+        </w:rPr>
+        <w:t>when automsk is turned on in 2D we must force the next round to search all refs, or it will go to shit</w:t>
+      </w:r>
+    </w:p>
+    <w:p>
+      <w:pPr>
+        <w:pStyle w:val="ListParagraph"/>
+        <w:numPr>
+          <w:ilvl w:val="0"/>
+          <w:numId w:val="1"/>
+        </w:numPr>
+        <w:rPr>
+          <w:highlight w:val="green"/>
+        </w:rPr>
+      </w:pPr>
+      <w:r>
+        <w:rPr>
+          <w:highlight w:val="green"/>
+        </w:rPr>
+        <w:t>class for memory allocation simple_alloc. Keep track of mem exceptions and profile memory (hash table).</w:t>
+      </w:r>
+    </w:p>
+    <w:p>
+      <w:pPr>
+        <w:pStyle w:val="ListParagraph"/>
+        <w:numPr>
+          <w:ilvl w:val="0"/>
+          <w:numId w:val="1"/>
+        </w:numPr>
+        <w:rPr>
+          <w:highlight w:val="green"/>
+        </w:rPr>
+      </w:pPr>
+      <w:r>
+        <w:rPr>
+          <w:highlight w:val="green"/>
+        </w:rPr>
+        <w:t>Go over all random number generations and see if we can use matrices instead</w:t>
+      </w:r>
+    </w:p>
+    <w:p>
+      <w:pPr>
+        <w:pStyle w:val="ListParagraph"/>
+        <w:numPr>
+          <w:ilvl w:val="0"/>
+          <w:numId w:val="1"/>
+        </w:numPr>
+        <w:rPr>
+          <w:highlight w:val="green"/>
+        </w:rPr>
+      </w:pPr>
+      <w:r>
+        <w:rPr>
+          <w:highlight w:val="green"/>
+        </w:rPr>
+        <w:t>Replace integer random</w:t>
+      </w:r>
+      <w:r>
+        <w:rPr>
+          <w:highlight w:val="green"/>
+        </w:rPr>
+        <w:t xml:space="preserve"> number generator with </w:t>
+      </w:r>
+      <w:r>
+        <w:rPr>
+          <w:highlight w:val="green"/>
+        </w:rPr>
+        <w:t>intrinsic</w:t>
+      </w:r>
+      <w:r>
+        <w:rPr>
+          <w:highlight w:val="green"/>
+        </w:rPr>
+        <w:t xml:space="preserve"> one (Guide to Fortran 2008)</w:t>
+      </w:r>
+    </w:p>
+    <w:p>
+      <w:pPr>
+        <w:pStyle w:val="ListParagraph"/>
+        <w:numPr>
+          <w:ilvl w:val="0"/>
+          <w:numId w:val="1"/>
+        </w:numPr>
+        <w:rPr>
+          <w:highlight w:val="green"/>
+        </w:rPr>
+      </w:pPr>
+      <w:r>
+        <w:rPr>
+          <w:highlight w:val="green"/>
+        </w:rPr>
+        <w:t>mailx -s "mail from prime2D" hans.elmlund@monash.edu &lt; from_prime2D</w:t>
+      </w:r>
+    </w:p>
+    <w:p>
+      <w:pPr>
+        <w:pStyle w:val="ListParagraph"/>
+        <w:numPr>
+          <w:ilvl w:val="0"/>
+          <w:numId w:val="1"/>
+        </w:numPr>
+        <w:rPr>
+          <w:highlight w:val="green"/>
+        </w:rPr>
+      </w:pPr>
+      <w:r>
+        <w:rPr>
+          <w:highlight w:val="green"/>
+        </w:rPr>
+        <w:t>need to break out if simple_path in *.env file and bash not identical</w:t>
+      </w:r>
+    </w:p>
+    <w:p>
+      <w:pPr>
+        <w:pStyle w:val="ListParagraph"/>
+        <w:numPr>
+          <w:ilvl w:val="0"/>
+          <w:numId w:val="1"/>
+        </w:numPr>
+        <w:rPr>
+          <w:highlight w:val="green"/>
+        </w:rPr>
+      </w:pPr>
+      <w:r>
+        <w:rPr>
+          <w:highlight w:val="green"/>
+        </w:rPr>
+        <w:t>chunk mode for prime2D</w:t>
+      </w:r>
+    </w:p>
+    <w:p>
+      <w:pPr>
         <w:rPr>
           <w:u w:val="single"/>
         </w:rPr>
@@ -525,7 +525,7 @@
         <w:rPr>
           <w:highlight w:val="yellow"/>
         </w:rPr>
-        <w:t>test so that we can run PRIME2D/PRIME3D in all CTF/refine/eo modes</w:t>
+        <w:t>evaluate stochastic momentum on the corr level</w:t>
       </w:r>
     </w:p>
     <w:p>
@@ -543,7 +543,13 @@
         <w:rPr>
           <w:highlight w:val="yellow"/>
         </w:rPr>
-        <w:t>evaluate stochastic momentum on the corr level</w:t>
+        <w:t>evaluate deterministic momentum on the rec level</w:t>
+      </w:r>
+      <w:r>
+        <w:rPr>
+          <w:highlight w:val="yellow"/>
+        </w:rPr>
+        <w:t>. This is basically what Relion does with the slidebar where you select how much weight you want give to the reference vs. the data. This can be useful when you have “problematic data” (for example strong view preference)</w:t>
       </w:r>
     </w:p>
     <w:p>
@@ -562,30 +568,6 @@
           <w:highlight w:val="yellow"/>
         </w:rPr>
         <w:lastRenderedPageBreak/>
-        <w:t>evaluate deterministic momentum on the rec level</w:t>
-      </w:r>
-      <w:r>
-        <w:rPr>
-          <w:highlight w:val="yellow"/>
-        </w:rPr>
-        <w:t>. This is basically what Relion does with the slidebar where you select how much weight you want give to the reference vs. the data. This can be useful when you have “problematic data” (for example strong view preference)</w:t>
-      </w:r>
-    </w:p>
-    <w:p>
-      <w:pPr>
-        <w:pStyle w:val="ListParagraph"/>
-        <w:numPr>
-          <w:ilvl w:val="0"/>
-          <w:numId w:val="5"/>
-        </w:numPr>
-        <w:rPr>
-          <w:highlight w:val="yellow"/>
-        </w:rPr>
-      </w:pPr>
-      <w:r>
-        <w:rPr>
-          <w:highlight w:val="yellow"/>
-        </w:rPr>
         <w:t>Need to test the knn structure 4 2D (million ribosomes)</w:t>
       </w:r>
     </w:p>

</xml_diff>

<commit_message>
shell-based metric for refine=het
</commit_message>
<xml_diff>
--- a/doc/DevelDocs/SIMPLE2017dev_doc.docx
+++ b/doc/DevelDocs/SIMPLE2017dev_doc.docx
@@ -50,30 +50,36 @@
       <w:r>
         <w:t xml:space="preserve">, </w:t>
       </w:r>
+      <w:proofErr w:type="spellStart"/>
       <w:r>
         <w:rPr>
           <w:highlight w:val="cyan"/>
         </w:rPr>
         <w:t>Dominika&amp;Hans</w:t>
       </w:r>
+      <w:proofErr w:type="spellEnd"/>
       <w:r>
         <w:t xml:space="preserve">, </w:t>
       </w:r>
+      <w:proofErr w:type="spellStart"/>
       <w:r>
         <w:rPr>
           <w:highlight w:val="lightGray"/>
         </w:rPr>
         <w:t>Alex&amp;Hans</w:t>
       </w:r>
+      <w:proofErr w:type="spellEnd"/>
       <w:r>
         <w:t xml:space="preserve">, </w:t>
       </w:r>
+      <w:proofErr w:type="spellStart"/>
       <w:r>
         <w:rPr>
           <w:highlight w:val="magenta"/>
         </w:rPr>
         <w:t>Susan&amp;Hans</w:t>
       </w:r>
+      <w:proofErr w:type="spellEnd"/>
     </w:p>
     <w:p>
       <w:pPr>
@@ -84,25 +90,6 @@
     </w:p>
     <w:p>
       <w:pPr>
-        <w:rPr>
-          <w:u w:val="single"/>
-        </w:rPr>
-      </w:pPr>
-      <w:r>
-        <w:rPr>
-          <w:u w:val="single"/>
-        </w:rPr>
-        <w:t>2dos</w:t>
-      </w:r>
-      <w:r>
-        <w:rPr>
-          <w:u w:val="single"/>
-        </w:rPr>
-        <w:t xml:space="preserve"> (before workshop)</w:t>
-      </w:r>
-    </w:p>
-    <w:p>
-      <w:pPr>
         <w:pStyle w:val="ListParagraph"/>
         <w:numPr>
           <w:ilvl w:val="0"/>
@@ -116,7 +103,139 @@
         <w:rPr>
           <w:highlight w:val="yellow"/>
         </w:rPr>
-        <w:t>Restart mode for workflows, i.e. keep a status file that can replace the command line when given startit, should be possible to start from any previous iteration without having to give command line directives</w:t>
+        <w:t xml:space="preserve">Restart mode for workflows, i.e. keep a status file that can replace the command line when given </w:t>
+      </w:r>
+      <w:proofErr w:type="spellStart"/>
+      <w:r>
+        <w:rPr>
+          <w:highlight w:val="yellow"/>
+        </w:rPr>
+        <w:t>startit</w:t>
+      </w:r>
+      <w:proofErr w:type="spellEnd"/>
+      <w:r>
+        <w:rPr>
+          <w:highlight w:val="yellow"/>
+        </w:rPr>
+        <w:t>, should be possible to start from any previous iteration without having to give command line directives</w:t>
+      </w:r>
+    </w:p>
+    <w:p>
+      <w:pPr>
+        <w:pStyle w:val="ListParagraph"/>
+        <w:numPr>
+          <w:ilvl w:val="0"/>
+          <w:numId w:val="2"/>
+        </w:numPr>
+        <w:rPr>
+          <w:highlight w:val="yellow"/>
+        </w:rPr>
+      </w:pPr>
+      <w:r>
+        <w:rPr>
+          <w:highlight w:val="yellow"/>
+        </w:rPr>
+        <w:t>Continuum optimisation-based refinement in both Cartesian and Polar coordinates</w:t>
+      </w:r>
+    </w:p>
+    <w:p>
+      <w:pPr>
+        <w:pStyle w:val="ListParagraph"/>
+        <w:numPr>
+          <w:ilvl w:val="0"/>
+          <w:numId w:val="2"/>
+        </w:numPr>
+        <w:rPr>
+          <w:highlight w:val="yellow"/>
+        </w:rPr>
+      </w:pPr>
+      <w:r>
+        <w:rPr>
+          <w:highlight w:val="yellow"/>
+        </w:rPr>
+        <w:t>PRIME3D local refinement mode (dynamic continuous sampling around previous orientations using polar coordinates and the same weighting scheme as previously deployed)</w:t>
+      </w:r>
+    </w:p>
+    <w:p>
+      <w:pPr>
+        <w:pStyle w:val="ListParagraph"/>
+        <w:numPr>
+          <w:ilvl w:val="0"/>
+          <w:numId w:val="2"/>
+        </w:numPr>
+        <w:rPr>
+          <w:highlight w:val="yellow"/>
+        </w:rPr>
+      </w:pPr>
+      <w:r>
+        <w:rPr>
+          <w:highlight w:val="yellow"/>
+        </w:rPr>
+        <w:t>Outer product trick for Cartesian/Polar central section extraction and Cartesian 3D reconstruction</w:t>
+      </w:r>
+      <w:r>
+        <w:rPr>
+          <w:highlight w:val="yellow"/>
+        </w:rPr>
+        <w:t xml:space="preserve"> + performance tests that are stringent enough that they can be described in a paper</w:t>
+      </w:r>
+    </w:p>
+    <w:p>
+      <w:pPr>
+        <w:pStyle w:val="ListParagraph"/>
+        <w:numPr>
+          <w:ilvl w:val="0"/>
+          <w:numId w:val="2"/>
+        </w:numPr>
+        <w:rPr>
+          <w:highlight w:val="yellow"/>
+        </w:rPr>
+      </w:pPr>
+      <w:r>
+        <w:rPr>
+          <w:highlight w:val="yellow"/>
+        </w:rPr>
+        <w:t xml:space="preserve">Preparing method paper for </w:t>
+      </w:r>
+      <w:r>
+        <w:rPr>
+          <w:highlight w:val="yellow"/>
+        </w:rPr>
+        <w:t xml:space="preserve">Protein Science:  Improved </w:t>
+      </w:r>
+      <w:proofErr w:type="spellStart"/>
+      <w:r>
+        <w:rPr>
+          <w:highlight w:val="yellow"/>
+        </w:rPr>
+        <w:t>ab</w:t>
+      </w:r>
+      <w:proofErr w:type="spellEnd"/>
+      <w:r>
+        <w:rPr>
+          <w:highlight w:val="yellow"/>
+        </w:rPr>
+        <w:t xml:space="preserve"> initio 3D reconstruction from</w:t>
+      </w:r>
+      <w:r>
+        <w:rPr>
+          <w:highlight w:val="yellow"/>
+        </w:rPr>
+        <w:t xml:space="preserve"> single-particle </w:t>
+      </w:r>
+      <w:proofErr w:type="spellStart"/>
+      <w:r>
+        <w:rPr>
+          <w:highlight w:val="yellow"/>
+        </w:rPr>
+        <w:t>cryo</w:t>
+      </w:r>
+      <w:proofErr w:type="spellEnd"/>
+      <w:r>
+        <w:rPr>
+          <w:highlight w:val="yellow"/>
+        </w:rPr>
+        <w:t>-EM images with SIMPLE/PRIME</w:t>
       </w:r>
     </w:p>
     <w:p>
@@ -134,7 +253,13 @@
         <w:rPr>
           <w:highlight w:val="yellow"/>
         </w:rPr>
-        <w:t>every time we execute a simple command line (by itself or from within the distributed environment) the command line should be appended to a simple.log file with a time-stamp</w:t>
+        <w:t>G</w:t>
+      </w:r>
+      <w:r>
+        <w:rPr>
+          <w:highlight w:val="yellow"/>
+        </w:rPr>
+        <w:t>etting the masking routine in shape</w:t>
       </w:r>
     </w:p>
     <w:p>
@@ -152,7 +277,163 @@
         <w:rPr>
           <w:highlight w:val="yellow"/>
         </w:rPr>
-        <w:t>outer product trick</w:t>
+        <w:t>Help Marion interpret her SAGA maps</w:t>
+      </w:r>
+    </w:p>
+    <w:p>
+      <w:pPr>
+        <w:pStyle w:val="ListParagraph"/>
+        <w:numPr>
+          <w:ilvl w:val="0"/>
+          <w:numId w:val="1"/>
+        </w:numPr>
+        <w:rPr>
+          <w:highlight w:val="yellow"/>
+        </w:rPr>
+      </w:pPr>
+      <w:r>
+        <w:rPr>
+          <w:highlight w:val="yellow"/>
+        </w:rPr>
+        <w:t xml:space="preserve">Think about and develop a </w:t>
+      </w:r>
+      <w:proofErr w:type="gramStart"/>
+      <w:r>
+        <w:rPr>
+          <w:highlight w:val="yellow"/>
+        </w:rPr>
+        <w:t>down-scaling</w:t>
+      </w:r>
+      <w:proofErr w:type="gramEnd"/>
+      <w:r>
+        <w:rPr>
+          <w:highlight w:val="yellow"/>
+        </w:rPr>
+        <w:t xml:space="preserve"> strategy for prime2D/3D (inspired by </w:t>
+      </w:r>
+      <w:proofErr w:type="spellStart"/>
+      <w:r>
+        <w:rPr>
+          <w:highlight w:val="yellow"/>
+        </w:rPr>
+        <w:t>cryo</w:t>
+      </w:r>
+      <w:proofErr w:type="spellEnd"/>
+      <w:r>
+        <w:rPr>
+          <w:highlight w:val="yellow"/>
+        </w:rPr>
+        <w:t xml:space="preserve"> </w:t>
+      </w:r>
+      <w:proofErr w:type="spellStart"/>
+      <w:r>
+        <w:rPr>
+          <w:highlight w:val="yellow"/>
+        </w:rPr>
+        <w:t>sparc</w:t>
+      </w:r>
+      <w:proofErr w:type="spellEnd"/>
+      <w:r>
+        <w:rPr>
+          <w:highlight w:val="yellow"/>
+        </w:rPr>
+        <w:t>?)</w:t>
+      </w:r>
+    </w:p>
+    <w:p>
+      <w:pPr>
+        <w:pStyle w:val="ListParagraph"/>
+        <w:numPr>
+          <w:ilvl w:val="0"/>
+          <w:numId w:val="1"/>
+        </w:numPr>
+        <w:rPr>
+          <w:highlight w:val="yellow"/>
+        </w:rPr>
+      </w:pPr>
+      <w:r>
+        <w:rPr>
+          <w:highlight w:val="yellow"/>
+        </w:rPr>
+        <w:t xml:space="preserve">Investigate the branch and bound approach used in </w:t>
+      </w:r>
+      <w:proofErr w:type="spellStart"/>
+      <w:r>
+        <w:rPr>
+          <w:highlight w:val="yellow"/>
+        </w:rPr>
+        <w:t>cryo</w:t>
+      </w:r>
+      <w:proofErr w:type="spellEnd"/>
+      <w:r>
+        <w:rPr>
+          <w:highlight w:val="yellow"/>
+        </w:rPr>
+        <w:t xml:space="preserve"> </w:t>
+      </w:r>
+      <w:proofErr w:type="spellStart"/>
+      <w:r>
+        <w:rPr>
+          <w:highlight w:val="yellow"/>
+        </w:rPr>
+        <w:t>sparc</w:t>
+      </w:r>
+      <w:proofErr w:type="spellEnd"/>
+      <w:r>
+        <w:rPr>
+          <w:highlight w:val="yellow"/>
+        </w:rPr>
+        <w:t xml:space="preserve"> to see if that is something we can use in SIMPLE</w:t>
+      </w:r>
+    </w:p>
+    <w:p>
+      <w:pPr>
+        <w:pStyle w:val="ListParagraph"/>
+        <w:numPr>
+          <w:ilvl w:val="0"/>
+          <w:numId w:val="1"/>
+        </w:numPr>
+        <w:rPr>
+          <w:highlight w:val="yellow"/>
+        </w:rPr>
+      </w:pPr>
+      <w:r>
+        <w:rPr>
+          <w:highlight w:val="yellow"/>
+        </w:rPr>
+        <w:t xml:space="preserve">Code a distributed workflow for </w:t>
+      </w:r>
+      <w:proofErr w:type="spellStart"/>
+      <w:r>
+        <w:rPr>
+          <w:highlight w:val="yellow"/>
+        </w:rPr>
+        <w:t>multiptcl_init</w:t>
+      </w:r>
+      <w:proofErr w:type="spellEnd"/>
+      <w:r>
+        <w:rPr>
+          <w:highlight w:val="yellow"/>
+        </w:rPr>
+        <w:t xml:space="preserve"> (takes forever for large particle stacks)</w:t>
+      </w:r>
+    </w:p>
+    <w:p>
+      <w:pPr>
+        <w:pStyle w:val="ListParagraph"/>
+        <w:numPr>
+          <w:ilvl w:val="0"/>
+          <w:numId w:val="1"/>
+        </w:numPr>
+        <w:rPr>
+          <w:highlight w:val="yellow"/>
+        </w:rPr>
+      </w:pPr>
+      <w:r>
+        <w:rPr>
+          <w:highlight w:val="yellow"/>
+        </w:rPr>
+        <w:t>Pseudo symmetry refinement mode?</w:t>
       </w:r>
       <w:bookmarkStart w:id="0" w:name="_GoBack"/>
       <w:bookmarkEnd w:id="0"/>
@@ -168,23 +449,33 @@
           <w:highlight w:val="green"/>
         </w:rPr>
       </w:pPr>
-      <w:r>
-        <w:rPr>
-          <w:highlight w:val="green"/>
-        </w:rPr>
-        <w:t xml:space="preserve">higher level automodes for workflows (stitching workflows together, for example, chain together </w:t>
-      </w:r>
-      <w:r>
-        <w:rPr>
-          <w:highlight w:val="green"/>
-        </w:rPr>
-        <w:t>pick, ctffind, unblur</w:t>
-      </w:r>
-      <w:r>
-        <w:rPr>
-          <w:highlight w:val="green"/>
-        </w:rPr>
-        <w:t>)</w:t>
+      <w:proofErr w:type="gramStart"/>
+      <w:r>
+        <w:rPr>
+          <w:highlight w:val="green"/>
+        </w:rPr>
+        <w:t>when</w:t>
+      </w:r>
+      <w:proofErr w:type="gramEnd"/>
+      <w:r>
+        <w:rPr>
+          <w:highlight w:val="green"/>
+        </w:rPr>
+        <w:t xml:space="preserve"> </w:t>
+      </w:r>
+      <w:proofErr w:type="spellStart"/>
+      <w:r>
+        <w:rPr>
+          <w:highlight w:val="green"/>
+        </w:rPr>
+        <w:t>automsk</w:t>
+      </w:r>
+      <w:proofErr w:type="spellEnd"/>
+      <w:r>
+        <w:rPr>
+          <w:highlight w:val="green"/>
+        </w:rPr>
+        <w:t xml:space="preserve"> is turned on in 2D we must force the next round to search all refs, or it will go to shit</w:t>
       </w:r>
     </w:p>
     <w:p>
@@ -195,14 +486,50 @@
           <w:numId w:val="1"/>
         </w:numPr>
         <w:rPr>
-          <w:highlight w:val="yellow"/>
-        </w:rPr>
-      </w:pPr>
-      <w:r>
-        <w:rPr>
-          <w:highlight w:val="yellow"/>
-        </w:rPr>
-        <w:t>It should be possible to set maxp (maximum number of particles in a class) and autosplit when pop becomes &gt; maxp</w:t>
+          <w:highlight w:val="green"/>
+        </w:rPr>
+      </w:pPr>
+      <w:proofErr w:type="gramStart"/>
+      <w:r>
+        <w:rPr>
+          <w:highlight w:val="green"/>
+        </w:rPr>
+        <w:t>class</w:t>
+      </w:r>
+      <w:proofErr w:type="gramEnd"/>
+      <w:r>
+        <w:rPr>
+          <w:highlight w:val="green"/>
+        </w:rPr>
+        <w:t xml:space="preserve"> for memory allocation </w:t>
+      </w:r>
+      <w:proofErr w:type="spellStart"/>
+      <w:r>
+        <w:rPr>
+          <w:highlight w:val="green"/>
+        </w:rPr>
+        <w:t>simple_alloc</w:t>
+      </w:r>
+      <w:proofErr w:type="spellEnd"/>
+      <w:r>
+        <w:rPr>
+          <w:highlight w:val="green"/>
+        </w:rPr>
+        <w:t xml:space="preserve">. Keep track of </w:t>
+      </w:r>
+      <w:proofErr w:type="spellStart"/>
+      <w:r>
+        <w:rPr>
+          <w:highlight w:val="green"/>
+        </w:rPr>
+        <w:t>mem</w:t>
+      </w:r>
+      <w:proofErr w:type="spellEnd"/>
+      <w:r>
+        <w:rPr>
+          <w:highlight w:val="green"/>
+        </w:rPr>
+        <w:t xml:space="preserve"> exceptions and profile memory (hash table).</w:t>
       </w:r>
     </w:p>
     <w:p>
@@ -220,7 +547,7 @@
         <w:rPr>
           <w:highlight w:val="green"/>
         </w:rPr>
-        <w:t>when automsk is turned on in 2D we must force the next round to search all refs, or it will go to shit</w:t>
+        <w:t>Go over all random number generations and see if we can use matrices instead</w:t>
       </w:r>
     </w:p>
     <w:p>
@@ -238,7 +565,25 @@
         <w:rPr>
           <w:highlight w:val="green"/>
         </w:rPr>
-        <w:t>class for memory allocation simple_alloc. Keep track of mem exceptions and profile memory (hash table).</w:t>
+        <w:t>Replace integer random</w:t>
+      </w:r>
+      <w:r>
+        <w:rPr>
+          <w:highlight w:val="green"/>
+        </w:rPr>
+        <w:t xml:space="preserve"> number generator with </w:t>
+      </w:r>
+      <w:r>
+        <w:rPr>
+          <w:highlight w:val="green"/>
+        </w:rPr>
+        <w:t>intrinsic</w:t>
+      </w:r>
+      <w:r>
+        <w:rPr>
+          <w:highlight w:val="green"/>
+        </w:rPr>
+        <w:t xml:space="preserve"> one (Guide to Fortran 2008)</w:t>
       </w:r>
     </w:p>
     <w:p>
@@ -252,11 +597,21 @@
           <w:highlight w:val="green"/>
         </w:rPr>
       </w:pPr>
-      <w:r>
-        <w:rPr>
-          <w:highlight w:val="green"/>
-        </w:rPr>
-        <w:t>Go over all random number generations and see if we can use matrices instead</w:t>
+      <w:proofErr w:type="spellStart"/>
+      <w:proofErr w:type="gramStart"/>
+      <w:r>
+        <w:rPr>
+          <w:highlight w:val="green"/>
+        </w:rPr>
+        <w:t>mailx</w:t>
+      </w:r>
+      <w:proofErr w:type="spellEnd"/>
+      <w:proofErr w:type="gramEnd"/>
+      <w:r>
+        <w:rPr>
+          <w:highlight w:val="green"/>
+        </w:rPr>
+        <w:t xml:space="preserve"> -s "mail from prime2D" hans.elmlund@monash.edu &lt; from_prime2D</w:t>
       </w:r>
     </w:p>
     <w:p>
@@ -270,29 +625,47 @@
           <w:highlight w:val="green"/>
         </w:rPr>
       </w:pPr>
-      <w:r>
-        <w:rPr>
-          <w:highlight w:val="green"/>
-        </w:rPr>
-        <w:t>Replace integer random</w:t>
-      </w:r>
-      <w:r>
-        <w:rPr>
-          <w:highlight w:val="green"/>
-        </w:rPr>
-        <w:t xml:space="preserve"> number generator with </w:t>
-      </w:r>
-      <w:r>
-        <w:rPr>
-          <w:highlight w:val="green"/>
-        </w:rPr>
-        <w:t>intrinsic</w:t>
-      </w:r>
-      <w:r>
-        <w:rPr>
-          <w:highlight w:val="green"/>
-        </w:rPr>
-        <w:t xml:space="preserve"> one (Guide to Fortran 2008)</w:t>
+      <w:proofErr w:type="gramStart"/>
+      <w:r>
+        <w:rPr>
+          <w:highlight w:val="green"/>
+        </w:rPr>
+        <w:t>need</w:t>
+      </w:r>
+      <w:proofErr w:type="gramEnd"/>
+      <w:r>
+        <w:rPr>
+          <w:highlight w:val="green"/>
+        </w:rPr>
+        <w:t xml:space="preserve"> to break out if </w:t>
+      </w:r>
+      <w:proofErr w:type="spellStart"/>
+      <w:r>
+        <w:rPr>
+          <w:highlight w:val="green"/>
+        </w:rPr>
+        <w:t>simple_path</w:t>
+      </w:r>
+      <w:proofErr w:type="spellEnd"/>
+      <w:r>
+        <w:rPr>
+          <w:highlight w:val="green"/>
+        </w:rPr>
+        <w:t xml:space="preserve"> in *.</w:t>
+      </w:r>
+      <w:proofErr w:type="spellStart"/>
+      <w:r>
+        <w:rPr>
+          <w:highlight w:val="green"/>
+        </w:rPr>
+        <w:t>env</w:t>
+      </w:r>
+      <w:proofErr w:type="spellEnd"/>
+      <w:r>
+        <w:rPr>
+          <w:highlight w:val="green"/>
+        </w:rPr>
+        <w:t xml:space="preserve"> file and bash not identical</w:t>
       </w:r>
     </w:p>
     <w:p>
@@ -306,48 +679,28 @@
           <w:highlight w:val="green"/>
         </w:rPr>
       </w:pPr>
-      <w:r>
-        <w:rPr>
-          <w:highlight w:val="green"/>
-        </w:rPr>
-        <w:t>mailx -s "mail from prime2D" hans.elmlund@monash.edu &lt; from_prime2D</w:t>
-      </w:r>
-    </w:p>
-    <w:p>
-      <w:pPr>
-        <w:pStyle w:val="ListParagraph"/>
-        <w:numPr>
-          <w:ilvl w:val="0"/>
-          <w:numId w:val="1"/>
-        </w:numPr>
-        <w:rPr>
-          <w:highlight w:val="green"/>
-        </w:rPr>
-      </w:pPr>
-      <w:r>
-        <w:rPr>
-          <w:highlight w:val="green"/>
-        </w:rPr>
-        <w:t>need to break out if simple_path in *.env file and bash not identical</w:t>
-      </w:r>
-    </w:p>
-    <w:p>
-      <w:pPr>
-        <w:pStyle w:val="ListParagraph"/>
-        <w:numPr>
-          <w:ilvl w:val="0"/>
-          <w:numId w:val="1"/>
-        </w:numPr>
-        <w:rPr>
-          <w:highlight w:val="green"/>
-        </w:rPr>
-      </w:pPr>
-      <w:r>
-        <w:rPr>
-          <w:highlight w:val="green"/>
-        </w:rPr>
-        <w:t>chunk mode for prime2D</w:t>
-      </w:r>
+      <w:proofErr w:type="gramStart"/>
+      <w:r>
+        <w:rPr>
+          <w:highlight w:val="green"/>
+        </w:rPr>
+        <w:t>chunk</w:t>
+      </w:r>
+      <w:proofErr w:type="gramEnd"/>
+      <w:r>
+        <w:rPr>
+          <w:highlight w:val="green"/>
+        </w:rPr>
+        <w:t xml:space="preserve"> mode for prime2D</w:t>
+      </w:r>
+    </w:p>
+    <w:p>
+      <w:pPr>
+        <w:pStyle w:val="ListParagraph"/>
+        <w:rPr>
+          <w:highlight w:val="green"/>
+        </w:rPr>
+      </w:pPr>
     </w:p>
     <w:p>
       <w:pPr>
@@ -415,6 +768,7 @@
       <w:pPr>
         <w:ind w:left="360"/>
       </w:pPr>
+      <w:proofErr w:type="gramStart"/>
       <w:r>
         <w:t xml:space="preserve">3) </w:t>
       </w:r>
@@ -433,6 +787,7 @@
         </w:rPr>
         <w:t>E3D</w:t>
       </w:r>
+      <w:proofErr w:type="gramEnd"/>
     </w:p>
     <w:p/>
     <w:p>
@@ -442,7 +797,15 @@
     </w:p>
     <w:p>
       <w:r>
-        <w:t>How do we deal with memorize sqsums with CTF on GPU?</w:t>
+        <w:t xml:space="preserve">How do we deal with memorize </w:t>
+      </w:r>
+      <w:proofErr w:type="spellStart"/>
+      <w:r>
+        <w:t>sqsums</w:t>
+      </w:r>
+      <w:proofErr w:type="spellEnd"/>
+      <w:r>
+        <w:t xml:space="preserve"> with CTF on GPU?</w:t>
       </w:r>
     </w:p>
     <w:p>
@@ -457,7 +820,16 @@
     </w:p>
     <w:p>
       <w:r>
-        <w:t>If so, how does this splitter deal with nstates?</w:t>
+        <w:lastRenderedPageBreak/>
+        <w:t xml:space="preserve">If so, how does this splitter deal with </w:t>
+      </w:r>
+      <w:proofErr w:type="spellStart"/>
+      <w:r>
+        <w:t>nstates</w:t>
+      </w:r>
+      <w:proofErr w:type="spellEnd"/>
+      <w:r>
+        <w:t>?</w:t>
       </w:r>
     </w:p>
     <w:p/>
@@ -485,11 +857,33 @@
           <w:highlight w:val="green"/>
         </w:rPr>
       </w:pPr>
-      <w:r>
-        <w:rPr>
-          <w:highlight w:val="green"/>
-        </w:rPr>
-        <w:t>Juha's code (icosahedrality of individual particle images)</w:t>
+      <w:proofErr w:type="spellStart"/>
+      <w:r>
+        <w:rPr>
+          <w:highlight w:val="green"/>
+        </w:rPr>
+        <w:t>Juha's</w:t>
+      </w:r>
+      <w:proofErr w:type="spellEnd"/>
+      <w:r>
+        <w:rPr>
+          <w:highlight w:val="green"/>
+        </w:rPr>
+        <w:t xml:space="preserve"> code (</w:t>
+      </w:r>
+      <w:proofErr w:type="spellStart"/>
+      <w:r>
+        <w:rPr>
+          <w:highlight w:val="green"/>
+        </w:rPr>
+        <w:t>icosahedrality</w:t>
+      </w:r>
+      <w:proofErr w:type="spellEnd"/>
+      <w:r>
+        <w:rPr>
+          <w:highlight w:val="green"/>
+        </w:rPr>
+        <w:t xml:space="preserve"> of individual particle images)</w:t>
       </w:r>
     </w:p>
     <w:p>
@@ -503,11 +897,19 @@
           <w:highlight w:val="yellow"/>
         </w:rPr>
       </w:pPr>
-      <w:r>
-        <w:rPr>
-          <w:highlight w:val="yellow"/>
-        </w:rPr>
-        <w:t>test that the Wiener filter works for initial model generation from particles</w:t>
+      <w:proofErr w:type="gramStart"/>
+      <w:r>
+        <w:rPr>
+          <w:highlight w:val="yellow"/>
+        </w:rPr>
+        <w:t>test</w:t>
+      </w:r>
+      <w:proofErr w:type="gramEnd"/>
+      <w:r>
+        <w:rPr>
+          <w:highlight w:val="yellow"/>
+        </w:rPr>
+        <w:t xml:space="preserve"> that the Wiener filter works for initial model generation from particles</w:t>
       </w:r>
     </w:p>
     <w:p>
@@ -521,11 +923,33 @@
           <w:highlight w:val="yellow"/>
         </w:rPr>
       </w:pPr>
-      <w:r>
-        <w:rPr>
-          <w:highlight w:val="yellow"/>
-        </w:rPr>
-        <w:t>evaluate stochastic momentum on the corr level</w:t>
+      <w:proofErr w:type="gramStart"/>
+      <w:r>
+        <w:rPr>
+          <w:highlight w:val="yellow"/>
+        </w:rPr>
+        <w:t>evaluate</w:t>
+      </w:r>
+      <w:proofErr w:type="gramEnd"/>
+      <w:r>
+        <w:rPr>
+          <w:highlight w:val="yellow"/>
+        </w:rPr>
+        <w:t xml:space="preserve"> stochastic momentum on the </w:t>
+      </w:r>
+      <w:proofErr w:type="spellStart"/>
+      <w:r>
+        <w:rPr>
+          <w:highlight w:val="yellow"/>
+        </w:rPr>
+        <w:t>corr</w:t>
+      </w:r>
+      <w:proofErr w:type="spellEnd"/>
+      <w:r>
+        <w:rPr>
+          <w:highlight w:val="yellow"/>
+        </w:rPr>
+        <w:t xml:space="preserve"> level</w:t>
       </w:r>
     </w:p>
     <w:p>
@@ -539,17 +963,67 @@
           <w:highlight w:val="yellow"/>
         </w:rPr>
       </w:pPr>
-      <w:r>
-        <w:rPr>
-          <w:highlight w:val="yellow"/>
-        </w:rPr>
-        <w:t>evaluate deterministic momentum on the rec level</w:t>
-      </w:r>
-      <w:r>
-        <w:rPr>
-          <w:highlight w:val="yellow"/>
-        </w:rPr>
-        <w:t>. This is basically what Relion does with the slidebar where you select how much weight you want give to the reference vs. the data. This can be useful when you have “problematic data” (for example strong view preference)</w:t>
+      <w:proofErr w:type="gramStart"/>
+      <w:r>
+        <w:rPr>
+          <w:highlight w:val="yellow"/>
+        </w:rPr>
+        <w:t>evaluate</w:t>
+      </w:r>
+      <w:proofErr w:type="gramEnd"/>
+      <w:r>
+        <w:rPr>
+          <w:highlight w:val="yellow"/>
+        </w:rPr>
+        <w:t xml:space="preserve"> deterministic momentum on the rec level</w:t>
+      </w:r>
+      <w:r>
+        <w:rPr>
+          <w:highlight w:val="yellow"/>
+        </w:rPr>
+        <w:t xml:space="preserve">. This is basically what </w:t>
+      </w:r>
+      <w:proofErr w:type="spellStart"/>
+      <w:r>
+        <w:rPr>
+          <w:highlight w:val="yellow"/>
+        </w:rPr>
+        <w:t>Relion</w:t>
+      </w:r>
+      <w:proofErr w:type="spellEnd"/>
+      <w:r>
+        <w:rPr>
+          <w:highlight w:val="yellow"/>
+        </w:rPr>
+        <w:t xml:space="preserve"> does with the </w:t>
+      </w:r>
+      <w:proofErr w:type="spellStart"/>
+      <w:r>
+        <w:rPr>
+          <w:highlight w:val="yellow"/>
+        </w:rPr>
+        <w:t>slidebar</w:t>
+      </w:r>
+      <w:proofErr w:type="spellEnd"/>
+      <w:r>
+        <w:rPr>
+          <w:highlight w:val="yellow"/>
+        </w:rPr>
+        <w:t xml:space="preserve"> where you select how much weight you want </w:t>
+      </w:r>
+      <w:proofErr w:type="gramStart"/>
+      <w:r>
+        <w:rPr>
+          <w:highlight w:val="yellow"/>
+        </w:rPr>
+        <w:t>give</w:t>
+      </w:r>
+      <w:proofErr w:type="gramEnd"/>
+      <w:r>
+        <w:rPr>
+          <w:highlight w:val="yellow"/>
+        </w:rPr>
+        <w:t xml:space="preserve"> to the reference vs. the data. This can be useful when you have “problematic data” (for example strong view preference)</w:t>
       </w:r>
     </w:p>
     <w:p>
@@ -567,8 +1041,21 @@
         <w:rPr>
           <w:highlight w:val="yellow"/>
         </w:rPr>
-        <w:lastRenderedPageBreak/>
-        <w:t>Need to test the knn structure 4 2D (million ribosomes)</w:t>
+        <w:t xml:space="preserve">Need to test the </w:t>
+      </w:r>
+      <w:proofErr w:type="spellStart"/>
+      <w:r>
+        <w:rPr>
+          <w:highlight w:val="yellow"/>
+        </w:rPr>
+        <w:t>knn</w:t>
+      </w:r>
+      <w:proofErr w:type="spellEnd"/>
+      <w:r>
+        <w:rPr>
+          <w:highlight w:val="yellow"/>
+        </w:rPr>
+        <w:t xml:space="preserve"> structure 4 2D (million ribosomes)</w:t>
       </w:r>
     </w:p>
     <w:p/>
@@ -656,7 +1143,21 @@
         <w:rPr>
           <w:highlight w:val="magenta"/>
         </w:rPr>
-        <w:t>Create a class scoring function based on the sum of the integrated weights of the class they belong to (minimum population threshold must apply). Correlate with the visual assessment of the cavg quality.</w:t>
+        <w:t xml:space="preserve">Create a class scoring function based on the sum of the integrated weights of the class they belong to (minimum population threshold must apply). Correlate with the visual assessment of the </w:t>
+      </w:r>
+      <w:proofErr w:type="spellStart"/>
+      <w:r>
+        <w:rPr>
+          <w:highlight w:val="magenta"/>
+        </w:rPr>
+        <w:t>cavg</w:t>
+      </w:r>
+      <w:proofErr w:type="spellEnd"/>
+      <w:r>
+        <w:rPr>
+          <w:highlight w:val="magenta"/>
+        </w:rPr>
+        <w:t xml:space="preserve"> quality.</w:t>
       </w:r>
     </w:p>
     <w:p>
@@ -690,7 +1191,35 @@
         <w:rPr>
           <w:highlight w:val="cyan"/>
         </w:rPr>
-        <w:t>COMSEL: code the common lines based idea for cavg selection for ab initio rec</w:t>
+        <w:t xml:space="preserve">COMSEL: code the common lines based idea for </w:t>
+      </w:r>
+      <w:proofErr w:type="spellStart"/>
+      <w:r>
+        <w:rPr>
+          <w:highlight w:val="cyan"/>
+        </w:rPr>
+        <w:t>cavg</w:t>
+      </w:r>
+      <w:proofErr w:type="spellEnd"/>
+      <w:r>
+        <w:rPr>
+          <w:highlight w:val="cyan"/>
+        </w:rPr>
+        <w:t xml:space="preserve"> selection for </w:t>
+      </w:r>
+      <w:proofErr w:type="spellStart"/>
+      <w:r>
+        <w:rPr>
+          <w:highlight w:val="cyan"/>
+        </w:rPr>
+        <w:t>ab</w:t>
+      </w:r>
+      <w:proofErr w:type="spellEnd"/>
+      <w:r>
+        <w:rPr>
+          <w:highlight w:val="cyan"/>
+        </w:rPr>
+        <w:t xml:space="preserve"> initio rec</w:t>
       </w:r>
     </w:p>
     <w:p>
@@ -728,7 +1257,21 @@
         <w:rPr>
           <w:highlight w:val="green"/>
         </w:rPr>
-        <w:t>Probabilistic SO(3) scatter search for high-resolution refinement</w:t>
+        <w:t xml:space="preserve">Probabilistic </w:t>
+      </w:r>
+      <w:proofErr w:type="gramStart"/>
+      <w:r>
+        <w:rPr>
+          <w:highlight w:val="green"/>
+        </w:rPr>
+        <w:t>SO(</w:t>
+      </w:r>
+      <w:proofErr w:type="gramEnd"/>
+      <w:r>
+        <w:rPr>
+          <w:highlight w:val="green"/>
+        </w:rPr>
+        <w:t>3) scatter search for high-resolution refinement</w:t>
       </w:r>
     </w:p>
     <w:p>
@@ -760,11 +1303,19 @@
           <w:highlight w:val="lightGray"/>
         </w:rPr>
       </w:pPr>
+      <w:proofErr w:type="gramStart"/>
       <w:r>
         <w:rPr>
           <w:highlight w:val="lightGray"/>
         </w:rPr>
-        <w:t>implement tilt test</w:t>
+        <w:t>implement</w:t>
+      </w:r>
+      <w:proofErr w:type="gramEnd"/>
+      <w:r>
+        <w:rPr>
+          <w:highlight w:val="lightGray"/>
+        </w:rPr>
+        <w:t xml:space="preserve"> tilt test</w:t>
       </w:r>
     </w:p>
     <w:p/>
@@ -789,8 +1340,13 @@
           <w:numId w:val="7"/>
         </w:numPr>
       </w:pPr>
-      <w:r>
-        <w:t xml:space="preserve">exception handling class that makes more sensible outputs </w:t>
+      <w:proofErr w:type="gramStart"/>
+      <w:r>
+        <w:t>exception</w:t>
+      </w:r>
+      <w:proofErr w:type="gramEnd"/>
+      <w:r>
+        <w:t xml:space="preserve"> handling class that makes more sensible outputs </w:t>
       </w:r>
       <w:r>
         <w:t xml:space="preserve">(especially </w:t>
@@ -810,8 +1366,13 @@
           <w:numId w:val="7"/>
         </w:numPr>
       </w:pPr>
-      <w:r>
-        <w:t>refs should be included in the mixed formats check</w:t>
+      <w:proofErr w:type="gramStart"/>
+      <w:r>
+        <w:t>refs</w:t>
+      </w:r>
+      <w:proofErr w:type="gramEnd"/>
+      <w:r>
+        <w:t xml:space="preserve"> should be included in the mixed formats check</w:t>
       </w:r>
     </w:p>
     <w:p>
@@ -822,8 +1383,13 @@
           <w:numId w:val="7"/>
         </w:numPr>
       </w:pPr>
-      <w:r>
-        <w:t>when nr of commands are not sufficient the error message should tell what is missing</w:t>
+      <w:proofErr w:type="gramStart"/>
+      <w:r>
+        <w:t>when</w:t>
+      </w:r>
+      <w:proofErr w:type="gramEnd"/>
+      <w:r>
+        <w:t xml:space="preserve"> nr of commands are not sufficient the error message should tell what is missing</w:t>
       </w:r>
     </w:p>
     <w:p>
@@ -834,8 +1400,29 @@
           <w:numId w:val="7"/>
         </w:numPr>
       </w:pPr>
-      <w:r>
-        <w:t>when eo=yes is set the program should ask for fsc-file if missing &amp; instruct better</w:t>
+      <w:proofErr w:type="gramStart"/>
+      <w:r>
+        <w:t>when</w:t>
+      </w:r>
+      <w:proofErr w:type="gramEnd"/>
+      <w:r>
+        <w:t xml:space="preserve"> </w:t>
+      </w:r>
+      <w:proofErr w:type="spellStart"/>
+      <w:r>
+        <w:t>eo</w:t>
+      </w:r>
+      <w:proofErr w:type="spellEnd"/>
+      <w:r>
+        <w:t xml:space="preserve">=yes is set the program should ask for </w:t>
+      </w:r>
+      <w:proofErr w:type="spellStart"/>
+      <w:r>
+        <w:t>fsc</w:t>
+      </w:r>
+      <w:proofErr w:type="spellEnd"/>
+      <w:r>
+        <w:t>-file if missing &amp; instruct better</w:t>
       </w:r>
     </w:p>
     <w:p>
@@ -874,12 +1461,36 @@
     </w:p>
     <w:p>
       <w:r>
-        <w:t>Should npeaks in refine=no/neigh modes always be at least 6?</w:t>
-      </w:r>
-    </w:p>
-    <w:p>
-      <w:r>
-        <w:t>Should we test qcont? My feeling is that it is too slow.</w:t>
+        <w:t xml:space="preserve">Should </w:t>
+      </w:r>
+      <w:proofErr w:type="spellStart"/>
+      <w:r>
+        <w:t>npeaks</w:t>
+      </w:r>
+      <w:proofErr w:type="spellEnd"/>
+      <w:r>
+        <w:t xml:space="preserve"> in refine=no/neigh modes always </w:t>
+      </w:r>
+      <w:proofErr w:type="gramStart"/>
+      <w:r>
+        <w:t>be</w:t>
+      </w:r>
+      <w:proofErr w:type="gramEnd"/>
+      <w:r>
+        <w:t xml:space="preserve"> at least 6?</w:t>
+      </w:r>
+    </w:p>
+    <w:p>
+      <w:r>
+        <w:t xml:space="preserve">Should we test </w:t>
+      </w:r>
+      <w:proofErr w:type="spellStart"/>
+      <w:r>
+        <w:t>qcont</w:t>
+      </w:r>
+      <w:proofErr w:type="spellEnd"/>
+      <w:r>
+        <w:t>? My feeling is that it is too slow.</w:t>
       </w:r>
     </w:p>
     <w:p/>
@@ -936,8 +1547,21 @@
         </w:numPr>
         <w:jc w:val="both"/>
       </w:pPr>
-      <w:r>
-        <w:t>port to ifort (Intel compiler)</w:t>
+      <w:proofErr w:type="gramStart"/>
+      <w:r>
+        <w:t>port</w:t>
+      </w:r>
+      <w:proofErr w:type="gramEnd"/>
+      <w:r>
+        <w:t xml:space="preserve"> to </w:t>
+      </w:r>
+      <w:proofErr w:type="spellStart"/>
+      <w:r>
+        <w:t>ifort</w:t>
+      </w:r>
+      <w:proofErr w:type="spellEnd"/>
+      <w:r>
+        <w:t xml:space="preserve"> (Intel compiler)</w:t>
       </w:r>
     </w:p>
     <w:p>
@@ -949,8 +1573,13 @@
         </w:numPr>
         <w:jc w:val="both"/>
       </w:pPr>
-      <w:r>
-        <w:t>port to PGI (Portland group, with CUDA-FORTAN)</w:t>
+      <w:proofErr w:type="gramStart"/>
+      <w:r>
+        <w:t>port</w:t>
+      </w:r>
+      <w:proofErr w:type="gramEnd"/>
+      <w:r>
+        <w:t xml:space="preserve"> to PGI (Portland group, with CUDA-FORTAN)</w:t>
       </w:r>
     </w:p>
     <w:p>
@@ -980,7 +1609,15 @@
         <w:t>N</w:t>
       </w:r>
       <w:r>
-        <w:t>eed to get a html code doc generator in place and fix the doc of every class</w:t>
+        <w:t xml:space="preserve">eed to get </w:t>
+      </w:r>
+      <w:proofErr w:type="gramStart"/>
+      <w:r>
+        <w:t>a</w:t>
+      </w:r>
+      <w:proofErr w:type="gramEnd"/>
+      <w:r>
+        <w:t xml:space="preserve"> html code doc generator in place and fix the doc of every class</w:t>
       </w:r>
       <w:r>
         <w:t xml:space="preserve">. Will </w:t>
@@ -1098,7 +1735,23 @@
         <w:jc w:val="both"/>
       </w:pPr>
       <w:r>
-        <w:t>J-P Morrison. Flow-Based Programming: A New Approach to Application Developments. CreateSpace, 2nd ed.</w:t>
+        <w:t xml:space="preserve">J-P Morrison. Flow-Based Programming: A New Approach to Application Developments. </w:t>
+      </w:r>
+      <w:proofErr w:type="spellStart"/>
+      <w:r>
+        <w:t>CreateSpace</w:t>
+      </w:r>
+      <w:proofErr w:type="spellEnd"/>
+      <w:r>
+        <w:t xml:space="preserve">, 2nd </w:t>
+      </w:r>
+      <w:proofErr w:type="gramStart"/>
+      <w:r>
+        <w:t>ed</w:t>
+      </w:r>
+      <w:proofErr w:type="gramEnd"/>
+      <w:r>
+        <w:t>.</w:t>
       </w:r>
     </w:p>
     <w:p>
@@ -1111,7 +1764,15 @@
         <w:jc w:val="both"/>
       </w:pPr>
       <w:r>
-        <w:t>Mathematical Foundations of Imaging, Tomography and Wavefield Inversion</w:t>
+        <w:t xml:space="preserve">Mathematical Foundations of Imaging, Tomography and </w:t>
+      </w:r>
+      <w:proofErr w:type="spellStart"/>
+      <w:r>
+        <w:t>Wavefield</w:t>
+      </w:r>
+      <w:proofErr w:type="spellEnd"/>
+      <w:r>
+        <w:t xml:space="preserve"> Inversion</w:t>
       </w:r>
     </w:p>
     <w:p>
@@ -1186,7 +1847,15 @@
     </w:p>
     <w:p>
       <w:r>
-        <w:t>Should we implement a resolution update scheme for prime2D similar to that in the Unblur code</w:t>
+        <w:t xml:space="preserve">Should we implement a resolution update scheme for prime2D similar to that in the </w:t>
+      </w:r>
+      <w:proofErr w:type="spellStart"/>
+      <w:r>
+        <w:t>Unblur</w:t>
+      </w:r>
+      <w:proofErr w:type="spellEnd"/>
+      <w:r>
+        <w:t xml:space="preserve"> code</w:t>
       </w:r>
       <w:r>
         <w:t>?</w:t>

</xml_diff>

<commit_message>
major refactoring of polarft_corrcalc to increase the parallelism with respect to the correlation calculations and prepare for GPU-based calculations Cyril: you need to make sure that all the 3D functionality is unaffected and report issues if they arise Implemented PRIME2D using Hadamard matrix logics. Will implement the 3D logics next. Removed simple_polarft dependecies (replaced with native complex matrices). simple_projector mostly affected
</commit_message>
<xml_diff>
--- a/doc/DevelDocs/SIMPLE2017dev_doc.docx
+++ b/doc/DevelDocs/SIMPLE2017dev_doc.docx
@@ -99,25 +99,12 @@
           <w:highlight w:val="yellow"/>
         </w:rPr>
       </w:pPr>
-      <w:r>
-        <w:rPr>
-          <w:highlight w:val="yellow"/>
-        </w:rPr>
-        <w:t xml:space="preserve">Restart mode for workflows, i.e. keep a status file that can replace the command line when given </w:t>
-      </w:r>
-      <w:proofErr w:type="spellStart"/>
-      <w:r>
-        <w:rPr>
-          <w:highlight w:val="yellow"/>
-        </w:rPr>
-        <w:t>startit</w:t>
-      </w:r>
-      <w:proofErr w:type="spellEnd"/>
-      <w:r>
-        <w:rPr>
-          <w:highlight w:val="yellow"/>
-        </w:rPr>
-        <w:t>, should be possible to start from any previous iteration without having to give command line directives</w:t>
+      <w:bookmarkStart w:id="0" w:name="_GoBack"/>
+      <w:r>
+        <w:rPr>
+          <w:highlight w:val="yellow"/>
+        </w:rPr>
+        <w:t>Continuum optimisation-based refinement in both Cartesian and Polar coordinates</w:t>
       </w:r>
     </w:p>
     <w:p>
@@ -135,7 +122,7 @@
         <w:rPr>
           <w:highlight w:val="yellow"/>
         </w:rPr>
-        <w:t>Continuum optimisation-based refinement in both Cartesian and Polar coordinates</w:t>
+        <w:t>PRIME3D local refinement mode (dynamic continuous sampling around previous orientations using polar coordinates and the same weighting scheme as previously deployed)</w:t>
       </w:r>
     </w:p>
     <w:p>
@@ -153,7 +140,13 @@
         <w:rPr>
           <w:highlight w:val="yellow"/>
         </w:rPr>
-        <w:t>PRIME3D local refinement mode (dynamic continuous sampling around previous orientations using polar coordinates and the same weighting scheme as previously deployed)</w:t>
+        <w:t>Outer product trick for Cartesian/Polar central section extraction and Cartesian 3D reconstruction</w:t>
+      </w:r>
+      <w:r>
+        <w:rPr>
+          <w:highlight w:val="yellow"/>
+        </w:rPr>
+        <w:t xml:space="preserve"> + performance tests that are stringent enough that they can be described in a paper</w:t>
       </w:r>
     </w:p>
     <w:p>
@@ -171,71 +164,67 @@
         <w:rPr>
           <w:highlight w:val="yellow"/>
         </w:rPr>
-        <w:t>Outer product trick for Cartesian/Polar central section extraction and Cartesian 3D reconstruction</w:t>
-      </w:r>
-      <w:r>
-        <w:rPr>
-          <w:highlight w:val="yellow"/>
-        </w:rPr>
-        <w:t xml:space="preserve"> + performance tests that are stringent enough that they can be described in a paper</w:t>
-      </w:r>
-    </w:p>
-    <w:p>
-      <w:pPr>
-        <w:pStyle w:val="ListParagraph"/>
-        <w:numPr>
-          <w:ilvl w:val="0"/>
-          <w:numId w:val="2"/>
-        </w:numPr>
-        <w:rPr>
-          <w:highlight w:val="yellow"/>
-        </w:rPr>
-      </w:pPr>
-      <w:r>
-        <w:rPr>
-          <w:highlight w:val="yellow"/>
-        </w:rPr>
         <w:t xml:space="preserve">Preparing method paper for </w:t>
       </w:r>
       <w:r>
         <w:rPr>
           <w:highlight w:val="yellow"/>
         </w:rPr>
-        <w:t xml:space="preserve">Protein Science:  Improved </w:t>
+        <w:t xml:space="preserve">Protein Science: </w:t>
       </w:r>
       <w:proofErr w:type="spellStart"/>
       <w:r>
         <w:rPr>
           <w:highlight w:val="yellow"/>
         </w:rPr>
+        <w:t>Cryo</w:t>
+      </w:r>
+      <w:proofErr w:type="spellEnd"/>
+      <w:r>
+        <w:rPr>
+          <w:highlight w:val="yellow"/>
+        </w:rPr>
+        <w:t xml:space="preserve">-EM image processing: </w:t>
+      </w:r>
+      <w:r>
+        <w:rPr>
+          <w:highlight w:val="yellow"/>
+        </w:rPr>
+        <w:t xml:space="preserve">Improved </w:t>
+      </w:r>
+      <w:r>
+        <w:rPr>
+          <w:highlight w:val="yellow"/>
+        </w:rPr>
+        <w:t xml:space="preserve">single-particle </w:t>
+      </w:r>
+      <w:proofErr w:type="spellStart"/>
+      <w:r>
+        <w:rPr>
+          <w:i/>
+          <w:highlight w:val="yellow"/>
+        </w:rPr>
         <w:t>ab</w:t>
       </w:r>
       <w:proofErr w:type="spellEnd"/>
       <w:r>
         <w:rPr>
-          <w:highlight w:val="yellow"/>
-        </w:rPr>
-        <w:t xml:space="preserve"> initio 3D reconstruction from</w:t>
-      </w:r>
-      <w:r>
-        <w:rPr>
-          <w:highlight w:val="yellow"/>
-        </w:rPr>
-        <w:t xml:space="preserve"> single-particle </w:t>
-      </w:r>
-      <w:proofErr w:type="spellStart"/>
-      <w:r>
-        <w:rPr>
-          <w:highlight w:val="yellow"/>
-        </w:rPr>
-        <w:t>cryo</w:t>
-      </w:r>
-      <w:proofErr w:type="spellEnd"/>
-      <w:r>
-        <w:rPr>
-          <w:highlight w:val="yellow"/>
-        </w:rPr>
-        <w:t>-EM images with SIMPLE/PRIME</w:t>
+          <w:i/>
+          <w:highlight w:val="yellow"/>
+        </w:rPr>
+        <w:t xml:space="preserve"> initio</w:t>
+      </w:r>
+      <w:r>
+        <w:rPr>
+          <w:highlight w:val="yellow"/>
+        </w:rPr>
+        <w:t xml:space="preserve"> 3D reconstruction </w:t>
+      </w:r>
+      <w:r>
+        <w:rPr>
+          <w:highlight w:val="yellow"/>
+        </w:rPr>
+        <w:t>with SIMPLE/PRIME</w:t>
       </w:r>
     </w:p>
     <w:p>
@@ -386,6 +375,7 @@
         <w:t xml:space="preserve"> to see if that is something we can use in SIMPLE</w:t>
       </w:r>
     </w:p>
+    <w:bookmarkEnd w:id="0"/>
     <w:p>
       <w:pPr>
         <w:pStyle w:val="ListParagraph"/>
@@ -394,28 +384,14 @@
           <w:numId w:val="1"/>
         </w:numPr>
         <w:rPr>
-          <w:highlight w:val="yellow"/>
-        </w:rPr>
-      </w:pPr>
-      <w:r>
-        <w:rPr>
-          <w:highlight w:val="yellow"/>
-        </w:rPr>
-        <w:t xml:space="preserve">Code a distributed workflow for </w:t>
-      </w:r>
-      <w:proofErr w:type="spellStart"/>
-      <w:r>
-        <w:rPr>
-          <w:highlight w:val="yellow"/>
-        </w:rPr>
-        <w:t>multiptcl_init</w:t>
-      </w:r>
-      <w:proofErr w:type="spellEnd"/>
-      <w:r>
-        <w:rPr>
-          <w:highlight w:val="yellow"/>
-        </w:rPr>
-        <w:t xml:space="preserve"> (takes forever for large particle stacks)</w:t>
+          <w:highlight w:val="green"/>
+        </w:rPr>
+      </w:pPr>
+      <w:r>
+        <w:rPr>
+          <w:highlight w:val="green"/>
+        </w:rPr>
+        <w:t>Pseudo symmetry refinement mode?</w:t>
       </w:r>
     </w:p>
     <w:p>
@@ -426,17 +402,37 @@
           <w:numId w:val="1"/>
         </w:numPr>
         <w:rPr>
-          <w:highlight w:val="yellow"/>
-        </w:rPr>
-      </w:pPr>
-      <w:r>
-        <w:rPr>
-          <w:highlight w:val="yellow"/>
-        </w:rPr>
-        <w:t>Pseudo symmetry refinement mode?</w:t>
-      </w:r>
-      <w:bookmarkStart w:id="0" w:name="_GoBack"/>
-      <w:bookmarkEnd w:id="0"/>
+          <w:highlight w:val="green"/>
+        </w:rPr>
+      </w:pPr>
+      <w:proofErr w:type="gramStart"/>
+      <w:r>
+        <w:rPr>
+          <w:highlight w:val="green"/>
+        </w:rPr>
+        <w:t>when</w:t>
+      </w:r>
+      <w:proofErr w:type="gramEnd"/>
+      <w:r>
+        <w:rPr>
+          <w:highlight w:val="green"/>
+        </w:rPr>
+        <w:t xml:space="preserve"> </w:t>
+      </w:r>
+      <w:proofErr w:type="spellStart"/>
+      <w:r>
+        <w:rPr>
+          <w:highlight w:val="green"/>
+        </w:rPr>
+        <w:t>automsk</w:t>
+      </w:r>
+      <w:proofErr w:type="spellEnd"/>
+      <w:r>
+        <w:rPr>
+          <w:highlight w:val="green"/>
+        </w:rPr>
+        <w:t xml:space="preserve"> is turned on in 2D we must force the next round to search all refs, or it will go to shit</w:t>
+      </w:r>
     </w:p>
     <w:p>
       <w:pPr>
@@ -454,28 +450,42 @@
         <w:rPr>
           <w:highlight w:val="green"/>
         </w:rPr>
-        <w:t>when</w:t>
+        <w:t>class</w:t>
       </w:r>
       <w:proofErr w:type="gramEnd"/>
       <w:r>
         <w:rPr>
           <w:highlight w:val="green"/>
         </w:rPr>
-        <w:t xml:space="preserve"> </w:t>
+        <w:t xml:space="preserve"> for memory allocation </w:t>
       </w:r>
       <w:proofErr w:type="spellStart"/>
       <w:r>
         <w:rPr>
           <w:highlight w:val="green"/>
         </w:rPr>
-        <w:t>automsk</w:t>
+        <w:t>simple_alloc</w:t>
       </w:r>
       <w:proofErr w:type="spellEnd"/>
       <w:r>
         <w:rPr>
           <w:highlight w:val="green"/>
         </w:rPr>
-        <w:t xml:space="preserve"> is turned on in 2D we must force the next round to search all refs, or it will go to shit</w:t>
+        <w:t xml:space="preserve">. Keep track of </w:t>
+      </w:r>
+      <w:proofErr w:type="spellStart"/>
+      <w:r>
+        <w:rPr>
+          <w:highlight w:val="green"/>
+        </w:rPr>
+        <w:t>mem</w:t>
+      </w:r>
+      <w:proofErr w:type="spellEnd"/>
+      <w:r>
+        <w:rPr>
+          <w:highlight w:val="green"/>
+        </w:rPr>
+        <w:t xml:space="preserve"> exceptions and profile memory (hash table).</w:t>
       </w:r>
     </w:p>
     <w:p>
@@ -489,47 +499,11 @@
           <w:highlight w:val="green"/>
         </w:rPr>
       </w:pPr>
-      <w:proofErr w:type="gramStart"/>
-      <w:r>
-        <w:rPr>
-          <w:highlight w:val="green"/>
-        </w:rPr>
-        <w:t>class</w:t>
-      </w:r>
-      <w:proofErr w:type="gramEnd"/>
-      <w:r>
-        <w:rPr>
-          <w:highlight w:val="green"/>
-        </w:rPr>
-        <w:t xml:space="preserve"> for memory allocation </w:t>
-      </w:r>
-      <w:proofErr w:type="spellStart"/>
-      <w:r>
-        <w:rPr>
-          <w:highlight w:val="green"/>
-        </w:rPr>
-        <w:t>simple_alloc</w:t>
-      </w:r>
-      <w:proofErr w:type="spellEnd"/>
-      <w:r>
-        <w:rPr>
-          <w:highlight w:val="green"/>
-        </w:rPr>
-        <w:t xml:space="preserve">. Keep track of </w:t>
-      </w:r>
-      <w:proofErr w:type="spellStart"/>
-      <w:r>
-        <w:rPr>
-          <w:highlight w:val="green"/>
-        </w:rPr>
-        <w:t>mem</w:t>
-      </w:r>
-      <w:proofErr w:type="spellEnd"/>
-      <w:r>
-        <w:rPr>
-          <w:highlight w:val="green"/>
-        </w:rPr>
-        <w:t xml:space="preserve"> exceptions and profile memory (hash table).</w:t>
+      <w:r>
+        <w:rPr>
+          <w:highlight w:val="green"/>
+        </w:rPr>
+        <w:t>Go over all random number generations and see if we can use matrices instead</w:t>
       </w:r>
     </w:p>
     <w:p>
@@ -547,7 +521,25 @@
         <w:rPr>
           <w:highlight w:val="green"/>
         </w:rPr>
-        <w:t>Go over all random number generations and see if we can use matrices instead</w:t>
+        <w:t>Replace integer random</w:t>
+      </w:r>
+      <w:r>
+        <w:rPr>
+          <w:highlight w:val="green"/>
+        </w:rPr>
+        <w:t xml:space="preserve"> number generator with </w:t>
+      </w:r>
+      <w:r>
+        <w:rPr>
+          <w:highlight w:val="green"/>
+        </w:rPr>
+        <w:t>intrinsic</w:t>
+      </w:r>
+      <w:r>
+        <w:rPr>
+          <w:highlight w:val="green"/>
+        </w:rPr>
+        <w:t xml:space="preserve"> one (Guide to Fortran 2008)</w:t>
       </w:r>
     </w:p>
     <w:p>
@@ -561,29 +553,21 @@
           <w:highlight w:val="green"/>
         </w:rPr>
       </w:pPr>
-      <w:r>
-        <w:rPr>
-          <w:highlight w:val="green"/>
-        </w:rPr>
-        <w:t>Replace integer random</w:t>
-      </w:r>
-      <w:r>
-        <w:rPr>
-          <w:highlight w:val="green"/>
-        </w:rPr>
-        <w:t xml:space="preserve"> number generator with </w:t>
-      </w:r>
-      <w:r>
-        <w:rPr>
-          <w:highlight w:val="green"/>
-        </w:rPr>
-        <w:t>intrinsic</w:t>
-      </w:r>
-      <w:r>
-        <w:rPr>
-          <w:highlight w:val="green"/>
-        </w:rPr>
-        <w:t xml:space="preserve"> one (Guide to Fortran 2008)</w:t>
+      <w:proofErr w:type="spellStart"/>
+      <w:proofErr w:type="gramStart"/>
+      <w:r>
+        <w:rPr>
+          <w:highlight w:val="green"/>
+        </w:rPr>
+        <w:t>mailx</w:t>
+      </w:r>
+      <w:proofErr w:type="spellEnd"/>
+      <w:proofErr w:type="gramEnd"/>
+      <w:r>
+        <w:rPr>
+          <w:highlight w:val="green"/>
+        </w:rPr>
+        <w:t xml:space="preserve"> -s "mail from prime2D" hans.elmlund@monash.edu &lt; from_prime2D</w:t>
       </w:r>
     </w:p>
     <w:p>
@@ -597,21 +581,47 @@
           <w:highlight w:val="green"/>
         </w:rPr>
       </w:pPr>
+      <w:proofErr w:type="gramStart"/>
+      <w:r>
+        <w:rPr>
+          <w:highlight w:val="green"/>
+        </w:rPr>
+        <w:t>need</w:t>
+      </w:r>
+      <w:proofErr w:type="gramEnd"/>
+      <w:r>
+        <w:rPr>
+          <w:highlight w:val="green"/>
+        </w:rPr>
+        <w:t xml:space="preserve"> to break out if </w:t>
+      </w:r>
       <w:proofErr w:type="spellStart"/>
-      <w:proofErr w:type="gramStart"/>
-      <w:r>
-        <w:rPr>
-          <w:highlight w:val="green"/>
-        </w:rPr>
-        <w:t>mailx</w:t>
+      <w:r>
+        <w:rPr>
+          <w:highlight w:val="green"/>
+        </w:rPr>
+        <w:t>simple_path</w:t>
       </w:r>
       <w:proofErr w:type="spellEnd"/>
-      <w:proofErr w:type="gramEnd"/>
-      <w:r>
-        <w:rPr>
-          <w:highlight w:val="green"/>
-        </w:rPr>
-        <w:t xml:space="preserve"> -s "mail from prime2D" hans.elmlund@monash.edu &lt; from_prime2D</w:t>
+      <w:r>
+        <w:rPr>
+          <w:highlight w:val="green"/>
+        </w:rPr>
+        <w:t xml:space="preserve"> in *.</w:t>
+      </w:r>
+      <w:proofErr w:type="spellStart"/>
+      <w:r>
+        <w:rPr>
+          <w:highlight w:val="green"/>
+        </w:rPr>
+        <w:t>env</w:t>
+      </w:r>
+      <w:proofErr w:type="spellEnd"/>
+      <w:r>
+        <w:rPr>
+          <w:highlight w:val="green"/>
+        </w:rPr>
+        <w:t xml:space="preserve"> file and bash not identical</w:t>
       </w:r>
     </w:p>
     <w:p>
@@ -630,60 +640,6 @@
         <w:rPr>
           <w:highlight w:val="green"/>
         </w:rPr>
-        <w:t>need</w:t>
-      </w:r>
-      <w:proofErr w:type="gramEnd"/>
-      <w:r>
-        <w:rPr>
-          <w:highlight w:val="green"/>
-        </w:rPr>
-        <w:t xml:space="preserve"> to break out if </w:t>
-      </w:r>
-      <w:proofErr w:type="spellStart"/>
-      <w:r>
-        <w:rPr>
-          <w:highlight w:val="green"/>
-        </w:rPr>
-        <w:t>simple_path</w:t>
-      </w:r>
-      <w:proofErr w:type="spellEnd"/>
-      <w:r>
-        <w:rPr>
-          <w:highlight w:val="green"/>
-        </w:rPr>
-        <w:t xml:space="preserve"> in *.</w:t>
-      </w:r>
-      <w:proofErr w:type="spellStart"/>
-      <w:r>
-        <w:rPr>
-          <w:highlight w:val="green"/>
-        </w:rPr>
-        <w:t>env</w:t>
-      </w:r>
-      <w:proofErr w:type="spellEnd"/>
-      <w:r>
-        <w:rPr>
-          <w:highlight w:val="green"/>
-        </w:rPr>
-        <w:t xml:space="preserve"> file and bash not identical</w:t>
-      </w:r>
-    </w:p>
-    <w:p>
-      <w:pPr>
-        <w:pStyle w:val="ListParagraph"/>
-        <w:numPr>
-          <w:ilvl w:val="0"/>
-          <w:numId w:val="1"/>
-        </w:numPr>
-        <w:rPr>
-          <w:highlight w:val="green"/>
-        </w:rPr>
-      </w:pPr>
-      <w:proofErr w:type="gramStart"/>
-      <w:r>
-        <w:rPr>
-          <w:highlight w:val="green"/>
-        </w:rPr>
         <w:t>chunk</w:t>
       </w:r>
       <w:proofErr w:type="gramEnd"/>
@@ -820,7 +776,6 @@
     </w:p>
     <w:p>
       <w:r>
-        <w:lastRenderedPageBreak/>
         <w:t xml:space="preserve">If so, how does this splitter deal with </w:t>
       </w:r>
       <w:proofErr w:type="spellStart"/>
@@ -886,178 +841,6 @@
         <w:t xml:space="preserve"> of individual particle images)</w:t>
       </w:r>
     </w:p>
-    <w:p>
-      <w:pPr>
-        <w:pStyle w:val="ListParagraph"/>
-        <w:numPr>
-          <w:ilvl w:val="0"/>
-          <w:numId w:val="5"/>
-        </w:numPr>
-        <w:rPr>
-          <w:highlight w:val="yellow"/>
-        </w:rPr>
-      </w:pPr>
-      <w:proofErr w:type="gramStart"/>
-      <w:r>
-        <w:rPr>
-          <w:highlight w:val="yellow"/>
-        </w:rPr>
-        <w:t>test</w:t>
-      </w:r>
-      <w:proofErr w:type="gramEnd"/>
-      <w:r>
-        <w:rPr>
-          <w:highlight w:val="yellow"/>
-        </w:rPr>
-        <w:t xml:space="preserve"> that the Wiener filter works for initial model generation from particles</w:t>
-      </w:r>
-    </w:p>
-    <w:p>
-      <w:pPr>
-        <w:pStyle w:val="ListParagraph"/>
-        <w:numPr>
-          <w:ilvl w:val="0"/>
-          <w:numId w:val="5"/>
-        </w:numPr>
-        <w:rPr>
-          <w:highlight w:val="yellow"/>
-        </w:rPr>
-      </w:pPr>
-      <w:proofErr w:type="gramStart"/>
-      <w:r>
-        <w:rPr>
-          <w:highlight w:val="yellow"/>
-        </w:rPr>
-        <w:t>evaluate</w:t>
-      </w:r>
-      <w:proofErr w:type="gramEnd"/>
-      <w:r>
-        <w:rPr>
-          <w:highlight w:val="yellow"/>
-        </w:rPr>
-        <w:t xml:space="preserve"> stochastic momentum on the </w:t>
-      </w:r>
-      <w:proofErr w:type="spellStart"/>
-      <w:r>
-        <w:rPr>
-          <w:highlight w:val="yellow"/>
-        </w:rPr>
-        <w:t>corr</w:t>
-      </w:r>
-      <w:proofErr w:type="spellEnd"/>
-      <w:r>
-        <w:rPr>
-          <w:highlight w:val="yellow"/>
-        </w:rPr>
-        <w:t xml:space="preserve"> level</w:t>
-      </w:r>
-    </w:p>
-    <w:p>
-      <w:pPr>
-        <w:pStyle w:val="ListParagraph"/>
-        <w:numPr>
-          <w:ilvl w:val="0"/>
-          <w:numId w:val="5"/>
-        </w:numPr>
-        <w:rPr>
-          <w:highlight w:val="yellow"/>
-        </w:rPr>
-      </w:pPr>
-      <w:proofErr w:type="gramStart"/>
-      <w:r>
-        <w:rPr>
-          <w:highlight w:val="yellow"/>
-        </w:rPr>
-        <w:t>evaluate</w:t>
-      </w:r>
-      <w:proofErr w:type="gramEnd"/>
-      <w:r>
-        <w:rPr>
-          <w:highlight w:val="yellow"/>
-        </w:rPr>
-        <w:t xml:space="preserve"> deterministic momentum on the rec level</w:t>
-      </w:r>
-      <w:r>
-        <w:rPr>
-          <w:highlight w:val="yellow"/>
-        </w:rPr>
-        <w:t xml:space="preserve">. This is basically what </w:t>
-      </w:r>
-      <w:proofErr w:type="spellStart"/>
-      <w:r>
-        <w:rPr>
-          <w:highlight w:val="yellow"/>
-        </w:rPr>
-        <w:t>Relion</w:t>
-      </w:r>
-      <w:proofErr w:type="spellEnd"/>
-      <w:r>
-        <w:rPr>
-          <w:highlight w:val="yellow"/>
-        </w:rPr>
-        <w:t xml:space="preserve"> does with the </w:t>
-      </w:r>
-      <w:proofErr w:type="spellStart"/>
-      <w:r>
-        <w:rPr>
-          <w:highlight w:val="yellow"/>
-        </w:rPr>
-        <w:t>slidebar</w:t>
-      </w:r>
-      <w:proofErr w:type="spellEnd"/>
-      <w:r>
-        <w:rPr>
-          <w:highlight w:val="yellow"/>
-        </w:rPr>
-        <w:t xml:space="preserve"> where you select how much weight you want </w:t>
-      </w:r>
-      <w:proofErr w:type="gramStart"/>
-      <w:r>
-        <w:rPr>
-          <w:highlight w:val="yellow"/>
-        </w:rPr>
-        <w:t>give</w:t>
-      </w:r>
-      <w:proofErr w:type="gramEnd"/>
-      <w:r>
-        <w:rPr>
-          <w:highlight w:val="yellow"/>
-        </w:rPr>
-        <w:t xml:space="preserve"> to the reference vs. the data. This can be useful when you have “problematic data” (for example strong view preference)</w:t>
-      </w:r>
-    </w:p>
-    <w:p>
-      <w:pPr>
-        <w:pStyle w:val="ListParagraph"/>
-        <w:numPr>
-          <w:ilvl w:val="0"/>
-          <w:numId w:val="5"/>
-        </w:numPr>
-        <w:rPr>
-          <w:highlight w:val="yellow"/>
-        </w:rPr>
-      </w:pPr>
-      <w:r>
-        <w:rPr>
-          <w:highlight w:val="yellow"/>
-        </w:rPr>
-        <w:t xml:space="preserve">Need to test the </w:t>
-      </w:r>
-      <w:proofErr w:type="spellStart"/>
-      <w:r>
-        <w:rPr>
-          <w:highlight w:val="yellow"/>
-        </w:rPr>
-        <w:t>knn</w:t>
-      </w:r>
-      <w:proofErr w:type="spellEnd"/>
-      <w:r>
-        <w:rPr>
-          <w:highlight w:val="yellow"/>
-        </w:rPr>
-        <w:t xml:space="preserve"> structure 4 2D (million ribosomes)</w:t>
-      </w:r>
-    </w:p>
     <w:p/>
     <w:p>
       <w:pPr>
@@ -1069,6 +852,7 @@
         <w:rPr>
           <w:u w:val="single"/>
         </w:rPr>
+        <w:lastRenderedPageBreak/>
         <w:t>Streaming</w:t>
       </w:r>
     </w:p>
@@ -1272,24 +1056,6 @@
           <w:highlight w:val="green"/>
         </w:rPr>
         <w:t>3) scatter search for high-resolution refinement</w:t>
-      </w:r>
-    </w:p>
-    <w:p>
-      <w:pPr>
-        <w:pStyle w:val="ListParagraph"/>
-        <w:numPr>
-          <w:ilvl w:val="0"/>
-          <w:numId w:val="9"/>
-        </w:numPr>
-        <w:rPr>
-          <w:highlight w:val="yellow"/>
-        </w:rPr>
-      </w:pPr>
-      <w:r>
-        <w:rPr>
-          <w:highlight w:val="yellow"/>
-        </w:rPr>
-        <w:t>Quasi-continuous sorting of conformational states (affinity propagation, shell-weighting or whatever works)</w:t>
       </w:r>
     </w:p>
     <w:p>

</xml_diff>

<commit_message>
updates to doc_primer and auto-doc
</commit_message>
<xml_diff>
--- a/doc/DevelDocs/SIMPLE2017dev_doc.docx
+++ b/doc/DevelDocs/SIMPLE2017dev_doc.docx
@@ -14,6 +14,8 @@
         </w:rPr>
         <w:t>SIMPLE 2017 Development Document</w:t>
       </w:r>
+      <w:bookmarkStart w:id="0" w:name="_GoBack"/>
+      <w:bookmarkEnd w:id="0"/>
     </w:p>
     <w:p>
       <w:pPr>
@@ -842,52 +844,14 @@
         <w:rPr>
           <w:highlight w:val="green"/>
         </w:rPr>
-        <w:t xml:space="preserve"> update strategy: random selection of fixed number of particles to update (say 5000-20,000 depending on computer/data set size), need to save per-particle </w:t>
-      </w:r>
-      <w:proofErr w:type="spellStart"/>
-      <w:r>
-        <w:rPr>
-          <w:highlight w:val="green"/>
-        </w:rPr>
-        <w:t>oris</w:t>
-      </w:r>
-      <w:proofErr w:type="spellEnd"/>
-      <w:r>
-        <w:rPr>
-          <w:highlight w:val="green"/>
-        </w:rPr>
-        <w:t xml:space="preserve"> in binary files to be able to do this &amp; consider mapping the weights from </w:t>
-      </w:r>
-      <w:proofErr w:type="spellStart"/>
-      <w:r>
-        <w:rPr>
-          <w:highlight w:val="green"/>
-        </w:rPr>
-        <w:t>cavgs</w:t>
-      </w:r>
-      <w:proofErr w:type="spellEnd"/>
-      <w:r>
-        <w:rPr>
-          <w:highlight w:val="green"/>
-        </w:rPr>
-        <w:t xml:space="preserve"> t</w:t>
-      </w:r>
-      <w:bookmarkStart w:id="0" w:name="_GoBack"/>
-      <w:bookmarkEnd w:id="0"/>
-      <w:r>
-        <w:rPr>
-          <w:highlight w:val="green"/>
-        </w:rPr>
-        <w:t xml:space="preserve">o </w:t>
-      </w:r>
-      <w:proofErr w:type="spellStart"/>
-      <w:r>
-        <w:rPr>
-          <w:highlight w:val="green"/>
-        </w:rPr>
-        <w:t>ptcls</w:t>
-      </w:r>
-      <w:proofErr w:type="spellEnd"/>
+        <w:t xml:space="preserve"> update strategy: </w:t>
+      </w:r>
+      <w:r>
+        <w:rPr>
+          <w:highlight w:val="green"/>
+        </w:rPr>
+        <w:t>random labelling of particles and fixed partitioning of the data. Go through partitions in sequence to update and clever managing on disk. Should speedup things.</w:t>
+      </w:r>
     </w:p>
     <w:p>
       <w:pPr>
@@ -922,36 +886,50 @@
         <w:rPr>
           <w:highlight w:val="yellow"/>
         </w:rPr>
+        <w:t>Getti</w:t>
+      </w:r>
+      <w:r>
+        <w:rPr>
+          <w:highlight w:val="yellow"/>
+        </w:rPr>
+        <w:t xml:space="preserve">ng the masking routine in shape. Best idea so far: individual masking of </w:t>
+      </w:r>
+      <w:proofErr w:type="spellStart"/>
+      <w:proofErr w:type="gramStart"/>
+      <w:r>
+        <w:rPr>
+          <w:highlight w:val="yellow"/>
+        </w:rPr>
+        <w:t>eo</w:t>
+      </w:r>
+      <w:proofErr w:type="spellEnd"/>
+      <w:proofErr w:type="gramEnd"/>
+      <w:r>
+        <w:rPr>
+          <w:highlight w:val="yellow"/>
+        </w:rPr>
+        <w:t xml:space="preserve"> pairs + low-pass limited refinement for battling </w:t>
+      </w:r>
+      <w:proofErr w:type="spellStart"/>
+      <w:r>
+        <w:rPr>
+          <w:highlight w:val="yellow"/>
+        </w:rPr>
+        <w:t>overfitting</w:t>
+      </w:r>
+      <w:proofErr w:type="spellEnd"/>
+      <w:r>
+        <w:rPr>
+          <w:highlight w:val="yellow"/>
+        </w:rPr>
+        <w:t xml:space="preserve">. </w:t>
+      </w:r>
+      <w:r>
+        <w:rPr>
+          <w:highlight w:val="yellow"/>
+        </w:rPr>
         <w:lastRenderedPageBreak/>
-        <w:t xml:space="preserve">Getting the masking routine in shape (must investigate closer what </w:t>
-      </w:r>
-      <w:proofErr w:type="spellStart"/>
-      <w:r>
-        <w:rPr>
-          <w:highlight w:val="yellow"/>
-        </w:rPr>
-        <w:t>Frealign</w:t>
-      </w:r>
-      <w:proofErr w:type="spellEnd"/>
-      <w:r>
-        <w:rPr>
-          <w:highlight w:val="yellow"/>
-        </w:rPr>
-        <w:t>/</w:t>
-      </w:r>
-      <w:proofErr w:type="spellStart"/>
-      <w:r>
-        <w:rPr>
-          <w:highlight w:val="yellow"/>
-        </w:rPr>
-        <w:t>Relion</w:t>
-      </w:r>
-      <w:proofErr w:type="spellEnd"/>
-      <w:r>
-        <w:rPr>
-          <w:highlight w:val="yellow"/>
-        </w:rPr>
-        <w:t xml:space="preserve"> are doing)</w:t>
+        <w:t>Reference volume is masked with envelope, particle with spherical + soft falloff.</w:t>
       </w:r>
     </w:p>
     <w:p>
@@ -965,39 +943,39 @@
           <w:highlight w:val="yellow"/>
         </w:rPr>
       </w:pPr>
+      <w:proofErr w:type="spellStart"/>
       <w:r>
         <w:rPr>
           <w:highlight w:val="yellow"/>
         </w:rPr>
-        <w:t xml:space="preserve">FSC fudging (must investigate closer what </w:t>
+        <w:t>Continuos</w:t>
+      </w:r>
+      <w:proofErr w:type="spellEnd"/>
+      <w:r>
+        <w:rPr>
+          <w:highlight w:val="yellow"/>
+        </w:rPr>
+        <w:t xml:space="preserve"> refinement: </w:t>
+      </w:r>
+      <w:r>
+        <w:rPr>
+          <w:highlight w:val="yellow"/>
+        </w:rPr>
+        <w:t xml:space="preserve">need to replace the hard angular threshold with a Gaussian (1 </w:t>
       </w:r>
       <w:proofErr w:type="spellStart"/>
       <w:r>
         <w:rPr>
           <w:highlight w:val="yellow"/>
         </w:rPr>
-        <w:t>Frealign</w:t>
+        <w:t>sdev</w:t>
       </w:r>
       <w:proofErr w:type="spellEnd"/>
       <w:r>
         <w:rPr>
           <w:highlight w:val="yellow"/>
         </w:rPr>
-        <w:t>/</w:t>
-      </w:r>
-      <w:proofErr w:type="spellStart"/>
-      <w:r>
-        <w:rPr>
-          <w:highlight w:val="yellow"/>
-        </w:rPr>
-        <w:t>Relion</w:t>
-      </w:r>
-      <w:proofErr w:type="spellEnd"/>
-      <w:r>
-        <w:rPr>
-          <w:highlight w:val="yellow"/>
-        </w:rPr>
-        <w:t xml:space="preserve"> are doing)</w:t>
+        <w:t xml:space="preserve"> corresponds to hard limit as of now)</w:t>
       </w:r>
     </w:p>
     <w:p>
@@ -1023,7 +1001,45 @@
         <w:rPr>
           <w:highlight w:val="yellow"/>
         </w:rPr>
-        <w:t xml:space="preserve"> refinement: does it move dynamically (needed for diversity)</w:t>
+        <w:t xml:space="preserve"> refinement:</w:t>
+      </w:r>
+      <w:r>
+        <w:rPr>
+          <w:highlight w:val="yellow"/>
+        </w:rPr>
+        <w:t xml:space="preserve"> </w:t>
+      </w:r>
+      <w:r>
+        <w:rPr>
+          <w:highlight w:val="yellow"/>
+        </w:rPr>
+        <w:t xml:space="preserve">periodically check that we are exploring the “right” areas by heavily low-pass limited angular grid search. </w:t>
+      </w:r>
+      <w:r>
+        <w:rPr>
+          <w:highlight w:val="yellow"/>
+        </w:rPr>
+        <w:t xml:space="preserve">This should be implemented on the workflow level (i.e. another commander round of </w:t>
+      </w:r>
+      <w:proofErr w:type="gramStart"/>
+      <w:r>
+        <w:rPr>
+          <w:highlight w:val="yellow"/>
+        </w:rPr>
+        <w:t>exec</w:t>
+      </w:r>
+      <w:proofErr w:type="gramEnd"/>
+      <w:r>
+        <w:rPr>
+          <w:highlight w:val="yellow"/>
+        </w:rPr>
+        <w:t>)</w:t>
+      </w:r>
+      <w:r>
+        <w:rPr>
+          <w:highlight w:val="yellow"/>
+        </w:rPr>
+        <w:t>.</w:t>
       </w:r>
     </w:p>
     <w:p>
@@ -1037,102 +1053,70 @@
           <w:highlight w:val="yellow"/>
         </w:rPr>
       </w:pPr>
+      <w:r>
+        <w:rPr>
+          <w:highlight w:val="yellow"/>
+        </w:rPr>
+        <w:t xml:space="preserve">The new weighting strategy should be part of every 3D search mode (apart from the </w:t>
+      </w:r>
       <w:proofErr w:type="spellStart"/>
       <w:r>
         <w:rPr>
           <w:highlight w:val="yellow"/>
         </w:rPr>
-        <w:t>Continuos</w:t>
+        <w:t>shc</w:t>
       </w:r>
       <w:proofErr w:type="spellEnd"/>
       <w:r>
         <w:rPr>
           <w:highlight w:val="yellow"/>
         </w:rPr>
-        <w:t xml:space="preserve"> refinement:</w:t>
-      </w:r>
-      <w:r>
-        <w:rPr>
-          <w:highlight w:val="yellow"/>
-        </w:rPr>
-        <w:t xml:space="preserve"> does it consider multiple “hot areas” &amp; can we define these areas based on highly low-pass limited coarse grid search or should we pursue search history analysis?</w:t>
-      </w:r>
-    </w:p>
-    <w:p>
-      <w:pPr>
-        <w:pStyle w:val="ListParagraph"/>
-        <w:numPr>
-          <w:ilvl w:val="0"/>
-          <w:numId w:val="15"/>
-        </w:numPr>
-        <w:rPr>
-          <w:highlight w:val="yellow"/>
-        </w:rPr>
-      </w:pPr>
-      <w:r>
-        <w:rPr>
-          <w:highlight w:val="yellow"/>
-        </w:rPr>
-        <w:t xml:space="preserve">The new weighting strategy should be part of every 3D search mode (apart from the </w:t>
+        <w:t xml:space="preserve"> ones)</w:t>
+      </w:r>
+    </w:p>
+    <w:p>
+      <w:pPr>
+        <w:ind w:left="360"/>
+        <w:rPr>
+          <w:u w:val="single"/>
+        </w:rPr>
+      </w:pPr>
+      <w:r>
+        <w:rPr>
+          <w:u w:val="single"/>
+        </w:rPr>
+        <w:t>Refinement Considerations</w:t>
+      </w:r>
+    </w:p>
+    <w:p>
+      <w:pPr>
+        <w:ind w:left="360"/>
+      </w:pPr>
+      <w:r>
+        <w:t>Using the strategy pattern for the different modes of refinement?</w:t>
+      </w:r>
+    </w:p>
+    <w:p>
+      <w:pPr>
+        <w:ind w:left="360"/>
+      </w:pPr>
+      <w:r>
+        <w:t>When do we turn on neigh modes?</w:t>
+      </w:r>
+    </w:p>
+    <w:p>
+      <w:pPr>
+        <w:ind w:left="360"/>
+      </w:pPr>
+      <w:r>
+        <w:t xml:space="preserve">Should </w:t>
       </w:r>
       <w:proofErr w:type="spellStart"/>
       <w:r>
-        <w:rPr>
-          <w:highlight w:val="yellow"/>
-        </w:rPr>
-        <w:t>shc</w:t>
+        <w:t>npeaks</w:t>
       </w:r>
       <w:proofErr w:type="spellEnd"/>
       <w:r>
-        <w:rPr>
-          <w:highlight w:val="yellow"/>
-        </w:rPr>
-        <w:t xml:space="preserve"> ones)</w:t>
-      </w:r>
-    </w:p>
-    <w:p>
-      <w:pPr>
-        <w:ind w:left="360"/>
-        <w:rPr>
-          <w:u w:val="single"/>
-        </w:rPr>
-      </w:pPr>
-      <w:r>
-        <w:rPr>
-          <w:u w:val="single"/>
-        </w:rPr>
-        <w:t>Refinement Considerations</w:t>
-      </w:r>
-    </w:p>
-    <w:p>
-      <w:pPr>
-        <w:ind w:left="360"/>
-      </w:pPr>
-      <w:r>
-        <w:t>Using the strategy pattern for the different modes of refinement?</w:t>
-      </w:r>
-    </w:p>
-    <w:p>
-      <w:pPr>
-        <w:ind w:left="360"/>
-      </w:pPr>
-      <w:r>
-        <w:t>When do we turn on neigh modes?</w:t>
-      </w:r>
-    </w:p>
-    <w:p>
-      <w:pPr>
-        <w:ind w:left="360"/>
-      </w:pPr>
-      <w:r>
-        <w:t xml:space="preserve">Should </w:t>
-      </w:r>
-      <w:proofErr w:type="spellStart"/>
-      <w:r>
-        <w:t>npeaks</w:t>
-      </w:r>
-      <w:proofErr w:type="spellEnd"/>
-      <w:r>
         <w:t xml:space="preserve"> in refine=no/neigh modes always </w:t>
       </w:r>
       <w:proofErr w:type="gramStart"/>
@@ -1143,14 +1127,6 @@
       <w:r>
         <w:t xml:space="preserve"> at least 6?</w:t>
       </w:r>
-    </w:p>
-    <w:p>
-      <w:pPr>
-        <w:ind w:left="360"/>
-        <w:rPr>
-          <w:highlight w:val="yellow"/>
-        </w:rPr>
-      </w:pPr>
     </w:p>
     <w:p>
       <w:pPr>
@@ -1352,6 +1328,9 @@
       </w:r>
       <w:r>
         <w:t>). We need to create a database of exceptions and then have ONE control point where we check the stack for errors and report what has failed (similar to the command line dictionary)</w:t>
+      </w:r>
+      <w:r>
+        <w:t>. JOB)_FINISHED should communicate</w:t>
       </w:r>
     </w:p>
     <w:p>
@@ -1582,19 +1561,6 @@
       <w:pPr>
         <w:jc w:val="both"/>
       </w:pPr>
-    </w:p>
-    <w:p>
-      <w:pPr>
-        <w:rPr>
-          <w:u w:val="single"/>
-        </w:rPr>
-      </w:pPr>
-      <w:r>
-        <w:rPr>
-          <w:u w:val="single"/>
-        </w:rPr>
-        <w:br w:type="page"/>
-      </w:r>
     </w:p>
     <w:p>
       <w:pPr>

</xml_diff>

<commit_message>
Attempt to support PGI: removed imgheadrec dependecy and istead deal directly with the byte array in simple_imghead; tested with simple_test_install & prime2D/3D but keep out for bugs/undesirec behaviour
</commit_message>
<xml_diff>
--- a/doc/DevelDocs/SIMPLE2017dev_doc.docx
+++ b/doc/DevelDocs/SIMPLE2017dev_doc.docx
@@ -4,6 +4,7 @@
   <w:body>
     <w:p>
       <w:pPr>
+        <w:jc w:val="both"/>
         <w:rPr>
           <w:u w:val="single"/>
         </w:rPr>
@@ -14,17 +15,19 @@
         </w:rPr>
         <w:t>SIMPLE 2017 Development Document</w:t>
       </w:r>
-      <w:bookmarkStart w:id="0" w:name="_GoBack"/>
-      <w:bookmarkEnd w:id="0"/>
-    </w:p>
-    <w:p>
-      <w:pPr>
+    </w:p>
+    <w:p>
+      <w:pPr>
+        <w:jc w:val="both"/>
         <w:rPr>
           <w:u w:val="single"/>
         </w:rPr>
       </w:pPr>
     </w:p>
     <w:p>
+      <w:pPr>
+        <w:jc w:val="both"/>
+      </w:pPr>
       <w:r>
         <w:rPr>
           <w:u w:val="single"/>
@@ -52,39 +55,38 @@
       <w:r>
         <w:t xml:space="preserve">, </w:t>
       </w:r>
+      <w:r>
+        <w:rPr>
+          <w:highlight w:val="cyan"/>
+        </w:rPr>
+        <w:t>Michael</w:t>
+      </w:r>
+      <w:proofErr w:type="gramStart"/>
+      <w:r>
+        <w:rPr>
+          <w:highlight w:val="cyan"/>
+        </w:rPr>
+        <w:t>?</w:t>
+      </w:r>
+      <w:r>
+        <w:t>,</w:t>
+      </w:r>
+      <w:proofErr w:type="gramEnd"/>
+      <w:r>
+        <w:t xml:space="preserve"> </w:t>
+      </w:r>
       <w:proofErr w:type="spellStart"/>
       <w:r>
         <w:rPr>
-          <w:highlight w:val="cyan"/>
-        </w:rPr>
-        <w:t>Dominika&amp;Hans</w:t>
+          <w:highlight w:val="magenta"/>
+        </w:rPr>
+        <w:t>Susan&amp;Hans</w:t>
       </w:r>
       <w:proofErr w:type="spellEnd"/>
-      <w:r>
-        <w:t xml:space="preserve">, </w:t>
-      </w:r>
-      <w:proofErr w:type="spellStart"/>
-      <w:r>
-        <w:rPr>
-          <w:highlight w:val="lightGray"/>
-        </w:rPr>
-        <w:t>Alex&amp;Hans</w:t>
-      </w:r>
-      <w:proofErr w:type="spellEnd"/>
-      <w:r>
-        <w:t xml:space="preserve">, </w:t>
-      </w:r>
-      <w:proofErr w:type="spellStart"/>
-      <w:r>
-        <w:rPr>
-          <w:highlight w:val="magenta"/>
-        </w:rPr>
-        <w:t>Susan&amp;Hans</w:t>
-      </w:r>
-      <w:proofErr w:type="spellEnd"/>
-    </w:p>
-    <w:p>
-      <w:pPr>
+    </w:p>
+    <w:p>
+      <w:pPr>
+        <w:jc w:val="both"/>
         <w:rPr>
           <w:u w:val="single"/>
         </w:rPr>
@@ -92,6 +94,7 @@
     </w:p>
     <w:p>
       <w:pPr>
+        <w:jc w:val="both"/>
         <w:rPr>
           <w:u w:val="single"/>
         </w:rPr>
@@ -116,6 +119,7 @@
           <w:ilvl w:val="0"/>
           <w:numId w:val="1"/>
         </w:numPr>
+        <w:jc w:val="both"/>
         <w:rPr>
           <w:highlight w:val="green"/>
         </w:rPr>
@@ -124,7 +128,7 @@
         <w:rPr>
           <w:highlight w:val="green"/>
         </w:rPr>
-        <w:t>Pseudo symmetry refinement mode</w:t>
+        <w:t>Multi-state with different point-groups (all subgroups)</w:t>
       </w:r>
     </w:p>
     <w:p>
@@ -134,6 +138,7 @@
           <w:ilvl w:val="0"/>
           <w:numId w:val="1"/>
         </w:numPr>
+        <w:jc w:val="both"/>
         <w:rPr>
           <w:highlight w:val="green"/>
         </w:rPr>
@@ -158,33 +163,34 @@
           <w:ilvl w:val="0"/>
           <w:numId w:val="1"/>
         </w:numPr>
-        <w:rPr>
-          <w:highlight w:val="green"/>
-        </w:rPr>
-      </w:pPr>
-      <w:r>
-        <w:rPr>
-          <w:highlight w:val="green"/>
+        <w:jc w:val="both"/>
+        <w:rPr>
+          <w:highlight w:val="lightGray"/>
+        </w:rPr>
+      </w:pPr>
+      <w:r>
+        <w:rPr>
+          <w:highlight w:val="lightGray"/>
         </w:rPr>
         <w:t>R</w:t>
       </w:r>
       <w:r>
         <w:rPr>
-          <w:highlight w:val="green"/>
+          <w:highlight w:val="lightGray"/>
         </w:rPr>
         <w:t xml:space="preserve">andom selection of images for prime2D </w:t>
       </w:r>
       <w:proofErr w:type="spellStart"/>
       <w:r>
         <w:rPr>
-          <w:highlight w:val="green"/>
+          <w:highlight w:val="lightGray"/>
         </w:rPr>
         <w:t>init</w:t>
       </w:r>
       <w:proofErr w:type="spellEnd"/>
       <w:r>
         <w:rPr>
-          <w:highlight w:val="green"/>
+          <w:highlight w:val="lightGray"/>
         </w:rPr>
         <w:t xml:space="preserve"> need to take state=0 into account</w:t>
       </w:r>
@@ -196,31 +202,44 @@
           <w:ilvl w:val="0"/>
           <w:numId w:val="1"/>
         </w:numPr>
-        <w:rPr>
-          <w:highlight w:val="green"/>
-        </w:rPr>
-      </w:pPr>
-      <w:r>
-        <w:rPr>
-          <w:highlight w:val="green"/>
+        <w:jc w:val="both"/>
+        <w:rPr>
+          <w:highlight w:val="cyan"/>
+        </w:rPr>
+      </w:pPr>
+      <w:r>
+        <w:rPr>
+          <w:highlight w:val="cyan"/>
         </w:rPr>
         <w:t>N</w:t>
       </w:r>
       <w:r>
         <w:rPr>
-          <w:highlight w:val="green"/>
-        </w:rPr>
-        <w:t>eed to have another go at the picker (massively parallel mass-</w:t>
-      </w:r>
-      <w:r>
-        <w:rPr>
-          <w:highlight w:val="green"/>
+          <w:highlight w:val="cyan"/>
+        </w:rPr>
+        <w:t xml:space="preserve">eed to have another go at </w:t>
+      </w:r>
+      <w:r>
+        <w:rPr>
+          <w:highlight w:val="cyan"/>
+        </w:rPr>
+        <w:t>unsupervised picking</w:t>
+      </w:r>
+      <w:r>
+        <w:rPr>
+          <w:highlight w:val="cyan"/>
+        </w:rPr>
+        <w:t xml:space="preserve"> (massively parallel mass-</w:t>
+      </w:r>
+      <w:r>
+        <w:rPr>
+          <w:highlight w:val="cyan"/>
         </w:rPr>
         <w:t>centring</w:t>
       </w:r>
       <w:r>
         <w:rPr>
-          <w:highlight w:val="green"/>
+          <w:highlight w:val="cyan"/>
         </w:rPr>
         <w:t>)</w:t>
       </w:r>
@@ -232,29 +251,50 @@
           <w:ilvl w:val="0"/>
           <w:numId w:val="1"/>
         </w:numPr>
-        <w:rPr>
-          <w:highlight w:val="green"/>
-        </w:rPr>
-      </w:pPr>
-      <w:r>
-        <w:rPr>
-          <w:highlight w:val="green"/>
-        </w:rPr>
-        <w:t xml:space="preserve">When </w:t>
+        <w:jc w:val="both"/>
+        <w:rPr>
+          <w:highlight w:val="cyan"/>
+        </w:rPr>
+      </w:pPr>
+      <w:r>
+        <w:rPr>
+          <w:highlight w:val="cyan"/>
+        </w:rPr>
+        <w:t>C</w:t>
+      </w:r>
+      <w:r>
+        <w:rPr>
+          <w:highlight w:val="cyan"/>
+        </w:rPr>
+        <w:t xml:space="preserve">lass for memory allocation </w:t>
       </w:r>
       <w:proofErr w:type="spellStart"/>
       <w:r>
         <w:rPr>
-          <w:highlight w:val="green"/>
-        </w:rPr>
-        <w:t>automask</w:t>
+          <w:highlight w:val="cyan"/>
+        </w:rPr>
+        <w:t>simple_alloc</w:t>
       </w:r>
       <w:proofErr w:type="spellEnd"/>
       <w:r>
         <w:rPr>
-          <w:highlight w:val="green"/>
-        </w:rPr>
-        <w:t xml:space="preserve"> is turned on in 2D we must force the next round to search all refs, or it will go to shit</w:t>
+          <w:highlight w:val="cyan"/>
+        </w:rPr>
+        <w:t xml:space="preserve">. Keep track of </w:t>
+      </w:r>
+      <w:proofErr w:type="spellStart"/>
+      <w:r>
+        <w:rPr>
+          <w:highlight w:val="cyan"/>
+        </w:rPr>
+        <w:t>mem</w:t>
+      </w:r>
+      <w:proofErr w:type="spellEnd"/>
+      <w:r>
+        <w:rPr>
+          <w:highlight w:val="cyan"/>
+        </w:rPr>
+        <w:t xml:space="preserve"> exceptions and profile memory (hash table).</w:t>
       </w:r>
     </w:p>
     <w:p>
@@ -264,6 +304,7 @@
           <w:ilvl w:val="0"/>
           <w:numId w:val="1"/>
         </w:numPr>
+        <w:jc w:val="both"/>
         <w:rPr>
           <w:highlight w:val="green"/>
         </w:rPr>
@@ -272,41 +313,7 @@
         <w:rPr>
           <w:highlight w:val="green"/>
         </w:rPr>
-        <w:t>C</w:t>
-      </w:r>
-      <w:r>
-        <w:rPr>
-          <w:highlight w:val="green"/>
-        </w:rPr>
-        <w:t xml:space="preserve">lass for memory allocation </w:t>
-      </w:r>
-      <w:proofErr w:type="spellStart"/>
-      <w:r>
-        <w:rPr>
-          <w:highlight w:val="green"/>
-        </w:rPr>
-        <w:t>simple_alloc</w:t>
-      </w:r>
-      <w:proofErr w:type="spellEnd"/>
-      <w:r>
-        <w:rPr>
-          <w:highlight w:val="green"/>
-        </w:rPr>
-        <w:t xml:space="preserve">. Keep track of </w:t>
-      </w:r>
-      <w:proofErr w:type="spellStart"/>
-      <w:r>
-        <w:rPr>
-          <w:highlight w:val="green"/>
-        </w:rPr>
-        <w:t>mem</w:t>
-      </w:r>
-      <w:proofErr w:type="spellEnd"/>
-      <w:r>
-        <w:rPr>
-          <w:highlight w:val="green"/>
-        </w:rPr>
-        <w:t xml:space="preserve"> exceptions and profile memory (hash table).</w:t>
+        <w:t>Go over all random number generations and see if we can use matrices instead</w:t>
       </w:r>
     </w:p>
     <w:p>
@@ -316,6 +323,7 @@
           <w:ilvl w:val="0"/>
           <w:numId w:val="1"/>
         </w:numPr>
+        <w:jc w:val="both"/>
         <w:rPr>
           <w:highlight w:val="green"/>
         </w:rPr>
@@ -324,7 +332,25 @@
         <w:rPr>
           <w:highlight w:val="green"/>
         </w:rPr>
-        <w:t>Go over all random number generations and see if we can use matrices instead</w:t>
+        <w:t>Replace integer random</w:t>
+      </w:r>
+      <w:r>
+        <w:rPr>
+          <w:highlight w:val="green"/>
+        </w:rPr>
+        <w:t xml:space="preserve"> number generator with </w:t>
+      </w:r>
+      <w:r>
+        <w:rPr>
+          <w:highlight w:val="green"/>
+        </w:rPr>
+        <w:t>intrinsic</w:t>
+      </w:r>
+      <w:r>
+        <w:rPr>
+          <w:highlight w:val="green"/>
+        </w:rPr>
+        <w:t xml:space="preserve"> one (Guide to Fortran 2008)</w:t>
       </w:r>
     </w:p>
     <w:p>
@@ -334,33 +360,26 @@
           <w:ilvl w:val="0"/>
           <w:numId w:val="1"/>
         </w:numPr>
+        <w:jc w:val="both"/>
         <w:rPr>
           <w:highlight w:val="green"/>
         </w:rPr>
       </w:pPr>
+      <w:proofErr w:type="spellStart"/>
+      <w:proofErr w:type="gramStart"/>
       <w:r>
         <w:rPr>
           <w:highlight w:val="green"/>
         </w:rPr>
-        <w:t>Replace integer random</w:t>
-      </w:r>
+        <w:t>mailx</w:t>
+      </w:r>
+      <w:proofErr w:type="spellEnd"/>
+      <w:proofErr w:type="gramEnd"/>
       <w:r>
         <w:rPr>
           <w:highlight w:val="green"/>
         </w:rPr>
-        <w:t xml:space="preserve"> number generator with </w:t>
-      </w:r>
-      <w:r>
-        <w:rPr>
-          <w:highlight w:val="green"/>
-        </w:rPr>
-        <w:t>intrinsic</w:t>
-      </w:r>
-      <w:r>
-        <w:rPr>
-          <w:highlight w:val="green"/>
-        </w:rPr>
-        <w:t xml:space="preserve"> one (Guide to Fortran 2008)</w:t>
+        <w:t xml:space="preserve"> -s "mail from prime2D" hans.elmlund@monash.edu &lt; from_prime2D</w:t>
       </w:r>
     </w:p>
     <w:p>
@@ -370,132 +389,63 @@
           <w:ilvl w:val="0"/>
           <w:numId w:val="1"/>
         </w:numPr>
+        <w:jc w:val="both"/>
         <w:rPr>
           <w:highlight w:val="green"/>
         </w:rPr>
       </w:pPr>
+      <w:r>
+        <w:rPr>
+          <w:highlight w:val="green"/>
+        </w:rPr>
+        <w:t>I</w:t>
+      </w:r>
+      <w:r>
+        <w:rPr>
+          <w:highlight w:val="green"/>
+        </w:rPr>
+        <w:t xml:space="preserve">t would be useful to write out a class-average </w:t>
+      </w:r>
       <w:proofErr w:type="spellStart"/>
-      <w:proofErr w:type="gramStart"/>
       <w:r>
         <w:rPr>
           <w:highlight w:val="green"/>
         </w:rPr>
-        <w:t>mailx</w:t>
+        <w:t>param</w:t>
       </w:r>
       <w:proofErr w:type="spellEnd"/>
-      <w:proofErr w:type="gramEnd"/>
       <w:r>
         <w:rPr>
           <w:highlight w:val="green"/>
         </w:rPr>
-        <w:t xml:space="preserve"> -s "mail from prime2D" hans.elmlund@monash.edu &lt; from_prime2D</w:t>
-      </w:r>
-    </w:p>
-    <w:p>
-      <w:pPr>
-        <w:pStyle w:val="ListParagraph"/>
-        <w:numPr>
-          <w:ilvl w:val="0"/>
-          <w:numId w:val="1"/>
-        </w:numPr>
+        <w:t xml:space="preserve"> file that contained class average identifier and number of particles in it - then the ordering by population could be done as a visualisation thing within the </w:t>
+      </w:r>
+      <w:proofErr w:type="spellStart"/>
+      <w:r>
         <w:rPr>
           <w:highlight w:val="green"/>
         </w:rPr>
-      </w:pPr>
+        <w:t>gui</w:t>
+      </w:r>
+      <w:proofErr w:type="spellEnd"/>
       <w:r>
         <w:rPr>
           <w:highlight w:val="green"/>
         </w:rPr>
-        <w:t>I</w:t>
-      </w:r>
-      <w:r>
+        <w:t xml:space="preserve"> rather than a genuine reordering of the stack</w:t>
+      </w:r>
+    </w:p>
+    <w:p>
+      <w:pPr>
+        <w:jc w:val="both"/>
         <w:rPr>
           <w:highlight w:val="green"/>
         </w:rPr>
-        <w:t xml:space="preserve">t would be useful to write out a class-average </w:t>
-      </w:r>
-      <w:proofErr w:type="spellStart"/>
-      <w:r>
-        <w:rPr>
-          <w:highlight w:val="green"/>
-        </w:rPr>
-        <w:t>param</w:t>
-      </w:r>
-      <w:proofErr w:type="spellEnd"/>
-      <w:r>
-        <w:rPr>
-          <w:highlight w:val="green"/>
-        </w:rPr>
-        <w:t xml:space="preserve"> file that contained class average identifier and number of particles in it - then the ordering by population could be done as a visualisation thing within the </w:t>
-      </w:r>
-      <w:proofErr w:type="spellStart"/>
-      <w:r>
-        <w:rPr>
-          <w:highlight w:val="green"/>
-        </w:rPr>
-        <w:t>gui</w:t>
-      </w:r>
-      <w:proofErr w:type="spellEnd"/>
-      <w:r>
-        <w:rPr>
-          <w:highlight w:val="green"/>
-        </w:rPr>
-        <w:t xml:space="preserve"> rather than a genuine reordering of the stack</w:t>
-      </w:r>
-    </w:p>
-    <w:p>
-      <w:pPr>
-        <w:pStyle w:val="ListParagraph"/>
-        <w:numPr>
-          <w:ilvl w:val="0"/>
-          <w:numId w:val="1"/>
-        </w:numPr>
-        <w:rPr>
-          <w:highlight w:val="green"/>
-        </w:rPr>
-      </w:pPr>
-      <w:r>
-        <w:rPr>
-          <w:highlight w:val="green"/>
-        </w:rPr>
-        <w:t xml:space="preserve">It would be very helpful to </w:t>
-      </w:r>
-      <w:r>
-        <w:rPr>
-          <w:highlight w:val="green"/>
-        </w:rPr>
-        <w:t>have a sense of stage drift. C</w:t>
-      </w:r>
-      <w:r>
-        <w:rPr>
-          <w:highlight w:val="green"/>
-        </w:rPr>
-        <w:t xml:space="preserve">ould </w:t>
-      </w:r>
-      <w:proofErr w:type="spellStart"/>
-      <w:r>
-        <w:rPr>
-          <w:highlight w:val="green"/>
-        </w:rPr>
-        <w:t>unblur</w:t>
-      </w:r>
-      <w:proofErr w:type="spellEnd"/>
-      <w:r>
-        <w:rPr>
-          <w:highlight w:val="green"/>
-        </w:rPr>
-        <w:t xml:space="preserve"> output an average value for shifts in x and y after processing an entire data set? Presumably ice movement should be somewhat random but what was left might be the stage?</w:t>
-      </w:r>
-    </w:p>
-    <w:p>
-      <w:pPr>
-        <w:rPr>
-          <w:highlight w:val="green"/>
-        </w:rPr>
-      </w:pPr>
-    </w:p>
-    <w:p>
-      <w:pPr>
+      </w:pPr>
+    </w:p>
+    <w:p>
+      <w:pPr>
+        <w:jc w:val="both"/>
         <w:rPr>
           <w:u w:val="single"/>
         </w:rPr>
@@ -514,6 +464,7 @@
           <w:ilvl w:val="0"/>
           <w:numId w:val="16"/>
         </w:numPr>
+        <w:jc w:val="both"/>
         <w:rPr>
           <w:highlight w:val="magenta"/>
         </w:rPr>
@@ -680,6 +631,7 @@
           <w:ilvl w:val="0"/>
           <w:numId w:val="16"/>
         </w:numPr>
+        <w:jc w:val="both"/>
         <w:rPr>
           <w:highlight w:val="magenta"/>
         </w:rPr>
@@ -716,6 +668,7 @@
           <w:ilvl w:val="0"/>
           <w:numId w:val="16"/>
         </w:numPr>
+        <w:jc w:val="both"/>
         <w:rPr>
           <w:highlight w:val="magenta"/>
         </w:rPr>
@@ -742,61 +695,43 @@
           <w:ilvl w:val="0"/>
           <w:numId w:val="16"/>
         </w:numPr>
-        <w:rPr>
-          <w:highlight w:val="magenta"/>
+        <w:jc w:val="both"/>
+        <w:rPr>
+          <w:highlight w:val="lightGray"/>
         </w:rPr>
       </w:pPr>
       <w:proofErr w:type="gramStart"/>
       <w:r>
         <w:rPr>
-          <w:highlight w:val="magenta"/>
-        </w:rPr>
-        <w:t>consider</w:t>
+          <w:highlight w:val="lightGray"/>
+        </w:rPr>
+        <w:t>put</w:t>
       </w:r>
       <w:proofErr w:type="gramEnd"/>
       <w:r>
         <w:rPr>
-          <w:highlight w:val="magenta"/>
-        </w:rPr>
-        <w:t xml:space="preserve"> auto in name for </w:t>
+          <w:highlight w:val="lightGray"/>
+        </w:rPr>
+        <w:t xml:space="preserve"> in absolute path</w:t>
+      </w:r>
+      <w:r>
+        <w:rPr>
+          <w:highlight w:val="lightGray"/>
+        </w:rPr>
+        <w:t xml:space="preserve"> in </w:t>
       </w:r>
       <w:proofErr w:type="spellStart"/>
       <w:r>
         <w:rPr>
-          <w:highlight w:val="magenta"/>
-        </w:rPr>
-        <w:t>autoboxes</w:t>
+          <w:highlight w:val="lightGray"/>
+        </w:rPr>
+        <w:t>unidoc</w:t>
       </w:r>
       <w:proofErr w:type="spellEnd"/>
     </w:p>
     <w:p>
       <w:pPr>
-        <w:pStyle w:val="ListParagraph"/>
-        <w:numPr>
-          <w:ilvl w:val="0"/>
-          <w:numId w:val="16"/>
-        </w:numPr>
-        <w:rPr>
-          <w:highlight w:val="magenta"/>
-        </w:rPr>
-      </w:pPr>
-      <w:proofErr w:type="gramStart"/>
-      <w:r>
-        <w:rPr>
-          <w:highlight w:val="magenta"/>
-        </w:rPr>
-        <w:t>put</w:t>
-      </w:r>
-      <w:proofErr w:type="gramEnd"/>
-      <w:r>
-        <w:rPr>
-          <w:highlight w:val="magenta"/>
-        </w:rPr>
-        <w:t xml:space="preserve"> in absolute paths whenever files are written out</w:t>
-      </w:r>
-    </w:p>
-    <w:p>
-      <w:pPr>
+        <w:jc w:val="both"/>
         <w:rPr>
           <w:highlight w:val="green"/>
         </w:rPr>
@@ -804,6 +739,7 @@
     </w:p>
     <w:p>
       <w:pPr>
+        <w:jc w:val="both"/>
         <w:rPr>
           <w:u w:val="single"/>
         </w:rPr>
@@ -828,315 +764,29 @@
           <w:ilvl w:val="0"/>
           <w:numId w:val="15"/>
         </w:numPr>
+        <w:jc w:val="both"/>
         <w:rPr>
           <w:highlight w:val="green"/>
         </w:rPr>
       </w:pPr>
-      <w:proofErr w:type="gramStart"/>
       <w:r>
         <w:rPr>
           <w:highlight w:val="green"/>
         </w:rPr>
-        <w:t>particle</w:t>
-      </w:r>
-      <w:proofErr w:type="gramEnd"/>
-      <w:r>
-        <w:rPr>
-          <w:highlight w:val="green"/>
-        </w:rPr>
-        <w:t xml:space="preserve"> update strategy: </w:t>
-      </w:r>
-      <w:r>
-        <w:rPr>
-          <w:highlight w:val="green"/>
-        </w:rPr>
-        <w:t>random labelling of particles and fixed partitioning of the data. Go through partitions in sequence to update and clever managing on disk. Should speedup things.</w:t>
-      </w:r>
-    </w:p>
-    <w:p>
-      <w:pPr>
-        <w:pStyle w:val="ListParagraph"/>
-        <w:numPr>
-          <w:ilvl w:val="0"/>
-          <w:numId w:val="15"/>
-        </w:numPr>
-        <w:rPr>
-          <w:highlight w:val="green"/>
-        </w:rPr>
-      </w:pPr>
-      <w:r>
-        <w:rPr>
-          <w:highlight w:val="green"/>
-        </w:rPr>
         <w:t>Down-scaling/LP strategy: 10, 8, 6, 4, need distributed down-scaling workflow</w:t>
       </w:r>
     </w:p>
     <w:p>
       <w:pPr>
-        <w:pStyle w:val="ListParagraph"/>
-        <w:numPr>
-          <w:ilvl w:val="0"/>
-          <w:numId w:val="15"/>
-        </w:numPr>
+        <w:jc w:val="both"/>
         <w:rPr>
           <w:highlight w:val="yellow"/>
         </w:rPr>
       </w:pPr>
-      <w:r>
-        <w:rPr>
-          <w:highlight w:val="yellow"/>
-        </w:rPr>
-        <w:t>Getti</w:t>
-      </w:r>
-      <w:r>
-        <w:rPr>
-          <w:highlight w:val="yellow"/>
-        </w:rPr>
-        <w:t xml:space="preserve">ng the masking routine in shape. Best idea so far: individual masking of </w:t>
-      </w:r>
-      <w:proofErr w:type="spellStart"/>
-      <w:proofErr w:type="gramStart"/>
-      <w:r>
-        <w:rPr>
-          <w:highlight w:val="yellow"/>
-        </w:rPr>
-        <w:t>eo</w:t>
-      </w:r>
-      <w:proofErr w:type="spellEnd"/>
-      <w:proofErr w:type="gramEnd"/>
-      <w:r>
-        <w:rPr>
-          <w:highlight w:val="yellow"/>
-        </w:rPr>
-        <w:t xml:space="preserve"> pairs + low-pass limited refinement for battling </w:t>
-      </w:r>
-      <w:proofErr w:type="spellStart"/>
-      <w:r>
-        <w:rPr>
-          <w:highlight w:val="yellow"/>
-        </w:rPr>
-        <w:t>overfitting</w:t>
-      </w:r>
-      <w:proofErr w:type="spellEnd"/>
-      <w:r>
-        <w:rPr>
-          <w:highlight w:val="yellow"/>
-        </w:rPr>
-        <w:t xml:space="preserve">. </w:t>
-      </w:r>
-      <w:r>
-        <w:rPr>
-          <w:highlight w:val="yellow"/>
-        </w:rPr>
-        <w:lastRenderedPageBreak/>
-        <w:t>Reference volume is masked with envelope, particle with spherical + soft falloff.</w:t>
-      </w:r>
-    </w:p>
-    <w:p>
-      <w:pPr>
-        <w:pStyle w:val="ListParagraph"/>
-        <w:numPr>
-          <w:ilvl w:val="0"/>
-          <w:numId w:val="15"/>
-        </w:numPr>
-        <w:rPr>
-          <w:highlight w:val="yellow"/>
-        </w:rPr>
-      </w:pPr>
-      <w:proofErr w:type="spellStart"/>
-      <w:r>
-        <w:rPr>
-          <w:highlight w:val="yellow"/>
-        </w:rPr>
-        <w:t>Continuos</w:t>
-      </w:r>
-      <w:proofErr w:type="spellEnd"/>
-      <w:r>
-        <w:rPr>
-          <w:highlight w:val="yellow"/>
-        </w:rPr>
-        <w:t xml:space="preserve"> refinement: </w:t>
-      </w:r>
-      <w:r>
-        <w:rPr>
-          <w:highlight w:val="yellow"/>
-        </w:rPr>
-        <w:t xml:space="preserve">need to replace the hard angular threshold with a Gaussian (1 </w:t>
-      </w:r>
-      <w:proofErr w:type="spellStart"/>
-      <w:r>
-        <w:rPr>
-          <w:highlight w:val="yellow"/>
-        </w:rPr>
-        <w:t>sdev</w:t>
-      </w:r>
-      <w:proofErr w:type="spellEnd"/>
-      <w:r>
-        <w:rPr>
-          <w:highlight w:val="yellow"/>
-        </w:rPr>
-        <w:t xml:space="preserve"> corresponds to hard limit as of now)</w:t>
-      </w:r>
-    </w:p>
-    <w:p>
-      <w:pPr>
-        <w:pStyle w:val="ListParagraph"/>
-        <w:numPr>
-          <w:ilvl w:val="0"/>
-          <w:numId w:val="15"/>
-        </w:numPr>
-        <w:rPr>
-          <w:highlight w:val="yellow"/>
-        </w:rPr>
-      </w:pPr>
-      <w:proofErr w:type="spellStart"/>
-      <w:r>
-        <w:rPr>
-          <w:highlight w:val="yellow"/>
-        </w:rPr>
-        <w:t>Continuos</w:t>
-      </w:r>
-      <w:proofErr w:type="spellEnd"/>
-      <w:r>
-        <w:rPr>
-          <w:highlight w:val="yellow"/>
-        </w:rPr>
-        <w:t xml:space="preserve"> refinement:</w:t>
-      </w:r>
-      <w:r>
-        <w:rPr>
-          <w:highlight w:val="yellow"/>
-        </w:rPr>
-        <w:t xml:space="preserve"> </w:t>
-      </w:r>
-      <w:r>
-        <w:rPr>
-          <w:highlight w:val="yellow"/>
-        </w:rPr>
-        <w:t xml:space="preserve">periodically check that we are exploring the “right” areas by heavily low-pass limited angular grid search. </w:t>
-      </w:r>
-      <w:r>
-        <w:rPr>
-          <w:highlight w:val="yellow"/>
-        </w:rPr>
-        <w:t xml:space="preserve">This should be implemented on the workflow level (i.e. another commander round of </w:t>
-      </w:r>
-      <w:proofErr w:type="gramStart"/>
-      <w:r>
-        <w:rPr>
-          <w:highlight w:val="yellow"/>
-        </w:rPr>
-        <w:t>exec</w:t>
-      </w:r>
-      <w:proofErr w:type="gramEnd"/>
-      <w:r>
-        <w:rPr>
-          <w:highlight w:val="yellow"/>
-        </w:rPr>
-        <w:t>)</w:t>
-      </w:r>
-      <w:r>
-        <w:rPr>
-          <w:highlight w:val="yellow"/>
-        </w:rPr>
-        <w:t>.</w:t>
-      </w:r>
-    </w:p>
-    <w:p>
-      <w:pPr>
-        <w:pStyle w:val="ListParagraph"/>
-        <w:numPr>
-          <w:ilvl w:val="0"/>
-          <w:numId w:val="15"/>
-        </w:numPr>
-        <w:rPr>
-          <w:highlight w:val="yellow"/>
-        </w:rPr>
-      </w:pPr>
-      <w:r>
-        <w:rPr>
-          <w:highlight w:val="yellow"/>
-        </w:rPr>
-        <w:t xml:space="preserve">The new weighting strategy should be part of every 3D search mode (apart from the </w:t>
-      </w:r>
-      <w:proofErr w:type="spellStart"/>
-      <w:r>
-        <w:rPr>
-          <w:highlight w:val="yellow"/>
-        </w:rPr>
-        <w:t>shc</w:t>
-      </w:r>
-      <w:proofErr w:type="spellEnd"/>
-      <w:r>
-        <w:rPr>
-          <w:highlight w:val="yellow"/>
-        </w:rPr>
-        <w:t xml:space="preserve"> ones)</w:t>
-      </w:r>
-    </w:p>
-    <w:p>
-      <w:pPr>
-        <w:ind w:left="360"/>
-        <w:rPr>
-          <w:u w:val="single"/>
-        </w:rPr>
-      </w:pPr>
-      <w:r>
-        <w:rPr>
-          <w:u w:val="single"/>
-        </w:rPr>
-        <w:t>Refinement Considerations</w:t>
-      </w:r>
-    </w:p>
-    <w:p>
-      <w:pPr>
-        <w:ind w:left="360"/>
-      </w:pPr>
-      <w:r>
-        <w:t>Using the strategy pattern for the different modes of refinement?</w:t>
-      </w:r>
-    </w:p>
-    <w:p>
-      <w:pPr>
-        <w:ind w:left="360"/>
-      </w:pPr>
-      <w:r>
-        <w:t>When do we turn on neigh modes?</w:t>
-      </w:r>
-    </w:p>
-    <w:p>
-      <w:pPr>
-        <w:ind w:left="360"/>
-      </w:pPr>
-      <w:r>
-        <w:t xml:space="preserve">Should </w:t>
-      </w:r>
-      <w:proofErr w:type="spellStart"/>
-      <w:r>
-        <w:t>npeaks</w:t>
-      </w:r>
-      <w:proofErr w:type="spellEnd"/>
-      <w:r>
-        <w:t xml:space="preserve"> in refine=no/neigh modes always </w:t>
-      </w:r>
-      <w:proofErr w:type="gramStart"/>
-      <w:r>
-        <w:t>be</w:t>
-      </w:r>
-      <w:proofErr w:type="gramEnd"/>
-      <w:r>
-        <w:t xml:space="preserve"> at least 6?</w:t>
-      </w:r>
-    </w:p>
-    <w:p>
-      <w:pPr>
-        <w:rPr>
-          <w:highlight w:val="yellow"/>
-        </w:rPr>
-      </w:pPr>
-    </w:p>
-    <w:p>
-      <w:pPr>
+    </w:p>
+    <w:p>
+      <w:pPr>
+        <w:jc w:val="both"/>
         <w:rPr>
           <w:u w:val="single"/>
         </w:rPr>
@@ -1155,6 +805,7 @@
           <w:ilvl w:val="0"/>
           <w:numId w:val="17"/>
         </w:numPr>
+        <w:jc w:val="both"/>
         <w:rPr>
           <w:highlight w:val="green"/>
         </w:rPr>
@@ -1207,13 +858,21 @@
           <w:ilvl w:val="0"/>
           <w:numId w:val="17"/>
         </w:numPr>
-      </w:pPr>
-      <w:r>
+        <w:jc w:val="both"/>
+        <w:rPr>
+          <w:highlight w:val="green"/>
+        </w:rPr>
+      </w:pPr>
+      <w:r>
+        <w:rPr>
+          <w:highlight w:val="green"/>
+        </w:rPr>
         <w:t>Weighted multi-resolution state sorting by fitting B-factors</w:t>
       </w:r>
     </w:p>
     <w:p>
       <w:pPr>
+        <w:jc w:val="both"/>
         <w:rPr>
           <w:u w:val="single"/>
         </w:rPr>
@@ -1221,6 +880,7 @@
     </w:p>
     <w:p>
       <w:pPr>
+        <w:jc w:val="both"/>
         <w:rPr>
           <w:u w:val="single"/>
         </w:rPr>
@@ -1239,6 +899,7 @@
           <w:ilvl w:val="0"/>
           <w:numId w:val="9"/>
         </w:numPr>
+        <w:jc w:val="both"/>
         <w:rPr>
           <w:highlight w:val="green"/>
         </w:rPr>
@@ -1271,28 +932,25 @@
           <w:ilvl w:val="0"/>
           <w:numId w:val="9"/>
         </w:numPr>
-        <w:rPr>
-          <w:highlight w:val="lightGray"/>
-        </w:rPr>
+        <w:jc w:val="both"/>
       </w:pPr>
       <w:proofErr w:type="gramStart"/>
       <w:r>
-        <w:rPr>
-          <w:highlight w:val="lightGray"/>
-        </w:rPr>
         <w:t>implement</w:t>
       </w:r>
       <w:proofErr w:type="gramEnd"/>
       <w:r>
-        <w:rPr>
-          <w:highlight w:val="lightGray"/>
-        </w:rPr>
         <w:t xml:space="preserve"> tilt test</w:t>
       </w:r>
     </w:p>
-    <w:p/>
-    <w:p>
-      <w:pPr>
+    <w:p>
+      <w:pPr>
+        <w:jc w:val="both"/>
+      </w:pPr>
+    </w:p>
+    <w:p>
+      <w:pPr>
+        <w:jc w:val="both"/>
         <w:rPr>
           <w:u w:val="single"/>
         </w:rPr>
@@ -1301,6 +959,21 @@
         <w:rPr>
           <w:u w:val="single"/>
         </w:rPr>
+        <w:br w:type="page"/>
+      </w:r>
+    </w:p>
+    <w:p>
+      <w:pPr>
+        <w:jc w:val="both"/>
+        <w:rPr>
+          <w:u w:val="single"/>
+        </w:rPr>
+      </w:pPr>
+      <w:r>
+        <w:rPr>
+          <w:u w:val="single"/>
+        </w:rPr>
+        <w:lastRenderedPageBreak/>
         <w:t>EXCEPTION HANDLING</w:t>
       </w:r>
     </w:p>
@@ -1311,80 +984,53 @@
           <w:ilvl w:val="0"/>
           <w:numId w:val="7"/>
         </w:numPr>
+        <w:jc w:val="both"/>
+        <w:rPr>
+          <w:highlight w:val="yellow"/>
+        </w:rPr>
       </w:pPr>
       <w:proofErr w:type="gramStart"/>
       <w:r>
+        <w:rPr>
+          <w:highlight w:val="yellow"/>
+        </w:rPr>
         <w:t>exception</w:t>
       </w:r>
       <w:proofErr w:type="gramEnd"/>
       <w:r>
+        <w:rPr>
+          <w:highlight w:val="yellow"/>
+        </w:rPr>
         <w:t xml:space="preserve"> handling class that makes more sensible outputs </w:t>
       </w:r>
       <w:r>
+        <w:rPr>
+          <w:highlight w:val="yellow"/>
+        </w:rPr>
         <w:t xml:space="preserve">(especially </w:t>
       </w:r>
       <w:r>
+        <w:rPr>
+          <w:highlight w:val="yellow"/>
+        </w:rPr>
         <w:t>when running the code in distributed mode</w:t>
       </w:r>
       <w:r>
+        <w:rPr>
+          <w:highlight w:val="yellow"/>
+        </w:rPr>
         <w:t>). We need to create a database of exceptions and then have ONE control point where we check the stack for errors and report what has failed (similar to the command line dictionary)</w:t>
       </w:r>
       <w:r>
+        <w:rPr>
+          <w:highlight w:val="yellow"/>
+        </w:rPr>
         <w:t>. JOB)_FINISHED should communicate</w:t>
       </w:r>
     </w:p>
     <w:p>
       <w:pPr>
-        <w:pStyle w:val="ListParagraph"/>
-        <w:numPr>
-          <w:ilvl w:val="0"/>
-          <w:numId w:val="7"/>
-        </w:numPr>
-      </w:pPr>
-      <w:proofErr w:type="gramStart"/>
-      <w:r>
-        <w:t>refs</w:t>
-      </w:r>
-      <w:proofErr w:type="gramEnd"/>
-      <w:r>
-        <w:t xml:space="preserve"> should be included in the mixed formats check</w:t>
-      </w:r>
-    </w:p>
-    <w:p>
-      <w:pPr>
-        <w:pStyle w:val="ListParagraph"/>
-        <w:numPr>
-          <w:ilvl w:val="0"/>
-          <w:numId w:val="7"/>
-        </w:numPr>
-      </w:pPr>
-      <w:proofErr w:type="gramStart"/>
-      <w:r>
-        <w:t>when</w:t>
-      </w:r>
-      <w:proofErr w:type="gramEnd"/>
-      <w:r>
-        <w:t xml:space="preserve"> </w:t>
-      </w:r>
-      <w:proofErr w:type="spellStart"/>
-      <w:r>
-        <w:t>eo</w:t>
-      </w:r>
-      <w:proofErr w:type="spellEnd"/>
-      <w:r>
-        <w:t xml:space="preserve">=yes is set the program should ask for </w:t>
-      </w:r>
-      <w:proofErr w:type="spellStart"/>
-      <w:r>
-        <w:t>fsc</w:t>
-      </w:r>
-      <w:proofErr w:type="spellEnd"/>
-      <w:r>
-        <w:t>-file if missing &amp; instruct better</w:t>
-      </w:r>
-    </w:p>
-    <w:p>
-      <w:pPr>
+        <w:jc w:val="both"/>
         <w:rPr>
           <w:u w:val="single"/>
         </w:rPr>
@@ -1392,6 +1038,7 @@
     </w:p>
     <w:p>
       <w:pPr>
+        <w:jc w:val="both"/>
         <w:rPr>
           <w:u w:val="single"/>
         </w:rPr>
@@ -1435,21 +1082,36 @@
           <w:numId w:val="12"/>
         </w:numPr>
         <w:jc w:val="both"/>
+        <w:rPr>
+          <w:highlight w:val="cyan"/>
+        </w:rPr>
       </w:pPr>
       <w:proofErr w:type="gramStart"/>
       <w:r>
+        <w:rPr>
+          <w:highlight w:val="cyan"/>
+        </w:rPr>
         <w:t>port</w:t>
       </w:r>
       <w:proofErr w:type="gramEnd"/>
       <w:r>
+        <w:rPr>
+          <w:highlight w:val="cyan"/>
+        </w:rPr>
         <w:t xml:space="preserve"> to </w:t>
       </w:r>
       <w:proofErr w:type="spellStart"/>
       <w:r>
+        <w:rPr>
+          <w:highlight w:val="cyan"/>
+        </w:rPr>
         <w:t>ifort</w:t>
       </w:r>
       <w:proofErr w:type="spellEnd"/>
       <w:r>
+        <w:rPr>
+          <w:highlight w:val="cyan"/>
+        </w:rPr>
         <w:t xml:space="preserve"> (Intel compiler)</w:t>
       </w:r>
     </w:p>
@@ -1461,13 +1123,22 @@
           <w:numId w:val="12"/>
         </w:numPr>
         <w:jc w:val="both"/>
+        <w:rPr>
+          <w:highlight w:val="cyan"/>
+        </w:rPr>
       </w:pPr>
       <w:proofErr w:type="gramStart"/>
       <w:r>
+        <w:rPr>
+          <w:highlight w:val="cyan"/>
+        </w:rPr>
         <w:t>port</w:t>
       </w:r>
       <w:proofErr w:type="gramEnd"/>
       <w:r>
+        <w:rPr>
+          <w:highlight w:val="cyan"/>
+        </w:rPr>
         <w:t xml:space="preserve"> to PGI (Portland group, with CUDA-FORTAN)</w:t>
       </w:r>
     </w:p>
@@ -1480,11 +1151,13 @@
       <w:pPr>
         <w:jc w:val="both"/>
         <w:rPr>
+          <w:highlight w:val="cyan"/>
           <w:u w:val="single"/>
         </w:rPr>
       </w:pPr>
       <w:r>
         <w:rPr>
+          <w:highlight w:val="cyan"/>
           <w:u w:val="single"/>
         </w:rPr>
         <w:t>Documentation</w:t>
@@ -1493,39 +1166,43 @@
     <w:p>
       <w:pPr>
         <w:jc w:val="both"/>
-      </w:pPr>
-      <w:r>
-        <w:t>N</w:t>
-      </w:r>
-      <w:r>
-        <w:t xml:space="preserve">eed to get </w:t>
+        <w:rPr>
+          <w:highlight w:val="cyan"/>
+        </w:rPr>
+      </w:pPr>
+      <w:r>
+        <w:rPr>
+          <w:highlight w:val="cyan"/>
+        </w:rPr>
+        <w:t xml:space="preserve">Need to get </w:t>
       </w:r>
       <w:proofErr w:type="gramStart"/>
       <w:r>
+        <w:rPr>
+          <w:highlight w:val="cyan"/>
+        </w:rPr>
         <w:t>a</w:t>
       </w:r>
       <w:proofErr w:type="gramEnd"/>
       <w:r>
-        <w:t xml:space="preserve"> html code doc generator in place and fix the doc of every class</w:t>
-      </w:r>
-      <w:r>
-        <w:t xml:space="preserve">. Will </w:t>
-      </w:r>
-      <w:r>
-        <w:t>FORD source code documentation</w:t>
-      </w:r>
-      <w:r>
-        <w:t xml:space="preserve"> provide the solution?</w:t>
-      </w:r>
-    </w:p>
-    <w:p>
-      <w:pPr>
-        <w:jc w:val="both"/>
+        <w:rPr>
+          <w:highlight w:val="cyan"/>
+        </w:rPr>
+        <w:t xml:space="preserve"> html code doc generator in place and fix the doc of every class. Will FORD source code documentation provide the solution?</w:t>
+      </w:r>
+    </w:p>
+    <w:p>
+      <w:pPr>
+        <w:jc w:val="both"/>
+        <w:rPr>
+          <w:highlight w:val="cyan"/>
+        </w:rPr>
       </w:pPr>
       <w:hyperlink r:id="rId6" w:history="1">
         <w:r>
           <w:rPr>
             <w:rStyle w:val="Hyperlink"/>
+            <w:highlight w:val="cyan"/>
           </w:rPr>
           <w:t>http://fortranwiki.org/fortran/show/FORD</w:t>
         </w:r>
@@ -1534,11 +1211,15 @@
     <w:p>
       <w:pPr>
         <w:jc w:val="both"/>
+        <w:rPr>
+          <w:highlight w:val="cyan"/>
+        </w:rPr>
       </w:pPr>
       <w:hyperlink r:id="rId7" w:history="1">
         <w:r>
           <w:rPr>
             <w:rStyle w:val="Hyperlink"/>
+            <w:highlight w:val="cyan"/>
           </w:rPr>
           <w:t>https://github.com/cmacmackin/ford</w:t>
         </w:r>
@@ -1552,6 +1233,7 @@
         <w:r>
           <w:rPr>
             <w:rStyle w:val="Hyperlink"/>
+            <w:highlight w:val="cyan"/>
           </w:rPr>
           <w:t>http://jacobwilliams.github.io/json-fortran/index.html</w:t>
         </w:r>
@@ -1587,6 +1269,8 @@
         </w:rPr>
         <w:t>ges</w:t>
       </w:r>
+      <w:bookmarkStart w:id="0" w:name="_GoBack"/>
+      <w:bookmarkEnd w:id="0"/>
     </w:p>
     <w:p>
       <w:pPr>

</xml_diff>

<commit_message>
updated phaseplate FSC correction procedure
</commit_message>
<xml_diff>
--- a/doc/DevelDocs/SIMPLE2017dev_doc.docx
+++ b/doc/DevelDocs/SIMPLE2017dev_doc.docx
@@ -1,6 +1,6 @@
 
 <file path=word/document.xml><?xml version="1.0" encoding="utf-8"?>
-<w:document xmlns:wpc="http://schemas.microsoft.com/office/word/2010/wordprocessingCanvas" xmlns:mo="http://schemas.microsoft.com/office/mac/office/2008/main" xmlns:mc="http://schemas.openxmlformats.org/markup-compatibility/2006" xmlns:mv="urn:schemas-microsoft-com:mac:vml" xmlns:o="urn:schemas-microsoft-com:office:office" xmlns:r="http://schemas.openxmlformats.org/officeDocument/2006/relationships" xmlns:m="http://schemas.openxmlformats.org/officeDocument/2006/math" xmlns:v="urn:schemas-microsoft-com:vml" xmlns:wp14="http://schemas.microsoft.com/office/word/2010/wordprocessingDrawing" xmlns:wp="http://schemas.openxmlformats.org/drawingml/2006/wordprocessingDrawing" xmlns:w10="urn:schemas-microsoft-com:office:word" xmlns:w="http://schemas.openxmlformats.org/wordprocessingml/2006/main" xmlns:w14="http://schemas.microsoft.com/office/word/2010/wordml" xmlns:wpg="http://schemas.microsoft.com/office/word/2010/wordprocessingGroup" xmlns:wpi="http://schemas.microsoft.com/office/word/2010/wordprocessingInk" xmlns:wne="http://schemas.microsoft.com/office/word/2006/wordml" xmlns:wps="http://schemas.microsoft.com/office/word/2010/wordprocessingShape" mc:Ignorable="w14 wp14">
+<w:document xmlns:wpc="http://schemas.microsoft.com/office/word/2010/wordprocessingCanvas" xmlns:mo="http://schemas.microsoft.com/office/mac/office/2008/main" xmlns:mc="http://schemas.openxmlformats.org/markup-compatibility/2006" xmlns:mv="urn:schemas-microsoft-com:mac:vml" xmlns:o="urn:schemas-microsoft-com:office:office" xmlns:r="http://schemas.openxmlformats.org/officeDocument/2006/relationships" xmlns:m="http://schemas.openxmlformats.org/officeDocument/2006/math" xmlns:v="urn:schemas-microsoft-com:vml" xmlns:wp14="http://schemas.microsoft.com/office/word/2010/wordprocessingDrawing" xmlns:wp="http://schemas.openxmlformats.org/drawingml/2006/wordprocessingDrawing" xmlns:w10="urn:schemas-microsoft-com:office:word" xmlns:w="http://schemas.openxmlformats.org/wordprocessingml/2006/main" xmlns:w14="http://schemas.microsoft.com/office/word/2010/wordml" xmlns:w15="http://schemas.microsoft.com/office/word/2012/wordml" xmlns:wpg="http://schemas.microsoft.com/office/word/2010/wordprocessingGroup" xmlns:wpi="http://schemas.microsoft.com/office/word/2010/wordprocessingInk" xmlns:wne="http://schemas.microsoft.com/office/word/2006/wordml" xmlns:wps="http://schemas.microsoft.com/office/word/2010/wordprocessingShape" mc:Ignorable="w14 w15 wp14">
   <w:body>
     <w:p>
       <w:pPr>
@@ -55,18 +55,12 @@
       <w:r>
         <w:t xml:space="preserve">, </w:t>
       </w:r>
+      <w:proofErr w:type="gramStart"/>
       <w:r>
         <w:rPr>
           <w:highlight w:val="cyan"/>
         </w:rPr>
-        <w:t>Michael</w:t>
-      </w:r>
-      <w:proofErr w:type="gramStart"/>
-      <w:r>
-        <w:rPr>
-          <w:highlight w:val="cyan"/>
-        </w:rPr>
-        <w:t>?</w:t>
+        <w:t>Michael?</w:t>
       </w:r>
       <w:r>
         <w:t>,</w:t>
@@ -140,20 +134,44 @@
         </w:numPr>
         <w:jc w:val="both"/>
         <w:rPr>
-          <w:highlight w:val="green"/>
-        </w:rPr>
-      </w:pPr>
-      <w:r>
-        <w:rPr>
-          <w:highlight w:val="green"/>
-        </w:rPr>
-        <w:t>M</w:t>
-      </w:r>
-      <w:r>
-        <w:rPr>
-          <w:highlight w:val="green"/>
-        </w:rPr>
-        <w:t>ake distributed flow for scale that operates on split stacks so that scaling can be done in parallel</w:t>
+          <w:highlight w:val="cyan"/>
+        </w:rPr>
+      </w:pPr>
+      <w:r>
+        <w:rPr>
+          <w:highlight w:val="cyan"/>
+        </w:rPr>
+        <w:t>N</w:t>
+      </w:r>
+      <w:r>
+        <w:rPr>
+          <w:highlight w:val="cyan"/>
+        </w:rPr>
+        <w:t xml:space="preserve">eed to have another go at </w:t>
+      </w:r>
+      <w:r>
+        <w:rPr>
+          <w:highlight w:val="cyan"/>
+        </w:rPr>
+        <w:t>unsupervised picking</w:t>
+      </w:r>
+      <w:r>
+        <w:rPr>
+          <w:highlight w:val="cyan"/>
+        </w:rPr>
+        <w:t xml:space="preserve"> (massively parallel mass-</w:t>
+      </w:r>
+      <w:r>
+        <w:rPr>
+          <w:highlight w:val="cyan"/>
+        </w:rPr>
+        <w:t>centring</w:t>
+      </w:r>
+      <w:r>
+        <w:rPr>
+          <w:highlight w:val="cyan"/>
+        </w:rPr>
+        <w:t>)</w:t>
       </w:r>
     </w:p>
     <w:p>
@@ -165,34 +183,34 @@
         </w:numPr>
         <w:jc w:val="both"/>
         <w:rPr>
-          <w:highlight w:val="lightGray"/>
-        </w:rPr>
-      </w:pPr>
-      <w:r>
-        <w:rPr>
-          <w:highlight w:val="lightGray"/>
-        </w:rPr>
-        <w:t>R</w:t>
-      </w:r>
-      <w:r>
-        <w:rPr>
-          <w:highlight w:val="lightGray"/>
-        </w:rPr>
-        <w:t xml:space="preserve">andom selection of images for prime2D </w:t>
+          <w:highlight w:val="cyan"/>
+        </w:rPr>
+      </w:pPr>
+      <w:r>
+        <w:rPr>
+          <w:highlight w:val="cyan"/>
+        </w:rPr>
+        <w:t>C</w:t>
+      </w:r>
+      <w:r>
+        <w:rPr>
+          <w:highlight w:val="cyan"/>
+        </w:rPr>
+        <w:t xml:space="preserve">lass for memory allocation </w:t>
       </w:r>
       <w:proofErr w:type="spellStart"/>
       <w:r>
         <w:rPr>
-          <w:highlight w:val="lightGray"/>
-        </w:rPr>
-        <w:t>init</w:t>
+          <w:highlight w:val="cyan"/>
+        </w:rPr>
+        <w:t>simple_alloc</w:t>
       </w:r>
       <w:proofErr w:type="spellEnd"/>
       <w:r>
         <w:rPr>
-          <w:highlight w:val="lightGray"/>
-        </w:rPr>
-        <w:t xml:space="preserve"> need to take state=0 into account</w:t>
+          <w:highlight w:val="cyan"/>
+        </w:rPr>
+        <w:t>. Keep track of mem exceptions and profile memory (hash table).</w:t>
       </w:r>
     </w:p>
     <w:p>
@@ -204,44 +222,14 @@
         </w:numPr>
         <w:jc w:val="both"/>
         <w:rPr>
-          <w:highlight w:val="cyan"/>
-        </w:rPr>
-      </w:pPr>
-      <w:r>
-        <w:rPr>
-          <w:highlight w:val="cyan"/>
-        </w:rPr>
-        <w:t>N</w:t>
-      </w:r>
-      <w:r>
-        <w:rPr>
-          <w:highlight w:val="cyan"/>
-        </w:rPr>
-        <w:t xml:space="preserve">eed to have another go at </w:t>
-      </w:r>
-      <w:r>
-        <w:rPr>
-          <w:highlight w:val="cyan"/>
-        </w:rPr>
-        <w:t>unsupervised picking</w:t>
-      </w:r>
-      <w:r>
-        <w:rPr>
-          <w:highlight w:val="cyan"/>
-        </w:rPr>
-        <w:t xml:space="preserve"> (massively parallel mass-</w:t>
-      </w:r>
-      <w:r>
-        <w:rPr>
-          <w:highlight w:val="cyan"/>
-        </w:rPr>
-        <w:t>centring</w:t>
-      </w:r>
-      <w:r>
-        <w:rPr>
-          <w:highlight w:val="cyan"/>
-        </w:rPr>
-        <w:t>)</w:t>
+          <w:highlight w:val="green"/>
+        </w:rPr>
+      </w:pPr>
+      <w:r>
+        <w:rPr>
+          <w:highlight w:val="green"/>
+        </w:rPr>
+        <w:t>Go over all random number generations and see if we can use matrices instead</w:t>
       </w:r>
     </w:p>
     <w:p>
@@ -253,48 +241,32 @@
         </w:numPr>
         <w:jc w:val="both"/>
         <w:rPr>
-          <w:highlight w:val="cyan"/>
-        </w:rPr>
-      </w:pPr>
-      <w:r>
-        <w:rPr>
-          <w:highlight w:val="cyan"/>
-        </w:rPr>
-        <w:t>C</w:t>
-      </w:r>
-      <w:r>
-        <w:rPr>
-          <w:highlight w:val="cyan"/>
-        </w:rPr>
-        <w:t xml:space="preserve">lass for memory allocation </w:t>
-      </w:r>
-      <w:proofErr w:type="spellStart"/>
-      <w:r>
-        <w:rPr>
-          <w:highlight w:val="cyan"/>
-        </w:rPr>
-        <w:t>simple_alloc</w:t>
-      </w:r>
-      <w:proofErr w:type="spellEnd"/>
-      <w:r>
-        <w:rPr>
-          <w:highlight w:val="cyan"/>
-        </w:rPr>
-        <w:t xml:space="preserve">. Keep track of </w:t>
-      </w:r>
-      <w:proofErr w:type="spellStart"/>
-      <w:r>
-        <w:rPr>
-          <w:highlight w:val="cyan"/>
-        </w:rPr>
-        <w:t>mem</w:t>
-      </w:r>
-      <w:proofErr w:type="spellEnd"/>
-      <w:r>
-        <w:rPr>
-          <w:highlight w:val="cyan"/>
-        </w:rPr>
-        <w:t xml:space="preserve"> exceptions and profile memory (hash table).</w:t>
+          <w:highlight w:val="green"/>
+        </w:rPr>
+      </w:pPr>
+      <w:r>
+        <w:rPr>
+          <w:highlight w:val="green"/>
+        </w:rPr>
+        <w:t>Replace integer random</w:t>
+      </w:r>
+      <w:r>
+        <w:rPr>
+          <w:highlight w:val="green"/>
+        </w:rPr>
+        <w:t xml:space="preserve"> number generator with </w:t>
+      </w:r>
+      <w:r>
+        <w:rPr>
+          <w:highlight w:val="green"/>
+        </w:rPr>
+        <w:t>intrinsic</w:t>
+      </w:r>
+      <w:r>
+        <w:rPr>
+          <w:highlight w:val="green"/>
+        </w:rPr>
+        <w:t xml:space="preserve"> one (Guide to Fortran 2008)</w:t>
       </w:r>
     </w:p>
     <w:p>
@@ -309,565 +281,19 @@
           <w:highlight w:val="green"/>
         </w:rPr>
       </w:pPr>
+      <w:proofErr w:type="spellStart"/>
       <w:r>
         <w:rPr>
           <w:highlight w:val="green"/>
         </w:rPr>
-        <w:t>Go over all random number generations and see if we can use matrices instead</w:t>
-      </w:r>
-    </w:p>
-    <w:p>
-      <w:pPr>
-        <w:pStyle w:val="ListParagraph"/>
-        <w:numPr>
-          <w:ilvl w:val="0"/>
-          <w:numId w:val="1"/>
-        </w:numPr>
-        <w:jc w:val="both"/>
+        <w:t>mailx</w:t>
+      </w:r>
+      <w:proofErr w:type="spellEnd"/>
+      <w:r>
         <w:rPr>
           <w:highlight w:val="green"/>
         </w:rPr>
-      </w:pPr>
-      <w:r>
-        <w:rPr>
-          <w:highlight w:val="green"/>
-        </w:rPr>
-        <w:t>Replace integer random</w:t>
-      </w:r>
-      <w:r>
-        <w:rPr>
-          <w:highlight w:val="green"/>
-        </w:rPr>
-        <w:t xml:space="preserve"> number generator with </w:t>
-      </w:r>
-      <w:r>
-        <w:rPr>
-          <w:highlight w:val="green"/>
-        </w:rPr>
-        <w:t>intrinsic</w:t>
-      </w:r>
-      <w:r>
-        <w:rPr>
-          <w:highlight w:val="green"/>
-        </w:rPr>
-        <w:t xml:space="preserve"> one (Guide to Fortran 2008)</w:t>
-      </w:r>
-    </w:p>
-    <w:p>
-      <w:pPr>
-        <w:pStyle w:val="ListParagraph"/>
-        <w:numPr>
-          <w:ilvl w:val="0"/>
-          <w:numId w:val="1"/>
-        </w:numPr>
-        <w:jc w:val="both"/>
-        <w:rPr>
-          <w:highlight w:val="green"/>
-        </w:rPr>
-      </w:pPr>
-      <w:proofErr w:type="spellStart"/>
-      <w:proofErr w:type="gramStart"/>
-      <w:r>
-        <w:rPr>
-          <w:highlight w:val="green"/>
-        </w:rPr>
-        <w:t>mailx</w:t>
-      </w:r>
-      <w:proofErr w:type="spellEnd"/>
-      <w:proofErr w:type="gramEnd"/>
-      <w:r>
-        <w:rPr>
-          <w:highlight w:val="green"/>
-        </w:rPr>
         <w:t xml:space="preserve"> -s "mail from prime2D" hans.elmlund@monash.edu &lt; from_prime2D</w:t>
-      </w:r>
-    </w:p>
-    <w:p>
-      <w:pPr>
-        <w:pStyle w:val="ListParagraph"/>
-        <w:numPr>
-          <w:ilvl w:val="0"/>
-          <w:numId w:val="1"/>
-        </w:numPr>
-        <w:jc w:val="both"/>
-        <w:rPr>
-          <w:highlight w:val="green"/>
-        </w:rPr>
-      </w:pPr>
-      <w:r>
-        <w:rPr>
-          <w:highlight w:val="green"/>
-        </w:rPr>
-        <w:t>I</w:t>
-      </w:r>
-      <w:r>
-        <w:rPr>
-          <w:highlight w:val="green"/>
-        </w:rPr>
-        <w:t xml:space="preserve">t would be useful to write out a class-average </w:t>
-      </w:r>
-      <w:proofErr w:type="spellStart"/>
-      <w:r>
-        <w:rPr>
-          <w:highlight w:val="green"/>
-        </w:rPr>
-        <w:t>param</w:t>
-      </w:r>
-      <w:proofErr w:type="spellEnd"/>
-      <w:r>
-        <w:rPr>
-          <w:highlight w:val="green"/>
-        </w:rPr>
-        <w:t xml:space="preserve"> file that contained class average identifier and number of particles in it - then the ordering by population could be done as a visualisation thing within the </w:t>
-      </w:r>
-      <w:proofErr w:type="spellStart"/>
-      <w:r>
-        <w:rPr>
-          <w:highlight w:val="green"/>
-        </w:rPr>
-        <w:t>gui</w:t>
-      </w:r>
-      <w:proofErr w:type="spellEnd"/>
-      <w:r>
-        <w:rPr>
-          <w:highlight w:val="green"/>
-        </w:rPr>
-        <w:t xml:space="preserve"> rather than a genuine reordering of the stack</w:t>
-      </w:r>
-    </w:p>
-    <w:p>
-      <w:pPr>
-        <w:jc w:val="both"/>
-        <w:rPr>
-          <w:highlight w:val="green"/>
-        </w:rPr>
-      </w:pPr>
-    </w:p>
-    <w:p>
-      <w:pPr>
-        <w:jc w:val="both"/>
-        <w:rPr>
-          <w:u w:val="single"/>
-        </w:rPr>
-      </w:pPr>
-      <w:r>
-        <w:rPr>
-          <w:u w:val="single"/>
-        </w:rPr>
-        <w:t>STREAMING MODE (half boring)</w:t>
-      </w:r>
-    </w:p>
-    <w:p>
-      <w:pPr>
-        <w:pStyle w:val="ListParagraph"/>
-        <w:numPr>
-          <w:ilvl w:val="0"/>
-          <w:numId w:val="16"/>
-        </w:numPr>
-        <w:jc w:val="both"/>
-        <w:rPr>
-          <w:highlight w:val="magenta"/>
-        </w:rPr>
-      </w:pPr>
-      <w:proofErr w:type="spellStart"/>
-      <w:r>
-        <w:rPr>
-          <w:highlight w:val="magenta"/>
-        </w:rPr>
-        <w:t>Relion</w:t>
-      </w:r>
-      <w:proofErr w:type="spellEnd"/>
-      <w:r>
-        <w:rPr>
-          <w:highlight w:val="magenta"/>
-        </w:rPr>
-        <w:t xml:space="preserve">-style input mode for </w:t>
-      </w:r>
-      <w:proofErr w:type="spellStart"/>
-      <w:r>
-        <w:rPr>
-          <w:highlight w:val="magenta"/>
-        </w:rPr>
-        <w:t>substacks</w:t>
-      </w:r>
-      <w:proofErr w:type="spellEnd"/>
-      <w:r>
-        <w:rPr>
-          <w:highlight w:val="magenta"/>
-        </w:rPr>
-        <w:t xml:space="preserve">, one per movie (need two new programs (1) prime2Dstream in shared memory that has </w:t>
-      </w:r>
-      <w:proofErr w:type="spellStart"/>
-      <w:r>
-        <w:rPr>
-          <w:highlight w:val="magenta"/>
-        </w:rPr>
-        <w:t>filetab</w:t>
-      </w:r>
-      <w:proofErr w:type="spellEnd"/>
-      <w:r>
-        <w:rPr>
-          <w:highlight w:val="magenta"/>
-        </w:rPr>
-        <w:t xml:space="preserve"> input instead of stack and </w:t>
-      </w:r>
-      <w:proofErr w:type="spellStart"/>
-      <w:r>
-        <w:rPr>
-          <w:highlight w:val="magenta"/>
-        </w:rPr>
-        <w:t>doclist</w:t>
-      </w:r>
-      <w:proofErr w:type="spellEnd"/>
-      <w:r>
-        <w:rPr>
-          <w:highlight w:val="magenta"/>
-        </w:rPr>
-        <w:t xml:space="preserve">, i.e. </w:t>
-      </w:r>
-      <w:proofErr w:type="spellStart"/>
-      <w:r>
-        <w:rPr>
-          <w:highlight w:val="magenta"/>
-        </w:rPr>
-        <w:t>unidocs</w:t>
-      </w:r>
-      <w:proofErr w:type="spellEnd"/>
-      <w:r>
-        <w:rPr>
-          <w:highlight w:val="magenta"/>
-        </w:rPr>
-        <w:t xml:space="preserve"> in replacement of </w:t>
-      </w:r>
-      <w:proofErr w:type="spellStart"/>
-      <w:r>
-        <w:rPr>
-          <w:highlight w:val="magenta"/>
-        </w:rPr>
-        <w:t>deftab</w:t>
-      </w:r>
-      <w:proofErr w:type="spellEnd"/>
-      <w:r>
-        <w:rPr>
-          <w:highlight w:val="magenta"/>
-        </w:rPr>
-        <w:t xml:space="preserve">, (2) prime2Dstream in </w:t>
-      </w:r>
-      <w:proofErr w:type="spellStart"/>
-      <w:r>
-        <w:rPr>
-          <w:highlight w:val="magenta"/>
-        </w:rPr>
-        <w:t>distr_stream_commander</w:t>
-      </w:r>
-      <w:proofErr w:type="spellEnd"/>
-      <w:r>
-        <w:rPr>
-          <w:highlight w:val="magenta"/>
-        </w:rPr>
-        <w:t xml:space="preserve"> that monitors </w:t>
-      </w:r>
-      <w:proofErr w:type="spellStart"/>
-      <w:r>
-        <w:rPr>
-          <w:highlight w:val="magenta"/>
-        </w:rPr>
-        <w:t>unidocs</w:t>
-      </w:r>
-      <w:proofErr w:type="spellEnd"/>
-      <w:r>
-        <w:rPr>
-          <w:highlight w:val="magenta"/>
-        </w:rPr>
-        <w:t xml:space="preserve"> to identify a chunk of suitable size based on </w:t>
-      </w:r>
-      <w:proofErr w:type="spellStart"/>
-      <w:r>
-        <w:rPr>
-          <w:highlight w:val="magenta"/>
-        </w:rPr>
-        <w:t>ctfres</w:t>
-      </w:r>
-      <w:proofErr w:type="spellEnd"/>
-      <w:r>
-        <w:rPr>
-          <w:highlight w:val="magenta"/>
-        </w:rPr>
-        <w:t xml:space="preserve"> and </w:t>
-      </w:r>
-      <w:proofErr w:type="spellStart"/>
-      <w:r>
-        <w:rPr>
-          <w:highlight w:val="magenta"/>
-        </w:rPr>
-        <w:t>df_min</w:t>
-      </w:r>
-      <w:proofErr w:type="spellEnd"/>
-      <w:r>
-        <w:rPr>
-          <w:highlight w:val="magenta"/>
-        </w:rPr>
-        <w:t>/</w:t>
-      </w:r>
-      <w:proofErr w:type="spellStart"/>
-      <w:r>
-        <w:rPr>
-          <w:highlight w:val="magenta"/>
-        </w:rPr>
-        <w:t>df_max</w:t>
-      </w:r>
-      <w:proofErr w:type="spellEnd"/>
-      <w:r>
-        <w:rPr>
-          <w:highlight w:val="magenta"/>
-        </w:rPr>
-        <w:t xml:space="preserve"> filter)</w:t>
-      </w:r>
-    </w:p>
-    <w:p>
-      <w:pPr>
-        <w:pStyle w:val="ListParagraph"/>
-        <w:numPr>
-          <w:ilvl w:val="0"/>
-          <w:numId w:val="16"/>
-        </w:numPr>
-        <w:jc w:val="both"/>
-        <w:rPr>
-          <w:highlight w:val="magenta"/>
-        </w:rPr>
-      </w:pPr>
-      <w:proofErr w:type="spellStart"/>
-      <w:proofErr w:type="gramStart"/>
-      <w:r>
-        <w:rPr>
-          <w:highlight w:val="magenta"/>
-        </w:rPr>
-        <w:t>unidoc</w:t>
-      </w:r>
-      <w:proofErr w:type="spellEnd"/>
-      <w:proofErr w:type="gramEnd"/>
-      <w:r>
-        <w:rPr>
-          <w:highlight w:val="magenta"/>
-        </w:rPr>
-        <w:t xml:space="preserve">: everything written to </w:t>
-      </w:r>
-      <w:proofErr w:type="spellStart"/>
-      <w:r>
-        <w:rPr>
-          <w:highlight w:val="magenta"/>
-        </w:rPr>
-        <w:t>cwd</w:t>
-      </w:r>
-      <w:proofErr w:type="spellEnd"/>
-    </w:p>
-    <w:p>
-      <w:pPr>
-        <w:pStyle w:val="ListParagraph"/>
-        <w:numPr>
-          <w:ilvl w:val="0"/>
-          <w:numId w:val="16"/>
-        </w:numPr>
-        <w:jc w:val="both"/>
-        <w:rPr>
-          <w:highlight w:val="magenta"/>
-        </w:rPr>
-      </w:pPr>
-      <w:proofErr w:type="gramStart"/>
-      <w:r>
-        <w:rPr>
-          <w:highlight w:val="magenta"/>
-        </w:rPr>
-        <w:t>same</w:t>
-      </w:r>
-      <w:proofErr w:type="gramEnd"/>
-      <w:r>
-        <w:rPr>
-          <w:highlight w:val="magenta"/>
-        </w:rPr>
-        <w:t xml:space="preserve"> naming convention for picker as for others</w:t>
-      </w:r>
-    </w:p>
-    <w:p>
-      <w:pPr>
-        <w:pStyle w:val="ListParagraph"/>
-        <w:numPr>
-          <w:ilvl w:val="0"/>
-          <w:numId w:val="16"/>
-        </w:numPr>
-        <w:jc w:val="both"/>
-        <w:rPr>
-          <w:highlight w:val="lightGray"/>
-        </w:rPr>
-      </w:pPr>
-      <w:proofErr w:type="gramStart"/>
-      <w:r>
-        <w:rPr>
-          <w:highlight w:val="lightGray"/>
-        </w:rPr>
-        <w:t>put</w:t>
-      </w:r>
-      <w:proofErr w:type="gramEnd"/>
-      <w:r>
-        <w:rPr>
-          <w:highlight w:val="lightGray"/>
-        </w:rPr>
-        <w:t xml:space="preserve"> in absolute path</w:t>
-      </w:r>
-      <w:r>
-        <w:rPr>
-          <w:highlight w:val="lightGray"/>
-        </w:rPr>
-        <w:t xml:space="preserve"> in </w:t>
-      </w:r>
-      <w:proofErr w:type="spellStart"/>
-      <w:r>
-        <w:rPr>
-          <w:highlight w:val="lightGray"/>
-        </w:rPr>
-        <w:t>unidoc</w:t>
-      </w:r>
-      <w:proofErr w:type="spellEnd"/>
-    </w:p>
-    <w:p>
-      <w:pPr>
-        <w:jc w:val="both"/>
-        <w:rPr>
-          <w:highlight w:val="green"/>
-        </w:rPr>
-      </w:pPr>
-    </w:p>
-    <w:p>
-      <w:pPr>
-        <w:jc w:val="both"/>
-        <w:rPr>
-          <w:u w:val="single"/>
-        </w:rPr>
-      </w:pPr>
-      <w:r>
-        <w:rPr>
-          <w:u w:val="single"/>
-        </w:rPr>
-        <w:t>HIGHRES</w:t>
-      </w:r>
-      <w:r>
-        <w:rPr>
-          <w:u w:val="single"/>
-        </w:rPr>
-        <w:t xml:space="preserve"> (not so boring)</w:t>
-      </w:r>
-    </w:p>
-    <w:p>
-      <w:pPr>
-        <w:pStyle w:val="ListParagraph"/>
-        <w:numPr>
-          <w:ilvl w:val="0"/>
-          <w:numId w:val="15"/>
-        </w:numPr>
-        <w:jc w:val="both"/>
-        <w:rPr>
-          <w:highlight w:val="green"/>
-        </w:rPr>
-      </w:pPr>
-      <w:r>
-        <w:rPr>
-          <w:highlight w:val="green"/>
-        </w:rPr>
-        <w:t>Down-scaling/LP strategy: 10, 8, 6, 4, need distributed down-scaling workflow</w:t>
-      </w:r>
-    </w:p>
-    <w:p>
-      <w:pPr>
-        <w:jc w:val="both"/>
-        <w:rPr>
-          <w:highlight w:val="yellow"/>
-        </w:rPr>
-      </w:pPr>
-    </w:p>
-    <w:p>
-      <w:pPr>
-        <w:jc w:val="both"/>
-        <w:rPr>
-          <w:u w:val="single"/>
-        </w:rPr>
-      </w:pPr>
-      <w:r>
-        <w:rPr>
-          <w:u w:val="single"/>
-        </w:rPr>
-        <w:t>HETEROGENEITY</w:t>
-      </w:r>
-    </w:p>
-    <w:p>
-      <w:pPr>
-        <w:pStyle w:val="ListParagraph"/>
-        <w:numPr>
-          <w:ilvl w:val="0"/>
-          <w:numId w:val="17"/>
-        </w:numPr>
-        <w:jc w:val="both"/>
-        <w:rPr>
-          <w:highlight w:val="green"/>
-        </w:rPr>
-      </w:pPr>
-      <w:r>
-        <w:rPr>
-          <w:highlight w:val="green"/>
-        </w:rPr>
-        <w:t xml:space="preserve">Automatic workflow </w:t>
-      </w:r>
-      <w:proofErr w:type="spellStart"/>
-      <w:r>
-        <w:rPr>
-          <w:highlight w:val="green"/>
-        </w:rPr>
-        <w:t>het_from_cavgs</w:t>
-      </w:r>
-      <w:proofErr w:type="spellEnd"/>
-      <w:r>
-        <w:rPr>
-          <w:highlight w:val="green"/>
-        </w:rPr>
-        <w:t>: (1) refine=</w:t>
-      </w:r>
-      <w:proofErr w:type="spellStart"/>
-      <w:r>
-        <w:rPr>
-          <w:highlight w:val="green"/>
-        </w:rPr>
-        <w:t>snhc</w:t>
-      </w:r>
-      <w:proofErr w:type="spellEnd"/>
-      <w:r>
-        <w:rPr>
-          <w:highlight w:val="green"/>
-        </w:rPr>
-        <w:t xml:space="preserve"> (2) refine=no </w:t>
-      </w:r>
-      <w:r>
-        <w:rPr>
-          <w:highlight w:val="green"/>
-        </w:rPr>
-        <w:t>X 2 resolution updates, as in ini3D</w:t>
-      </w:r>
-    </w:p>
-    <w:p>
-      <w:pPr>
-        <w:pStyle w:val="ListParagraph"/>
-        <w:numPr>
-          <w:ilvl w:val="0"/>
-          <w:numId w:val="17"/>
-        </w:numPr>
-        <w:jc w:val="both"/>
-        <w:rPr>
-          <w:highlight w:val="green"/>
-        </w:rPr>
-      </w:pPr>
-      <w:r>
-        <w:rPr>
-          <w:highlight w:val="green"/>
-        </w:rPr>
-        <w:t>Weighted multi-resolution state sorting by fitting B-factors</w:t>
       </w:r>
     </w:p>
     <w:p>
@@ -934,13 +360,34 @@
         </w:numPr>
         <w:jc w:val="both"/>
       </w:pPr>
-      <w:proofErr w:type="gramStart"/>
-      <w:r>
-        <w:t>implement</w:t>
-      </w:r>
-      <w:proofErr w:type="gramEnd"/>
-      <w:r>
-        <w:t xml:space="preserve"> tilt test</w:t>
+      <w:r>
+        <w:t>implement tilt test</w:t>
+      </w:r>
+    </w:p>
+    <w:p>
+      <w:pPr>
+        <w:pStyle w:val="ListParagraph"/>
+        <w:numPr>
+          <w:ilvl w:val="0"/>
+          <w:numId w:val="9"/>
+        </w:numPr>
+        <w:jc w:val="both"/>
+      </w:pPr>
+      <w:r>
+        <w:t>Fractional particle update with learning rate. Say we have 50,000 images and select to update 5000 every round. The probability for updates should be initialised to 1/</w:t>
+      </w:r>
+      <w:proofErr w:type="spellStart"/>
+      <w:r>
+        <w:t>nptcls</w:t>
+      </w:r>
+      <w:proofErr w:type="spellEnd"/>
+      <w:r>
+        <w:t xml:space="preserve"> and then updated 1/#updates per particle and normalised. Instead of subtracting and updating, we simply keep the current set of Fourier coefficients on disk (normalised and gridding corrected) a</w:t>
+      </w:r>
+      <w:bookmarkStart w:id="0" w:name="_GoBack"/>
+      <w:bookmarkEnd w:id="0"/>
+      <w:r>
+        <w:t>nd update the model with a learning rate 5,000/50,000=0.1, for the new and 45,000/50,000 =0.9 for the old. Probably the fraction should be given as a fraction of total # particles, 10-20%. This should take state=0 particles into account.</w:t>
       </w:r>
     </w:p>
     <w:p>
@@ -959,21 +406,6 @@
         <w:rPr>
           <w:u w:val="single"/>
         </w:rPr>
-        <w:br w:type="page"/>
-      </w:r>
-    </w:p>
-    <w:p>
-      <w:pPr>
-        <w:jc w:val="both"/>
-        <w:rPr>
-          <w:u w:val="single"/>
-        </w:rPr>
-      </w:pPr>
-      <w:r>
-        <w:rPr>
-          <w:u w:val="single"/>
-        </w:rPr>
-        <w:lastRenderedPageBreak/>
         <w:t>EXCEPTION HANDLING</w:t>
       </w:r>
     </w:p>
@@ -989,19 +421,11 @@
           <w:highlight w:val="yellow"/>
         </w:rPr>
       </w:pPr>
-      <w:proofErr w:type="gramStart"/>
       <w:r>
         <w:rPr>
           <w:highlight w:val="yellow"/>
         </w:rPr>
-        <w:t>exception</w:t>
-      </w:r>
-      <w:proofErr w:type="gramEnd"/>
-      <w:r>
-        <w:rPr>
-          <w:highlight w:val="yellow"/>
-        </w:rPr>
-        <w:t xml:space="preserve"> handling class that makes more sensible outputs </w:t>
+        <w:t xml:space="preserve">exception handling class that makes more sensible outputs </w:t>
       </w:r>
       <w:r>
         <w:rPr>
@@ -1086,19 +510,11 @@
           <w:highlight w:val="cyan"/>
         </w:rPr>
       </w:pPr>
-      <w:proofErr w:type="gramStart"/>
       <w:r>
         <w:rPr>
           <w:highlight w:val="cyan"/>
         </w:rPr>
-        <w:t>port</w:t>
-      </w:r>
-      <w:proofErr w:type="gramEnd"/>
-      <w:r>
-        <w:rPr>
-          <w:highlight w:val="cyan"/>
-        </w:rPr>
-        <w:t xml:space="preserve"> to </w:t>
+        <w:t xml:space="preserve">port to </w:t>
       </w:r>
       <w:proofErr w:type="spellStart"/>
       <w:r>
@@ -1127,19 +543,11 @@
           <w:highlight w:val="cyan"/>
         </w:rPr>
       </w:pPr>
-      <w:proofErr w:type="gramStart"/>
       <w:r>
         <w:rPr>
           <w:highlight w:val="cyan"/>
         </w:rPr>
-        <w:t>port</w:t>
-      </w:r>
-      <w:proofErr w:type="gramEnd"/>
-      <w:r>
-        <w:rPr>
-          <w:highlight w:val="cyan"/>
-        </w:rPr>
-        <w:t xml:space="preserve"> to PGI (Portland group, with CUDA-FORTAN)</w:t>
+        <w:t>port to PGI (Portland group, with CUDA-FORTAN)</w:t>
       </w:r>
     </w:p>
     <w:p>
@@ -1174,31 +582,17 @@
         <w:rPr>
           <w:highlight w:val="cyan"/>
         </w:rPr>
-        <w:t xml:space="preserve">Need to get </w:t>
-      </w:r>
-      <w:proofErr w:type="gramStart"/>
-      <w:r>
+        <w:t>Need to get a html code doc generator in place and fix the doc of every class. Will FORD source code documentation provide the solution?</w:t>
+      </w:r>
+    </w:p>
+    <w:p>
+      <w:pPr>
+        <w:jc w:val="both"/>
         <w:rPr>
           <w:highlight w:val="cyan"/>
         </w:rPr>
-        <w:t>a</w:t>
-      </w:r>
-      <w:proofErr w:type="gramEnd"/>
-      <w:r>
-        <w:rPr>
-          <w:highlight w:val="cyan"/>
-        </w:rPr>
-        <w:t xml:space="preserve"> html code doc generator in place and fix the doc of every class. Will FORD source code documentation provide the solution?</w:t>
-      </w:r>
-    </w:p>
-    <w:p>
-      <w:pPr>
-        <w:jc w:val="both"/>
-        <w:rPr>
-          <w:highlight w:val="cyan"/>
-        </w:rPr>
-      </w:pPr>
-      <w:hyperlink r:id="rId6" w:history="1">
+      </w:pPr>
+      <w:hyperlink r:id="rId5" w:history="1">
         <w:r>
           <w:rPr>
             <w:rStyle w:val="Hyperlink"/>
@@ -1215,7 +609,7 @@
           <w:highlight w:val="cyan"/>
         </w:rPr>
       </w:pPr>
-      <w:hyperlink r:id="rId7" w:history="1">
+      <w:hyperlink r:id="rId6" w:history="1">
         <w:r>
           <w:rPr>
             <w:rStyle w:val="Hyperlink"/>
@@ -1229,7 +623,7 @@
       <w:pPr>
         <w:jc w:val="both"/>
       </w:pPr>
-      <w:hyperlink r:id="rId8" w:history="1">
+      <w:hyperlink r:id="rId7" w:history="1">
         <w:r>
           <w:rPr>
             <w:rStyle w:val="Hyperlink"/>
@@ -1269,8 +663,6 @@
         </w:rPr>
         <w:t>ges</w:t>
       </w:r>
-      <w:bookmarkStart w:id="0" w:name="_GoBack"/>
-      <w:bookmarkEnd w:id="0"/>
     </w:p>
     <w:p>
       <w:pPr>
@@ -1316,15 +708,7 @@
       </w:r>
       <w:proofErr w:type="spellEnd"/>
       <w:r>
-        <w:t xml:space="preserve">, 2nd </w:t>
-      </w:r>
-      <w:proofErr w:type="gramStart"/>
-      <w:r>
-        <w:t>ed</w:t>
-      </w:r>
-      <w:proofErr w:type="gramEnd"/>
-      <w:r>
-        <w:t>.</w:t>
+        <w:t>, 2nd ed.</w:t>
       </w:r>
     </w:p>
     <w:p>
@@ -1411,7 +795,7 @@
 </file>
 
 <file path=word/numbering.xml><?xml version="1.0" encoding="utf-8"?>
-<w:numbering xmlns:wpc="http://schemas.microsoft.com/office/word/2010/wordprocessingCanvas" xmlns:mo="http://schemas.microsoft.com/office/mac/office/2008/main" xmlns:mc="http://schemas.openxmlformats.org/markup-compatibility/2006" xmlns:mv="urn:schemas-microsoft-com:mac:vml" xmlns:o="urn:schemas-microsoft-com:office:office" xmlns:r="http://schemas.openxmlformats.org/officeDocument/2006/relationships" xmlns:m="http://schemas.openxmlformats.org/officeDocument/2006/math" xmlns:v="urn:schemas-microsoft-com:vml" xmlns:wp14="http://schemas.microsoft.com/office/word/2010/wordprocessingDrawing" xmlns:wp="http://schemas.openxmlformats.org/drawingml/2006/wordprocessingDrawing" xmlns:w10="urn:schemas-microsoft-com:office:word" xmlns:w="http://schemas.openxmlformats.org/wordprocessingml/2006/main" xmlns:w14="http://schemas.microsoft.com/office/word/2010/wordml" xmlns:wpg="http://schemas.microsoft.com/office/word/2010/wordprocessingGroup" xmlns:wpi="http://schemas.microsoft.com/office/word/2010/wordprocessingInk" xmlns:wne="http://schemas.microsoft.com/office/word/2006/wordml" xmlns:wps="http://schemas.microsoft.com/office/word/2010/wordprocessingShape" mc:Ignorable="w14 wp14">
+<w:numbering xmlns:wpc="http://schemas.microsoft.com/office/word/2010/wordprocessingCanvas" xmlns:mo="http://schemas.microsoft.com/office/mac/office/2008/main" xmlns:mc="http://schemas.openxmlformats.org/markup-compatibility/2006" xmlns:mv="urn:schemas-microsoft-com:mac:vml" xmlns:o="urn:schemas-microsoft-com:office:office" xmlns:r="http://schemas.openxmlformats.org/officeDocument/2006/relationships" xmlns:m="http://schemas.openxmlformats.org/officeDocument/2006/math" xmlns:v="urn:schemas-microsoft-com:vml" xmlns:wp14="http://schemas.microsoft.com/office/word/2010/wordprocessingDrawing" xmlns:wp="http://schemas.openxmlformats.org/drawingml/2006/wordprocessingDrawing" xmlns:w10="urn:schemas-microsoft-com:office:word" xmlns:w="http://schemas.openxmlformats.org/wordprocessingml/2006/main" xmlns:w14="http://schemas.microsoft.com/office/word/2010/wordml" xmlns:w15="http://schemas.microsoft.com/office/word/2012/wordml" xmlns:wpg="http://schemas.microsoft.com/office/word/2010/wordprocessingGroup" xmlns:wpi="http://schemas.microsoft.com/office/word/2010/wordprocessingInk" xmlns:wne="http://schemas.microsoft.com/office/word/2006/wordml" xmlns:wps="http://schemas.microsoft.com/office/word/2010/wordprocessingShape" mc:Ignorable="w14 w15 wp14">
   <w:abstractNum w:abstractNumId="0">
     <w:nsid w:val="0F932FD5"/>
     <w:multiLevelType w:val="hybridMultilevel"/>
@@ -3334,7 +2718,7 @@
 </file>
 
 <file path=word/styles.xml><?xml version="1.0" encoding="utf-8"?>
-<w:styles xmlns:mc="http://schemas.openxmlformats.org/markup-compatibility/2006" xmlns:r="http://schemas.openxmlformats.org/officeDocument/2006/relationships" xmlns:w="http://schemas.openxmlformats.org/wordprocessingml/2006/main" xmlns:w14="http://schemas.microsoft.com/office/word/2010/wordml" mc:Ignorable="w14">
+<w:styles xmlns:mc="http://schemas.openxmlformats.org/markup-compatibility/2006" xmlns:r="http://schemas.openxmlformats.org/officeDocument/2006/relationships" xmlns:w="http://schemas.openxmlformats.org/wordprocessingml/2006/main" xmlns:w14="http://schemas.microsoft.com/office/word/2010/wordml" xmlns:w15="http://schemas.microsoft.com/office/word/2012/wordml" mc:Ignorable="w14 w15">
   <w:docDefaults>
     <w:rPrDefault>
       <w:rPr>
@@ -3346,355 +2730,389 @@
     </w:rPrDefault>
     <w:pPrDefault/>
   </w:docDefaults>
-  <w:latentStyles w:defLockedState="0" w:defUIPriority="99" w:defSemiHidden="1" w:defUnhideWhenUsed="1" w:defQFormat="0" w:count="276">
-    <w:lsdException w:name="Normal" w:semiHidden="0" w:uiPriority="0" w:unhideWhenUsed="0" w:qFormat="1"/>
-    <w:lsdException w:name="heading 1" w:semiHidden="0" w:uiPriority="9" w:unhideWhenUsed="0" w:qFormat="1"/>
-    <w:lsdException w:name="heading 2" w:uiPriority="9" w:qFormat="1"/>
-    <w:lsdException w:name="heading 3" w:uiPriority="9" w:qFormat="1"/>
-    <w:lsdException w:name="heading 4" w:uiPriority="9" w:qFormat="1"/>
-    <w:lsdException w:name="heading 5" w:uiPriority="9" w:qFormat="1"/>
-    <w:lsdException w:name="heading 6" w:uiPriority="9" w:qFormat="1"/>
-    <w:lsdException w:name="heading 7" w:uiPriority="9" w:qFormat="1"/>
-    <w:lsdException w:name="heading 8" w:uiPriority="9" w:qFormat="1"/>
-    <w:lsdException w:name="heading 9" w:uiPriority="9" w:qFormat="1"/>
-    <w:lsdException w:name="toc 1" w:uiPriority="39"/>
-    <w:lsdException w:name="toc 2" w:uiPriority="39"/>
-    <w:lsdException w:name="toc 3" w:uiPriority="39"/>
-    <w:lsdException w:name="toc 4" w:uiPriority="39"/>
-    <w:lsdException w:name="toc 5" w:uiPriority="39"/>
-    <w:lsdException w:name="toc 6" w:uiPriority="39"/>
-    <w:lsdException w:name="toc 7" w:uiPriority="39"/>
-    <w:lsdException w:name="toc 8" w:uiPriority="39"/>
-    <w:lsdException w:name="toc 9" w:uiPriority="39"/>
-    <w:lsdException w:name="caption" w:uiPriority="35" w:qFormat="1"/>
-    <w:lsdException w:name="Title" w:semiHidden="0" w:uiPriority="10" w:unhideWhenUsed="0" w:qFormat="1"/>
-    <w:lsdException w:name="Default Paragraph Font" w:uiPriority="1"/>
-    <w:lsdException w:name="Subtitle" w:semiHidden="0" w:uiPriority="11" w:unhideWhenUsed="0" w:qFormat="1"/>
-    <w:lsdException w:name="Strong" w:semiHidden="0" w:uiPriority="22" w:unhideWhenUsed="0" w:qFormat="1"/>
-    <w:lsdException w:name="Emphasis" w:semiHidden="0" w:uiPriority="20" w:unhideWhenUsed="0" w:qFormat="1"/>
-    <w:lsdException w:name="Table Grid" w:semiHidden="0" w:uiPriority="59" w:unhideWhenUsed="0"/>
-    <w:lsdException w:name="Placeholder Text" w:unhideWhenUsed="0"/>
-    <w:lsdException w:name="No Spacing" w:semiHidden="0" w:uiPriority="1" w:unhideWhenUsed="0" w:qFormat="1"/>
-    <w:lsdException w:name="Light Shading" w:semiHidden="0" w:uiPriority="60" w:unhideWhenUsed="0"/>
-    <w:lsdException w:name="Light List" w:semiHidden="0" w:uiPriority="61" w:unhideWhenUsed="0"/>
-    <w:lsdException w:name="Light Grid" w:semiHidden="0" w:uiPriority="62" w:unhideWhenUsed="0"/>
-    <w:lsdException w:name="Medium Shading 1" w:semiHidden="0" w:uiPriority="63" w:unhideWhenUsed="0"/>
-    <w:lsdException w:name="Medium Shading 2" w:semiHidden="0" w:uiPriority="64" w:unhideWhenUsed="0"/>
-    <w:lsdException w:name="Medium List 1" w:semiHidden="0" w:uiPriority="65" w:unhideWhenUsed="0"/>
-    <w:lsdException w:name="Medium List 2" w:semiHidden="0" w:uiPriority="66" w:unhideWhenUsed="0"/>
-    <w:lsdException w:name="Medium Grid 1" w:semiHidden="0" w:uiPriority="67" w:unhideWhenUsed="0"/>
-    <w:lsdException w:name="Medium Grid 2" w:semiHidden="0" w:uiPriority="68" w:unhideWhenUsed="0"/>
-    <w:lsdException w:name="Medium Grid 3" w:semiHidden="0" w:uiPriority="69" w:unhideWhenUsed="0"/>
-    <w:lsdException w:name="Dark List" w:semiHidden="0" w:uiPriority="70" w:unhideWhenUsed="0"/>
-    <w:lsdException w:name="Colorful Shading" w:semiHidden="0" w:uiPriority="71" w:unhideWhenUsed="0"/>
-    <w:lsdException w:name="Colorful List" w:semiHidden="0" w:uiPriority="72" w:unhideWhenUsed="0"/>
-    <w:lsdException w:name="Colorful Grid" w:semiHidden="0" w:uiPriority="73" w:unhideWhenUsed="0"/>
-    <w:lsdException w:name="Light Shading Accent 1" w:semiHidden="0" w:uiPriority="60" w:unhideWhenUsed="0"/>
-    <w:lsdException w:name="Light List Accent 1" w:semiHidden="0" w:uiPriority="61" w:unhideWhenUsed="0"/>
-    <w:lsdException w:name="Light Grid Accent 1" w:semiHidden="0" w:uiPriority="62" w:unhideWhenUsed="0"/>
-    <w:lsdException w:name="Medium Shading 1 Accent 1" w:semiHidden="0" w:uiPriority="63" w:unhideWhenUsed="0"/>
-    <w:lsdException w:name="Medium Shading 2 Accent 1" w:semiHidden="0" w:uiPriority="64" w:unhideWhenUsed="0"/>
-    <w:lsdException w:name="Medium List 1 Accent 1" w:semiHidden="0" w:uiPriority="65" w:unhideWhenUsed="0"/>
-    <w:lsdException w:name="Revision" w:unhideWhenUsed="0"/>
-    <w:lsdException w:name="List Paragraph" w:semiHidden="0" w:uiPriority="34" w:unhideWhenUsed="0" w:qFormat="1"/>
-    <w:lsdException w:name="Quote" w:semiHidden="0" w:uiPriority="29" w:unhideWhenUsed="0" w:qFormat="1"/>
-    <w:lsdException w:name="Intense Quote" w:semiHidden="0" w:uiPriority="30" w:unhideWhenUsed="0" w:qFormat="1"/>
-    <w:lsdException w:name="Medium List 2 Accent 1" w:semiHidden="0" w:uiPriority="66" w:unhideWhenUsed="0"/>
-    <w:lsdException w:name="Medium Grid 1 Accent 1" w:semiHidden="0" w:uiPriority="67" w:unhideWhenUsed="0"/>
-    <w:lsdException w:name="Medium Grid 2 Accent 1" w:semiHidden="0" w:uiPriority="68" w:unhideWhenUsed="0"/>
-    <w:lsdException w:name="Medium Grid 3 Accent 1" w:semiHidden="0" w:uiPriority="69" w:unhideWhenUsed="0"/>
-    <w:lsdException w:name="Dark List Accent 1" w:semiHidden="0" w:uiPriority="70" w:unhideWhenUsed="0"/>
-    <w:lsdException w:name="Colorful Shading Accent 1" w:semiHidden="0" w:uiPriority="71" w:unhideWhenUsed="0"/>
-    <w:lsdException w:name="Colorful List Accent 1" w:semiHidden="0" w:uiPriority="72" w:unhideWhenUsed="0"/>
-    <w:lsdException w:name="Colorful Grid Accent 1" w:semiHidden="0" w:uiPriority="73" w:unhideWhenUsed="0"/>
-    <w:lsdException w:name="Light Shading Accent 2" w:semiHidden="0" w:uiPriority="60" w:unhideWhenUsed="0"/>
-    <w:lsdException w:name="Light List Accent 2" w:semiHidden="0" w:uiPriority="61" w:unhideWhenUsed="0"/>
-    <w:lsdException w:name="Light Grid Accent 2" w:semiHidden="0" w:uiPriority="62" w:unhideWhenUsed="0"/>
-    <w:lsdException w:name="Medium Shading 1 Accent 2" w:semiHidden="0" w:uiPriority="63" w:unhideWhenUsed="0"/>
-    <w:lsdException w:name="Medium Shading 2 Accent 2" w:semiHidden="0" w:uiPriority="64" w:unhideWhenUsed="0"/>
-    <w:lsdException w:name="Medium List 1 Accent 2" w:semiHidden="0" w:uiPriority="65" w:unhideWhenUsed="0"/>
-    <w:lsdException w:name="Medium List 2 Accent 2" w:semiHidden="0" w:uiPriority="66" w:unhideWhenUsed="0"/>
-    <w:lsdException w:name="Medium Grid 1 Accent 2" w:semiHidden="0" w:uiPriority="67" w:unhideWhenUsed="0"/>
-    <w:lsdException w:name="Medium Grid 2 Accent 2" w:semiHidden="0" w:uiPriority="68" w:unhideWhenUsed="0"/>
-    <w:lsdException w:name="Medium Grid 3 Accent 2" w:semiHidden="0" w:uiPriority="69" w:unhideWhenUsed="0"/>
-    <w:lsdException w:name="Dark List Accent 2" w:semiHidden="0" w:uiPriority="70" w:unhideWhenUsed="0"/>
-    <w:lsdException w:name="Colorful Shading Accent 2" w:semiHidden="0" w:uiPriority="71" w:unhideWhenUsed="0"/>
-    <w:lsdException w:name="Colorful List Accent 2" w:semiHidden="0" w:uiPriority="72" w:unhideWhenUsed="0"/>
-    <w:lsdException w:name="Colorful Grid Accent 2" w:semiHidden="0" w:uiPriority="73" w:unhideWhenUsed="0"/>
-    <w:lsdException w:name="Light Shading Accent 3" w:semiHidden="0" w:uiPriority="60" w:unhideWhenUsed="0"/>
-    <w:lsdException w:name="Light List Accent 3" w:semiHidden="0" w:uiPriority="61" w:unhideWhenUsed="0"/>
-    <w:lsdException w:name="Light Grid Accent 3" w:semiHidden="0" w:uiPriority="62" w:unhideWhenUsed="0"/>
-    <w:lsdException w:name="Medium Shading 1 Accent 3" w:semiHidden="0" w:uiPriority="63" w:unhideWhenUsed="0"/>
-    <w:lsdException w:name="Medium Shading 2 Accent 3" w:semiHidden="0" w:uiPriority="64" w:unhideWhenUsed="0"/>
-    <w:lsdException w:name="Medium List 1 Accent 3" w:semiHidden="0" w:uiPriority="65" w:unhideWhenUsed="0"/>
-    <w:lsdException w:name="Medium List 2 Accent 3" w:semiHidden="0" w:uiPriority="66" w:unhideWhenUsed="0"/>
-    <w:lsdException w:name="Medium Grid 1 Accent 3" w:semiHidden="0" w:uiPriority="67" w:unhideWhenUsed="0"/>
-    <w:lsdException w:name="Medium Grid 2 Accent 3" w:semiHidden="0" w:uiPriority="68" w:unhideWhenUsed="0"/>
-    <w:lsdException w:name="Medium Grid 3 Accent 3" w:semiHidden="0" w:uiPriority="69" w:unhideWhenUsed="0"/>
-    <w:lsdException w:name="Dark List Accent 3" w:semiHidden="0" w:uiPriority="70" w:unhideWhenUsed="0"/>
-    <w:lsdException w:name="Colorful Shading Accent 3" w:semiHidden="0" w:uiPriority="71" w:unhideWhenUsed="0"/>
-    <w:lsdException w:name="Colorful List Accent 3" w:semiHidden="0" w:uiPriority="72" w:unhideWhenUsed="0"/>
-    <w:lsdException w:name="Colorful Grid Accent 3" w:semiHidden="0" w:uiPriority="73" w:unhideWhenUsed="0"/>
-    <w:lsdException w:name="Light Shading Accent 4" w:semiHidden="0" w:uiPriority="60" w:unhideWhenUsed="0"/>
-    <w:lsdException w:name="Light List Accent 4" w:semiHidden="0" w:uiPriority="61" w:unhideWhenUsed="0"/>
-    <w:lsdException w:name="Light Grid Accent 4" w:semiHidden="0" w:uiPriority="62" w:unhideWhenUsed="0"/>
-    <w:lsdException w:name="Medium Shading 1 Accent 4" w:semiHidden="0" w:uiPriority="63" w:unhideWhenUsed="0"/>
-    <w:lsdException w:name="Medium Shading 2 Accent 4" w:semiHidden="0" w:uiPriority="64" w:unhideWhenUsed="0"/>
-    <w:lsdException w:name="Medium List 1 Accent 4" w:semiHidden="0" w:uiPriority="65" w:unhideWhenUsed="0"/>
-    <w:lsdException w:name="Medium List 2 Accent 4" w:semiHidden="0" w:uiPriority="66" w:unhideWhenUsed="0"/>
-    <w:lsdException w:name="Medium Grid 1 Accent 4" w:semiHidden="0" w:uiPriority="67" w:unhideWhenUsed="0"/>
-    <w:lsdException w:name="Medium Grid 2 Accent 4" w:semiHidden="0" w:uiPriority="68" w:unhideWhenUsed="0"/>
-    <w:lsdException w:name="Medium Grid 3 Accent 4" w:semiHidden="0" w:uiPriority="69" w:unhideWhenUsed="0"/>
-    <w:lsdException w:name="Dark List Accent 4" w:semiHidden="0" w:uiPriority="70" w:unhideWhenUsed="0"/>
-    <w:lsdException w:name="Colorful Shading Accent 4" w:semiHidden="0" w:uiPriority="71" w:unhideWhenUsed="0"/>
-    <w:lsdException w:name="Colorful List Accent 4" w:semiHidden="0" w:uiPriority="72" w:unhideWhenUsed="0"/>
-    <w:lsdException w:name="Colorful Grid Accent 4" w:semiHidden="0" w:uiPriority="73" w:unhideWhenUsed="0"/>
-    <w:lsdException w:name="Light Shading Accent 5" w:semiHidden="0" w:uiPriority="60" w:unhideWhenUsed="0"/>
-    <w:lsdException w:name="Light List Accent 5" w:semiHidden="0" w:uiPriority="61" w:unhideWhenUsed="0"/>
-    <w:lsdException w:name="Light Grid Accent 5" w:semiHidden="0" w:uiPriority="62" w:unhideWhenUsed="0"/>
-    <w:lsdException w:name="Medium Shading 1 Accent 5" w:semiHidden="0" w:uiPriority="63" w:unhideWhenUsed="0"/>
-    <w:lsdException w:name="Medium Shading 2 Accent 5" w:semiHidden="0" w:uiPriority="64" w:unhideWhenUsed="0"/>
-    <w:lsdException w:name="Medium List 1 Accent 5" w:semiHidden="0" w:uiPriority="65" w:unhideWhenUsed="0"/>
-    <w:lsdException w:name="Medium List 2 Accent 5" w:semiHidden="0" w:uiPriority="66" w:unhideWhenUsed="0"/>
-    <w:lsdException w:name="Medium Grid 1 Accent 5" w:semiHidden="0" w:uiPriority="67" w:unhideWhenUsed="0"/>
-    <w:lsdException w:name="Medium Grid 2 Accent 5" w:semiHidden="0" w:uiPriority="68" w:unhideWhenUsed="0"/>
-    <w:lsdException w:name="Medium Grid 3 Accent 5" w:semiHidden="0" w:uiPriority="69" w:unhideWhenUsed="0"/>
-    <w:lsdException w:name="Dark List Accent 5" w:semiHidden="0" w:uiPriority="70" w:unhideWhenUsed="0"/>
-    <w:lsdException w:name="Colorful Shading Accent 5" w:semiHidden="0" w:uiPriority="71" w:unhideWhenUsed="0"/>
-    <w:lsdException w:name="Colorful List Accent 5" w:semiHidden="0" w:uiPriority="72" w:unhideWhenUsed="0"/>
-    <w:lsdException w:name="Colorful Grid Accent 5" w:semiHidden="0" w:uiPriority="73" w:unhideWhenUsed="0"/>
-    <w:lsdException w:name="Light Shading Accent 6" w:semiHidden="0" w:uiPriority="60" w:unhideWhenUsed="0"/>
-    <w:lsdException w:name="Light List Accent 6" w:semiHidden="0" w:uiPriority="61" w:unhideWhenUsed="0"/>
-    <w:lsdException w:name="Light Grid Accent 6" w:semiHidden="0" w:uiPriority="62" w:unhideWhenUsed="0"/>
-    <w:lsdException w:name="Medium Shading 1 Accent 6" w:semiHidden="0" w:uiPriority="63" w:unhideWhenUsed="0"/>
-    <w:lsdException w:name="Medium Shading 2 Accent 6" w:semiHidden="0" w:uiPriority="64" w:unhideWhenUsed="0"/>
-    <w:lsdException w:name="Medium List 1 Accent 6" w:semiHidden="0" w:uiPriority="65" w:unhideWhenUsed="0"/>
-    <w:lsdException w:name="Medium List 2 Accent 6" w:semiHidden="0" w:uiPriority="66" w:unhideWhenUsed="0"/>
-    <w:lsdException w:name="Medium Grid 1 Accent 6" w:semiHidden="0" w:uiPriority="67" w:unhideWhenUsed="0"/>
-    <w:lsdException w:name="Medium Grid 2 Accent 6" w:semiHidden="0" w:uiPriority="68" w:unhideWhenUsed="0"/>
-    <w:lsdException w:name="Medium Grid 3 Accent 6" w:semiHidden="0" w:uiPriority="69" w:unhideWhenUsed="0"/>
-    <w:lsdException w:name="Dark List Accent 6" w:semiHidden="0" w:uiPriority="70" w:unhideWhenUsed="0"/>
-    <w:lsdException w:name="Colorful Shading Accent 6" w:semiHidden="0" w:uiPriority="71" w:unhideWhenUsed="0"/>
-    <w:lsdException w:name="Colorful List Accent 6" w:semiHidden="0" w:uiPriority="72" w:unhideWhenUsed="0"/>
-    <w:lsdException w:name="Colorful Grid Accent 6" w:semiHidden="0" w:uiPriority="73" w:unhideWhenUsed="0"/>
-    <w:lsdException w:name="Subtle Emphasis" w:semiHidden="0" w:uiPriority="19" w:unhideWhenUsed="0" w:qFormat="1"/>
-    <w:lsdException w:name="Intense Emphasis" w:semiHidden="0" w:uiPriority="21" w:unhideWhenUsed="0" w:qFormat="1"/>
-    <w:lsdException w:name="Subtle Reference" w:semiHidden="0" w:uiPriority="31" w:unhideWhenUsed="0" w:qFormat="1"/>
-    <w:lsdException w:name="Intense Reference" w:semiHidden="0" w:uiPriority="32" w:unhideWhenUsed="0" w:qFormat="1"/>
-    <w:lsdException w:name="Book Title" w:semiHidden="0" w:uiPriority="33" w:unhideWhenUsed="0" w:qFormat="1"/>
-    <w:lsdException w:name="Bibliography" w:uiPriority="37"/>
-    <w:lsdException w:name="TOC Heading" w:uiPriority="39" w:qFormat="1"/>
-  </w:latentStyles>
-  <w:style w:type="paragraph" w:default="1" w:styleId="Normal">
-    <w:name w:val="Normal"/>
-    <w:qFormat/>
-    <w:rPr>
-      <w:lang w:val="en-AU"/>
-    </w:rPr>
-  </w:style>
-  <w:style w:type="character" w:default="1" w:styleId="DefaultParagraphFont">
-    <w:name w:val="Default Paragraph Font"/>
-    <w:uiPriority w:val="1"/>
-    <w:semiHidden/>
-    <w:unhideWhenUsed/>
-  </w:style>
-  <w:style w:type="table" w:default="1" w:styleId="TableNormal">
-    <w:name w:val="Normal Table"/>
-    <w:uiPriority w:val="99"/>
-    <w:semiHidden/>
-    <w:unhideWhenUsed/>
-    <w:tblPr>
-      <w:tblInd w:w="0" w:type="dxa"/>
-      <w:tblCellMar>
-        <w:top w:w="0" w:type="dxa"/>
-        <w:left w:w="108" w:type="dxa"/>
-        <w:bottom w:w="0" w:type="dxa"/>
-        <w:right w:w="108" w:type="dxa"/>
-      </w:tblCellMar>
-    </w:tblPr>
-  </w:style>
-  <w:style w:type="numbering" w:default="1" w:styleId="NoList">
-    <w:name w:val="No List"/>
-    <w:uiPriority w:val="99"/>
-    <w:semiHidden/>
-    <w:unhideWhenUsed/>
-  </w:style>
-  <w:style w:type="paragraph" w:styleId="ListParagraph">
-    <w:name w:val="List Paragraph"/>
-    <w:basedOn w:val="Normal"/>
-    <w:uiPriority w:val="34"/>
-    <w:qFormat/>
-    <w:rsid w:val="001F0C59"/>
-    <w:pPr>
-      <w:ind w:left="720"/>
-      <w:contextualSpacing/>
-    </w:pPr>
-  </w:style>
-  <w:style w:type="character" w:styleId="Hyperlink">
-    <w:name w:val="Hyperlink"/>
-    <w:basedOn w:val="DefaultParagraphFont"/>
-    <w:uiPriority w:val="99"/>
-    <w:unhideWhenUsed/>
-    <w:rsid w:val="007C243A"/>
-    <w:rPr>
-      <w:color w:val="0000FF" w:themeColor="hyperlink"/>
-      <w:u w:val="single"/>
-    </w:rPr>
-  </w:style>
-</w:styles>
-</file>
-
-<file path=word/stylesWithEffects.xml><?xml version="1.0" encoding="utf-8"?>
-<w:styles xmlns:wpc="http://schemas.microsoft.com/office/word/2010/wordprocessingCanvas" xmlns:mo="http://schemas.microsoft.com/office/mac/office/2008/main" xmlns:mc="http://schemas.openxmlformats.org/markup-compatibility/2006" xmlns:mv="urn:schemas-microsoft-com:mac:vml" xmlns:o="urn:schemas-microsoft-com:office:office" xmlns:r="http://schemas.openxmlformats.org/officeDocument/2006/relationships" xmlns:m="http://schemas.openxmlformats.org/officeDocument/2006/math" xmlns:v="urn:schemas-microsoft-com:vml" xmlns:wp14="http://schemas.microsoft.com/office/word/2010/wordprocessingDrawing" xmlns:wp="http://schemas.openxmlformats.org/drawingml/2006/wordprocessingDrawing" xmlns:w10="urn:schemas-microsoft-com:office:word" xmlns:w="http://schemas.openxmlformats.org/wordprocessingml/2006/main" xmlns:w14="http://schemas.microsoft.com/office/word/2010/wordml" xmlns:wpg="http://schemas.microsoft.com/office/word/2010/wordprocessingGroup" xmlns:wpi="http://schemas.microsoft.com/office/word/2010/wordprocessingInk" xmlns:wne="http://schemas.microsoft.com/office/word/2006/wordml" xmlns:wps="http://schemas.microsoft.com/office/word/2010/wordprocessingShape" mc:Ignorable="w14 wp14">
-  <w:docDefaults>
-    <w:rPrDefault>
-      <w:rPr>
-        <w:rFonts w:asciiTheme="minorHAnsi" w:eastAsiaTheme="minorEastAsia" w:hAnsiTheme="minorHAnsi" w:cstheme="minorBidi"/>
-        <w:sz w:val="24"/>
-        <w:szCs w:val="24"/>
-        <w:lang w:val="en-US" w:eastAsia="en-US" w:bidi="ar-SA"/>
-      </w:rPr>
-    </w:rPrDefault>
-    <w:pPrDefault/>
-  </w:docDefaults>
-  <w:latentStyles w:defLockedState="0" w:defUIPriority="99" w:defSemiHidden="1" w:defUnhideWhenUsed="1" w:defQFormat="0" w:count="276">
-    <w:lsdException w:name="Normal" w:semiHidden="0" w:uiPriority="0" w:unhideWhenUsed="0" w:qFormat="1"/>
-    <w:lsdException w:name="heading 1" w:semiHidden="0" w:uiPriority="9" w:unhideWhenUsed="0" w:qFormat="1"/>
-    <w:lsdException w:name="heading 2" w:uiPriority="9" w:qFormat="1"/>
-    <w:lsdException w:name="heading 3" w:uiPriority="9" w:qFormat="1"/>
-    <w:lsdException w:name="heading 4" w:uiPriority="9" w:qFormat="1"/>
-    <w:lsdException w:name="heading 5" w:uiPriority="9" w:qFormat="1"/>
-    <w:lsdException w:name="heading 6" w:uiPriority="9" w:qFormat="1"/>
-    <w:lsdException w:name="heading 7" w:uiPriority="9" w:qFormat="1"/>
-    <w:lsdException w:name="heading 8" w:uiPriority="9" w:qFormat="1"/>
-    <w:lsdException w:name="heading 9" w:uiPriority="9" w:qFormat="1"/>
-    <w:lsdException w:name="toc 1" w:uiPriority="39"/>
-    <w:lsdException w:name="toc 2" w:uiPriority="39"/>
-    <w:lsdException w:name="toc 3" w:uiPriority="39"/>
-    <w:lsdException w:name="toc 4" w:uiPriority="39"/>
-    <w:lsdException w:name="toc 5" w:uiPriority="39"/>
-    <w:lsdException w:name="toc 6" w:uiPriority="39"/>
-    <w:lsdException w:name="toc 7" w:uiPriority="39"/>
-    <w:lsdException w:name="toc 8" w:uiPriority="39"/>
-    <w:lsdException w:name="toc 9" w:uiPriority="39"/>
-    <w:lsdException w:name="caption" w:uiPriority="35" w:qFormat="1"/>
-    <w:lsdException w:name="Title" w:semiHidden="0" w:uiPriority="10" w:unhideWhenUsed="0" w:qFormat="1"/>
-    <w:lsdException w:name="Default Paragraph Font" w:uiPriority="1"/>
-    <w:lsdException w:name="Subtitle" w:semiHidden="0" w:uiPriority="11" w:unhideWhenUsed="0" w:qFormat="1"/>
-    <w:lsdException w:name="Strong" w:semiHidden="0" w:uiPriority="22" w:unhideWhenUsed="0" w:qFormat="1"/>
-    <w:lsdException w:name="Emphasis" w:semiHidden="0" w:uiPriority="20" w:unhideWhenUsed="0" w:qFormat="1"/>
-    <w:lsdException w:name="Table Grid" w:semiHidden="0" w:uiPriority="59" w:unhideWhenUsed="0"/>
-    <w:lsdException w:name="Placeholder Text" w:unhideWhenUsed="0"/>
-    <w:lsdException w:name="No Spacing" w:semiHidden="0" w:uiPriority="1" w:unhideWhenUsed="0" w:qFormat="1"/>
-    <w:lsdException w:name="Light Shading" w:semiHidden="0" w:uiPriority="60" w:unhideWhenUsed="0"/>
-    <w:lsdException w:name="Light List" w:semiHidden="0" w:uiPriority="61" w:unhideWhenUsed="0"/>
-    <w:lsdException w:name="Light Grid" w:semiHidden="0" w:uiPriority="62" w:unhideWhenUsed="0"/>
-    <w:lsdException w:name="Medium Shading 1" w:semiHidden="0" w:uiPriority="63" w:unhideWhenUsed="0"/>
-    <w:lsdException w:name="Medium Shading 2" w:semiHidden="0" w:uiPriority="64" w:unhideWhenUsed="0"/>
-    <w:lsdException w:name="Medium List 1" w:semiHidden="0" w:uiPriority="65" w:unhideWhenUsed="0"/>
-    <w:lsdException w:name="Medium List 2" w:semiHidden="0" w:uiPriority="66" w:unhideWhenUsed="0"/>
-    <w:lsdException w:name="Medium Grid 1" w:semiHidden="0" w:uiPriority="67" w:unhideWhenUsed="0"/>
-    <w:lsdException w:name="Medium Grid 2" w:semiHidden="0" w:uiPriority="68" w:unhideWhenUsed="0"/>
-    <w:lsdException w:name="Medium Grid 3" w:semiHidden="0" w:uiPriority="69" w:unhideWhenUsed="0"/>
-    <w:lsdException w:name="Dark List" w:semiHidden="0" w:uiPriority="70" w:unhideWhenUsed="0"/>
-    <w:lsdException w:name="Colorful Shading" w:semiHidden="0" w:uiPriority="71" w:unhideWhenUsed="0"/>
-    <w:lsdException w:name="Colorful List" w:semiHidden="0" w:uiPriority="72" w:unhideWhenUsed="0"/>
-    <w:lsdException w:name="Colorful Grid" w:semiHidden="0" w:uiPriority="73" w:unhideWhenUsed="0"/>
-    <w:lsdException w:name="Light Shading Accent 1" w:semiHidden="0" w:uiPriority="60" w:unhideWhenUsed="0"/>
-    <w:lsdException w:name="Light List Accent 1" w:semiHidden="0" w:uiPriority="61" w:unhideWhenUsed="0"/>
-    <w:lsdException w:name="Light Grid Accent 1" w:semiHidden="0" w:uiPriority="62" w:unhideWhenUsed="0"/>
-    <w:lsdException w:name="Medium Shading 1 Accent 1" w:semiHidden="0" w:uiPriority="63" w:unhideWhenUsed="0"/>
-    <w:lsdException w:name="Medium Shading 2 Accent 1" w:semiHidden="0" w:uiPriority="64" w:unhideWhenUsed="0"/>
-    <w:lsdException w:name="Medium List 1 Accent 1" w:semiHidden="0" w:uiPriority="65" w:unhideWhenUsed="0"/>
-    <w:lsdException w:name="Revision" w:unhideWhenUsed="0"/>
-    <w:lsdException w:name="List Paragraph" w:semiHidden="0" w:uiPriority="34" w:unhideWhenUsed="0" w:qFormat="1"/>
-    <w:lsdException w:name="Quote" w:semiHidden="0" w:uiPriority="29" w:unhideWhenUsed="0" w:qFormat="1"/>
-    <w:lsdException w:name="Intense Quote" w:semiHidden="0" w:uiPriority="30" w:unhideWhenUsed="0" w:qFormat="1"/>
-    <w:lsdException w:name="Medium List 2 Accent 1" w:semiHidden="0" w:uiPriority="66" w:unhideWhenUsed="0"/>
-    <w:lsdException w:name="Medium Grid 1 Accent 1" w:semiHidden="0" w:uiPriority="67" w:unhideWhenUsed="0"/>
-    <w:lsdException w:name="Medium Grid 2 Accent 1" w:semiHidden="0" w:uiPriority="68" w:unhideWhenUsed="0"/>
-    <w:lsdException w:name="Medium Grid 3 Accent 1" w:semiHidden="0" w:uiPriority="69" w:unhideWhenUsed="0"/>
-    <w:lsdException w:name="Dark List Accent 1" w:semiHidden="0" w:uiPriority="70" w:unhideWhenUsed="0"/>
-    <w:lsdException w:name="Colorful Shading Accent 1" w:semiHidden="0" w:uiPriority="71" w:unhideWhenUsed="0"/>
-    <w:lsdException w:name="Colorful List Accent 1" w:semiHidden="0" w:uiPriority="72" w:unhideWhenUsed="0"/>
-    <w:lsdException w:name="Colorful Grid Accent 1" w:semiHidden="0" w:uiPriority="73" w:unhideWhenUsed="0"/>
-    <w:lsdException w:name="Light Shading Accent 2" w:semiHidden="0" w:uiPriority="60" w:unhideWhenUsed="0"/>
-    <w:lsdException w:name="Light List Accent 2" w:semiHidden="0" w:uiPriority="61" w:unhideWhenUsed="0"/>
-    <w:lsdException w:name="Light Grid Accent 2" w:semiHidden="0" w:uiPriority="62" w:unhideWhenUsed="0"/>
-    <w:lsdException w:name="Medium Shading 1 Accent 2" w:semiHidden="0" w:uiPriority="63" w:unhideWhenUsed="0"/>
-    <w:lsdException w:name="Medium Shading 2 Accent 2" w:semiHidden="0" w:uiPriority="64" w:unhideWhenUsed="0"/>
-    <w:lsdException w:name="Medium List 1 Accent 2" w:semiHidden="0" w:uiPriority="65" w:unhideWhenUsed="0"/>
-    <w:lsdException w:name="Medium List 2 Accent 2" w:semiHidden="0" w:uiPriority="66" w:unhideWhenUsed="0"/>
-    <w:lsdException w:name="Medium Grid 1 Accent 2" w:semiHidden="0" w:uiPriority="67" w:unhideWhenUsed="0"/>
-    <w:lsdException w:name="Medium Grid 2 Accent 2" w:semiHidden="0" w:uiPriority="68" w:unhideWhenUsed="0"/>
-    <w:lsdException w:name="Medium Grid 3 Accent 2" w:semiHidden="0" w:uiPriority="69" w:unhideWhenUsed="0"/>
-    <w:lsdException w:name="Dark List Accent 2" w:semiHidden="0" w:uiPriority="70" w:unhideWhenUsed="0"/>
-    <w:lsdException w:name="Colorful Shading Accent 2" w:semiHidden="0" w:uiPriority="71" w:unhideWhenUsed="0"/>
-    <w:lsdException w:name="Colorful List Accent 2" w:semiHidden="0" w:uiPriority="72" w:unhideWhenUsed="0"/>
-    <w:lsdException w:name="Colorful Grid Accent 2" w:semiHidden="0" w:uiPriority="73" w:unhideWhenUsed="0"/>
-    <w:lsdException w:name="Light Shading Accent 3" w:semiHidden="0" w:uiPriority="60" w:unhideWhenUsed="0"/>
-    <w:lsdException w:name="Light List Accent 3" w:semiHidden="0" w:uiPriority="61" w:unhideWhenUsed="0"/>
-    <w:lsdException w:name="Light Grid Accent 3" w:semiHidden="0" w:uiPriority="62" w:unhideWhenUsed="0"/>
-    <w:lsdException w:name="Medium Shading 1 Accent 3" w:semiHidden="0" w:uiPriority="63" w:unhideWhenUsed="0"/>
-    <w:lsdException w:name="Medium Shading 2 Accent 3" w:semiHidden="0" w:uiPriority="64" w:unhideWhenUsed="0"/>
-    <w:lsdException w:name="Medium List 1 Accent 3" w:semiHidden="0" w:uiPriority="65" w:unhideWhenUsed="0"/>
-    <w:lsdException w:name="Medium List 2 Accent 3" w:semiHidden="0" w:uiPriority="66" w:unhideWhenUsed="0"/>
-    <w:lsdException w:name="Medium Grid 1 Accent 3" w:semiHidden="0" w:uiPriority="67" w:unhideWhenUsed="0"/>
-    <w:lsdException w:name="Medium Grid 2 Accent 3" w:semiHidden="0" w:uiPriority="68" w:unhideWhenUsed="0"/>
-    <w:lsdException w:name="Medium Grid 3 Accent 3" w:semiHidden="0" w:uiPriority="69" w:unhideWhenUsed="0"/>
-    <w:lsdException w:name="Dark List Accent 3" w:semiHidden="0" w:uiPriority="70" w:unhideWhenUsed="0"/>
-    <w:lsdException w:name="Colorful Shading Accent 3" w:semiHidden="0" w:uiPriority="71" w:unhideWhenUsed="0"/>
-    <w:lsdException w:name="Colorful List Accent 3" w:semiHidden="0" w:uiPriority="72" w:unhideWhenUsed="0"/>
-    <w:lsdException w:name="Colorful Grid Accent 3" w:semiHidden="0" w:uiPriority="73" w:unhideWhenUsed="0"/>
-    <w:lsdException w:name="Light Shading Accent 4" w:semiHidden="0" w:uiPriority="60" w:unhideWhenUsed="0"/>
-    <w:lsdException w:name="Light List Accent 4" w:semiHidden="0" w:uiPriority="61" w:unhideWhenUsed="0"/>
-    <w:lsdException w:name="Light Grid Accent 4" w:semiHidden="0" w:uiPriority="62" w:unhideWhenUsed="0"/>
-    <w:lsdException w:name="Medium Shading 1 Accent 4" w:semiHidden="0" w:uiPriority="63" w:unhideWhenUsed="0"/>
-    <w:lsdException w:name="Medium Shading 2 Accent 4" w:semiHidden="0" w:uiPriority="64" w:unhideWhenUsed="0"/>
-    <w:lsdException w:name="Medium List 1 Accent 4" w:semiHidden="0" w:uiPriority="65" w:unhideWhenUsed="0"/>
-    <w:lsdException w:name="Medium List 2 Accent 4" w:semiHidden="0" w:uiPriority="66" w:unhideWhenUsed="0"/>
-    <w:lsdException w:name="Medium Grid 1 Accent 4" w:semiHidden="0" w:uiPriority="67" w:unhideWhenUsed="0"/>
-    <w:lsdException w:name="Medium Grid 2 Accent 4" w:semiHidden="0" w:uiPriority="68" w:unhideWhenUsed="0"/>
-    <w:lsdException w:name="Medium Grid 3 Accent 4" w:semiHidden="0" w:uiPriority="69" w:unhideWhenUsed="0"/>
-    <w:lsdException w:name="Dark List Accent 4" w:semiHidden="0" w:uiPriority="70" w:unhideWhenUsed="0"/>
-    <w:lsdException w:name="Colorful Shading Accent 4" w:semiHidden="0" w:uiPriority="71" w:unhideWhenUsed="0"/>
-    <w:lsdException w:name="Colorful List Accent 4" w:semiHidden="0" w:uiPriority="72" w:unhideWhenUsed="0"/>
-    <w:lsdException w:name="Colorful Grid Accent 4" w:semiHidden="0" w:uiPriority="73" w:unhideWhenUsed="0"/>
-    <w:lsdException w:name="Light Shading Accent 5" w:semiHidden="0" w:uiPriority="60" w:unhideWhenUsed="0"/>
-    <w:lsdException w:name="Light List Accent 5" w:semiHidden="0" w:uiPriority="61" w:unhideWhenUsed="0"/>
-    <w:lsdException w:name="Light Grid Accent 5" w:semiHidden="0" w:uiPriority="62" w:unhideWhenUsed="0"/>
-    <w:lsdException w:name="Medium Shading 1 Accent 5" w:semiHidden="0" w:uiPriority="63" w:unhideWhenUsed="0"/>
-    <w:lsdException w:name="Medium Shading 2 Accent 5" w:semiHidden="0" w:uiPriority="64" w:unhideWhenUsed="0"/>
-    <w:lsdException w:name="Medium List 1 Accent 5" w:semiHidden="0" w:uiPriority="65" w:unhideWhenUsed="0"/>
-    <w:lsdException w:name="Medium List 2 Accent 5" w:semiHidden="0" w:uiPriority="66" w:unhideWhenUsed="0"/>
-    <w:lsdException w:name="Medium Grid 1 Accent 5" w:semiHidden="0" w:uiPriority="67" w:unhideWhenUsed="0"/>
-    <w:lsdException w:name="Medium Grid 2 Accent 5" w:semiHidden="0" w:uiPriority="68" w:unhideWhenUsed="0"/>
-    <w:lsdException w:name="Medium Grid 3 Accent 5" w:semiHidden="0" w:uiPriority="69" w:unhideWhenUsed="0"/>
-    <w:lsdException w:name="Dark List Accent 5" w:semiHidden="0" w:uiPriority="70" w:unhideWhenUsed="0"/>
-    <w:lsdException w:name="Colorful Shading Accent 5" w:semiHidden="0" w:uiPriority="71" w:unhideWhenUsed="0"/>
-    <w:lsdException w:name="Colorful List Accent 5" w:semiHidden="0" w:uiPriority="72" w:unhideWhenUsed="0"/>
-    <w:lsdException w:name="Colorful Grid Accent 5" w:semiHidden="0" w:uiPriority="73" w:unhideWhenUsed="0"/>
-    <w:lsdException w:name="Light Shading Accent 6" w:semiHidden="0" w:uiPriority="60" w:unhideWhenUsed="0"/>
-    <w:lsdException w:name="Light List Accent 6" w:semiHidden="0" w:uiPriority="61" w:unhideWhenUsed="0"/>
-    <w:lsdException w:name="Light Grid Accent 6" w:semiHidden="0" w:uiPriority="62" w:unhideWhenUsed="0"/>
-    <w:lsdException w:name="Medium Shading 1 Accent 6" w:semiHidden="0" w:uiPriority="63" w:unhideWhenUsed="0"/>
-    <w:lsdException w:name="Medium Shading 2 Accent 6" w:semiHidden="0" w:uiPriority="64" w:unhideWhenUsed="0"/>
-    <w:lsdException w:name="Medium List 1 Accent 6" w:semiHidden="0" w:uiPriority="65" w:unhideWhenUsed="0"/>
-    <w:lsdException w:name="Medium List 2 Accent 6" w:semiHidden="0" w:uiPriority="66" w:unhideWhenUsed="0"/>
-    <w:lsdException w:name="Medium Grid 1 Accent 6" w:semiHidden="0" w:uiPriority="67" w:unhideWhenUsed="0"/>
-    <w:lsdException w:name="Medium Grid 2 Accent 6" w:semiHidden="0" w:uiPriority="68" w:unhideWhenUsed="0"/>
-    <w:lsdException w:name="Medium Grid 3 Accent 6" w:semiHidden="0" w:uiPriority="69" w:unhideWhenUsed="0"/>
-    <w:lsdException w:name="Dark List Accent 6" w:semiHidden="0" w:uiPriority="70" w:unhideWhenUsed="0"/>
-    <w:lsdException w:name="Colorful Shading Accent 6" w:semiHidden="0" w:uiPriority="71" w:unhideWhenUsed="0"/>
-    <w:lsdException w:name="Colorful List Accent 6" w:semiHidden="0" w:uiPriority="72" w:unhideWhenUsed="0"/>
-    <w:lsdException w:name="Colorful Grid Accent 6" w:semiHidden="0" w:uiPriority="73" w:unhideWhenUsed="0"/>
-    <w:lsdException w:name="Subtle Emphasis" w:semiHidden="0" w:uiPriority="19" w:unhideWhenUsed="0" w:qFormat="1"/>
-    <w:lsdException w:name="Intense Emphasis" w:semiHidden="0" w:uiPriority="21" w:unhideWhenUsed="0" w:qFormat="1"/>
-    <w:lsdException w:name="Subtle Reference" w:semiHidden="0" w:uiPriority="31" w:unhideWhenUsed="0" w:qFormat="1"/>
-    <w:lsdException w:name="Intense Reference" w:semiHidden="0" w:uiPriority="32" w:unhideWhenUsed="0" w:qFormat="1"/>
-    <w:lsdException w:name="Book Title" w:semiHidden="0" w:uiPriority="33" w:unhideWhenUsed="0" w:qFormat="1"/>
-    <w:lsdException w:name="Bibliography" w:uiPriority="37"/>
-    <w:lsdException w:name="TOC Heading" w:uiPriority="39" w:qFormat="1"/>
+  <w:latentStyles w:defLockedState="0" w:defUIPriority="99" w:defSemiHidden="0" w:defUnhideWhenUsed="0" w:defQFormat="0" w:count="382">
+    <w:lsdException w:name="Normal" w:uiPriority="0" w:qFormat="1"/>
+    <w:lsdException w:name="heading 1" w:uiPriority="9" w:qFormat="1"/>
+    <w:lsdException w:name="heading 2" w:semiHidden="1" w:uiPriority="9" w:unhideWhenUsed="1" w:qFormat="1"/>
+    <w:lsdException w:name="heading 3" w:semiHidden="1" w:uiPriority="9" w:unhideWhenUsed="1" w:qFormat="1"/>
+    <w:lsdException w:name="heading 4" w:semiHidden="1" w:uiPriority="9" w:unhideWhenUsed="1" w:qFormat="1"/>
+    <w:lsdException w:name="heading 5" w:semiHidden="1" w:uiPriority="9" w:unhideWhenUsed="1" w:qFormat="1"/>
+    <w:lsdException w:name="heading 6" w:semiHidden="1" w:uiPriority="9" w:unhideWhenUsed="1" w:qFormat="1"/>
+    <w:lsdException w:name="heading 7" w:semiHidden="1" w:uiPriority="9" w:unhideWhenUsed="1" w:qFormat="1"/>
+    <w:lsdException w:name="heading 8" w:semiHidden="1" w:uiPriority="9" w:unhideWhenUsed="1" w:qFormat="1"/>
+    <w:lsdException w:name="heading 9" w:semiHidden="1" w:uiPriority="9" w:unhideWhenUsed="1" w:qFormat="1"/>
+    <w:lsdException w:name="index 1" w:semiHidden="1" w:unhideWhenUsed="1"/>
+    <w:lsdException w:name="index 2" w:semiHidden="1" w:unhideWhenUsed="1"/>
+    <w:lsdException w:name="index 3" w:semiHidden="1" w:unhideWhenUsed="1"/>
+    <w:lsdException w:name="index 4" w:semiHidden="1" w:unhideWhenUsed="1"/>
+    <w:lsdException w:name="index 5" w:semiHidden="1" w:unhideWhenUsed="1"/>
+    <w:lsdException w:name="index 6" w:semiHidden="1" w:unhideWhenUsed="1"/>
+    <w:lsdException w:name="index 7" w:semiHidden="1" w:unhideWhenUsed="1"/>
+    <w:lsdException w:name="index 8" w:semiHidden="1" w:unhideWhenUsed="1"/>
+    <w:lsdException w:name="index 9" w:semiHidden="1" w:unhideWhenUsed="1"/>
+    <w:lsdException w:name="toc 1" w:semiHidden="1" w:uiPriority="39" w:unhideWhenUsed="1"/>
+    <w:lsdException w:name="toc 2" w:semiHidden="1" w:uiPriority="39" w:unhideWhenUsed="1"/>
+    <w:lsdException w:name="toc 3" w:semiHidden="1" w:uiPriority="39" w:unhideWhenUsed="1"/>
+    <w:lsdException w:name="toc 4" w:semiHidden="1" w:uiPriority="39" w:unhideWhenUsed="1"/>
+    <w:lsdException w:name="toc 5" w:semiHidden="1" w:uiPriority="39" w:unhideWhenUsed="1"/>
+    <w:lsdException w:name="toc 6" w:semiHidden="1" w:uiPriority="39" w:unhideWhenUsed="1"/>
+    <w:lsdException w:name="toc 7" w:semiHidden="1" w:uiPriority="39" w:unhideWhenUsed="1"/>
+    <w:lsdException w:name="toc 8" w:semiHidden="1" w:uiPriority="39" w:unhideWhenUsed="1"/>
+    <w:lsdException w:name="toc 9" w:semiHidden="1" w:uiPriority="39" w:unhideWhenUsed="1"/>
+    <w:lsdException w:name="Normal Indent" w:semiHidden="1" w:unhideWhenUsed="1"/>
+    <w:lsdException w:name="footnote text" w:semiHidden="1" w:unhideWhenUsed="1"/>
+    <w:lsdException w:name="annotation text" w:semiHidden="1" w:unhideWhenUsed="1"/>
+    <w:lsdException w:name="header" w:semiHidden="1" w:unhideWhenUsed="1"/>
+    <w:lsdException w:name="footer" w:semiHidden="1" w:unhideWhenUsed="1"/>
+    <w:lsdException w:name="index heading" w:semiHidden="1" w:unhideWhenUsed="1"/>
+    <w:lsdException w:name="caption" w:semiHidden="1" w:uiPriority="35" w:unhideWhenUsed="1" w:qFormat="1"/>
+    <w:lsdException w:name="table of figures" w:semiHidden="1" w:unhideWhenUsed="1"/>
+    <w:lsdException w:name="envelope address" w:semiHidden="1" w:unhideWhenUsed="1"/>
+    <w:lsdException w:name="envelope return" w:semiHidden="1" w:unhideWhenUsed="1"/>
+    <w:lsdException w:name="footnote reference" w:semiHidden="1" w:unhideWhenUsed="1"/>
+    <w:lsdException w:name="annotation reference" w:semiHidden="1" w:unhideWhenUsed="1"/>
+    <w:lsdException w:name="line number" w:semiHidden="1" w:unhideWhenUsed="1"/>
+    <w:lsdException w:name="page number" w:semiHidden="1" w:unhideWhenUsed="1"/>
+    <w:lsdException w:name="endnote reference" w:semiHidden="1" w:unhideWhenUsed="1"/>
+    <w:lsdException w:name="endnote text" w:semiHidden="1" w:unhideWhenUsed="1"/>
+    <w:lsdException w:name="table of authorities" w:semiHidden="1" w:unhideWhenUsed="1"/>
+    <w:lsdException w:name="macro" w:semiHidden="1" w:unhideWhenUsed="1"/>
+    <w:lsdException w:name="toa heading" w:semiHidden="1" w:unhideWhenUsed="1"/>
+    <w:lsdException w:name="List" w:semiHidden="1" w:unhideWhenUsed="1"/>
+    <w:lsdException w:name="List Bullet" w:semiHidden="1" w:unhideWhenUsed="1"/>
+    <w:lsdException w:name="List Number" w:semiHidden="1" w:unhideWhenUsed="1"/>
+    <w:lsdException w:name="List 2" w:semiHidden="1" w:unhideWhenUsed="1"/>
+    <w:lsdException w:name="List 3" w:semiHidden="1" w:unhideWhenUsed="1"/>
+    <w:lsdException w:name="List 4" w:semiHidden="1" w:unhideWhenUsed="1"/>
+    <w:lsdException w:name="List 5" w:semiHidden="1" w:unhideWhenUsed="1"/>
+    <w:lsdException w:name="List Bullet 2" w:semiHidden="1" w:unhideWhenUsed="1"/>
+    <w:lsdException w:name="List Bullet 3" w:semiHidden="1" w:unhideWhenUsed="1"/>
+    <w:lsdException w:name="List Bullet 4" w:semiHidden="1" w:unhideWhenUsed="1"/>
+    <w:lsdException w:name="List Bullet 5" w:semiHidden="1" w:unhideWhenUsed="1"/>
+    <w:lsdException w:name="List Number 2" w:semiHidden="1" w:unhideWhenUsed="1"/>
+    <w:lsdException w:name="List Number 3" w:semiHidden="1" w:unhideWhenUsed="1"/>
+    <w:lsdException w:name="List Number 4" w:semiHidden="1" w:unhideWhenUsed="1"/>
+    <w:lsdException w:name="List Number 5" w:semiHidden="1" w:unhideWhenUsed="1"/>
+    <w:lsdException w:name="Title" w:uiPriority="10" w:qFormat="1"/>
+    <w:lsdException w:name="Closing" w:semiHidden="1" w:unhideWhenUsed="1"/>
+    <w:lsdException w:name="Signature" w:semiHidden="1" w:unhideWhenUsed="1"/>
+    <w:lsdException w:name="Default Paragraph Font" w:semiHidden="1" w:uiPriority="1" w:unhideWhenUsed="1"/>
+    <w:lsdException w:name="Body Text" w:semiHidden="1" w:unhideWhenUsed="1"/>
+    <w:lsdException w:name="Body Text Indent" w:semiHidden="1" w:unhideWhenUsed="1"/>
+    <w:lsdException w:name="List Continue" w:semiHidden="1" w:unhideWhenUsed="1"/>
+    <w:lsdException w:name="List Continue 2" w:semiHidden="1" w:unhideWhenUsed="1"/>
+    <w:lsdException w:name="List Continue 3" w:semiHidden="1" w:unhideWhenUsed="1"/>
+    <w:lsdException w:name="List Continue 4" w:semiHidden="1" w:unhideWhenUsed="1"/>
+    <w:lsdException w:name="List Continue 5" w:semiHidden="1" w:unhideWhenUsed="1"/>
+    <w:lsdException w:name="Message Header" w:semiHidden="1" w:unhideWhenUsed="1"/>
+    <w:lsdException w:name="Subtitle" w:uiPriority="11" w:qFormat="1"/>
+    <w:lsdException w:name="Salutation" w:semiHidden="1" w:unhideWhenUsed="1"/>
+    <w:lsdException w:name="Date" w:semiHidden="1" w:unhideWhenUsed="1"/>
+    <w:lsdException w:name="Body Text First Indent" w:semiHidden="1" w:unhideWhenUsed="1"/>
+    <w:lsdException w:name="Body Text First Indent 2" w:semiHidden="1" w:unhideWhenUsed="1"/>
+    <w:lsdException w:name="Note Heading" w:semiHidden="1" w:unhideWhenUsed="1"/>
+    <w:lsdException w:name="Body Text 2" w:semiHidden="1" w:unhideWhenUsed="1"/>
+    <w:lsdException w:name="Body Text 3" w:semiHidden="1" w:unhideWhenUsed="1"/>
+    <w:lsdException w:name="Body Text Indent 2" w:semiHidden="1" w:unhideWhenUsed="1"/>
+    <w:lsdException w:name="Body Text Indent 3" w:semiHidden="1" w:unhideWhenUsed="1"/>
+    <w:lsdException w:name="Block Text" w:semiHidden="1" w:unhideWhenUsed="1"/>
+    <w:lsdException w:name="Hyperlink" w:semiHidden="1" w:unhideWhenUsed="1"/>
+    <w:lsdException w:name="FollowedHyperlink" w:semiHidden="1" w:unhideWhenUsed="1"/>
+    <w:lsdException w:name="Strong" w:uiPriority="22" w:qFormat="1"/>
+    <w:lsdException w:name="Emphasis" w:uiPriority="20" w:qFormat="1"/>
+    <w:lsdException w:name="Document Map" w:semiHidden="1" w:unhideWhenUsed="1"/>
+    <w:lsdException w:name="Plain Text" w:semiHidden="1" w:unhideWhenUsed="1"/>
+    <w:lsdException w:name="E-mail Signature" w:semiHidden="1" w:unhideWhenUsed="1"/>
+    <w:lsdException w:name="HTML Top of Form" w:semiHidden="1" w:unhideWhenUsed="1"/>
+    <w:lsdException w:name="HTML Bottom of Form" w:semiHidden="1" w:unhideWhenUsed="1"/>
+    <w:lsdException w:name="Normal (Web)" w:semiHidden="1" w:unhideWhenUsed="1"/>
+    <w:lsdException w:name="HTML Acronym" w:semiHidden="1" w:unhideWhenUsed="1"/>
+    <w:lsdException w:name="HTML Address" w:semiHidden="1" w:unhideWhenUsed="1"/>
+    <w:lsdException w:name="HTML Cite" w:semiHidden="1" w:unhideWhenUsed="1"/>
+    <w:lsdException w:name="HTML Code" w:semiHidden="1" w:unhideWhenUsed="1"/>
+    <w:lsdException w:name="HTML Definition" w:semiHidden="1" w:unhideWhenUsed="1"/>
+    <w:lsdException w:name="HTML Keyboard" w:semiHidden="1" w:unhideWhenUsed="1"/>
+    <w:lsdException w:name="HTML Preformatted" w:semiHidden="1" w:unhideWhenUsed="1"/>
+    <w:lsdException w:name="HTML Sample" w:semiHidden="1" w:unhideWhenUsed="1"/>
+    <w:lsdException w:name="HTML Typewriter" w:semiHidden="1" w:unhideWhenUsed="1"/>
+    <w:lsdException w:name="HTML Variable" w:semiHidden="1" w:unhideWhenUsed="1"/>
+    <w:lsdException w:name="Normal Table" w:semiHidden="1" w:unhideWhenUsed="1"/>
+    <w:lsdException w:name="annotation subject" w:semiHidden="1" w:unhideWhenUsed="1"/>
+    <w:lsdException w:name="No List" w:semiHidden="1" w:unhideWhenUsed="1"/>
+    <w:lsdException w:name="Outline List 1" w:semiHidden="1" w:unhideWhenUsed="1"/>
+    <w:lsdException w:name="Outline List 2" w:semiHidden="1" w:unhideWhenUsed="1"/>
+    <w:lsdException w:name="Outline List 3" w:semiHidden="1" w:unhideWhenUsed="1"/>
+    <w:lsdException w:name="Table Simple 1" w:semiHidden="1" w:unhideWhenUsed="1"/>
+    <w:lsdException w:name="Table Simple 2" w:semiHidden="1" w:unhideWhenUsed="1"/>
+    <w:lsdException w:name="Table Simple 3" w:semiHidden="1" w:unhideWhenUsed="1"/>
+    <w:lsdException w:name="Table Classic 1" w:semiHidden="1" w:unhideWhenUsed="1"/>
+    <w:lsdException w:name="Table Classic 2" w:semiHidden="1" w:unhideWhenUsed="1"/>
+    <w:lsdException w:name="Table Classic 3" w:semiHidden="1" w:unhideWhenUsed="1"/>
+    <w:lsdException w:name="Table Classic 4" w:semiHidden="1" w:unhideWhenUsed="1"/>
+    <w:lsdException w:name="Table Colorful 1" w:semiHidden="1" w:unhideWhenUsed="1"/>
+    <w:lsdException w:name="Table Colorful 2" w:semiHidden="1" w:unhideWhenUsed="1"/>
+    <w:lsdException w:name="Table Colorful 3" w:semiHidden="1" w:unhideWhenUsed="1"/>
+    <w:lsdException w:name="Table Columns 1" w:semiHidden="1" w:unhideWhenUsed="1"/>
+    <w:lsdException w:name="Table Columns 2" w:semiHidden="1" w:unhideWhenUsed="1"/>
+    <w:lsdException w:name="Table Columns 3" w:semiHidden="1" w:unhideWhenUsed="1"/>
+    <w:lsdException w:name="Table Columns 4" w:semiHidden="1" w:unhideWhenUsed="1"/>
+    <w:lsdException w:name="Table Columns 5" w:semiHidden="1" w:unhideWhenUsed="1"/>
+    <w:lsdException w:name="Table Grid 1" w:semiHidden="1" w:unhideWhenUsed="1"/>
+    <w:lsdException w:name="Table Grid 2" w:semiHidden="1" w:unhideWhenUsed="1"/>
+    <w:lsdException w:name="Table Grid 3" w:semiHidden="1" w:unhideWhenUsed="1"/>
+    <w:lsdException w:name="Table Grid 4" w:semiHidden="1" w:unhideWhenUsed="1"/>
+    <w:lsdException w:name="Table Grid 5" w:semiHidden="1" w:unhideWhenUsed="1"/>
+    <w:lsdException w:name="Table Grid 6" w:semiHidden="1" w:unhideWhenUsed="1"/>
+    <w:lsdException w:name="Table Grid 7" w:semiHidden="1" w:unhideWhenUsed="1"/>
+    <w:lsdException w:name="Table Grid 8" w:semiHidden="1" w:unhideWhenUsed="1"/>
+    <w:lsdException w:name="Table List 1" w:semiHidden="1" w:unhideWhenUsed="1"/>
+    <w:lsdException w:name="Table List 2" w:semiHidden="1" w:unhideWhenUsed="1"/>
+    <w:lsdException w:name="Table List 3" w:semiHidden="1" w:unhideWhenUsed="1"/>
+    <w:lsdException w:name="Table List 4" w:semiHidden="1" w:unhideWhenUsed="1"/>
+    <w:lsdException w:name="Table List 5" w:semiHidden="1" w:unhideWhenUsed="1"/>
+    <w:lsdException w:name="Table List 6" w:semiHidden="1" w:unhideWhenUsed="1"/>
+    <w:lsdException w:name="Table List 7" w:semiHidden="1" w:unhideWhenUsed="1"/>
+    <w:lsdException w:name="Table List 8" w:semiHidden="1" w:unhideWhenUsed="1"/>
+    <w:lsdException w:name="Table 3D effects 1" w:semiHidden="1" w:unhideWhenUsed="1"/>
+    <w:lsdException w:name="Table 3D effects 2" w:semiHidden="1" w:unhideWhenUsed="1"/>
+    <w:lsdException w:name="Table 3D effects 3" w:semiHidden="1" w:unhideWhenUsed="1"/>
+    <w:lsdException w:name="Table Contemporary" w:semiHidden="1" w:unhideWhenUsed="1"/>
+    <w:lsdException w:name="Table Elegant" w:semiHidden="1" w:unhideWhenUsed="1"/>
+    <w:lsdException w:name="Table Professional" w:semiHidden="1" w:unhideWhenUsed="1"/>
+    <w:lsdException w:name="Table Subtle 1" w:semiHidden="1" w:unhideWhenUsed="1"/>
+    <w:lsdException w:name="Table Subtle 2" w:semiHidden="1" w:unhideWhenUsed="1"/>
+    <w:lsdException w:name="Table Web 1" w:semiHidden="1" w:unhideWhenUsed="1"/>
+    <w:lsdException w:name="Table Web 2" w:semiHidden="1" w:unhideWhenUsed="1"/>
+    <w:lsdException w:name="Table Web 3" w:semiHidden="1" w:unhideWhenUsed="1"/>
+    <w:lsdException w:name="Balloon Text" w:semiHidden="1" w:unhideWhenUsed="1"/>
+    <w:lsdException w:name="Table Grid" w:uiPriority="59"/>
+    <w:lsdException w:name="Table Theme" w:semiHidden="1" w:unhideWhenUsed="1"/>
+    <w:lsdException w:name="Note Level 1" w:semiHidden="1" w:unhideWhenUsed="1"/>
+    <w:lsdException w:name="Note Level 2" w:semiHidden="1" w:unhideWhenUsed="1"/>
+    <w:lsdException w:name="Note Level 3" w:semiHidden="1" w:unhideWhenUsed="1"/>
+    <w:lsdException w:name="Note Level 4" w:semiHidden="1" w:unhideWhenUsed="1"/>
+    <w:lsdException w:name="Note Level 5" w:semiHidden="1" w:unhideWhenUsed="1"/>
+    <w:lsdException w:name="Note Level 6" w:semiHidden="1" w:unhideWhenUsed="1"/>
+    <w:lsdException w:name="Note Level 7" w:semiHidden="1" w:unhideWhenUsed="1"/>
+    <w:lsdException w:name="Note Level 8" w:semiHidden="1" w:unhideWhenUsed="1"/>
+    <w:lsdException w:name="Note Level 9" w:semiHidden="1" w:unhideWhenUsed="1"/>
+    <w:lsdException w:name="Placeholder Text" w:semiHidden="1"/>
+    <w:lsdException w:name="No Spacing" w:uiPriority="1" w:qFormat="1"/>
+    <w:lsdException w:name="Light Shading" w:uiPriority="60"/>
+    <w:lsdException w:name="Light List" w:uiPriority="61"/>
+    <w:lsdException w:name="Light Grid" w:uiPriority="62"/>
+    <w:lsdException w:name="Medium Shading 1" w:uiPriority="63"/>
+    <w:lsdException w:name="Medium Shading 2" w:uiPriority="64"/>
+    <w:lsdException w:name="Medium List 1" w:uiPriority="65"/>
+    <w:lsdException w:name="Medium List 2" w:uiPriority="66"/>
+    <w:lsdException w:name="Medium Grid 1" w:uiPriority="67"/>
+    <w:lsdException w:name="Medium Grid 2" w:uiPriority="68"/>
+    <w:lsdException w:name="Medium Grid 3" w:uiPriority="69"/>
+    <w:lsdException w:name="Dark List" w:uiPriority="70"/>
+    <w:lsdException w:name="Colorful Shading" w:uiPriority="71"/>
+    <w:lsdException w:name="Colorful List" w:uiPriority="72"/>
+    <w:lsdException w:name="Colorful Grid" w:uiPriority="73"/>
+    <w:lsdException w:name="Light Shading Accent 1" w:uiPriority="60"/>
+    <w:lsdException w:name="Light List Accent 1" w:uiPriority="61"/>
+    <w:lsdException w:name="Light Grid Accent 1" w:uiPriority="62"/>
+    <w:lsdException w:name="Medium Shading 1 Accent 1" w:uiPriority="63"/>
+    <w:lsdException w:name="Medium Shading 2 Accent 1" w:uiPriority="64"/>
+    <w:lsdException w:name="Medium List 1 Accent 1" w:uiPriority="65"/>
+    <w:lsdException w:name="Revision" w:semiHidden="1"/>
+    <w:lsdException w:name="List Paragraph" w:uiPriority="34" w:qFormat="1"/>
+    <w:lsdException w:name="Quote" w:uiPriority="29" w:qFormat="1"/>
+    <w:lsdException w:name="Intense Quote" w:uiPriority="30" w:qFormat="1"/>
+    <w:lsdException w:name="Medium List 2 Accent 1" w:uiPriority="66"/>
+    <w:lsdException w:name="Medium Grid 1 Accent 1" w:uiPriority="67"/>
+    <w:lsdException w:name="Medium Grid 2 Accent 1" w:uiPriority="68"/>
+    <w:lsdException w:name="Medium Grid 3 Accent 1" w:uiPriority="69"/>
+    <w:lsdException w:name="Dark List Accent 1" w:uiPriority="70"/>
+    <w:lsdException w:name="Colorful Shading Accent 1" w:uiPriority="71"/>
+    <w:lsdException w:name="Colorful List Accent 1" w:uiPriority="72"/>
+    <w:lsdException w:name="Colorful Grid Accent 1" w:uiPriority="73"/>
+    <w:lsdException w:name="Light Shading Accent 2" w:uiPriority="60"/>
+    <w:lsdException w:name="Light List Accent 2" w:uiPriority="61"/>
+    <w:lsdException w:name="Light Grid Accent 2" w:uiPriority="62"/>
+    <w:lsdException w:name="Medium Shading 1 Accent 2" w:uiPriority="63"/>
+    <w:lsdException w:name="Medium Shading 2 Accent 2" w:uiPriority="64"/>
+    <w:lsdException w:name="Medium List 1 Accent 2" w:uiPriority="65"/>
+    <w:lsdException w:name="Medium List 2 Accent 2" w:uiPriority="66"/>
+    <w:lsdException w:name="Medium Grid 1 Accent 2" w:uiPriority="67"/>
+    <w:lsdException w:name="Medium Grid 2 Accent 2" w:uiPriority="68"/>
+    <w:lsdException w:name="Medium Grid 3 Accent 2" w:uiPriority="69"/>
+    <w:lsdException w:name="Dark List Accent 2" w:uiPriority="70"/>
+    <w:lsdException w:name="Colorful Shading Accent 2" w:uiPriority="71"/>
+    <w:lsdException w:name="Colorful List Accent 2" w:uiPriority="72"/>
+    <w:lsdException w:name="Colorful Grid Accent 2" w:uiPriority="73"/>
+    <w:lsdException w:name="Light Shading Accent 3" w:uiPriority="60"/>
+    <w:lsdException w:name="Light List Accent 3" w:uiPriority="61"/>
+    <w:lsdException w:name="Light Grid Accent 3" w:uiPriority="62"/>
+    <w:lsdException w:name="Medium Shading 1 Accent 3" w:uiPriority="63"/>
+    <w:lsdException w:name="Medium Shading 2 Accent 3" w:uiPriority="64"/>
+    <w:lsdException w:name="Medium List 1 Accent 3" w:uiPriority="65"/>
+    <w:lsdException w:name="Medium List 2 Accent 3" w:uiPriority="66"/>
+    <w:lsdException w:name="Medium Grid 1 Accent 3" w:uiPriority="67"/>
+    <w:lsdException w:name="Medium Grid 2 Accent 3" w:uiPriority="68"/>
+    <w:lsdException w:name="Medium Grid 3 Accent 3" w:uiPriority="69"/>
+    <w:lsdException w:name="Dark List Accent 3" w:uiPriority="70"/>
+    <w:lsdException w:name="Colorful Shading Accent 3" w:uiPriority="71"/>
+    <w:lsdException w:name="Colorful List Accent 3" w:uiPriority="72"/>
+    <w:lsdException w:name="Colorful Grid Accent 3" w:uiPriority="73"/>
+    <w:lsdException w:name="Light Shading Accent 4" w:uiPriority="60"/>
+    <w:lsdException w:name="Light List Accent 4" w:uiPriority="61"/>
+    <w:lsdException w:name="Light Grid Accent 4" w:uiPriority="62"/>
+    <w:lsdException w:name="Medium Shading 1 Accent 4" w:uiPriority="63"/>
+    <w:lsdException w:name="Medium Shading 2 Accent 4" w:uiPriority="64"/>
+    <w:lsdException w:name="Medium List 1 Accent 4" w:uiPriority="65"/>
+    <w:lsdException w:name="Medium List 2 Accent 4" w:uiPriority="66"/>
+    <w:lsdException w:name="Medium Grid 1 Accent 4" w:uiPriority="67"/>
+    <w:lsdException w:name="Medium Grid 2 Accent 4" w:uiPriority="68"/>
+    <w:lsdException w:name="Medium Grid 3 Accent 4" w:uiPriority="69"/>
+    <w:lsdException w:name="Dark List Accent 4" w:uiPriority="70"/>
+    <w:lsdException w:name="Colorful Shading Accent 4" w:uiPriority="71"/>
+    <w:lsdException w:name="Colorful List Accent 4" w:uiPriority="72"/>
+    <w:lsdException w:name="Colorful Grid Accent 4" w:uiPriority="73"/>
+    <w:lsdException w:name="Light Shading Accent 5" w:uiPriority="60"/>
+    <w:lsdException w:name="Light List Accent 5" w:uiPriority="61"/>
+    <w:lsdException w:name="Light Grid Accent 5" w:uiPriority="62"/>
+    <w:lsdException w:name="Medium Shading 1 Accent 5" w:uiPriority="63"/>
+    <w:lsdException w:name="Medium Shading 2 Accent 5" w:uiPriority="64"/>
+    <w:lsdException w:name="Medium List 1 Accent 5" w:uiPriority="65"/>
+    <w:lsdException w:name="Medium List 2 Accent 5" w:uiPriority="66"/>
+    <w:lsdException w:name="Medium Grid 1 Accent 5" w:uiPriority="67"/>
+    <w:lsdException w:name="Medium Grid 2 Accent 5" w:uiPriority="68"/>
+    <w:lsdException w:name="Medium Grid 3 Accent 5" w:uiPriority="69"/>
+    <w:lsdException w:name="Dark List Accent 5" w:uiPriority="70"/>
+    <w:lsdException w:name="Colorful Shading Accent 5" w:uiPriority="71"/>
+    <w:lsdException w:name="Colorful List Accent 5" w:uiPriority="72"/>
+    <w:lsdException w:name="Colorful Grid Accent 5" w:uiPriority="73"/>
+    <w:lsdException w:name="Light Shading Accent 6" w:uiPriority="60"/>
+    <w:lsdException w:name="Light List Accent 6" w:uiPriority="61"/>
+    <w:lsdException w:name="Light Grid Accent 6" w:uiPriority="62"/>
+    <w:lsdException w:name="Medium Shading 1 Accent 6" w:uiPriority="63"/>
+    <w:lsdException w:name="Medium Shading 2 Accent 6" w:uiPriority="64"/>
+    <w:lsdException w:name="Medium List 1 Accent 6" w:uiPriority="65"/>
+    <w:lsdException w:name="Medium List 2 Accent 6" w:uiPriority="66"/>
+    <w:lsdException w:name="Medium Grid 1 Accent 6" w:uiPriority="67"/>
+    <w:lsdException w:name="Medium Grid 2 Accent 6" w:uiPriority="68"/>
+    <w:lsdException w:name="Medium Grid 3 Accent 6" w:uiPriority="69"/>
+    <w:lsdException w:name="Dark List Accent 6" w:uiPriority="70"/>
+    <w:lsdException w:name="Colorful Shading Accent 6" w:uiPriority="71"/>
+    <w:lsdException w:name="Colorful List Accent 6" w:uiPriority="72"/>
+    <w:lsdException w:name="Colorful Grid Accent 6" w:uiPriority="73"/>
+    <w:lsdException w:name="Subtle Emphasis" w:uiPriority="19" w:qFormat="1"/>
+    <w:lsdException w:name="Intense Emphasis" w:uiPriority="21" w:qFormat="1"/>
+    <w:lsdException w:name="Subtle Reference" w:uiPriority="31" w:qFormat="1"/>
+    <w:lsdException w:name="Intense Reference" w:uiPriority="32" w:qFormat="1"/>
+    <w:lsdException w:name="Book Title" w:uiPriority="33" w:qFormat="1"/>
+    <w:lsdException w:name="Bibliography" w:semiHidden="1" w:uiPriority="37" w:unhideWhenUsed="1"/>
+    <w:lsdException w:name="TOC Heading" w:semiHidden="1" w:uiPriority="39" w:unhideWhenUsed="1" w:qFormat="1"/>
+    <w:lsdException w:name="Plain Table 1" w:uiPriority="41"/>
+    <w:lsdException w:name="Plain Table 2" w:uiPriority="42"/>
+    <w:lsdException w:name="Plain Table 3" w:uiPriority="43"/>
+    <w:lsdException w:name="Plain Table 4" w:uiPriority="44"/>
+    <w:lsdException w:name="Plain Table 5" w:uiPriority="45"/>
+    <w:lsdException w:name="Grid Table Light" w:uiPriority="40"/>
+    <w:lsdException w:name="Grid Table 1 Light" w:uiPriority="46"/>
+    <w:lsdException w:name="Grid Table 2" w:uiPriority="47"/>
+    <w:lsdException w:name="Grid Table 3" w:uiPriority="48"/>
+    <w:lsdException w:name="Grid Table 4" w:uiPriority="49"/>
+    <w:lsdException w:name="Grid Table 5 Dark" w:uiPriority="50"/>
+    <w:lsdException w:name="Grid Table 6 Colorful" w:uiPriority="51"/>
+    <w:lsdException w:name="Grid Table 7 Colorful" w:uiPriority="52"/>
+    <w:lsdException w:name="Grid Table 1 Light Accent 1" w:uiPriority="46"/>
+    <w:lsdException w:name="Grid Table 2 Accent 1" w:uiPriority="47"/>
+    <w:lsdException w:name="Grid Table 3 Accent 1" w:uiPriority="48"/>
+    <w:lsdException w:name="Grid Table 4 Accent 1" w:uiPriority="49"/>
+    <w:lsdException w:name="Grid Table 5 Dark Accent 1" w:uiPriority="50"/>
+    <w:lsdException w:name="Grid Table 6 Colorful Accent 1" w:uiPriority="51"/>
+    <w:lsdException w:name="Grid Table 7 Colorful Accent 1" w:uiPriority="52"/>
+    <w:lsdException w:name="Grid Table 1 Light Accent 2" w:uiPriority="46"/>
+    <w:lsdException w:name="Grid Table 2 Accent 2" w:uiPriority="47"/>
+    <w:lsdException w:name="Grid Table 3 Accent 2" w:uiPriority="48"/>
+    <w:lsdException w:name="Grid Table 4 Accent 2" w:uiPriority="49"/>
+    <w:lsdException w:name="Grid Table 5 Dark Accent 2" w:uiPriority="50"/>
+    <w:lsdException w:name="Grid Table 6 Colorful Accent 2" w:uiPriority="51"/>
+    <w:lsdException w:name="Grid Table 7 Colorful Accent 2" w:uiPriority="52"/>
+    <w:lsdException w:name="Grid Table 1 Light Accent 3" w:uiPriority="46"/>
+    <w:lsdException w:name="Grid Table 2 Accent 3" w:uiPriority="47"/>
+    <w:lsdException w:name="Grid Table 3 Accent 3" w:uiPriority="48"/>
+    <w:lsdException w:name="Grid Table 4 Accent 3" w:uiPriority="49"/>
+    <w:lsdException w:name="Grid Table 5 Dark Accent 3" w:uiPriority="50"/>
+    <w:lsdException w:name="Grid Table 6 Colorful Accent 3" w:uiPriority="51"/>
+    <w:lsdException w:name="Grid Table 7 Colorful Accent 3" w:uiPriority="52"/>
+    <w:lsdException w:name="Grid Table 1 Light Accent 4" w:uiPriority="46"/>
+    <w:lsdException w:name="Grid Table 2 Accent 4" w:uiPriority="47"/>
+    <w:lsdException w:name="Grid Table 3 Accent 4" w:uiPriority="48"/>
+    <w:lsdException w:name="Grid Table 4 Accent 4" w:uiPriority="49"/>
+    <w:lsdException w:name="Grid Table 5 Dark Accent 4" w:uiPriority="50"/>
+    <w:lsdException w:name="Grid Table 6 Colorful Accent 4" w:uiPriority="51"/>
+    <w:lsdException w:name="Grid Table 7 Colorful Accent 4" w:uiPriority="52"/>
+    <w:lsdException w:name="Grid Table 1 Light Accent 5" w:uiPriority="46"/>
+    <w:lsdException w:name="Grid Table 2 Accent 5" w:uiPriority="47"/>
+    <w:lsdException w:name="Grid Table 3 Accent 5" w:uiPriority="48"/>
+    <w:lsdException w:name="Grid Table 4 Accent 5" w:uiPriority="49"/>
+    <w:lsdException w:name="Grid Table 5 Dark Accent 5" w:uiPriority="50"/>
+    <w:lsdException w:name="Grid Table 6 Colorful Accent 5" w:uiPriority="51"/>
+    <w:lsdException w:name="Grid Table 7 Colorful Accent 5" w:uiPriority="52"/>
+    <w:lsdException w:name="Grid Table 1 Light Accent 6" w:uiPriority="46"/>
+    <w:lsdException w:name="Grid Table 2 Accent 6" w:uiPriority="47"/>
+    <w:lsdException w:name="Grid Table 3 Accent 6" w:uiPriority="48"/>
+    <w:lsdException w:name="Grid Table 4 Accent 6" w:uiPriority="49"/>
+    <w:lsdException w:name="Grid Table 5 Dark Accent 6" w:uiPriority="50"/>
+    <w:lsdException w:name="Grid Table 6 Colorful Accent 6" w:uiPriority="51"/>
+    <w:lsdException w:name="Grid Table 7 Colorful Accent 6" w:uiPriority="52"/>
+    <w:lsdException w:name="List Table 1 Light" w:uiPriority="46"/>
+    <w:lsdException w:name="List Table 2" w:uiPriority="47"/>
+    <w:lsdException w:name="List Table 3" w:uiPriority="48"/>
+    <w:lsdException w:name="List Table 4" w:uiPriority="49"/>
+    <w:lsdException w:name="List Table 5 Dark" w:uiPriority="50"/>
+    <w:lsdException w:name="List Table 6 Colorful" w:uiPriority="51"/>
+    <w:lsdException w:name="List Table 7 Colorful" w:uiPriority="52"/>
+    <w:lsdException w:name="List Table 1 Light Accent 1" w:uiPriority="46"/>
+    <w:lsdException w:name="List Table 2 Accent 1" w:uiPriority="47"/>
+    <w:lsdException w:name="List Table 3 Accent 1" w:uiPriority="48"/>
+    <w:lsdException w:name="List Table 4 Accent 1" w:uiPriority="49"/>
+    <w:lsdException w:name="List Table 5 Dark Accent 1" w:uiPriority="50"/>
+    <w:lsdException w:name="List Table 6 Colorful Accent 1" w:uiPriority="51"/>
+    <w:lsdException w:name="List Table 7 Colorful Accent 1" w:uiPriority="52"/>
+    <w:lsdException w:name="List Table 1 Light Accent 2" w:uiPriority="46"/>
+    <w:lsdException w:name="List Table 2 Accent 2" w:uiPriority="47"/>
+    <w:lsdException w:name="List Table 3 Accent 2" w:uiPriority="48"/>
+    <w:lsdException w:name="List Table 4 Accent 2" w:uiPriority="49"/>
+    <w:lsdException w:name="List Table 5 Dark Accent 2" w:uiPriority="50"/>
+    <w:lsdException w:name="List Table 6 Colorful Accent 2" w:uiPriority="51"/>
+    <w:lsdException w:name="List Table 7 Colorful Accent 2" w:uiPriority="52"/>
+    <w:lsdException w:name="List Table 1 Light Accent 3" w:uiPriority="46"/>
+    <w:lsdException w:name="List Table 2 Accent 3" w:uiPriority="47"/>
+    <w:lsdException w:name="List Table 3 Accent 3" w:uiPriority="48"/>
+    <w:lsdException w:name="List Table 4 Accent 3" w:uiPriority="49"/>
+    <w:lsdException w:name="List Table 5 Dark Accent 3" w:uiPriority="50"/>
+    <w:lsdException w:name="List Table 6 Colorful Accent 3" w:uiPriority="51"/>
+    <w:lsdException w:name="List Table 7 Colorful Accent 3" w:uiPriority="52"/>
+    <w:lsdException w:name="List Table 1 Light Accent 4" w:uiPriority="46"/>
+    <w:lsdException w:name="List Table 2 Accent 4" w:uiPriority="47"/>
+    <w:lsdException w:name="List Table 3 Accent 4" w:uiPriority="48"/>
+    <w:lsdException w:name="List Table 4 Accent 4" w:uiPriority="49"/>
+    <w:lsdException w:name="List Table 5 Dark Accent 4" w:uiPriority="50"/>
+    <w:lsdException w:name="List Table 6 Colorful Accent 4" w:uiPriority="51"/>
+    <w:lsdException w:name="List Table 7 Colorful Accent 4" w:uiPriority="52"/>
+    <w:lsdException w:name="List Table 1 Light Accent 5" w:uiPriority="46"/>
+    <w:lsdException w:name="List Table 2 Accent 5" w:uiPriority="47"/>
+    <w:lsdException w:name="List Table 3 Accent 5" w:uiPriority="48"/>
+    <w:lsdException w:name="List Table 4 Accent 5" w:uiPriority="49"/>
+    <w:lsdException w:name="List Table 5 Dark Accent 5" w:uiPriority="50"/>
+    <w:lsdException w:name="List Table 6 Colorful Accent 5" w:uiPriority="51"/>
+    <w:lsdException w:name="List Table 7 Colorful Accent 5" w:uiPriority="52"/>
+    <w:lsdException w:name="List Table 1 Light Accent 6" w:uiPriority="46"/>
+    <w:lsdException w:name="List Table 2 Accent 6" w:uiPriority="47"/>
+    <w:lsdException w:name="List Table 3 Accent 6" w:uiPriority="48"/>
+    <w:lsdException w:name="List Table 4 Accent 6" w:uiPriority="49"/>
+    <w:lsdException w:name="List Table 5 Dark Accent 6" w:uiPriority="50"/>
+    <w:lsdException w:name="List Table 6 Colorful Accent 6" w:uiPriority="51"/>
+    <w:lsdException w:name="List Table 7 Colorful Accent 6" w:uiPriority="52"/>
+    <w:lsdException w:name="Mention" w:semiHidden="1" w:unhideWhenUsed="1"/>
+    <w:lsdException w:name="Smart Hyperlink" w:semiHidden="1" w:unhideWhenUsed="1"/>
   </w:latentStyles>
   <w:style w:type="paragraph" w:default="1" w:styleId="Normal">
     <w:name w:val="Normal"/>

</xml_diff>

<commit_message>
bugfix for joe, map2ptcls_doc; centroid update method under L_DEV conditional prevent screw-ups before workshop
</commit_message>
<xml_diff>
--- a/doc/DevelDocs/SIMPLE2017dev_doc.docx
+++ b/doc/DevelDocs/SIMPLE2017dev_doc.docx
@@ -55,7 +55,6 @@
       <w:r>
         <w:t xml:space="preserve">, </w:t>
       </w:r>
-      <w:proofErr w:type="gramStart"/>
       <w:r>
         <w:rPr>
           <w:highlight w:val="cyan"/>
@@ -63,20 +62,14 @@
         <w:t>Michael?</w:t>
       </w:r>
       <w:r>
-        <w:t>,</w:t>
-      </w:r>
-      <w:proofErr w:type="gramEnd"/>
-      <w:r>
-        <w:t xml:space="preserve"> </w:t>
-      </w:r>
-      <w:proofErr w:type="spellStart"/>
+        <w:t xml:space="preserve">, </w:t>
+      </w:r>
       <w:r>
         <w:rPr>
           <w:highlight w:val="magenta"/>
         </w:rPr>
         <w:t>Susan&amp;Hans</w:t>
       </w:r>
-      <w:proofErr w:type="spellEnd"/>
     </w:p>
     <w:p>
       <w:pPr>
@@ -196,21 +189,7 @@
         <w:rPr>
           <w:highlight w:val="cyan"/>
         </w:rPr>
-        <w:t xml:space="preserve">lass for memory allocation </w:t>
-      </w:r>
-      <w:proofErr w:type="spellStart"/>
-      <w:r>
-        <w:rPr>
-          <w:highlight w:val="cyan"/>
-        </w:rPr>
-        <w:t>simple_alloc</w:t>
-      </w:r>
-      <w:proofErr w:type="spellEnd"/>
-      <w:r>
-        <w:rPr>
-          <w:highlight w:val="cyan"/>
-        </w:rPr>
-        <w:t>. Keep track of mem exceptions and profile memory (hash table).</w:t>
+        <w:t>lass for memory allocation simple_alloc. Keep track of mem exceptions and profile memory (hash table).</w:t>
       </w:r>
     </w:p>
     <w:p>
@@ -281,19 +260,11 @@
           <w:highlight w:val="green"/>
         </w:rPr>
       </w:pPr>
-      <w:proofErr w:type="spellStart"/>
       <w:r>
         <w:rPr>
           <w:highlight w:val="green"/>
         </w:rPr>
-        <w:t>mailx</w:t>
-      </w:r>
-      <w:proofErr w:type="spellEnd"/>
-      <w:r>
-        <w:rPr>
-          <w:highlight w:val="green"/>
-        </w:rPr>
-        <w:t xml:space="preserve"> -s "mail from prime2D" hans.elmlund@monash.edu &lt; from_prime2D</w:t>
+        <w:t>mailx -s "mail from prime2D" hans.elmlund@monash.edu &lt; from_prime2D</w:t>
       </w:r>
     </w:p>
     <w:p>
@@ -326,68 +297,9 @@
           <w:numId w:val="9"/>
         </w:numPr>
         <w:jc w:val="both"/>
-        <w:rPr>
-          <w:highlight w:val="green"/>
-        </w:rPr>
-      </w:pPr>
-      <w:r>
-        <w:rPr>
-          <w:highlight w:val="green"/>
-        </w:rPr>
-        <w:t xml:space="preserve">Probabilistic </w:t>
-      </w:r>
-      <w:proofErr w:type="gramStart"/>
-      <w:r>
-        <w:rPr>
-          <w:highlight w:val="green"/>
-        </w:rPr>
-        <w:t>SO(</w:t>
-      </w:r>
-      <w:proofErr w:type="gramEnd"/>
-      <w:r>
-        <w:rPr>
-          <w:highlight w:val="green"/>
-        </w:rPr>
-        <w:t>3) scatter search for high-resolution refinement</w:t>
-      </w:r>
-    </w:p>
-    <w:p>
-      <w:pPr>
-        <w:pStyle w:val="ListParagraph"/>
-        <w:numPr>
-          <w:ilvl w:val="0"/>
-          <w:numId w:val="9"/>
-        </w:numPr>
-        <w:jc w:val="both"/>
       </w:pPr>
       <w:r>
         <w:t>implement tilt test</w:t>
-      </w:r>
-    </w:p>
-    <w:p>
-      <w:pPr>
-        <w:pStyle w:val="ListParagraph"/>
-        <w:numPr>
-          <w:ilvl w:val="0"/>
-          <w:numId w:val="9"/>
-        </w:numPr>
-        <w:jc w:val="both"/>
-      </w:pPr>
-      <w:r>
-        <w:t>Fractional particle update with learning rate. Say we have 50,000 images and select to update 5000 every round. The probability for updates should be initialised to 1/</w:t>
-      </w:r>
-      <w:proofErr w:type="spellStart"/>
-      <w:r>
-        <w:t>nptcls</w:t>
-      </w:r>
-      <w:proofErr w:type="spellEnd"/>
-      <w:r>
-        <w:t xml:space="preserve"> and then updated 1/#updates per particle and normalised. Instead of subtracting and updating, we simply keep the current set of Fourier coefficients on disk (normalised and gridding corrected) a</w:t>
-      </w:r>
-      <w:bookmarkStart w:id="0" w:name="_GoBack"/>
-      <w:bookmarkEnd w:id="0"/>
-      <w:r>
-        <w:t>nd update the model with a learning rate 5,000/50,000=0.1, for the new and 45,000/50,000 =0.9 for the old. Probably the fraction should be given as a fraction of total # particles, 10-20%. This should take state=0 particles into account.</w:t>
       </w:r>
     </w:p>
     <w:p>
@@ -514,21 +426,7 @@
         <w:rPr>
           <w:highlight w:val="cyan"/>
         </w:rPr>
-        <w:t xml:space="preserve">port to </w:t>
-      </w:r>
-      <w:proofErr w:type="spellStart"/>
-      <w:r>
-        <w:rPr>
-          <w:highlight w:val="cyan"/>
-        </w:rPr>
-        <w:t>ifort</w:t>
-      </w:r>
-      <w:proofErr w:type="spellEnd"/>
-      <w:r>
-        <w:rPr>
-          <w:highlight w:val="cyan"/>
-        </w:rPr>
-        <w:t xml:space="preserve"> (Intel compiler)</w:t>
+        <w:t>port to ifort (Intel compiler)</w:t>
       </w:r>
     </w:p>
     <w:p>
@@ -637,152 +535,8 @@
       <w:pPr>
         <w:jc w:val="both"/>
       </w:pPr>
-    </w:p>
-    <w:p>
-      <w:pPr>
-        <w:jc w:val="both"/>
-        <w:rPr>
-          <w:u w:val="single"/>
-        </w:rPr>
-      </w:pPr>
-      <w:r>
-        <w:rPr>
-          <w:u w:val="single"/>
-        </w:rPr>
-        <w:t>Books/webp</w:t>
-      </w:r>
-      <w:r>
-        <w:rPr>
-          <w:u w:val="single"/>
-        </w:rPr>
-        <w:t>a</w:t>
-      </w:r>
-      <w:r>
-        <w:rPr>
-          <w:u w:val="single"/>
-        </w:rPr>
-        <w:t>ges</w:t>
-      </w:r>
-    </w:p>
-    <w:p>
-      <w:pPr>
-        <w:pStyle w:val="ListParagraph"/>
-        <w:numPr>
-          <w:ilvl w:val="0"/>
-          <w:numId w:val="13"/>
-        </w:numPr>
-        <w:jc w:val="both"/>
-      </w:pPr>
-      <w:r>
-        <w:t>Structured parallel programming</w:t>
-      </w:r>
-    </w:p>
-    <w:p>
-      <w:pPr>
-        <w:pStyle w:val="ListParagraph"/>
-        <w:numPr>
-          <w:ilvl w:val="0"/>
-          <w:numId w:val="13"/>
-        </w:numPr>
-        <w:jc w:val="both"/>
-      </w:pPr>
-      <w:r>
-        <w:t>Structure and Interpretation of Computer Programs</w:t>
-      </w:r>
-    </w:p>
-    <w:p>
-      <w:pPr>
-        <w:pStyle w:val="ListParagraph"/>
-        <w:numPr>
-          <w:ilvl w:val="0"/>
-          <w:numId w:val="13"/>
-        </w:numPr>
-        <w:jc w:val="both"/>
-      </w:pPr>
-      <w:r>
-        <w:t xml:space="preserve">J-P Morrison. Flow-Based Programming: A New Approach to Application Developments. </w:t>
-      </w:r>
-      <w:proofErr w:type="spellStart"/>
-      <w:r>
-        <w:t>CreateSpace</w:t>
-      </w:r>
-      <w:proofErr w:type="spellEnd"/>
-      <w:r>
-        <w:t>, 2nd ed.</w:t>
-      </w:r>
-    </w:p>
-    <w:p>
-      <w:pPr>
-        <w:pStyle w:val="ListParagraph"/>
-        <w:numPr>
-          <w:ilvl w:val="0"/>
-          <w:numId w:val="13"/>
-        </w:numPr>
-        <w:jc w:val="both"/>
-      </w:pPr>
-      <w:r>
-        <w:t xml:space="preserve">Mathematical Foundations of Imaging, Tomography and </w:t>
-      </w:r>
-      <w:proofErr w:type="spellStart"/>
-      <w:r>
-        <w:t>Wavefield</w:t>
-      </w:r>
-      <w:proofErr w:type="spellEnd"/>
-      <w:r>
-        <w:t xml:space="preserve"> Inversion</w:t>
-      </w:r>
-    </w:p>
-    <w:p>
-      <w:pPr>
-        <w:pStyle w:val="ListParagraph"/>
-        <w:numPr>
-          <w:ilvl w:val="0"/>
-          <w:numId w:val="13"/>
-        </w:numPr>
-        <w:jc w:val="both"/>
-      </w:pPr>
-      <w:r>
-        <w:t>Geometric Algebra for Computer Science (Revised Edition): An Object-Oriented Approach to Geometry (The Morgan Kaufmann Series in Computer Graphics) 1st Edition</w:t>
-      </w:r>
-    </w:p>
-    <w:p>
-      <w:pPr>
-        <w:pStyle w:val="ListParagraph"/>
-        <w:numPr>
-          <w:ilvl w:val="0"/>
-          <w:numId w:val="13"/>
-        </w:numPr>
-        <w:jc w:val="both"/>
-      </w:pPr>
-      <w:r>
-        <w:t>The Princeton Companion to Applied Mathematics</w:t>
-      </w:r>
-    </w:p>
-    <w:p>
-      <w:pPr>
-        <w:pStyle w:val="ListParagraph"/>
-        <w:numPr>
-          <w:ilvl w:val="0"/>
-          <w:numId w:val="13"/>
-        </w:numPr>
-        <w:jc w:val="both"/>
-      </w:pPr>
-      <w:r>
-        <w:t>Practical Machine Learning: http://www.computervisionmodels.com/</w:t>
-      </w:r>
-    </w:p>
-    <w:p>
-      <w:pPr>
-        <w:pStyle w:val="ListParagraph"/>
-        <w:numPr>
-          <w:ilvl w:val="0"/>
-          <w:numId w:val="13"/>
-        </w:numPr>
-        <w:jc w:val="both"/>
-      </w:pPr>
-      <w:r>
-        <w:t>Applied Stochastic Modelling, Second Edition (Chapman &amp; Hall/CRC Texts in Statistical Science) 2nd Edition http://szeliski.org/Book/</w:t>
-      </w:r>
+      <w:bookmarkStart w:id="0" w:name="_GoBack"/>
+      <w:bookmarkEnd w:id="0"/>
     </w:p>
     <w:sectPr>
       <w:pgSz w:w="11900" w:h="16840"/>

</xml_diff>